<commit_message>
Gestion de riesgos iteración 8 - Construcción
</commit_message>
<xml_diff>
--- a/Gestion de Riesgos/Seguimiento de Riesgos.docx
+++ b/Gestion de Riesgos/Seguimiento de Riesgos.docx
@@ -385,7 +385,6 @@
             <w:dataBinding w:prefixMappings="xmlns:ns0='http://schemas.openxmlformats.org/package/2006/metadata/core-properties' xmlns:ns1='http://purl.org/dc/elements/1.1/'" w:xpath="/ns0:coreProperties[1]/ns1:title[1]" w:storeItemID="{6C3C8BC8-F283-45AE-878A-BAB7291924A1}"/>
             <w:text/>
           </w:sdtPr>
-          <w:sdtEndPr/>
           <w:sdtContent>
             <w:p>
               <w:pPr>
@@ -420,7 +419,6 @@
             <w:dataBinding w:prefixMappings="xmlns:ns0='http://schemas.openxmlformats.org/package/2006/metadata/core-properties' xmlns:ns1='http://purl.org/dc/elements/1.1/'" w:xpath="/ns0:coreProperties[1]/ns1:subject[1]" w:storeItemID="{6C3C8BC8-F283-45AE-878A-BAB7291924A1}"/>
             <w:text/>
           </w:sdtPr>
-          <w:sdtEndPr/>
           <w:sdtContent>
             <w:p>
               <w:pPr>
@@ -472,7 +470,6 @@
             <w:dataBinding w:prefixMappings="xmlns:ns0='http://schemas.openxmlformats.org/officeDocument/2006/extended-properties' " w:xpath="/ns0:Properties[1]/ns0:Company[1]" w:storeItemID="{6668398D-A668-4E3E-A5EB-62B293D839F1}"/>
             <w:text/>
           </w:sdtPr>
-          <w:sdtEndPr/>
           <w:sdtContent>
             <w:p>
               <w:pPr>
@@ -510,7 +507,6 @@
             <w:dataBinding w:prefixMappings="xmlns:ns0='http://schemas.openxmlformats.org/package/2006/metadata/core-properties' xmlns:ns1='http://purl.org/dc/elements/1.1/'" w:xpath="/ns0:coreProperties[1]/ns1:creator[1]" w:storeItemID="{6C3C8BC8-F283-45AE-878A-BAB7291924A1}"/>
             <w:text/>
           </w:sdtPr>
-          <w:sdtEndPr/>
           <w:sdtContent>
             <w:p>
               <w:pPr>
@@ -1009,7 +1005,6 @@
           <w:docPartUnique/>
         </w:docPartObj>
       </w:sdtPr>
-      <w:sdtEndPr/>
       <w:sdtContent>
         <w:p>
           <w:pPr>
@@ -1022,10 +1017,13 @@
             <w:t>C</w:t>
           </w:r>
           <w:r>
-            <w:t>ontenido</w:t>
+            <w:t>onteni</w:t>
           </w:r>
           <w:bookmarkStart w:id="0" w:name="_GoBack"/>
           <w:bookmarkEnd w:id="0"/>
+          <w:r>
+            <w:t>do</w:t>
+          </w:r>
         </w:p>
         <w:p>
           <w:pPr>
@@ -1049,7 +1047,7 @@
           <w:r>
             <w:fldChar w:fldCharType="separate"/>
           </w:r>
-          <w:hyperlink w:anchor="_Toc29855203" w:history="1">
+          <w:hyperlink w:anchor="_Toc29934348" w:history="1">
             <w:r>
               <w:rPr>
                 <w:rStyle w:val="Hipervnculo"/>
@@ -1076,7 +1074,7 @@
                 <w:noProof/>
                 <w:webHidden/>
               </w:rPr>
-              <w:instrText xml:space="preserve"> PAGEREF _Toc29855203 \h </w:instrText>
+              <w:instrText xml:space="preserve"> PAGEREF _Toc29934348 \h </w:instrText>
             </w:r>
             <w:r>
               <w:rPr>
@@ -1096,7 +1094,7 @@
                 <w:noProof/>
                 <w:webHidden/>
               </w:rPr>
-              <w:t>4</w:t>
+              <w:t>5</w:t>
             </w:r>
             <w:r>
               <w:rPr>
@@ -1120,7 +1118,7 @@
               <w:lang w:val="es-AR" w:eastAsia="es-AR"/>
             </w:rPr>
           </w:pPr>
-          <w:hyperlink w:anchor="_Toc29855204" w:history="1">
+          <w:hyperlink w:anchor="_Toc29934349" w:history="1">
             <w:r>
               <w:rPr>
                 <w:rStyle w:val="Hipervnculo"/>
@@ -1147,7 +1145,7 @@
                 <w:noProof/>
                 <w:webHidden/>
               </w:rPr>
-              <w:instrText xml:space="preserve"> PAGEREF _Toc29855204 \h </w:instrText>
+              <w:instrText xml:space="preserve"> PAGEREF _Toc29934349 \h </w:instrText>
             </w:r>
             <w:r>
               <w:rPr>
@@ -1167,7 +1165,7 @@
                 <w:noProof/>
                 <w:webHidden/>
               </w:rPr>
-              <w:t>5</w:t>
+              <w:t>6</w:t>
             </w:r>
             <w:r>
               <w:rPr>
@@ -1191,7 +1189,7 @@
               <w:lang w:val="es-AR" w:eastAsia="es-AR"/>
             </w:rPr>
           </w:pPr>
-          <w:hyperlink w:anchor="_Toc29855205" w:history="1">
+          <w:hyperlink w:anchor="_Toc29934350" w:history="1">
             <w:r>
               <w:rPr>
                 <w:rStyle w:val="Hipervnculo"/>
@@ -1218,7 +1216,7 @@
                 <w:noProof/>
                 <w:webHidden/>
               </w:rPr>
-              <w:instrText xml:space="preserve"> PAGEREF _Toc29855205 \h </w:instrText>
+              <w:instrText xml:space="preserve"> PAGEREF _Toc29934350 \h </w:instrText>
             </w:r>
             <w:r>
               <w:rPr>
@@ -1238,7 +1236,7 @@
                 <w:noProof/>
                 <w:webHidden/>
               </w:rPr>
-              <w:t>8</w:t>
+              <w:t>9</w:t>
             </w:r>
             <w:r>
               <w:rPr>
@@ -1262,7 +1260,7 @@
               <w:lang w:val="es-AR" w:eastAsia="es-AR"/>
             </w:rPr>
           </w:pPr>
-          <w:hyperlink w:anchor="_Toc29855206" w:history="1">
+          <w:hyperlink w:anchor="_Toc29934351" w:history="1">
             <w:r>
               <w:rPr>
                 <w:rStyle w:val="Hipervnculo"/>
@@ -1289,7 +1287,7 @@
                 <w:noProof/>
                 <w:webHidden/>
               </w:rPr>
-              <w:instrText xml:space="preserve"> PAGEREF _Toc29855206 \h </w:instrText>
+              <w:instrText xml:space="preserve"> PAGEREF _Toc29934351 \h </w:instrText>
             </w:r>
             <w:r>
               <w:rPr>
@@ -1309,7 +1307,7 @@
                 <w:noProof/>
                 <w:webHidden/>
               </w:rPr>
-              <w:t>10</w:t>
+              <w:t>11</w:t>
             </w:r>
             <w:r>
               <w:rPr>
@@ -1333,7 +1331,7 @@
               <w:lang w:val="es-AR" w:eastAsia="es-AR"/>
             </w:rPr>
           </w:pPr>
-          <w:hyperlink w:anchor="_Toc29855207" w:history="1">
+          <w:hyperlink w:anchor="_Toc29934352" w:history="1">
             <w:r>
               <w:rPr>
                 <w:rStyle w:val="Hipervnculo"/>
@@ -1360,7 +1358,7 @@
                 <w:noProof/>
                 <w:webHidden/>
               </w:rPr>
-              <w:instrText xml:space="preserve"> PAGEREF _Toc29855207 \h </w:instrText>
+              <w:instrText xml:space="preserve"> PAGEREF _Toc29934352 \h </w:instrText>
             </w:r>
             <w:r>
               <w:rPr>
@@ -1380,7 +1378,7 @@
                 <w:noProof/>
                 <w:webHidden/>
               </w:rPr>
-              <w:t>12</w:t>
+              <w:t>13</w:t>
             </w:r>
             <w:r>
               <w:rPr>
@@ -1404,7 +1402,7 @@
               <w:lang w:val="es-AR" w:eastAsia="es-AR"/>
             </w:rPr>
           </w:pPr>
-          <w:hyperlink w:anchor="_Toc29855208" w:history="1">
+          <w:hyperlink w:anchor="_Toc29934353" w:history="1">
             <w:r>
               <w:rPr>
                 <w:rStyle w:val="Hipervnculo"/>
@@ -1431,7 +1429,7 @@
                 <w:noProof/>
                 <w:webHidden/>
               </w:rPr>
-              <w:instrText xml:space="preserve"> PAGEREF _Toc29855208 \h </w:instrText>
+              <w:instrText xml:space="preserve"> PAGEREF _Toc29934353 \h </w:instrText>
             </w:r>
             <w:r>
               <w:rPr>
@@ -1451,7 +1449,7 @@
                 <w:noProof/>
                 <w:webHidden/>
               </w:rPr>
-              <w:t>14</w:t>
+              <w:t>15</w:t>
             </w:r>
             <w:r>
               <w:rPr>
@@ -1475,7 +1473,7 @@
               <w:lang w:val="es-AR" w:eastAsia="es-AR"/>
             </w:rPr>
           </w:pPr>
-          <w:hyperlink w:anchor="_Toc29855209" w:history="1">
+          <w:hyperlink w:anchor="_Toc29934354" w:history="1">
             <w:r>
               <w:rPr>
                 <w:rStyle w:val="Hipervnculo"/>
@@ -1502,7 +1500,7 @@
                 <w:noProof/>
                 <w:webHidden/>
               </w:rPr>
-              <w:instrText xml:space="preserve"> PAGEREF _Toc29855209 \h </w:instrText>
+              <w:instrText xml:space="preserve"> PAGEREF _Toc29934354 \h </w:instrText>
             </w:r>
             <w:r>
               <w:rPr>
@@ -1522,7 +1520,7 @@
                 <w:noProof/>
                 <w:webHidden/>
               </w:rPr>
-              <w:t>16</w:t>
+              <w:t>17</w:t>
             </w:r>
             <w:r>
               <w:rPr>
@@ -1546,7 +1544,7 @@
               <w:lang w:val="es-AR" w:eastAsia="es-AR"/>
             </w:rPr>
           </w:pPr>
-          <w:hyperlink w:anchor="_Toc29855210" w:history="1">
+          <w:hyperlink w:anchor="_Toc29934355" w:history="1">
             <w:r>
               <w:rPr>
                 <w:rStyle w:val="Hipervnculo"/>
@@ -1573,7 +1571,7 @@
                 <w:noProof/>
                 <w:webHidden/>
               </w:rPr>
-              <w:instrText xml:space="preserve"> PAGEREF _Toc29855210 \h </w:instrText>
+              <w:instrText xml:space="preserve"> PAGEREF _Toc29934355 \h </w:instrText>
             </w:r>
             <w:r>
               <w:rPr>
@@ -1593,7 +1591,7 @@
                 <w:noProof/>
                 <w:webHidden/>
               </w:rPr>
-              <w:t>18</w:t>
+              <w:t>19</w:t>
             </w:r>
             <w:r>
               <w:rPr>
@@ -1617,7 +1615,7 @@
               <w:lang w:val="es-AR" w:eastAsia="es-AR"/>
             </w:rPr>
           </w:pPr>
-          <w:hyperlink w:anchor="_Toc29855211" w:history="1">
+          <w:hyperlink w:anchor="_Toc29934356" w:history="1">
             <w:r>
               <w:rPr>
                 <w:rStyle w:val="Hipervnculo"/>
@@ -1644,7 +1642,7 @@
                 <w:noProof/>
                 <w:webHidden/>
               </w:rPr>
-              <w:instrText xml:space="preserve"> PAGEREF _Toc29855211 \h </w:instrText>
+              <w:instrText xml:space="preserve"> PAGEREF _Toc29934356 \h </w:instrText>
             </w:r>
             <w:r>
               <w:rPr>
@@ -1664,7 +1662,7 @@
                 <w:noProof/>
                 <w:webHidden/>
               </w:rPr>
-              <w:t>19</w:t>
+              <w:t>20</w:t>
             </w:r>
             <w:r>
               <w:rPr>
@@ -1688,7 +1686,7 @@
               <w:lang w:val="es-AR" w:eastAsia="es-AR"/>
             </w:rPr>
           </w:pPr>
-          <w:hyperlink w:anchor="_Toc29855212" w:history="1">
+          <w:hyperlink w:anchor="_Toc29934357" w:history="1">
             <w:r>
               <w:rPr>
                 <w:rStyle w:val="Hipervnculo"/>
@@ -1717,7 +1715,7 @@
                 <w:noProof/>
                 <w:webHidden/>
               </w:rPr>
-              <w:instrText xml:space="preserve"> PAGEREF _Toc29855212 \h </w:instrText>
+              <w:instrText xml:space="preserve"> PAGEREF _Toc29934357 \h </w:instrText>
             </w:r>
             <w:r>
               <w:rPr>
@@ -1737,7 +1735,7 @@
                 <w:noProof/>
                 <w:webHidden/>
               </w:rPr>
-              <w:t>21</w:t>
+              <w:t>22</w:t>
             </w:r>
             <w:r>
               <w:rPr>
@@ -1761,7 +1759,7 @@
               <w:lang w:val="es-AR" w:eastAsia="es-AR"/>
             </w:rPr>
           </w:pPr>
-          <w:hyperlink w:anchor="_Toc29855213" w:history="1">
+          <w:hyperlink w:anchor="_Toc29934358" w:history="1">
             <w:r>
               <w:rPr>
                 <w:rStyle w:val="Hipervnculo"/>
@@ -1790,7 +1788,7 @@
                 <w:noProof/>
                 <w:webHidden/>
               </w:rPr>
-              <w:instrText xml:space="preserve"> PAGEREF _Toc29855213 \h </w:instrText>
+              <w:instrText xml:space="preserve"> PAGEREF _Toc29934358 \h </w:instrText>
             </w:r>
             <w:r>
               <w:rPr>
@@ -1810,7 +1808,7 @@
                 <w:noProof/>
                 <w:webHidden/>
               </w:rPr>
-              <w:t>22</w:t>
+              <w:t>23</w:t>
             </w:r>
             <w:r>
               <w:rPr>
@@ -1834,7 +1832,7 @@
               <w:lang w:val="es-AR" w:eastAsia="es-AR"/>
             </w:rPr>
           </w:pPr>
-          <w:hyperlink w:anchor="_Toc29855214" w:history="1">
+          <w:hyperlink w:anchor="_Toc29934359" w:history="1">
             <w:r>
               <w:rPr>
                 <w:rStyle w:val="Hipervnculo"/>
@@ -1863,7 +1861,7 @@
                 <w:noProof/>
                 <w:webHidden/>
               </w:rPr>
-              <w:instrText xml:space="preserve"> PAGEREF _Toc29855214 \h </w:instrText>
+              <w:instrText xml:space="preserve"> PAGEREF _Toc29934359 \h </w:instrText>
             </w:r>
             <w:r>
               <w:rPr>
@@ -1883,7 +1881,7 @@
                 <w:noProof/>
                 <w:webHidden/>
               </w:rPr>
-              <w:t>24</w:t>
+              <w:t>25</w:t>
             </w:r>
             <w:r>
               <w:rPr>
@@ -1907,7 +1905,7 @@
               <w:lang w:val="es-AR" w:eastAsia="es-AR"/>
             </w:rPr>
           </w:pPr>
-          <w:hyperlink w:anchor="_Toc29855215" w:history="1">
+          <w:hyperlink w:anchor="_Toc29934360" w:history="1">
             <w:r>
               <w:rPr>
                 <w:rStyle w:val="Hipervnculo"/>
@@ -1934,7 +1932,7 @@
                 <w:noProof/>
                 <w:webHidden/>
               </w:rPr>
-              <w:instrText xml:space="preserve"> PAGEREF _Toc29855215 \h </w:instrText>
+              <w:instrText xml:space="preserve"> PAGEREF _Toc29934360 \h </w:instrText>
             </w:r>
             <w:r>
               <w:rPr>
@@ -1954,7 +1952,7 @@
                 <w:noProof/>
                 <w:webHidden/>
               </w:rPr>
-              <w:t>26</w:t>
+              <w:t>27</w:t>
             </w:r>
             <w:r>
               <w:rPr>
@@ -1978,7 +1976,7 @@
               <w:lang w:val="es-AR" w:eastAsia="es-AR"/>
             </w:rPr>
           </w:pPr>
-          <w:hyperlink w:anchor="_Toc29855216" w:history="1">
+          <w:hyperlink w:anchor="_Toc29934361" w:history="1">
             <w:r>
               <w:rPr>
                 <w:rStyle w:val="Hipervnculo"/>
@@ -2005,7 +2003,7 @@
                 <w:noProof/>
                 <w:webHidden/>
               </w:rPr>
-              <w:instrText xml:space="preserve"> PAGEREF _Toc29855216 \h </w:instrText>
+              <w:instrText xml:space="preserve"> PAGEREF _Toc29934361 \h </w:instrText>
             </w:r>
             <w:r>
               <w:rPr>
@@ -2025,7 +2023,7 @@
                 <w:noProof/>
                 <w:webHidden/>
               </w:rPr>
-              <w:t>28</w:t>
+              <w:t>29</w:t>
             </w:r>
             <w:r>
               <w:rPr>
@@ -2049,7 +2047,7 @@
               <w:lang w:val="es-AR" w:eastAsia="es-AR"/>
             </w:rPr>
           </w:pPr>
-          <w:hyperlink w:anchor="_Toc29855217" w:history="1">
+          <w:hyperlink w:anchor="_Toc29934362" w:history="1">
             <w:r>
               <w:rPr>
                 <w:rStyle w:val="Hipervnculo"/>
@@ -2076,7 +2074,7 @@
                 <w:noProof/>
                 <w:webHidden/>
               </w:rPr>
-              <w:instrText xml:space="preserve"> PAGEREF _Toc29855217 \h </w:instrText>
+              <w:instrText xml:space="preserve"> PAGEREF _Toc29934362 \h </w:instrText>
             </w:r>
             <w:r>
               <w:rPr>
@@ -2096,7 +2094,7 @@
                 <w:noProof/>
                 <w:webHidden/>
               </w:rPr>
-              <w:t>30</w:t>
+              <w:t>31</w:t>
             </w:r>
             <w:r>
               <w:rPr>
@@ -2120,7 +2118,7 @@
               <w:lang w:val="es-AR" w:eastAsia="es-AR"/>
             </w:rPr>
           </w:pPr>
-          <w:hyperlink w:anchor="_Toc29855218" w:history="1">
+          <w:hyperlink w:anchor="_Toc29934363" w:history="1">
             <w:r>
               <w:rPr>
                 <w:rStyle w:val="Hipervnculo"/>
@@ -2147,7 +2145,7 @@
                 <w:noProof/>
                 <w:webHidden/>
               </w:rPr>
-              <w:instrText xml:space="preserve"> PAGEREF _Toc29855218 \h </w:instrText>
+              <w:instrText xml:space="preserve"> PAGEREF _Toc29934363 \h </w:instrText>
             </w:r>
             <w:r>
               <w:rPr>
@@ -2167,7 +2165,7 @@
                 <w:noProof/>
                 <w:webHidden/>
               </w:rPr>
-              <w:t>31</w:t>
+              <w:t>32</w:t>
             </w:r>
             <w:r>
               <w:rPr>
@@ -2191,7 +2189,7 @@
               <w:lang w:val="es-AR" w:eastAsia="es-AR"/>
             </w:rPr>
           </w:pPr>
-          <w:hyperlink w:anchor="_Toc29855219" w:history="1">
+          <w:hyperlink w:anchor="_Toc29934364" w:history="1">
             <w:r>
               <w:rPr>
                 <w:rStyle w:val="Hipervnculo"/>
@@ -2218,7 +2216,7 @@
                 <w:noProof/>
                 <w:webHidden/>
               </w:rPr>
-              <w:instrText xml:space="preserve"> PAGEREF _Toc29855219 \h </w:instrText>
+              <w:instrText xml:space="preserve"> PAGEREF _Toc29934364 \h </w:instrText>
             </w:r>
             <w:r>
               <w:rPr>
@@ -2238,7 +2236,7 @@
                 <w:noProof/>
                 <w:webHidden/>
               </w:rPr>
-              <w:t>35</w:t>
+              <w:t>36</w:t>
             </w:r>
             <w:r>
               <w:rPr>
@@ -2262,7 +2260,7 @@
               <w:lang w:val="es-AR" w:eastAsia="es-AR"/>
             </w:rPr>
           </w:pPr>
-          <w:hyperlink w:anchor="_Toc29855220" w:history="1">
+          <w:hyperlink w:anchor="_Toc29934365" w:history="1">
             <w:r>
               <w:rPr>
                 <w:rStyle w:val="Hipervnculo"/>
@@ -2289,7 +2287,7 @@
                 <w:noProof/>
                 <w:webHidden/>
               </w:rPr>
-              <w:instrText xml:space="preserve"> PAGEREF _Toc29855220 \h </w:instrText>
+              <w:instrText xml:space="preserve"> PAGEREF _Toc29934365 \h </w:instrText>
             </w:r>
             <w:r>
               <w:rPr>
@@ -2309,7 +2307,220 @@
                 <w:noProof/>
                 <w:webHidden/>
               </w:rPr>
-              <w:t>37</w:t>
+              <w:t>38</w:t>
+            </w:r>
+            <w:r>
+              <w:rPr>
+                <w:noProof/>
+                <w:webHidden/>
+              </w:rPr>
+              <w:fldChar w:fldCharType="end"/>
+            </w:r>
+          </w:hyperlink>
+        </w:p>
+        <w:p>
+          <w:pPr>
+            <w:pStyle w:val="TDC1"/>
+            <w:rPr>
+              <w:rFonts w:eastAsiaTheme="minorEastAsia"/>
+              <w:b w:val="0"/>
+              <w:bCs w:val="0"/>
+              <w:noProof/>
+              <w:sz w:val="22"/>
+              <w:szCs w:val="22"/>
+              <w:lang w:val="es-AR" w:eastAsia="es-AR"/>
+            </w:rPr>
+          </w:pPr>
+          <w:hyperlink w:anchor="_Toc29934366" w:history="1">
+            <w:r>
+              <w:rPr>
+                <w:rStyle w:val="Hipervnculo"/>
+                <w:noProof/>
+              </w:rPr>
+              <w:t>Ref. RK009 - Tener que usar nuevas librerías/plugins en el proyecto y adaptarlas al mismo</w:t>
+            </w:r>
+            <w:r>
+              <w:rPr>
+                <w:noProof/>
+                <w:webHidden/>
+              </w:rPr>
+              <w:tab/>
+            </w:r>
+            <w:r>
+              <w:rPr>
+                <w:noProof/>
+                <w:webHidden/>
+              </w:rPr>
+              <w:fldChar w:fldCharType="begin"/>
+            </w:r>
+            <w:r>
+              <w:rPr>
+                <w:noProof/>
+                <w:webHidden/>
+              </w:rPr>
+              <w:instrText xml:space="preserve"> PAGEREF _Toc29934366 \h </w:instrText>
+            </w:r>
+            <w:r>
+              <w:rPr>
+                <w:noProof/>
+                <w:webHidden/>
+              </w:rPr>
+            </w:r>
+            <w:r>
+              <w:rPr>
+                <w:noProof/>
+                <w:webHidden/>
+              </w:rPr>
+              <w:fldChar w:fldCharType="separate"/>
+            </w:r>
+            <w:r>
+              <w:rPr>
+                <w:noProof/>
+                <w:webHidden/>
+              </w:rPr>
+              <w:t>41</w:t>
+            </w:r>
+            <w:r>
+              <w:rPr>
+                <w:noProof/>
+                <w:webHidden/>
+              </w:rPr>
+              <w:fldChar w:fldCharType="end"/>
+            </w:r>
+          </w:hyperlink>
+        </w:p>
+        <w:p>
+          <w:pPr>
+            <w:pStyle w:val="TDC1"/>
+            <w:rPr>
+              <w:rFonts w:eastAsiaTheme="minorEastAsia"/>
+              <w:b w:val="0"/>
+              <w:bCs w:val="0"/>
+              <w:noProof/>
+              <w:sz w:val="22"/>
+              <w:szCs w:val="22"/>
+              <w:lang w:val="es-AR" w:eastAsia="es-AR"/>
+            </w:rPr>
+          </w:pPr>
+          <w:hyperlink w:anchor="_Toc29934367" w:history="1">
+            <w:r>
+              <w:rPr>
+                <w:rStyle w:val="Hipervnculo"/>
+                <w:noProof/>
+              </w:rPr>
+              <w:t>Ref. RK126 – El proyecto quede estancado debido a que los integrantes del VASPA Team se tomen vacaciones</w:t>
+            </w:r>
+            <w:r>
+              <w:rPr>
+                <w:noProof/>
+                <w:webHidden/>
+              </w:rPr>
+              <w:tab/>
+            </w:r>
+            <w:r>
+              <w:rPr>
+                <w:noProof/>
+                <w:webHidden/>
+              </w:rPr>
+              <w:fldChar w:fldCharType="begin"/>
+            </w:r>
+            <w:r>
+              <w:rPr>
+                <w:noProof/>
+                <w:webHidden/>
+              </w:rPr>
+              <w:instrText xml:space="preserve"> PAGEREF _Toc29934367 \h </w:instrText>
+            </w:r>
+            <w:r>
+              <w:rPr>
+                <w:noProof/>
+                <w:webHidden/>
+              </w:rPr>
+            </w:r>
+            <w:r>
+              <w:rPr>
+                <w:noProof/>
+                <w:webHidden/>
+              </w:rPr>
+              <w:fldChar w:fldCharType="separate"/>
+            </w:r>
+            <w:r>
+              <w:rPr>
+                <w:noProof/>
+                <w:webHidden/>
+              </w:rPr>
+              <w:t>42</w:t>
+            </w:r>
+            <w:r>
+              <w:rPr>
+                <w:noProof/>
+                <w:webHidden/>
+              </w:rPr>
+              <w:fldChar w:fldCharType="end"/>
+            </w:r>
+          </w:hyperlink>
+        </w:p>
+        <w:p>
+          <w:pPr>
+            <w:pStyle w:val="TDC1"/>
+            <w:rPr>
+              <w:rFonts w:eastAsiaTheme="minorEastAsia"/>
+              <w:b w:val="0"/>
+              <w:bCs w:val="0"/>
+              <w:noProof/>
+              <w:sz w:val="22"/>
+              <w:szCs w:val="22"/>
+              <w:lang w:val="es-AR" w:eastAsia="es-AR"/>
+            </w:rPr>
+          </w:pPr>
+          <w:hyperlink w:anchor="_Toc29934368" w:history="1">
+            <w:r>
+              <w:rPr>
+                <w:rStyle w:val="Hipervnculo"/>
+                <w:noProof/>
+              </w:rPr>
+              <w:t>Ref. RK</w:t>
+            </w:r>
+            <w:r>
+              <w:rPr>
+                <w:noProof/>
+                <w:webHidden/>
+              </w:rPr>
+              <w:tab/>
+            </w:r>
+            <w:r>
+              <w:rPr>
+                <w:noProof/>
+                <w:webHidden/>
+              </w:rPr>
+              <w:fldChar w:fldCharType="begin"/>
+            </w:r>
+            <w:r>
+              <w:rPr>
+                <w:noProof/>
+                <w:webHidden/>
+              </w:rPr>
+              <w:instrText xml:space="preserve"> PAGEREF _Toc29934368 \h </w:instrText>
+            </w:r>
+            <w:r>
+              <w:rPr>
+                <w:noProof/>
+                <w:webHidden/>
+              </w:rPr>
+            </w:r>
+            <w:r>
+              <w:rPr>
+                <w:noProof/>
+                <w:webHidden/>
+              </w:rPr>
+              <w:fldChar w:fldCharType="separate"/>
+            </w:r>
+            <w:r>
+              <w:rPr>
+                <w:noProof/>
+                <w:webHidden/>
+              </w:rPr>
+              <w:t>43</w:t>
             </w:r>
             <w:r>
               <w:rPr>
@@ -2347,7 +2558,6 @@
         <w:dataBinding w:prefixMappings="xmlns:ns0='http://purl.org/dc/elements/1.1/' xmlns:ns1='http://schemas.openxmlformats.org/package/2006/metadata/core-properties' " w:xpath="/ns1:coreProperties[1]/ns0:title[1]" w:storeItemID="{6C3C8BC8-F283-45AE-878A-BAB7291924A1}"/>
         <w:text/>
       </w:sdtPr>
-      <w:sdtEndPr/>
       <w:sdtContent>
         <w:p>
           <w:pPr>
@@ -2371,7 +2581,7 @@
       <w:pPr>
         <w:pStyle w:val="PSI-Ttulo1"/>
       </w:pPr>
-      <w:bookmarkStart w:id="1" w:name="_Toc29855203"/>
+      <w:bookmarkStart w:id="1" w:name="_Toc29934348"/>
       <w:r>
         <w:t>Leyenda</w:t>
       </w:r>
@@ -3034,7 +3244,7 @@
       <w:pPr>
         <w:pStyle w:val="PSI-Ttulo1"/>
       </w:pPr>
-      <w:bookmarkStart w:id="2" w:name="_Toc29855204"/>
+      <w:bookmarkStart w:id="2" w:name="_Toc29934349"/>
       <w:r>
         <w:lastRenderedPageBreak/>
         <w:t>Ref.</w:t>
@@ -4682,7 +4892,7 @@
         <w:pStyle w:val="PSI-Ttulo1"/>
       </w:pPr>
       <w:bookmarkStart w:id="3" w:name="_Toc528275112"/>
-      <w:bookmarkStart w:id="4" w:name="_Toc29855205"/>
+      <w:bookmarkStart w:id="4" w:name="_Toc29934350"/>
       <w:r>
         <w:t>Ref. RK05</w:t>
       </w:r>
@@ -5782,7 +5992,7 @@
         <w:pStyle w:val="PSI-Ttulo1"/>
       </w:pPr>
       <w:bookmarkStart w:id="9" w:name="_Toc528275138"/>
-      <w:bookmarkStart w:id="10" w:name="_Toc29855206"/>
+      <w:bookmarkStart w:id="10" w:name="_Toc29934351"/>
       <w:r>
         <w:t>Ref.</w:t>
       </w:r>
@@ -6892,7 +7102,7 @@
         <w:pStyle w:val="PSI-Ttulo1"/>
       </w:pPr>
       <w:bookmarkStart w:id="15" w:name="_Toc528275161"/>
-      <w:bookmarkStart w:id="16" w:name="_Toc29855207"/>
+      <w:bookmarkStart w:id="16" w:name="_Toc29934352"/>
       <w:r>
         <w:t>Ref. RK</w:t>
       </w:r>
@@ -8639,7 +8849,7 @@
         <w:pStyle w:val="PSI-Ttulo1"/>
       </w:pPr>
       <w:bookmarkStart w:id="21" w:name="_Toc528307878"/>
-      <w:bookmarkStart w:id="22" w:name="_Toc29855208"/>
+      <w:bookmarkStart w:id="22" w:name="_Toc29934353"/>
       <w:r>
         <w:t>Ref. RK</w:t>
       </w:r>
@@ -9873,7 +10083,7 @@
         <w:pStyle w:val="PSI-Ttulo1"/>
       </w:pPr>
       <w:bookmarkStart w:id="27" w:name="_Toc530943381"/>
-      <w:bookmarkStart w:id="28" w:name="_Toc29855209"/>
+      <w:bookmarkStart w:id="28" w:name="_Toc29934354"/>
       <w:r>
         <w:t>Ref. RK</w:t>
       </w:r>
@@ -11084,7 +11294,7 @@
         <w:pStyle w:val="PSI-Ttulo1"/>
       </w:pPr>
       <w:bookmarkStart w:id="33" w:name="_Toc530945888"/>
-      <w:bookmarkStart w:id="34" w:name="_Toc29855210"/>
+      <w:bookmarkStart w:id="34" w:name="_Toc29934355"/>
       <w:r>
         <w:t>Ref. RK</w:t>
       </w:r>
@@ -12216,7 +12426,7 @@
         <w:pStyle w:val="PSI-Ttulo1"/>
       </w:pPr>
       <w:bookmarkStart w:id="39" w:name="_Toc257626360"/>
-      <w:bookmarkStart w:id="40" w:name="_Toc29855211"/>
+      <w:bookmarkStart w:id="40" w:name="_Toc29934356"/>
       <w:r>
         <w:t>Ref. RK111</w:t>
       </w:r>
@@ -13376,7 +13586,7 @@
         </w:rPr>
       </w:pPr>
       <w:bookmarkStart w:id="45" w:name="_Toc530947624"/>
-      <w:bookmarkStart w:id="46" w:name="_Toc29855212"/>
+      <w:bookmarkStart w:id="46" w:name="_Toc29934357"/>
       <w:r>
         <w:rPr>
           <w:rFonts w:asciiTheme="majorHAnsi" w:eastAsiaTheme="majorEastAsia" w:hAnsiTheme="majorHAnsi" w:cstheme="majorBidi"/>
@@ -15023,7 +15233,7 @@
         </w:rPr>
       </w:pPr>
       <w:bookmarkStart w:id="51" w:name="_Toc530948919"/>
-      <w:bookmarkStart w:id="52" w:name="_Toc29855213"/>
+      <w:bookmarkStart w:id="52" w:name="_Toc29934358"/>
       <w:r>
         <w:rPr>
           <w:rFonts w:asciiTheme="majorHAnsi" w:eastAsiaTheme="majorEastAsia" w:hAnsiTheme="majorHAnsi" w:cstheme="majorBidi"/>
@@ -16881,7 +17091,7 @@
         </w:rPr>
       </w:pPr>
       <w:bookmarkStart w:id="57" w:name="_Toc530946967"/>
-      <w:bookmarkStart w:id="58" w:name="_Toc29855214"/>
+      <w:bookmarkStart w:id="58" w:name="_Toc29934359"/>
       <w:r>
         <w:rPr>
           <w:rFonts w:asciiTheme="majorHAnsi" w:eastAsiaTheme="majorEastAsia" w:hAnsiTheme="majorHAnsi" w:cstheme="majorBidi"/>
@@ -18554,7 +18764,7 @@
         <w:pStyle w:val="PSI-Ttulo1"/>
       </w:pPr>
       <w:bookmarkStart w:id="63" w:name="_Toc530983946"/>
-      <w:bookmarkStart w:id="64" w:name="_Toc29855215"/>
+      <w:bookmarkStart w:id="64" w:name="_Toc29934360"/>
       <w:r>
         <w:t>Ref. RK386</w:t>
       </w:r>
@@ -19774,7 +19984,7 @@
         <w:pStyle w:val="PSI-Ttulo1"/>
       </w:pPr>
       <w:bookmarkStart w:id="69" w:name="_Toc530984895"/>
-      <w:bookmarkStart w:id="70" w:name="_Toc29855216"/>
+      <w:bookmarkStart w:id="70" w:name="_Toc29934361"/>
       <w:r>
         <w:t>Ref. RK112</w:t>
       </w:r>
@@ -20918,12 +21128,9 @@
         <w:pStyle w:val="PSI-Ttulo1"/>
       </w:pPr>
       <w:bookmarkStart w:id="75" w:name="_Toc17238867"/>
-      <w:bookmarkStart w:id="76" w:name="_Toc29855217"/>
+      <w:bookmarkStart w:id="76" w:name="_Toc29934362"/>
       <w:r>
-        <w:t>Ref.</w:t>
-      </w:r>
-      <w:r>
-        <w:t xml:space="preserve"> RK00</w:t>
+        <w:t>Ref. RK00</w:t>
       </w:r>
       <w:bookmarkEnd w:id="75"/>
       <w:r>
@@ -21039,10 +21246,7 @@
               <w:pStyle w:val="PSI-Normal"/>
             </w:pPr>
             <w:r>
-              <w:t>RK00</w:t>
-            </w:r>
-            <w:r>
-              <w:t>7</w:t>
+              <w:t>RK007</w:t>
             </w:r>
           </w:p>
         </w:tc>
@@ -21131,19 +21335,7 @@
               <w:pStyle w:val="PSI-Normal"/>
             </w:pPr>
             <w:r>
-              <w:t>F</w:t>
-            </w:r>
-            <w:r>
-              <w:t xml:space="preserve">alta de dedicación al proyecto </w:t>
-            </w:r>
-            <w:r>
-              <w:t xml:space="preserve">debido a que </w:t>
-            </w:r>
-            <w:r>
-              <w:t xml:space="preserve">algún integrante </w:t>
-            </w:r>
-            <w:r>
-              <w:t>haya conseguido trabajo</w:t>
+              <w:t>Falta de dedicación al proyecto debido a que algún integrante haya conseguido trabajo</w:t>
             </w:r>
           </w:p>
         </w:tc>
@@ -21352,10 +21544,7 @@
               <w:pStyle w:val="PSI-Normal"/>
             </w:pPr>
             <w:r>
-              <w:t>50</w:t>
-            </w:r>
-            <w:r>
-              <w:t>%</w:t>
+              <w:t>50%</w:t>
             </w:r>
           </w:p>
         </w:tc>
@@ -21969,12 +22158,9 @@
         <w:pStyle w:val="PSI-Ttulo1"/>
       </w:pPr>
       <w:bookmarkStart w:id="81" w:name="_Toc17278345"/>
-      <w:bookmarkStart w:id="82" w:name="_Toc29855218"/>
+      <w:bookmarkStart w:id="82" w:name="_Toc29934363"/>
       <w:r>
-        <w:t>Ref.</w:t>
-      </w:r>
-      <w:r>
-        <w:t xml:space="preserve"> RK0</w:t>
+        <w:t>Ref. RK0</w:t>
       </w:r>
       <w:bookmarkEnd w:id="81"/>
       <w:r>
@@ -22217,13 +22403,7 @@
               <w:rPr>
                 <w:lang w:val="es-ES"/>
               </w:rPr>
-              <w:t>finalización</w:t>
-            </w:r>
-            <w:r>
-              <w:rPr>
-                <w:lang w:val="es-ES"/>
-              </w:rPr>
-              <w:t xml:space="preserve"> de la cursada</w:t>
+              <w:t>finalización de la cursada</w:t>
             </w:r>
           </w:p>
         </w:tc>
@@ -23756,7 +23936,7 @@
         <w:pStyle w:val="PSI-Ttulo1"/>
       </w:pPr>
       <w:bookmarkStart w:id="87" w:name="_Toc17280064"/>
-      <w:bookmarkStart w:id="88" w:name="_Toc29855219"/>
+      <w:bookmarkStart w:id="88" w:name="_Toc29934364"/>
       <w:r>
         <w:t xml:space="preserve">Ref. RK060 </w:t>
       </w:r>
@@ -24759,7 +24939,7 @@
         <w:pStyle w:val="PSI-Ttulo1"/>
       </w:pPr>
       <w:bookmarkStart w:id="93" w:name="_Toc17282388"/>
-      <w:bookmarkStart w:id="94" w:name="_Toc29855220"/>
+      <w:bookmarkStart w:id="94" w:name="_Toc29934365"/>
       <w:r>
         <w:t>Ref. RK099</w:t>
       </w:r>
@@ -26272,6 +26452,2709 @@
         </w:tc>
       </w:tr>
     </w:tbl>
+    <w:p>
+      <w:pPr>
+        <w:pStyle w:val="PSI-Normal"/>
+      </w:pPr>
+    </w:p>
+    <w:p>
+      <w:pPr>
+        <w:pStyle w:val="PSI-Normal"/>
+      </w:pPr>
+    </w:p>
+    <w:p>
+      <w:pPr>
+        <w:pStyle w:val="PSI-Ttulo1"/>
+      </w:pPr>
+      <w:bookmarkStart w:id="99" w:name="_Toc17235027"/>
+      <w:bookmarkStart w:id="100" w:name="_Toc29934366"/>
+      <w:r>
+        <w:t>Ref. RK</w:t>
+      </w:r>
+      <w:bookmarkEnd w:id="99"/>
+      <w:r>
+        <w:t xml:space="preserve">009 - </w:t>
+      </w:r>
+      <w:r>
+        <w:t>Tener que usar nuevas librerías/</w:t>
+      </w:r>
+      <w:proofErr w:type="spellStart"/>
+      <w:r>
+        <w:t>plugins</w:t>
+      </w:r>
+      <w:proofErr w:type="spellEnd"/>
+      <w:r>
+        <w:t xml:space="preserve"> en el proyecto y adaptarlas al mismo</w:t>
+      </w:r>
+      <w:bookmarkEnd w:id="100"/>
+    </w:p>
+    <w:p>
+      <w:pPr>
+        <w:pStyle w:val="PSI-Ttulo2"/>
+        <w:outlineLvl w:val="9"/>
+      </w:pPr>
+      <w:bookmarkStart w:id="101" w:name="_Toc17235028"/>
+      <w:r>
+        <w:t>Identificación</w:t>
+      </w:r>
+      <w:bookmarkEnd w:id="101"/>
+    </w:p>
+    <w:tbl>
+      <w:tblPr>
+        <w:tblStyle w:val="Tablaconcuadrcula"/>
+        <w:tblW w:w="0" w:type="auto"/>
+        <w:tblInd w:w="-34" w:type="dxa"/>
+        <w:tblLook w:val="04A0" w:firstRow="1" w:lastRow="0" w:firstColumn="1" w:lastColumn="0" w:noHBand="0" w:noVBand="1"/>
+      </w:tblPr>
+      <w:tblGrid>
+        <w:gridCol w:w="3081"/>
+        <w:gridCol w:w="1179"/>
+        <w:gridCol w:w="191"/>
+        <w:gridCol w:w="1355"/>
+        <w:gridCol w:w="2722"/>
+      </w:tblGrid>
+      <w:tr>
+        <w:trPr>
+          <w:trHeight w:val="335"/>
+        </w:trPr>
+        <w:tc>
+          <w:tcPr>
+            <w:tcW w:w="3178" w:type="dxa"/>
+            <w:shd w:val="clear" w:color="auto" w:fill="8DB3E2" w:themeFill="text2" w:themeFillTint="66"/>
+          </w:tcPr>
+          <w:p>
+            <w:pPr>
+              <w:pStyle w:val="PSI-Normal"/>
+              <w:rPr>
+                <w:color w:val="FFFFFF" w:themeColor="background1"/>
+              </w:rPr>
+            </w:pPr>
+            <w:r>
+              <w:rPr>
+                <w:color w:val="FFFFFF" w:themeColor="background1"/>
+              </w:rPr>
+              <w:t>Número de Referencia</w:t>
+            </w:r>
+          </w:p>
+        </w:tc>
+        <w:tc>
+          <w:tcPr>
+            <w:tcW w:w="2788" w:type="dxa"/>
+            <w:gridSpan w:val="3"/>
+            <w:shd w:val="clear" w:color="auto" w:fill="8DB3E2" w:themeFill="text2" w:themeFillTint="66"/>
+          </w:tcPr>
+          <w:p>
+            <w:pPr>
+              <w:pStyle w:val="PSI-Normal"/>
+              <w:rPr>
+                <w:color w:val="FFFFFF" w:themeColor="background1"/>
+              </w:rPr>
+            </w:pPr>
+            <w:r>
+              <w:rPr>
+                <w:color w:val="FFFFFF" w:themeColor="background1"/>
+              </w:rPr>
+              <w:t>Fecha de Identificación</w:t>
+            </w:r>
+          </w:p>
+        </w:tc>
+        <w:tc>
+          <w:tcPr>
+            <w:tcW w:w="2788" w:type="dxa"/>
+            <w:shd w:val="clear" w:color="auto" w:fill="8DB3E2" w:themeFill="text2" w:themeFillTint="66"/>
+          </w:tcPr>
+          <w:p>
+            <w:pPr>
+              <w:pStyle w:val="PSI-Normal"/>
+              <w:rPr>
+                <w:color w:val="FFFFFF" w:themeColor="background1"/>
+              </w:rPr>
+            </w:pPr>
+            <w:r>
+              <w:rPr>
+                <w:color w:val="FFFFFF" w:themeColor="background1"/>
+              </w:rPr>
+              <w:t>Etapa</w:t>
+            </w:r>
+          </w:p>
+        </w:tc>
+      </w:tr>
+      <w:tr>
+        <w:trPr>
+          <w:trHeight w:val="335"/>
+        </w:trPr>
+        <w:tc>
+          <w:tcPr>
+            <w:tcW w:w="3178" w:type="dxa"/>
+            <w:shd w:val="clear" w:color="auto" w:fill="auto"/>
+          </w:tcPr>
+          <w:p>
+            <w:pPr>
+              <w:pStyle w:val="PSI-Normal"/>
+            </w:pPr>
+            <w:r>
+              <w:t>RK</w:t>
+            </w:r>
+            <w:r>
+              <w:t>009</w:t>
+            </w:r>
+          </w:p>
+        </w:tc>
+        <w:tc>
+          <w:tcPr>
+            <w:tcW w:w="2788" w:type="dxa"/>
+            <w:gridSpan w:val="3"/>
+            <w:shd w:val="clear" w:color="auto" w:fill="auto"/>
+          </w:tcPr>
+          <w:p>
+            <w:pPr>
+              <w:pStyle w:val="PSI-Normal"/>
+            </w:pPr>
+            <w:r>
+              <w:t>30/12/19</w:t>
+            </w:r>
+          </w:p>
+        </w:tc>
+        <w:tc>
+          <w:tcPr>
+            <w:tcW w:w="2788" w:type="dxa"/>
+            <w:shd w:val="clear" w:color="auto" w:fill="auto"/>
+          </w:tcPr>
+          <w:p>
+            <w:pPr>
+              <w:pStyle w:val="PSI-Normal"/>
+            </w:pPr>
+            <w:r>
+              <w:t>Construcción</w:t>
+            </w:r>
+          </w:p>
+        </w:tc>
+      </w:tr>
+      <w:tr>
+        <w:tc>
+          <w:tcPr>
+            <w:tcW w:w="4568" w:type="dxa"/>
+            <w:gridSpan w:val="3"/>
+            <w:shd w:val="clear" w:color="auto" w:fill="8DB3E2" w:themeFill="text2" w:themeFillTint="66"/>
+          </w:tcPr>
+          <w:p>
+            <w:pPr>
+              <w:pStyle w:val="PSI-Normal"/>
+              <w:rPr>
+                <w:color w:val="FFFFFF" w:themeColor="background1"/>
+              </w:rPr>
+            </w:pPr>
+            <w:r>
+              <w:rPr>
+                <w:color w:val="FFFFFF" w:themeColor="background1"/>
+              </w:rPr>
+              <w:t>Nombre del Riesgo</w:t>
+            </w:r>
+          </w:p>
+        </w:tc>
+        <w:tc>
+          <w:tcPr>
+            <w:tcW w:w="4186" w:type="dxa"/>
+            <w:gridSpan w:val="2"/>
+            <w:shd w:val="clear" w:color="auto" w:fill="8DB3E2" w:themeFill="text2" w:themeFillTint="66"/>
+          </w:tcPr>
+          <w:p>
+            <w:pPr>
+              <w:pStyle w:val="PSI-Normal"/>
+              <w:rPr>
+                <w:color w:val="FFFFFF" w:themeColor="background1"/>
+              </w:rPr>
+            </w:pPr>
+            <w:r>
+              <w:rPr>
+                <w:color w:val="FFFFFF" w:themeColor="background1"/>
+              </w:rPr>
+              <w:t>Categoría</w:t>
+            </w:r>
+          </w:p>
+        </w:tc>
+      </w:tr>
+      <w:tr>
+        <w:tc>
+          <w:tcPr>
+            <w:tcW w:w="4568" w:type="dxa"/>
+            <w:gridSpan w:val="3"/>
+          </w:tcPr>
+          <w:p>
+            <w:pPr>
+              <w:pStyle w:val="PSI-Normal"/>
+            </w:pPr>
+            <w:r>
+              <w:t>Tener que usar nuevas librerías/</w:t>
+            </w:r>
+            <w:proofErr w:type="spellStart"/>
+            <w:r>
+              <w:t>plugins</w:t>
+            </w:r>
+            <w:proofErr w:type="spellEnd"/>
+            <w:r>
+              <w:t xml:space="preserve"> en el proyecto y adaptarlas al mismo</w:t>
+            </w:r>
+          </w:p>
+        </w:tc>
+        <w:tc>
+          <w:tcPr>
+            <w:tcW w:w="4186" w:type="dxa"/>
+            <w:gridSpan w:val="2"/>
+          </w:tcPr>
+          <w:p>
+            <w:pPr>
+              <w:pStyle w:val="PSI-Normal"/>
+            </w:pPr>
+            <w:r>
+              <w:t>Tecnología</w:t>
+            </w:r>
+          </w:p>
+        </w:tc>
+      </w:tr>
+      <w:tr>
+        <w:tc>
+          <w:tcPr>
+            <w:tcW w:w="8754" w:type="dxa"/>
+            <w:gridSpan w:val="5"/>
+            <w:shd w:val="clear" w:color="auto" w:fill="8DB3E2" w:themeFill="text2" w:themeFillTint="66"/>
+          </w:tcPr>
+          <w:p>
+            <w:pPr>
+              <w:pStyle w:val="PSI-Normal"/>
+              <w:rPr>
+                <w:color w:val="FFFFFF" w:themeColor="background1"/>
+              </w:rPr>
+            </w:pPr>
+            <w:r>
+              <w:rPr>
+                <w:color w:val="FFFFFF" w:themeColor="background1"/>
+              </w:rPr>
+              <w:t>Descripción</w:t>
+            </w:r>
+          </w:p>
+        </w:tc>
+      </w:tr>
+      <w:tr>
+        <w:tc>
+          <w:tcPr>
+            <w:tcW w:w="8754" w:type="dxa"/>
+            <w:gridSpan w:val="5"/>
+          </w:tcPr>
+          <w:p>
+            <w:pPr>
+              <w:pStyle w:val="PSI-Normal"/>
+            </w:pPr>
+            <w:r>
+              <w:t>A medida que se continua con la implementación del Sistema VASPA es proba</w:t>
+            </w:r>
+            <w:r>
+              <w:t>ble que se tengan que utilizar nuevas librerías/</w:t>
+            </w:r>
+            <w:proofErr w:type="spellStart"/>
+            <w:r>
+              <w:t>plugins</w:t>
+            </w:r>
+            <w:proofErr w:type="spellEnd"/>
+            <w:r>
+              <w:t>.</w:t>
+            </w:r>
+          </w:p>
+        </w:tc>
+      </w:tr>
+      <w:tr>
+        <w:tc>
+          <w:tcPr>
+            <w:tcW w:w="4377" w:type="dxa"/>
+            <w:gridSpan w:val="2"/>
+            <w:shd w:val="clear" w:color="auto" w:fill="8DB3E2" w:themeFill="text2" w:themeFillTint="66"/>
+          </w:tcPr>
+          <w:p>
+            <w:pPr>
+              <w:pStyle w:val="PSI-Normal"/>
+              <w:rPr>
+                <w:color w:val="FFFFFF" w:themeColor="background1"/>
+              </w:rPr>
+            </w:pPr>
+            <w:r>
+              <w:rPr>
+                <w:color w:val="FFFFFF" w:themeColor="background1"/>
+              </w:rPr>
+              <w:t>Estado del Riesgo (Activo, Cerrado)</w:t>
+            </w:r>
+          </w:p>
+        </w:tc>
+        <w:tc>
+          <w:tcPr>
+            <w:tcW w:w="4377" w:type="dxa"/>
+            <w:gridSpan w:val="3"/>
+          </w:tcPr>
+          <w:p>
+            <w:pPr>
+              <w:pStyle w:val="PSI-Normal"/>
+            </w:pPr>
+            <w:r>
+              <w:t>Activo</w:t>
+            </w:r>
+          </w:p>
+        </w:tc>
+      </w:tr>
+    </w:tbl>
+    <w:p>
+      <w:pPr>
+        <w:pStyle w:val="PSI-Normal"/>
+      </w:pPr>
+    </w:p>
+    <w:p>
+      <w:pPr>
+        <w:pStyle w:val="PSI-Ttulo2"/>
+        <w:outlineLvl w:val="9"/>
+      </w:pPr>
+      <w:bookmarkStart w:id="102" w:name="_Toc17235029"/>
+      <w:r>
+        <w:t>Análisis</w:t>
+      </w:r>
+      <w:bookmarkEnd w:id="102"/>
+    </w:p>
+    <w:tbl>
+      <w:tblPr>
+        <w:tblStyle w:val="Tablaconcuadrcula"/>
+        <w:tblW w:w="0" w:type="auto"/>
+        <w:tblInd w:w="-34" w:type="dxa"/>
+        <w:tblLook w:val="04A0" w:firstRow="1" w:lastRow="0" w:firstColumn="1" w:lastColumn="0" w:noHBand="0" w:noVBand="1"/>
+      </w:tblPr>
+      <w:tblGrid>
+        <w:gridCol w:w="3087"/>
+        <w:gridCol w:w="2756"/>
+        <w:gridCol w:w="2685"/>
+      </w:tblGrid>
+      <w:tr>
+        <w:tc>
+          <w:tcPr>
+            <w:tcW w:w="3176" w:type="dxa"/>
+            <w:shd w:val="clear" w:color="auto" w:fill="8DB3E2" w:themeFill="text2" w:themeFillTint="66"/>
+          </w:tcPr>
+          <w:p>
+            <w:pPr>
+              <w:pStyle w:val="PSI-Normal"/>
+              <w:rPr>
+                <w:color w:val="FFFFFF" w:themeColor="background1"/>
+              </w:rPr>
+            </w:pPr>
+            <w:r>
+              <w:rPr>
+                <w:color w:val="FFFFFF" w:themeColor="background1"/>
+              </w:rPr>
+              <w:t>Impacto</w:t>
+            </w:r>
+          </w:p>
+        </w:tc>
+        <w:tc>
+          <w:tcPr>
+            <w:tcW w:w="2813" w:type="dxa"/>
+            <w:shd w:val="clear" w:color="auto" w:fill="8DB3E2" w:themeFill="text2" w:themeFillTint="66"/>
+          </w:tcPr>
+          <w:p>
+            <w:pPr>
+              <w:pStyle w:val="PSI-Normal"/>
+              <w:rPr>
+                <w:color w:val="FFFFFF" w:themeColor="background1"/>
+              </w:rPr>
+            </w:pPr>
+            <w:r>
+              <w:rPr>
+                <w:color w:val="FFFFFF" w:themeColor="background1"/>
+              </w:rPr>
+              <w:t>Probabilidad</w:t>
+            </w:r>
+          </w:p>
+        </w:tc>
+        <w:tc>
+          <w:tcPr>
+            <w:tcW w:w="2765" w:type="dxa"/>
+            <w:shd w:val="clear" w:color="auto" w:fill="8DB3E2" w:themeFill="text2" w:themeFillTint="66"/>
+          </w:tcPr>
+          <w:p>
+            <w:pPr>
+              <w:pStyle w:val="PSI-Normal"/>
+              <w:rPr>
+                <w:color w:val="FFFFFF" w:themeColor="background1"/>
+              </w:rPr>
+            </w:pPr>
+            <w:r>
+              <w:rPr>
+                <w:color w:val="FFFFFF" w:themeColor="background1"/>
+              </w:rPr>
+              <w:t>Factor</w:t>
+            </w:r>
+          </w:p>
+        </w:tc>
+      </w:tr>
+      <w:tr>
+        <w:tc>
+          <w:tcPr>
+            <w:tcW w:w="3176" w:type="dxa"/>
+          </w:tcPr>
+          <w:p>
+            <w:pPr>
+              <w:pStyle w:val="PSI-Normal"/>
+            </w:pPr>
+            <w:r>
+              <w:t>5</w:t>
+            </w:r>
+          </w:p>
+        </w:tc>
+        <w:tc>
+          <w:tcPr>
+            <w:tcW w:w="2813" w:type="dxa"/>
+          </w:tcPr>
+          <w:p>
+            <w:pPr>
+              <w:pStyle w:val="PSI-Normal"/>
+            </w:pPr>
+            <w:r>
+              <w:t>60%</w:t>
+            </w:r>
+          </w:p>
+        </w:tc>
+        <w:tc>
+          <w:tcPr>
+            <w:tcW w:w="2765" w:type="dxa"/>
+          </w:tcPr>
+          <w:p>
+            <w:pPr>
+              <w:pStyle w:val="PSI-Normal"/>
+            </w:pPr>
+            <w:r>
+              <w:t>300</w:t>
+            </w:r>
+          </w:p>
+        </w:tc>
+      </w:tr>
+      <w:tr>
+        <w:tc>
+          <w:tcPr>
+            <w:tcW w:w="8754" w:type="dxa"/>
+            <w:gridSpan w:val="3"/>
+            <w:shd w:val="clear" w:color="auto" w:fill="8DB3E2" w:themeFill="text2" w:themeFillTint="66"/>
+          </w:tcPr>
+          <w:p>
+            <w:pPr>
+              <w:pStyle w:val="PSI-Normal"/>
+              <w:rPr>
+                <w:color w:val="FFFFFF" w:themeColor="background1"/>
+              </w:rPr>
+            </w:pPr>
+            <w:r>
+              <w:rPr>
+                <w:color w:val="FFFFFF" w:themeColor="background1"/>
+              </w:rPr>
+              <w:t>Causas</w:t>
+            </w:r>
+          </w:p>
+        </w:tc>
+      </w:tr>
+      <w:tr>
+        <w:tc>
+          <w:tcPr>
+            <w:tcW w:w="8754" w:type="dxa"/>
+            <w:gridSpan w:val="3"/>
+          </w:tcPr>
+          <w:p>
+            <w:pPr>
+              <w:pStyle w:val="PSI-Normal"/>
+            </w:pPr>
+            <w:r>
+              <w:t xml:space="preserve">No se </w:t>
+            </w:r>
+            <w:r>
+              <w:t xml:space="preserve">conocen las herramientas en su totalidad y </w:t>
+            </w:r>
+            <w:r>
+              <w:t xml:space="preserve">sus </w:t>
+            </w:r>
+            <w:r>
+              <w:t>limitaciones al momento de u</w:t>
+            </w:r>
+            <w:r>
+              <w:t>sarlas en el</w:t>
+            </w:r>
+            <w:r>
+              <w:t xml:space="preserve"> sistema</w:t>
+            </w:r>
+          </w:p>
+        </w:tc>
+      </w:tr>
+      <w:tr>
+        <w:tc>
+          <w:tcPr>
+            <w:tcW w:w="8754" w:type="dxa"/>
+            <w:gridSpan w:val="3"/>
+            <w:shd w:val="clear" w:color="auto" w:fill="8DB3E2" w:themeFill="text2" w:themeFillTint="66"/>
+          </w:tcPr>
+          <w:p>
+            <w:pPr>
+              <w:pStyle w:val="PSI-Normal"/>
+              <w:rPr>
+                <w:color w:val="FFFFFF" w:themeColor="background1"/>
+              </w:rPr>
+            </w:pPr>
+            <w:r>
+              <w:rPr>
+                <w:color w:val="FFFFFF" w:themeColor="background1"/>
+              </w:rPr>
+              <w:t>Síntomas</w:t>
+            </w:r>
+          </w:p>
+        </w:tc>
+      </w:tr>
+      <w:tr>
+        <w:tc>
+          <w:tcPr>
+            <w:tcW w:w="8754" w:type="dxa"/>
+            <w:gridSpan w:val="3"/>
+          </w:tcPr>
+          <w:p>
+            <w:pPr>
+              <w:pStyle w:val="PSI-Normal"/>
+            </w:pPr>
+            <w:r>
+              <w:t>Dificultad para adaptarlo al sistema que se está desarrollando</w:t>
+            </w:r>
+          </w:p>
+        </w:tc>
+      </w:tr>
+    </w:tbl>
+    <w:p>
+      <w:pPr>
+        <w:pStyle w:val="PSI-Normal"/>
+      </w:pPr>
+    </w:p>
+    <w:p>
+      <w:pPr>
+        <w:pStyle w:val="PSI-Ttulo2"/>
+        <w:outlineLvl w:val="9"/>
+      </w:pPr>
+      <w:bookmarkStart w:id="103" w:name="_Toc17235030"/>
+      <w:r>
+        <w:t>Plan de Riesgos</w:t>
+      </w:r>
+      <w:bookmarkEnd w:id="103"/>
+    </w:p>
+    <w:tbl>
+      <w:tblPr>
+        <w:tblStyle w:val="Tablaconcuadrcula"/>
+        <w:tblW w:w="8755" w:type="dxa"/>
+        <w:tblLook w:val="04A0" w:firstRow="1" w:lastRow="0" w:firstColumn="1" w:lastColumn="0" w:noHBand="0" w:noVBand="1"/>
+      </w:tblPr>
+      <w:tblGrid>
+        <w:gridCol w:w="2660"/>
+        <w:gridCol w:w="1701"/>
+        <w:gridCol w:w="2693"/>
+        <w:gridCol w:w="1701"/>
+      </w:tblGrid>
+      <w:tr>
+        <w:tc>
+          <w:tcPr>
+            <w:tcW w:w="2660" w:type="dxa"/>
+            <w:shd w:val="clear" w:color="auto" w:fill="8DB3E2" w:themeFill="text2" w:themeFillTint="66"/>
+          </w:tcPr>
+          <w:p>
+            <w:pPr>
+              <w:pStyle w:val="PSI-Normal"/>
+              <w:rPr>
+                <w:color w:val="FFFFFF" w:themeColor="background1"/>
+              </w:rPr>
+            </w:pPr>
+            <w:r>
+              <w:rPr>
+                <w:color w:val="FFFFFF" w:themeColor="background1"/>
+              </w:rPr>
+              <w:t>Estrategia de Respuesta</w:t>
+            </w:r>
+          </w:p>
+        </w:tc>
+        <w:tc>
+          <w:tcPr>
+            <w:tcW w:w="1701" w:type="dxa"/>
+            <w:shd w:val="clear" w:color="auto" w:fill="8DB3E2" w:themeFill="text2" w:themeFillTint="66"/>
+          </w:tcPr>
+          <w:p>
+            <w:pPr>
+              <w:pStyle w:val="PSI-Normal"/>
+              <w:rPr>
+                <w:color w:val="FFFFFF" w:themeColor="background1"/>
+              </w:rPr>
+            </w:pPr>
+            <w:r>
+              <w:rPr>
+                <w:color w:val="FFFFFF" w:themeColor="background1"/>
+              </w:rPr>
+              <w:t>Responsable</w:t>
+            </w:r>
+          </w:p>
+        </w:tc>
+        <w:tc>
+          <w:tcPr>
+            <w:tcW w:w="2693" w:type="dxa"/>
+            <w:shd w:val="clear" w:color="auto" w:fill="8DB3E2" w:themeFill="text2" w:themeFillTint="66"/>
+          </w:tcPr>
+          <w:p>
+            <w:pPr>
+              <w:pStyle w:val="PSI-Normal"/>
+              <w:rPr>
+                <w:color w:val="FFFFFF" w:themeColor="background1"/>
+              </w:rPr>
+            </w:pPr>
+            <w:r>
+              <w:rPr>
+                <w:color w:val="FFFFFF" w:themeColor="background1"/>
+              </w:rPr>
+              <w:t>Respuesta al Riesgo</w:t>
+            </w:r>
+          </w:p>
+        </w:tc>
+        <w:tc>
+          <w:tcPr>
+            <w:tcW w:w="1701" w:type="dxa"/>
+            <w:shd w:val="clear" w:color="auto" w:fill="8DB3E2" w:themeFill="text2" w:themeFillTint="66"/>
+          </w:tcPr>
+          <w:p>
+            <w:pPr>
+              <w:pStyle w:val="PSI-Normal"/>
+              <w:rPr>
+                <w:color w:val="FFFFFF" w:themeColor="background1"/>
+              </w:rPr>
+            </w:pPr>
+            <w:r>
+              <w:rPr>
+                <w:color w:val="FFFFFF" w:themeColor="background1"/>
+              </w:rPr>
+              <w:t>Etapa</w:t>
+            </w:r>
+          </w:p>
+        </w:tc>
+      </w:tr>
+      <w:tr>
+        <w:tc>
+          <w:tcPr>
+            <w:tcW w:w="2660" w:type="dxa"/>
+          </w:tcPr>
+          <w:p>
+            <w:pPr>
+              <w:pStyle w:val="PSI-Normal"/>
+            </w:pPr>
+            <w:r>
+              <w:t>Reducción</w:t>
+            </w:r>
+          </w:p>
+        </w:tc>
+        <w:tc>
+          <w:tcPr>
+            <w:tcW w:w="1701" w:type="dxa"/>
+          </w:tcPr>
+          <w:p>
+            <w:pPr>
+              <w:pStyle w:val="PSI-Normal"/>
+            </w:pPr>
+            <w:r>
+              <w:t>Programador</w:t>
+            </w:r>
+          </w:p>
+        </w:tc>
+        <w:tc>
+          <w:tcPr>
+            <w:tcW w:w="2693" w:type="dxa"/>
+            <w:shd w:val="clear" w:color="auto" w:fill="auto"/>
+          </w:tcPr>
+          <w:p>
+            <w:pPr>
+              <w:pStyle w:val="PSI-Normal"/>
+            </w:pPr>
+            <w:r>
+              <w:t>Dedicar tiempo adicional para analizar el código fuente de la librería, las funciones que brinda y los cambios necesarios para adaptarlo al sistema</w:t>
+            </w:r>
+          </w:p>
+        </w:tc>
+        <w:tc>
+          <w:tcPr>
+            <w:tcW w:w="1701" w:type="dxa"/>
+            <w:shd w:val="clear" w:color="auto" w:fill="auto"/>
+          </w:tcPr>
+          <w:p>
+            <w:pPr>
+              <w:pStyle w:val="PSI-Normal"/>
+            </w:pPr>
+            <w:r>
+              <w:t>Construcción</w:t>
+            </w:r>
+          </w:p>
+        </w:tc>
+      </w:tr>
+      <w:tr>
+        <w:tc>
+          <w:tcPr>
+            <w:tcW w:w="2660" w:type="dxa"/>
+          </w:tcPr>
+          <w:p>
+            <w:pPr>
+              <w:pStyle w:val="PSI-Normal"/>
+            </w:pPr>
+          </w:p>
+        </w:tc>
+        <w:tc>
+          <w:tcPr>
+            <w:tcW w:w="1701" w:type="dxa"/>
+          </w:tcPr>
+          <w:p>
+            <w:pPr>
+              <w:pStyle w:val="PSI-Normal"/>
+            </w:pPr>
+          </w:p>
+        </w:tc>
+        <w:tc>
+          <w:tcPr>
+            <w:tcW w:w="2693" w:type="dxa"/>
+            <w:shd w:val="clear" w:color="auto" w:fill="auto"/>
+          </w:tcPr>
+          <w:p>
+            <w:pPr>
+              <w:pStyle w:val="PSI-Normal"/>
+            </w:pPr>
+          </w:p>
+        </w:tc>
+        <w:tc>
+          <w:tcPr>
+            <w:tcW w:w="1701" w:type="dxa"/>
+            <w:shd w:val="clear" w:color="auto" w:fill="auto"/>
+          </w:tcPr>
+          <w:p>
+            <w:pPr>
+              <w:pStyle w:val="PSI-Normal"/>
+            </w:pPr>
+          </w:p>
+        </w:tc>
+      </w:tr>
+    </w:tbl>
+    <w:p>
+      <w:pPr>
+        <w:pStyle w:val="PSI-Normal"/>
+      </w:pPr>
+    </w:p>
+    <w:p>
+      <w:pPr>
+        <w:pStyle w:val="PSI-Ttulo2"/>
+        <w:outlineLvl w:val="9"/>
+      </w:pPr>
+      <w:bookmarkStart w:id="104" w:name="_Toc17235031"/>
+      <w:r>
+        <w:t>Seguimiento</w:t>
+      </w:r>
+      <w:bookmarkEnd w:id="104"/>
+    </w:p>
+    <w:tbl>
+      <w:tblPr>
+        <w:tblStyle w:val="Tablaconcuadrcula"/>
+        <w:tblW w:w="8755" w:type="dxa"/>
+        <w:tblLook w:val="04A0" w:firstRow="1" w:lastRow="0" w:firstColumn="1" w:lastColumn="0" w:noHBand="0" w:noVBand="1"/>
+      </w:tblPr>
+      <w:tblGrid>
+        <w:gridCol w:w="2161"/>
+        <w:gridCol w:w="2161"/>
+        <w:gridCol w:w="2161"/>
+        <w:gridCol w:w="2272"/>
+      </w:tblGrid>
+      <w:tr>
+        <w:tc>
+          <w:tcPr>
+            <w:tcW w:w="2161" w:type="dxa"/>
+            <w:shd w:val="clear" w:color="auto" w:fill="8DB3E2" w:themeFill="text2" w:themeFillTint="66"/>
+          </w:tcPr>
+          <w:p>
+            <w:pPr>
+              <w:pStyle w:val="PSI-Normal"/>
+              <w:rPr>
+                <w:color w:val="FFFFFF" w:themeColor="background1"/>
+              </w:rPr>
+            </w:pPr>
+            <w:r>
+              <w:rPr>
+                <w:color w:val="FFFFFF" w:themeColor="background1"/>
+              </w:rPr>
+              <w:t>Fecha</w:t>
+            </w:r>
+          </w:p>
+        </w:tc>
+        <w:tc>
+          <w:tcPr>
+            <w:tcW w:w="2161" w:type="dxa"/>
+            <w:shd w:val="clear" w:color="auto" w:fill="8DB3E2" w:themeFill="text2" w:themeFillTint="66"/>
+          </w:tcPr>
+          <w:p>
+            <w:pPr>
+              <w:pStyle w:val="PSI-Normal"/>
+              <w:rPr>
+                <w:color w:val="FFFFFF" w:themeColor="background1"/>
+              </w:rPr>
+            </w:pPr>
+            <w:r>
+              <w:rPr>
+                <w:color w:val="FFFFFF" w:themeColor="background1"/>
+              </w:rPr>
+              <w:t>Etapa</w:t>
+            </w:r>
+          </w:p>
+        </w:tc>
+        <w:tc>
+          <w:tcPr>
+            <w:tcW w:w="2161" w:type="dxa"/>
+            <w:shd w:val="clear" w:color="auto" w:fill="8DB3E2" w:themeFill="text2" w:themeFillTint="66"/>
+          </w:tcPr>
+          <w:p>
+            <w:pPr>
+              <w:pStyle w:val="PSI-Normal"/>
+              <w:rPr>
+                <w:color w:val="FFFFFF" w:themeColor="background1"/>
+              </w:rPr>
+            </w:pPr>
+            <w:r>
+              <w:rPr>
+                <w:color w:val="FFFFFF" w:themeColor="background1"/>
+              </w:rPr>
+              <w:t>Comentario</w:t>
+            </w:r>
+          </w:p>
+        </w:tc>
+        <w:tc>
+          <w:tcPr>
+            <w:tcW w:w="2272" w:type="dxa"/>
+            <w:shd w:val="clear" w:color="auto" w:fill="8DB3E2" w:themeFill="text2" w:themeFillTint="66"/>
+          </w:tcPr>
+          <w:p>
+            <w:pPr>
+              <w:pStyle w:val="PSI-Normal"/>
+              <w:rPr>
+                <w:color w:val="FFFFFF" w:themeColor="background1"/>
+              </w:rPr>
+            </w:pPr>
+            <w:r>
+              <w:rPr>
+                <w:color w:val="FFFFFF" w:themeColor="background1"/>
+              </w:rPr>
+              <w:t>Responsable</w:t>
+            </w:r>
+          </w:p>
+        </w:tc>
+      </w:tr>
+      <w:tr>
+        <w:tc>
+          <w:tcPr>
+            <w:tcW w:w="2161" w:type="dxa"/>
+          </w:tcPr>
+          <w:p>
+            <w:pPr>
+              <w:pStyle w:val="PSI-Normal"/>
+            </w:pPr>
+          </w:p>
+        </w:tc>
+        <w:tc>
+          <w:tcPr>
+            <w:tcW w:w="2161" w:type="dxa"/>
+          </w:tcPr>
+          <w:p>
+            <w:pPr>
+              <w:pStyle w:val="PSI-Normal"/>
+            </w:pPr>
+          </w:p>
+        </w:tc>
+        <w:tc>
+          <w:tcPr>
+            <w:tcW w:w="2161" w:type="dxa"/>
+          </w:tcPr>
+          <w:p>
+            <w:pPr>
+              <w:pStyle w:val="PSI-Normal"/>
+            </w:pPr>
+          </w:p>
+        </w:tc>
+        <w:tc>
+          <w:tcPr>
+            <w:tcW w:w="2272" w:type="dxa"/>
+          </w:tcPr>
+          <w:p>
+            <w:pPr>
+              <w:pStyle w:val="PSI-Normal"/>
+            </w:pPr>
+          </w:p>
+        </w:tc>
+      </w:tr>
+    </w:tbl>
+    <w:p>
+      <w:pPr>
+        <w:pStyle w:val="PSI-Normal"/>
+      </w:pPr>
+    </w:p>
+    <w:p>
+      <w:pPr>
+        <w:pStyle w:val="PSI-Normal"/>
+      </w:pPr>
+    </w:p>
+    <w:p>
+      <w:pPr>
+        <w:pStyle w:val="PSI-Ttulo1"/>
+      </w:pPr>
+      <w:bookmarkStart w:id="105" w:name="_Toc29934367"/>
+      <w:r>
+        <w:t>Ref. RK</w:t>
+      </w:r>
+      <w:r>
+        <w:t>126 – El p</w:t>
+      </w:r>
+      <w:r>
+        <w:t xml:space="preserve">royecto </w:t>
+      </w:r>
+      <w:r>
+        <w:t xml:space="preserve">quede </w:t>
+      </w:r>
+      <w:r>
+        <w:t xml:space="preserve">estancado debido a que los integrantes del VASPA </w:t>
+      </w:r>
+      <w:proofErr w:type="spellStart"/>
+      <w:r>
+        <w:t>Team</w:t>
+      </w:r>
+      <w:proofErr w:type="spellEnd"/>
+      <w:r>
+        <w:t xml:space="preserve"> se tomen vacaciones</w:t>
+      </w:r>
+      <w:bookmarkEnd w:id="105"/>
+    </w:p>
+    <w:p>
+      <w:pPr>
+        <w:pStyle w:val="PSI-Ttulo2"/>
+        <w:outlineLvl w:val="9"/>
+      </w:pPr>
+      <w:r>
+        <w:t>Identificación</w:t>
+      </w:r>
+    </w:p>
+    <w:tbl>
+      <w:tblPr>
+        <w:tblStyle w:val="Tablaconcuadrcula"/>
+        <w:tblW w:w="0" w:type="auto"/>
+        <w:tblInd w:w="-34" w:type="dxa"/>
+        <w:tblLook w:val="04A0" w:firstRow="1" w:lastRow="0" w:firstColumn="1" w:lastColumn="0" w:noHBand="0" w:noVBand="1"/>
+      </w:tblPr>
+      <w:tblGrid>
+        <w:gridCol w:w="3081"/>
+        <w:gridCol w:w="1179"/>
+        <w:gridCol w:w="191"/>
+        <w:gridCol w:w="1355"/>
+        <w:gridCol w:w="2722"/>
+      </w:tblGrid>
+      <w:tr>
+        <w:trPr>
+          <w:trHeight w:val="335"/>
+        </w:trPr>
+        <w:tc>
+          <w:tcPr>
+            <w:tcW w:w="3178" w:type="dxa"/>
+            <w:shd w:val="clear" w:color="auto" w:fill="8DB3E2" w:themeFill="text2" w:themeFillTint="66"/>
+          </w:tcPr>
+          <w:p>
+            <w:pPr>
+              <w:pStyle w:val="PSI-Normal"/>
+              <w:rPr>
+                <w:color w:val="FFFFFF" w:themeColor="background1"/>
+              </w:rPr>
+            </w:pPr>
+            <w:r>
+              <w:rPr>
+                <w:color w:val="FFFFFF" w:themeColor="background1"/>
+              </w:rPr>
+              <w:t>Número de Referencia</w:t>
+            </w:r>
+          </w:p>
+        </w:tc>
+        <w:tc>
+          <w:tcPr>
+            <w:tcW w:w="2788" w:type="dxa"/>
+            <w:gridSpan w:val="3"/>
+            <w:shd w:val="clear" w:color="auto" w:fill="8DB3E2" w:themeFill="text2" w:themeFillTint="66"/>
+          </w:tcPr>
+          <w:p>
+            <w:pPr>
+              <w:pStyle w:val="PSI-Normal"/>
+              <w:rPr>
+                <w:color w:val="FFFFFF" w:themeColor="background1"/>
+              </w:rPr>
+            </w:pPr>
+            <w:r>
+              <w:rPr>
+                <w:color w:val="FFFFFF" w:themeColor="background1"/>
+              </w:rPr>
+              <w:t>Fecha de Identificación</w:t>
+            </w:r>
+          </w:p>
+        </w:tc>
+        <w:tc>
+          <w:tcPr>
+            <w:tcW w:w="2788" w:type="dxa"/>
+            <w:shd w:val="clear" w:color="auto" w:fill="8DB3E2" w:themeFill="text2" w:themeFillTint="66"/>
+          </w:tcPr>
+          <w:p>
+            <w:pPr>
+              <w:pStyle w:val="PSI-Normal"/>
+              <w:rPr>
+                <w:color w:val="FFFFFF" w:themeColor="background1"/>
+              </w:rPr>
+            </w:pPr>
+            <w:r>
+              <w:rPr>
+                <w:color w:val="FFFFFF" w:themeColor="background1"/>
+              </w:rPr>
+              <w:t>Etapa</w:t>
+            </w:r>
+          </w:p>
+        </w:tc>
+      </w:tr>
+      <w:tr>
+        <w:trPr>
+          <w:trHeight w:val="335"/>
+        </w:trPr>
+        <w:tc>
+          <w:tcPr>
+            <w:tcW w:w="3178" w:type="dxa"/>
+            <w:shd w:val="clear" w:color="auto" w:fill="auto"/>
+          </w:tcPr>
+          <w:p>
+            <w:pPr>
+              <w:pStyle w:val="PSI-Normal"/>
+            </w:pPr>
+            <w:r>
+              <w:t>RK</w:t>
+            </w:r>
+            <w:r>
+              <w:t>126</w:t>
+            </w:r>
+          </w:p>
+        </w:tc>
+        <w:tc>
+          <w:tcPr>
+            <w:tcW w:w="2788" w:type="dxa"/>
+            <w:gridSpan w:val="3"/>
+            <w:shd w:val="clear" w:color="auto" w:fill="auto"/>
+          </w:tcPr>
+          <w:p>
+            <w:pPr>
+              <w:pStyle w:val="PSI-Normal"/>
+            </w:pPr>
+            <w:r>
+              <w:t>29/12/19</w:t>
+            </w:r>
+          </w:p>
+        </w:tc>
+        <w:tc>
+          <w:tcPr>
+            <w:tcW w:w="2788" w:type="dxa"/>
+            <w:shd w:val="clear" w:color="auto" w:fill="auto"/>
+          </w:tcPr>
+          <w:p>
+            <w:pPr>
+              <w:pStyle w:val="PSI-Normal"/>
+            </w:pPr>
+            <w:r>
+              <w:t>Construcción</w:t>
+            </w:r>
+          </w:p>
+        </w:tc>
+      </w:tr>
+      <w:tr>
+        <w:tc>
+          <w:tcPr>
+            <w:tcW w:w="4568" w:type="dxa"/>
+            <w:gridSpan w:val="3"/>
+            <w:shd w:val="clear" w:color="auto" w:fill="8DB3E2" w:themeFill="text2" w:themeFillTint="66"/>
+          </w:tcPr>
+          <w:p>
+            <w:pPr>
+              <w:pStyle w:val="PSI-Normal"/>
+              <w:rPr>
+                <w:color w:val="FFFFFF" w:themeColor="background1"/>
+              </w:rPr>
+            </w:pPr>
+            <w:r>
+              <w:rPr>
+                <w:color w:val="FFFFFF" w:themeColor="background1"/>
+              </w:rPr>
+              <w:t>Nombre del Riesgo</w:t>
+            </w:r>
+          </w:p>
+        </w:tc>
+        <w:tc>
+          <w:tcPr>
+            <w:tcW w:w="4186" w:type="dxa"/>
+            <w:gridSpan w:val="2"/>
+            <w:shd w:val="clear" w:color="auto" w:fill="8DB3E2" w:themeFill="text2" w:themeFillTint="66"/>
+          </w:tcPr>
+          <w:p>
+            <w:pPr>
+              <w:pStyle w:val="PSI-Normal"/>
+              <w:rPr>
+                <w:color w:val="FFFFFF" w:themeColor="background1"/>
+              </w:rPr>
+            </w:pPr>
+            <w:r>
+              <w:rPr>
+                <w:color w:val="FFFFFF" w:themeColor="background1"/>
+              </w:rPr>
+              <w:t>Categoría</w:t>
+            </w:r>
+          </w:p>
+        </w:tc>
+      </w:tr>
+      <w:tr>
+        <w:tc>
+          <w:tcPr>
+            <w:tcW w:w="4568" w:type="dxa"/>
+            <w:gridSpan w:val="3"/>
+          </w:tcPr>
+          <w:p>
+            <w:pPr>
+              <w:pStyle w:val="PSI-Normal"/>
+            </w:pPr>
+            <w:r>
+              <w:t>El p</w:t>
+            </w:r>
+            <w:r>
+              <w:t>royecto</w:t>
+            </w:r>
+            <w:r>
+              <w:t xml:space="preserve"> quede</w:t>
+            </w:r>
+            <w:r>
+              <w:t xml:space="preserve"> estancado debido a que los integrantes del VASPA </w:t>
+            </w:r>
+            <w:proofErr w:type="spellStart"/>
+            <w:r>
+              <w:t>Team</w:t>
+            </w:r>
+            <w:proofErr w:type="spellEnd"/>
+            <w:r>
+              <w:t xml:space="preserve"> se tomen vacaciones</w:t>
+            </w:r>
+          </w:p>
+        </w:tc>
+        <w:tc>
+          <w:tcPr>
+            <w:tcW w:w="4186" w:type="dxa"/>
+            <w:gridSpan w:val="2"/>
+          </w:tcPr>
+          <w:p>
+            <w:pPr>
+              <w:pStyle w:val="PSI-Normal"/>
+            </w:pPr>
+            <w:r>
+              <w:t>Duración y Tamaño</w:t>
+            </w:r>
+          </w:p>
+        </w:tc>
+      </w:tr>
+      <w:tr>
+        <w:tc>
+          <w:tcPr>
+            <w:tcW w:w="8754" w:type="dxa"/>
+            <w:gridSpan w:val="5"/>
+            <w:shd w:val="clear" w:color="auto" w:fill="8DB3E2" w:themeFill="text2" w:themeFillTint="66"/>
+          </w:tcPr>
+          <w:p>
+            <w:pPr>
+              <w:pStyle w:val="PSI-Normal"/>
+              <w:rPr>
+                <w:color w:val="FFFFFF" w:themeColor="background1"/>
+              </w:rPr>
+            </w:pPr>
+            <w:r>
+              <w:rPr>
+                <w:color w:val="FFFFFF" w:themeColor="background1"/>
+              </w:rPr>
+              <w:t>Descripción</w:t>
+            </w:r>
+          </w:p>
+        </w:tc>
+      </w:tr>
+      <w:tr>
+        <w:tc>
+          <w:tcPr>
+            <w:tcW w:w="8754" w:type="dxa"/>
+            <w:gridSpan w:val="5"/>
+          </w:tcPr>
+          <w:p>
+            <w:pPr>
+              <w:pStyle w:val="PSI-Normal"/>
+            </w:pPr>
+            <w:r>
+              <w:t xml:space="preserve">Se acerca la temporada de vacaciones, por lo cual seguramente los integrantes del VASPA </w:t>
+            </w:r>
+            <w:proofErr w:type="spellStart"/>
+            <w:r>
+              <w:t>Team</w:t>
+            </w:r>
+            <w:proofErr w:type="spellEnd"/>
+            <w:r>
+              <w:t xml:space="preserve"> encargados del desarrollo del Sistema VASPA se querrán tomar un descanso, lo cual podría dejar parado el avance del sistema.</w:t>
+            </w:r>
+          </w:p>
+        </w:tc>
+      </w:tr>
+      <w:tr>
+        <w:tc>
+          <w:tcPr>
+            <w:tcW w:w="4377" w:type="dxa"/>
+            <w:gridSpan w:val="2"/>
+            <w:shd w:val="clear" w:color="auto" w:fill="8DB3E2" w:themeFill="text2" w:themeFillTint="66"/>
+          </w:tcPr>
+          <w:p>
+            <w:pPr>
+              <w:pStyle w:val="PSI-Normal"/>
+              <w:rPr>
+                <w:color w:val="FFFFFF" w:themeColor="background1"/>
+              </w:rPr>
+            </w:pPr>
+            <w:r>
+              <w:rPr>
+                <w:color w:val="FFFFFF" w:themeColor="background1"/>
+              </w:rPr>
+              <w:t>Estado del Riesgo (Activo, Cerrado)</w:t>
+            </w:r>
+          </w:p>
+        </w:tc>
+        <w:tc>
+          <w:tcPr>
+            <w:tcW w:w="4377" w:type="dxa"/>
+            <w:gridSpan w:val="3"/>
+          </w:tcPr>
+          <w:p>
+            <w:pPr>
+              <w:pStyle w:val="PSI-Normal"/>
+            </w:pPr>
+            <w:r>
+              <w:t>Activo</w:t>
+            </w:r>
+          </w:p>
+        </w:tc>
+      </w:tr>
+    </w:tbl>
+    <w:p>
+      <w:pPr>
+        <w:pStyle w:val="PSI-Normal"/>
+      </w:pPr>
+    </w:p>
+    <w:p>
+      <w:pPr>
+        <w:pStyle w:val="PSI-Ttulo2"/>
+        <w:outlineLvl w:val="9"/>
+      </w:pPr>
+      <w:r>
+        <w:t>Análisis</w:t>
+      </w:r>
+    </w:p>
+    <w:tbl>
+      <w:tblPr>
+        <w:tblStyle w:val="Tablaconcuadrcula"/>
+        <w:tblW w:w="0" w:type="auto"/>
+        <w:tblInd w:w="-34" w:type="dxa"/>
+        <w:tblLook w:val="04A0" w:firstRow="1" w:lastRow="0" w:firstColumn="1" w:lastColumn="0" w:noHBand="0" w:noVBand="1"/>
+      </w:tblPr>
+      <w:tblGrid>
+        <w:gridCol w:w="3087"/>
+        <w:gridCol w:w="2756"/>
+        <w:gridCol w:w="2685"/>
+      </w:tblGrid>
+      <w:tr>
+        <w:tc>
+          <w:tcPr>
+            <w:tcW w:w="3176" w:type="dxa"/>
+            <w:shd w:val="clear" w:color="auto" w:fill="8DB3E2" w:themeFill="text2" w:themeFillTint="66"/>
+          </w:tcPr>
+          <w:p>
+            <w:pPr>
+              <w:pStyle w:val="PSI-Normal"/>
+              <w:rPr>
+                <w:color w:val="FFFFFF" w:themeColor="background1"/>
+              </w:rPr>
+            </w:pPr>
+            <w:r>
+              <w:rPr>
+                <w:color w:val="FFFFFF" w:themeColor="background1"/>
+              </w:rPr>
+              <w:t>Impacto</w:t>
+            </w:r>
+          </w:p>
+        </w:tc>
+        <w:tc>
+          <w:tcPr>
+            <w:tcW w:w="2813" w:type="dxa"/>
+            <w:shd w:val="clear" w:color="auto" w:fill="8DB3E2" w:themeFill="text2" w:themeFillTint="66"/>
+          </w:tcPr>
+          <w:p>
+            <w:pPr>
+              <w:pStyle w:val="PSI-Normal"/>
+              <w:rPr>
+                <w:color w:val="FFFFFF" w:themeColor="background1"/>
+              </w:rPr>
+            </w:pPr>
+            <w:r>
+              <w:rPr>
+                <w:color w:val="FFFFFF" w:themeColor="background1"/>
+              </w:rPr>
+              <w:t>Probabilidad</w:t>
+            </w:r>
+          </w:p>
+        </w:tc>
+        <w:tc>
+          <w:tcPr>
+            <w:tcW w:w="2765" w:type="dxa"/>
+            <w:shd w:val="clear" w:color="auto" w:fill="8DB3E2" w:themeFill="text2" w:themeFillTint="66"/>
+          </w:tcPr>
+          <w:p>
+            <w:pPr>
+              <w:pStyle w:val="PSI-Normal"/>
+              <w:rPr>
+                <w:color w:val="FFFFFF" w:themeColor="background1"/>
+              </w:rPr>
+            </w:pPr>
+            <w:r>
+              <w:rPr>
+                <w:color w:val="FFFFFF" w:themeColor="background1"/>
+              </w:rPr>
+              <w:t>Factor</w:t>
+            </w:r>
+          </w:p>
+        </w:tc>
+      </w:tr>
+      <w:tr>
+        <w:tc>
+          <w:tcPr>
+            <w:tcW w:w="3176" w:type="dxa"/>
+          </w:tcPr>
+          <w:p>
+            <w:pPr>
+              <w:pStyle w:val="PSI-Normal"/>
+            </w:pPr>
+            <w:r>
+              <w:t>5</w:t>
+            </w:r>
+          </w:p>
+        </w:tc>
+        <w:tc>
+          <w:tcPr>
+            <w:tcW w:w="2813" w:type="dxa"/>
+          </w:tcPr>
+          <w:p>
+            <w:pPr>
+              <w:pStyle w:val="PSI-Normal"/>
+            </w:pPr>
+            <w:r>
+              <w:t>90%</w:t>
+            </w:r>
+          </w:p>
+        </w:tc>
+        <w:tc>
+          <w:tcPr>
+            <w:tcW w:w="2765" w:type="dxa"/>
+          </w:tcPr>
+          <w:p>
+            <w:pPr>
+              <w:pStyle w:val="PSI-Normal"/>
+            </w:pPr>
+            <w:r>
+              <w:t>300</w:t>
+            </w:r>
+          </w:p>
+        </w:tc>
+      </w:tr>
+      <w:tr>
+        <w:tc>
+          <w:tcPr>
+            <w:tcW w:w="8754" w:type="dxa"/>
+            <w:gridSpan w:val="3"/>
+            <w:shd w:val="clear" w:color="auto" w:fill="8DB3E2" w:themeFill="text2" w:themeFillTint="66"/>
+          </w:tcPr>
+          <w:p>
+            <w:pPr>
+              <w:pStyle w:val="PSI-Normal"/>
+              <w:rPr>
+                <w:color w:val="FFFFFF" w:themeColor="background1"/>
+              </w:rPr>
+            </w:pPr>
+            <w:r>
+              <w:rPr>
+                <w:color w:val="FFFFFF" w:themeColor="background1"/>
+              </w:rPr>
+              <w:t>Causas</w:t>
+            </w:r>
+          </w:p>
+        </w:tc>
+      </w:tr>
+      <w:tr>
+        <w:tc>
+          <w:tcPr>
+            <w:tcW w:w="8754" w:type="dxa"/>
+            <w:gridSpan w:val="3"/>
+          </w:tcPr>
+          <w:p>
+            <w:pPr>
+              <w:pStyle w:val="PSI-Normal"/>
+            </w:pPr>
+            <w:r>
+              <w:t>Los integrantes quieren tomarse un descanso, despejarle, relajarse.</w:t>
+            </w:r>
+          </w:p>
+        </w:tc>
+      </w:tr>
+      <w:tr>
+        <w:tc>
+          <w:tcPr>
+            <w:tcW w:w="8754" w:type="dxa"/>
+            <w:gridSpan w:val="3"/>
+            <w:shd w:val="clear" w:color="auto" w:fill="8DB3E2" w:themeFill="text2" w:themeFillTint="66"/>
+          </w:tcPr>
+          <w:p>
+            <w:pPr>
+              <w:pStyle w:val="PSI-Normal"/>
+              <w:rPr>
+                <w:color w:val="FFFFFF" w:themeColor="background1"/>
+              </w:rPr>
+            </w:pPr>
+            <w:r>
+              <w:rPr>
+                <w:color w:val="FFFFFF" w:themeColor="background1"/>
+              </w:rPr>
+              <w:t>Síntomas</w:t>
+            </w:r>
+          </w:p>
+        </w:tc>
+      </w:tr>
+      <w:tr>
+        <w:tc>
+          <w:tcPr>
+            <w:tcW w:w="8754" w:type="dxa"/>
+            <w:gridSpan w:val="3"/>
+          </w:tcPr>
+          <w:p>
+            <w:pPr>
+              <w:pStyle w:val="PSI-Normal"/>
+            </w:pPr>
+            <w:r>
+              <w:t>Nada de avance en el sistema, retraso en la entrega del mismo.</w:t>
+            </w:r>
+          </w:p>
+        </w:tc>
+      </w:tr>
+    </w:tbl>
+    <w:p>
+      <w:pPr>
+        <w:pStyle w:val="PSI-Normal"/>
+      </w:pPr>
+    </w:p>
+    <w:p>
+      <w:pPr>
+        <w:pStyle w:val="PSI-Ttulo2"/>
+        <w:outlineLvl w:val="9"/>
+      </w:pPr>
+      <w:r>
+        <w:t>Plan de Riesgos</w:t>
+      </w:r>
+    </w:p>
+    <w:tbl>
+      <w:tblPr>
+        <w:tblStyle w:val="Tablaconcuadrcula"/>
+        <w:tblW w:w="8755" w:type="dxa"/>
+        <w:tblLook w:val="04A0" w:firstRow="1" w:lastRow="0" w:firstColumn="1" w:lastColumn="0" w:noHBand="0" w:noVBand="1"/>
+      </w:tblPr>
+      <w:tblGrid>
+        <w:gridCol w:w="2660"/>
+        <w:gridCol w:w="1701"/>
+        <w:gridCol w:w="2693"/>
+        <w:gridCol w:w="1701"/>
+      </w:tblGrid>
+      <w:tr>
+        <w:tc>
+          <w:tcPr>
+            <w:tcW w:w="2660" w:type="dxa"/>
+            <w:shd w:val="clear" w:color="auto" w:fill="8DB3E2" w:themeFill="text2" w:themeFillTint="66"/>
+          </w:tcPr>
+          <w:p>
+            <w:pPr>
+              <w:pStyle w:val="PSI-Normal"/>
+              <w:rPr>
+                <w:color w:val="FFFFFF" w:themeColor="background1"/>
+              </w:rPr>
+            </w:pPr>
+            <w:r>
+              <w:rPr>
+                <w:color w:val="FFFFFF" w:themeColor="background1"/>
+              </w:rPr>
+              <w:t>Estrategia de Respuesta</w:t>
+            </w:r>
+          </w:p>
+        </w:tc>
+        <w:tc>
+          <w:tcPr>
+            <w:tcW w:w="1701" w:type="dxa"/>
+            <w:shd w:val="clear" w:color="auto" w:fill="8DB3E2" w:themeFill="text2" w:themeFillTint="66"/>
+          </w:tcPr>
+          <w:p>
+            <w:pPr>
+              <w:pStyle w:val="PSI-Normal"/>
+              <w:rPr>
+                <w:color w:val="FFFFFF" w:themeColor="background1"/>
+              </w:rPr>
+            </w:pPr>
+            <w:r>
+              <w:rPr>
+                <w:color w:val="FFFFFF" w:themeColor="background1"/>
+              </w:rPr>
+              <w:t>Responsable</w:t>
+            </w:r>
+          </w:p>
+        </w:tc>
+        <w:tc>
+          <w:tcPr>
+            <w:tcW w:w="2693" w:type="dxa"/>
+            <w:shd w:val="clear" w:color="auto" w:fill="8DB3E2" w:themeFill="text2" w:themeFillTint="66"/>
+          </w:tcPr>
+          <w:p>
+            <w:pPr>
+              <w:pStyle w:val="PSI-Normal"/>
+              <w:rPr>
+                <w:color w:val="FFFFFF" w:themeColor="background1"/>
+              </w:rPr>
+            </w:pPr>
+            <w:r>
+              <w:rPr>
+                <w:color w:val="FFFFFF" w:themeColor="background1"/>
+              </w:rPr>
+              <w:t>Respuesta al Riesgo</w:t>
+            </w:r>
+          </w:p>
+        </w:tc>
+        <w:tc>
+          <w:tcPr>
+            <w:tcW w:w="1701" w:type="dxa"/>
+            <w:shd w:val="clear" w:color="auto" w:fill="8DB3E2" w:themeFill="text2" w:themeFillTint="66"/>
+          </w:tcPr>
+          <w:p>
+            <w:pPr>
+              <w:pStyle w:val="PSI-Normal"/>
+              <w:rPr>
+                <w:color w:val="FFFFFF" w:themeColor="background1"/>
+              </w:rPr>
+            </w:pPr>
+            <w:r>
+              <w:rPr>
+                <w:color w:val="FFFFFF" w:themeColor="background1"/>
+              </w:rPr>
+              <w:t>Etapa</w:t>
+            </w:r>
+          </w:p>
+        </w:tc>
+      </w:tr>
+      <w:tr>
+        <w:tc>
+          <w:tcPr>
+            <w:tcW w:w="2660" w:type="dxa"/>
+          </w:tcPr>
+          <w:p>
+            <w:pPr>
+              <w:pStyle w:val="PSI-Normal"/>
+            </w:pPr>
+            <w:r>
+              <w:t>Eliminación</w:t>
+            </w:r>
+          </w:p>
+        </w:tc>
+        <w:tc>
+          <w:tcPr>
+            <w:tcW w:w="1701" w:type="dxa"/>
+          </w:tcPr>
+          <w:p>
+            <w:pPr>
+              <w:pStyle w:val="PSI-Normal"/>
+            </w:pPr>
+            <w:r>
+              <w:t>Todos los integrantes</w:t>
+            </w:r>
+          </w:p>
+        </w:tc>
+        <w:tc>
+          <w:tcPr>
+            <w:tcW w:w="2693" w:type="dxa"/>
+            <w:shd w:val="clear" w:color="auto" w:fill="auto"/>
+          </w:tcPr>
+          <w:p>
+            <w:pPr>
+              <w:pStyle w:val="PSI-Normal"/>
+            </w:pPr>
+            <w:r>
+              <w:t>Que un solo integrante se tome vacaciones, mientras los otros dos continúan avanzando en el sistema, cuando vuelve de vacaciones el que se las tomo primero, le toca a otro que no se las tomo, y así, de esta manera se seguirá avanzando en el proyecto</w:t>
+            </w:r>
+          </w:p>
+        </w:tc>
+        <w:tc>
+          <w:tcPr>
+            <w:tcW w:w="1701" w:type="dxa"/>
+            <w:shd w:val="clear" w:color="auto" w:fill="auto"/>
+          </w:tcPr>
+          <w:p>
+            <w:pPr>
+              <w:pStyle w:val="PSI-Normal"/>
+            </w:pPr>
+            <w:r>
+              <w:t>Construcción</w:t>
+            </w:r>
+          </w:p>
+        </w:tc>
+      </w:tr>
+      <w:tr>
+        <w:tc>
+          <w:tcPr>
+            <w:tcW w:w="2660" w:type="dxa"/>
+          </w:tcPr>
+          <w:p>
+            <w:pPr>
+              <w:pStyle w:val="PSI-Normal"/>
+            </w:pPr>
+          </w:p>
+        </w:tc>
+        <w:tc>
+          <w:tcPr>
+            <w:tcW w:w="1701" w:type="dxa"/>
+          </w:tcPr>
+          <w:p>
+            <w:pPr>
+              <w:pStyle w:val="PSI-Normal"/>
+            </w:pPr>
+          </w:p>
+        </w:tc>
+        <w:tc>
+          <w:tcPr>
+            <w:tcW w:w="2693" w:type="dxa"/>
+            <w:shd w:val="clear" w:color="auto" w:fill="auto"/>
+          </w:tcPr>
+          <w:p>
+            <w:pPr>
+              <w:pStyle w:val="PSI-Normal"/>
+            </w:pPr>
+          </w:p>
+        </w:tc>
+        <w:tc>
+          <w:tcPr>
+            <w:tcW w:w="1701" w:type="dxa"/>
+            <w:shd w:val="clear" w:color="auto" w:fill="auto"/>
+          </w:tcPr>
+          <w:p>
+            <w:pPr>
+              <w:pStyle w:val="PSI-Normal"/>
+            </w:pPr>
+          </w:p>
+        </w:tc>
+      </w:tr>
+    </w:tbl>
+    <w:p>
+      <w:pPr>
+        <w:pStyle w:val="PSI-Normal"/>
+      </w:pPr>
+    </w:p>
+    <w:p>
+      <w:pPr>
+        <w:pStyle w:val="PSI-Ttulo2"/>
+        <w:outlineLvl w:val="9"/>
+      </w:pPr>
+      <w:r>
+        <w:t>Seguimiento</w:t>
+      </w:r>
+    </w:p>
+    <w:tbl>
+      <w:tblPr>
+        <w:tblStyle w:val="Tablaconcuadrcula"/>
+        <w:tblW w:w="8755" w:type="dxa"/>
+        <w:tblLook w:val="04A0" w:firstRow="1" w:lastRow="0" w:firstColumn="1" w:lastColumn="0" w:noHBand="0" w:noVBand="1"/>
+      </w:tblPr>
+      <w:tblGrid>
+        <w:gridCol w:w="2161"/>
+        <w:gridCol w:w="2161"/>
+        <w:gridCol w:w="2161"/>
+        <w:gridCol w:w="2272"/>
+      </w:tblGrid>
+      <w:tr>
+        <w:tc>
+          <w:tcPr>
+            <w:tcW w:w="2161" w:type="dxa"/>
+            <w:shd w:val="clear" w:color="auto" w:fill="8DB3E2" w:themeFill="text2" w:themeFillTint="66"/>
+          </w:tcPr>
+          <w:p>
+            <w:pPr>
+              <w:pStyle w:val="PSI-Normal"/>
+              <w:rPr>
+                <w:color w:val="FFFFFF" w:themeColor="background1"/>
+              </w:rPr>
+            </w:pPr>
+            <w:r>
+              <w:rPr>
+                <w:color w:val="FFFFFF" w:themeColor="background1"/>
+              </w:rPr>
+              <w:t>Fecha</w:t>
+            </w:r>
+          </w:p>
+        </w:tc>
+        <w:tc>
+          <w:tcPr>
+            <w:tcW w:w="2161" w:type="dxa"/>
+            <w:shd w:val="clear" w:color="auto" w:fill="8DB3E2" w:themeFill="text2" w:themeFillTint="66"/>
+          </w:tcPr>
+          <w:p>
+            <w:pPr>
+              <w:pStyle w:val="PSI-Normal"/>
+              <w:rPr>
+                <w:color w:val="FFFFFF" w:themeColor="background1"/>
+              </w:rPr>
+            </w:pPr>
+            <w:r>
+              <w:rPr>
+                <w:color w:val="FFFFFF" w:themeColor="background1"/>
+              </w:rPr>
+              <w:t>Etapa</w:t>
+            </w:r>
+          </w:p>
+        </w:tc>
+        <w:tc>
+          <w:tcPr>
+            <w:tcW w:w="2161" w:type="dxa"/>
+            <w:shd w:val="clear" w:color="auto" w:fill="8DB3E2" w:themeFill="text2" w:themeFillTint="66"/>
+          </w:tcPr>
+          <w:p>
+            <w:pPr>
+              <w:pStyle w:val="PSI-Normal"/>
+              <w:rPr>
+                <w:color w:val="FFFFFF" w:themeColor="background1"/>
+              </w:rPr>
+            </w:pPr>
+            <w:r>
+              <w:rPr>
+                <w:color w:val="FFFFFF" w:themeColor="background1"/>
+              </w:rPr>
+              <w:t>Comentario</w:t>
+            </w:r>
+          </w:p>
+        </w:tc>
+        <w:tc>
+          <w:tcPr>
+            <w:tcW w:w="2272" w:type="dxa"/>
+            <w:shd w:val="clear" w:color="auto" w:fill="8DB3E2" w:themeFill="text2" w:themeFillTint="66"/>
+          </w:tcPr>
+          <w:p>
+            <w:pPr>
+              <w:pStyle w:val="PSI-Normal"/>
+              <w:rPr>
+                <w:color w:val="FFFFFF" w:themeColor="background1"/>
+              </w:rPr>
+            </w:pPr>
+            <w:r>
+              <w:rPr>
+                <w:color w:val="FFFFFF" w:themeColor="background1"/>
+              </w:rPr>
+              <w:t>Responsable</w:t>
+            </w:r>
+          </w:p>
+        </w:tc>
+      </w:tr>
+      <w:tr>
+        <w:tc>
+          <w:tcPr>
+            <w:tcW w:w="2161" w:type="dxa"/>
+          </w:tcPr>
+          <w:p>
+            <w:pPr>
+              <w:pStyle w:val="PSI-Normal"/>
+            </w:pPr>
+          </w:p>
+        </w:tc>
+        <w:tc>
+          <w:tcPr>
+            <w:tcW w:w="2161" w:type="dxa"/>
+          </w:tcPr>
+          <w:p>
+            <w:pPr>
+              <w:pStyle w:val="PSI-Normal"/>
+            </w:pPr>
+          </w:p>
+        </w:tc>
+        <w:tc>
+          <w:tcPr>
+            <w:tcW w:w="2161" w:type="dxa"/>
+          </w:tcPr>
+          <w:p>
+            <w:pPr>
+              <w:pStyle w:val="PSI-Normal"/>
+            </w:pPr>
+          </w:p>
+        </w:tc>
+        <w:tc>
+          <w:tcPr>
+            <w:tcW w:w="2272" w:type="dxa"/>
+          </w:tcPr>
+          <w:p>
+            <w:pPr>
+              <w:pStyle w:val="PSI-Normal"/>
+            </w:pPr>
+          </w:p>
+        </w:tc>
+      </w:tr>
+    </w:tbl>
+    <w:p>
+      <w:pPr>
+        <w:pStyle w:val="PSI-Normal"/>
+      </w:pPr>
+    </w:p>
+    <w:p>
+      <w:pPr>
+        <w:pStyle w:val="PSI-Normal"/>
+      </w:pPr>
+    </w:p>
+    <w:p>
+      <w:pPr>
+        <w:pStyle w:val="PSI-Ttulo1"/>
+      </w:pPr>
+      <w:bookmarkStart w:id="106" w:name="_Toc29934368"/>
+      <w:r>
+        <w:t>Ref. RK</w:t>
+      </w:r>
+      <w:bookmarkEnd w:id="106"/>
+    </w:p>
+    <w:p>
+      <w:pPr>
+        <w:pStyle w:val="PSI-Ttulo2"/>
+        <w:outlineLvl w:val="9"/>
+      </w:pPr>
+      <w:r>
+        <w:t>Identificación</w:t>
+      </w:r>
+    </w:p>
+    <w:tbl>
+      <w:tblPr>
+        <w:tblStyle w:val="Tablaconcuadrcula"/>
+        <w:tblW w:w="0" w:type="auto"/>
+        <w:tblInd w:w="-34" w:type="dxa"/>
+        <w:tblLook w:val="04A0" w:firstRow="1" w:lastRow="0" w:firstColumn="1" w:lastColumn="0" w:noHBand="0" w:noVBand="1"/>
+      </w:tblPr>
+      <w:tblGrid>
+        <w:gridCol w:w="3081"/>
+        <w:gridCol w:w="1179"/>
+        <w:gridCol w:w="191"/>
+        <w:gridCol w:w="1355"/>
+        <w:gridCol w:w="2722"/>
+      </w:tblGrid>
+      <w:tr>
+        <w:trPr>
+          <w:trHeight w:val="335"/>
+        </w:trPr>
+        <w:tc>
+          <w:tcPr>
+            <w:tcW w:w="3178" w:type="dxa"/>
+            <w:shd w:val="clear" w:color="auto" w:fill="8DB3E2" w:themeFill="text2" w:themeFillTint="66"/>
+          </w:tcPr>
+          <w:p>
+            <w:pPr>
+              <w:pStyle w:val="PSI-Normal"/>
+              <w:rPr>
+                <w:color w:val="FFFFFF" w:themeColor="background1"/>
+              </w:rPr>
+            </w:pPr>
+            <w:r>
+              <w:rPr>
+                <w:color w:val="FFFFFF" w:themeColor="background1"/>
+              </w:rPr>
+              <w:t>Número de Referencia</w:t>
+            </w:r>
+          </w:p>
+        </w:tc>
+        <w:tc>
+          <w:tcPr>
+            <w:tcW w:w="2788" w:type="dxa"/>
+            <w:gridSpan w:val="3"/>
+            <w:shd w:val="clear" w:color="auto" w:fill="8DB3E2" w:themeFill="text2" w:themeFillTint="66"/>
+          </w:tcPr>
+          <w:p>
+            <w:pPr>
+              <w:pStyle w:val="PSI-Normal"/>
+              <w:rPr>
+                <w:color w:val="FFFFFF" w:themeColor="background1"/>
+              </w:rPr>
+            </w:pPr>
+            <w:r>
+              <w:rPr>
+                <w:color w:val="FFFFFF" w:themeColor="background1"/>
+              </w:rPr>
+              <w:t>Fecha de Identificación</w:t>
+            </w:r>
+          </w:p>
+        </w:tc>
+        <w:tc>
+          <w:tcPr>
+            <w:tcW w:w="2788" w:type="dxa"/>
+            <w:shd w:val="clear" w:color="auto" w:fill="8DB3E2" w:themeFill="text2" w:themeFillTint="66"/>
+          </w:tcPr>
+          <w:p>
+            <w:pPr>
+              <w:pStyle w:val="PSI-Normal"/>
+              <w:rPr>
+                <w:color w:val="FFFFFF" w:themeColor="background1"/>
+              </w:rPr>
+            </w:pPr>
+            <w:r>
+              <w:rPr>
+                <w:color w:val="FFFFFF" w:themeColor="background1"/>
+              </w:rPr>
+              <w:t>Etapa</w:t>
+            </w:r>
+          </w:p>
+        </w:tc>
+      </w:tr>
+      <w:tr>
+        <w:trPr>
+          <w:trHeight w:val="335"/>
+        </w:trPr>
+        <w:tc>
+          <w:tcPr>
+            <w:tcW w:w="3178" w:type="dxa"/>
+            <w:shd w:val="clear" w:color="auto" w:fill="auto"/>
+          </w:tcPr>
+          <w:p>
+            <w:pPr>
+              <w:pStyle w:val="PSI-Normal"/>
+            </w:pPr>
+            <w:r>
+              <w:t>RK</w:t>
+            </w:r>
+          </w:p>
+        </w:tc>
+        <w:tc>
+          <w:tcPr>
+            <w:tcW w:w="2788" w:type="dxa"/>
+            <w:gridSpan w:val="3"/>
+            <w:shd w:val="clear" w:color="auto" w:fill="auto"/>
+          </w:tcPr>
+          <w:p>
+            <w:pPr>
+              <w:pStyle w:val="PSI-Normal"/>
+            </w:pPr>
+          </w:p>
+        </w:tc>
+        <w:tc>
+          <w:tcPr>
+            <w:tcW w:w="2788" w:type="dxa"/>
+            <w:shd w:val="clear" w:color="auto" w:fill="auto"/>
+          </w:tcPr>
+          <w:p>
+            <w:pPr>
+              <w:pStyle w:val="PSI-Normal"/>
+            </w:pPr>
+            <w:r>
+              <w:t>Construcción</w:t>
+            </w:r>
+          </w:p>
+        </w:tc>
+      </w:tr>
+      <w:tr>
+        <w:tc>
+          <w:tcPr>
+            <w:tcW w:w="4568" w:type="dxa"/>
+            <w:gridSpan w:val="3"/>
+            <w:shd w:val="clear" w:color="auto" w:fill="8DB3E2" w:themeFill="text2" w:themeFillTint="66"/>
+          </w:tcPr>
+          <w:p>
+            <w:pPr>
+              <w:pStyle w:val="PSI-Normal"/>
+              <w:rPr>
+                <w:color w:val="FFFFFF" w:themeColor="background1"/>
+              </w:rPr>
+            </w:pPr>
+            <w:r>
+              <w:rPr>
+                <w:color w:val="FFFFFF" w:themeColor="background1"/>
+              </w:rPr>
+              <w:t>Nombre del Riesgo</w:t>
+            </w:r>
+          </w:p>
+        </w:tc>
+        <w:tc>
+          <w:tcPr>
+            <w:tcW w:w="4186" w:type="dxa"/>
+            <w:gridSpan w:val="2"/>
+            <w:shd w:val="clear" w:color="auto" w:fill="8DB3E2" w:themeFill="text2" w:themeFillTint="66"/>
+          </w:tcPr>
+          <w:p>
+            <w:pPr>
+              <w:pStyle w:val="PSI-Normal"/>
+              <w:rPr>
+                <w:color w:val="FFFFFF" w:themeColor="background1"/>
+              </w:rPr>
+            </w:pPr>
+            <w:r>
+              <w:rPr>
+                <w:color w:val="FFFFFF" w:themeColor="background1"/>
+              </w:rPr>
+              <w:t>Categoría</w:t>
+            </w:r>
+          </w:p>
+        </w:tc>
+      </w:tr>
+      <w:tr>
+        <w:tc>
+          <w:tcPr>
+            <w:tcW w:w="4568" w:type="dxa"/>
+            <w:gridSpan w:val="3"/>
+          </w:tcPr>
+          <w:p>
+            <w:pPr>
+              <w:pStyle w:val="PSI-Normal"/>
+            </w:pPr>
+          </w:p>
+        </w:tc>
+        <w:tc>
+          <w:tcPr>
+            <w:tcW w:w="4186" w:type="dxa"/>
+            <w:gridSpan w:val="2"/>
+          </w:tcPr>
+          <w:p>
+            <w:pPr>
+              <w:pStyle w:val="PSI-Normal"/>
+            </w:pPr>
+          </w:p>
+        </w:tc>
+      </w:tr>
+      <w:tr>
+        <w:tc>
+          <w:tcPr>
+            <w:tcW w:w="8754" w:type="dxa"/>
+            <w:gridSpan w:val="5"/>
+            <w:shd w:val="clear" w:color="auto" w:fill="8DB3E2" w:themeFill="text2" w:themeFillTint="66"/>
+          </w:tcPr>
+          <w:p>
+            <w:pPr>
+              <w:pStyle w:val="PSI-Normal"/>
+              <w:rPr>
+                <w:color w:val="FFFFFF" w:themeColor="background1"/>
+              </w:rPr>
+            </w:pPr>
+            <w:r>
+              <w:rPr>
+                <w:color w:val="FFFFFF" w:themeColor="background1"/>
+              </w:rPr>
+              <w:t>Descripción</w:t>
+            </w:r>
+          </w:p>
+        </w:tc>
+      </w:tr>
+      <w:tr>
+        <w:tc>
+          <w:tcPr>
+            <w:tcW w:w="8754" w:type="dxa"/>
+            <w:gridSpan w:val="5"/>
+          </w:tcPr>
+          <w:p>
+            <w:pPr>
+              <w:pStyle w:val="PSI-Normal"/>
+            </w:pPr>
+          </w:p>
+        </w:tc>
+      </w:tr>
+      <w:tr>
+        <w:tc>
+          <w:tcPr>
+            <w:tcW w:w="4377" w:type="dxa"/>
+            <w:gridSpan w:val="2"/>
+            <w:shd w:val="clear" w:color="auto" w:fill="8DB3E2" w:themeFill="text2" w:themeFillTint="66"/>
+          </w:tcPr>
+          <w:p>
+            <w:pPr>
+              <w:pStyle w:val="PSI-Normal"/>
+              <w:rPr>
+                <w:color w:val="FFFFFF" w:themeColor="background1"/>
+              </w:rPr>
+            </w:pPr>
+            <w:r>
+              <w:rPr>
+                <w:color w:val="FFFFFF" w:themeColor="background1"/>
+              </w:rPr>
+              <w:t>Estado del Riesgo (Activo, Cerrado)</w:t>
+            </w:r>
+          </w:p>
+        </w:tc>
+        <w:tc>
+          <w:tcPr>
+            <w:tcW w:w="4377" w:type="dxa"/>
+            <w:gridSpan w:val="3"/>
+          </w:tcPr>
+          <w:p>
+            <w:pPr>
+              <w:pStyle w:val="PSI-Normal"/>
+            </w:pPr>
+            <w:r>
+              <w:t>Activo</w:t>
+            </w:r>
+          </w:p>
+        </w:tc>
+      </w:tr>
+    </w:tbl>
+    <w:p>
+      <w:pPr>
+        <w:pStyle w:val="PSI-Normal"/>
+      </w:pPr>
+    </w:p>
+    <w:p>
+      <w:pPr>
+        <w:pStyle w:val="PSI-Ttulo2"/>
+        <w:outlineLvl w:val="9"/>
+      </w:pPr>
+      <w:r>
+        <w:t>Análisis</w:t>
+      </w:r>
+    </w:p>
+    <w:tbl>
+      <w:tblPr>
+        <w:tblStyle w:val="Tablaconcuadrcula"/>
+        <w:tblW w:w="0" w:type="auto"/>
+        <w:tblInd w:w="-34" w:type="dxa"/>
+        <w:tblLook w:val="04A0" w:firstRow="1" w:lastRow="0" w:firstColumn="1" w:lastColumn="0" w:noHBand="0" w:noVBand="1"/>
+      </w:tblPr>
+      <w:tblGrid>
+        <w:gridCol w:w="3087"/>
+        <w:gridCol w:w="2756"/>
+        <w:gridCol w:w="2685"/>
+      </w:tblGrid>
+      <w:tr>
+        <w:tc>
+          <w:tcPr>
+            <w:tcW w:w="3176" w:type="dxa"/>
+            <w:shd w:val="clear" w:color="auto" w:fill="8DB3E2" w:themeFill="text2" w:themeFillTint="66"/>
+          </w:tcPr>
+          <w:p>
+            <w:pPr>
+              <w:pStyle w:val="PSI-Normal"/>
+              <w:rPr>
+                <w:color w:val="FFFFFF" w:themeColor="background1"/>
+              </w:rPr>
+            </w:pPr>
+            <w:r>
+              <w:rPr>
+                <w:color w:val="FFFFFF" w:themeColor="background1"/>
+              </w:rPr>
+              <w:t>Impacto</w:t>
+            </w:r>
+          </w:p>
+        </w:tc>
+        <w:tc>
+          <w:tcPr>
+            <w:tcW w:w="2813" w:type="dxa"/>
+            <w:shd w:val="clear" w:color="auto" w:fill="8DB3E2" w:themeFill="text2" w:themeFillTint="66"/>
+          </w:tcPr>
+          <w:p>
+            <w:pPr>
+              <w:pStyle w:val="PSI-Normal"/>
+              <w:rPr>
+                <w:color w:val="FFFFFF" w:themeColor="background1"/>
+              </w:rPr>
+            </w:pPr>
+            <w:r>
+              <w:rPr>
+                <w:color w:val="FFFFFF" w:themeColor="background1"/>
+              </w:rPr>
+              <w:t>Probabilidad</w:t>
+            </w:r>
+          </w:p>
+        </w:tc>
+        <w:tc>
+          <w:tcPr>
+            <w:tcW w:w="2765" w:type="dxa"/>
+            <w:shd w:val="clear" w:color="auto" w:fill="8DB3E2" w:themeFill="text2" w:themeFillTint="66"/>
+          </w:tcPr>
+          <w:p>
+            <w:pPr>
+              <w:pStyle w:val="PSI-Normal"/>
+              <w:rPr>
+                <w:color w:val="FFFFFF" w:themeColor="background1"/>
+              </w:rPr>
+            </w:pPr>
+            <w:r>
+              <w:rPr>
+                <w:color w:val="FFFFFF" w:themeColor="background1"/>
+              </w:rPr>
+              <w:t>Factor</w:t>
+            </w:r>
+          </w:p>
+        </w:tc>
+      </w:tr>
+      <w:tr>
+        <w:tc>
+          <w:tcPr>
+            <w:tcW w:w="3176" w:type="dxa"/>
+          </w:tcPr>
+          <w:p>
+            <w:pPr>
+              <w:pStyle w:val="PSI-Normal"/>
+            </w:pPr>
+          </w:p>
+        </w:tc>
+        <w:tc>
+          <w:tcPr>
+            <w:tcW w:w="2813" w:type="dxa"/>
+          </w:tcPr>
+          <w:p>
+            <w:pPr>
+              <w:pStyle w:val="PSI-Normal"/>
+            </w:pPr>
+          </w:p>
+        </w:tc>
+        <w:tc>
+          <w:tcPr>
+            <w:tcW w:w="2765" w:type="dxa"/>
+          </w:tcPr>
+          <w:p>
+            <w:pPr>
+              <w:pStyle w:val="PSI-Normal"/>
+            </w:pPr>
+          </w:p>
+        </w:tc>
+      </w:tr>
+      <w:tr>
+        <w:tc>
+          <w:tcPr>
+            <w:tcW w:w="8754" w:type="dxa"/>
+            <w:gridSpan w:val="3"/>
+            <w:shd w:val="clear" w:color="auto" w:fill="8DB3E2" w:themeFill="text2" w:themeFillTint="66"/>
+          </w:tcPr>
+          <w:p>
+            <w:pPr>
+              <w:pStyle w:val="PSI-Normal"/>
+              <w:rPr>
+                <w:color w:val="FFFFFF" w:themeColor="background1"/>
+              </w:rPr>
+            </w:pPr>
+            <w:r>
+              <w:rPr>
+                <w:color w:val="FFFFFF" w:themeColor="background1"/>
+              </w:rPr>
+              <w:t>Causas</w:t>
+            </w:r>
+          </w:p>
+        </w:tc>
+      </w:tr>
+      <w:tr>
+        <w:tc>
+          <w:tcPr>
+            <w:tcW w:w="8754" w:type="dxa"/>
+            <w:gridSpan w:val="3"/>
+          </w:tcPr>
+          <w:p>
+            <w:pPr>
+              <w:pStyle w:val="PSI-Normal"/>
+            </w:pPr>
+          </w:p>
+        </w:tc>
+      </w:tr>
+      <w:tr>
+        <w:tc>
+          <w:tcPr>
+            <w:tcW w:w="8754" w:type="dxa"/>
+            <w:gridSpan w:val="3"/>
+            <w:shd w:val="clear" w:color="auto" w:fill="8DB3E2" w:themeFill="text2" w:themeFillTint="66"/>
+          </w:tcPr>
+          <w:p>
+            <w:pPr>
+              <w:pStyle w:val="PSI-Normal"/>
+              <w:rPr>
+                <w:color w:val="FFFFFF" w:themeColor="background1"/>
+              </w:rPr>
+            </w:pPr>
+            <w:r>
+              <w:rPr>
+                <w:color w:val="FFFFFF" w:themeColor="background1"/>
+              </w:rPr>
+              <w:t>Síntomas</w:t>
+            </w:r>
+          </w:p>
+        </w:tc>
+      </w:tr>
+      <w:tr>
+        <w:tc>
+          <w:tcPr>
+            <w:tcW w:w="8754" w:type="dxa"/>
+            <w:gridSpan w:val="3"/>
+          </w:tcPr>
+          <w:p>
+            <w:pPr>
+              <w:pStyle w:val="PSI-Normal"/>
+            </w:pPr>
+          </w:p>
+        </w:tc>
+      </w:tr>
+    </w:tbl>
+    <w:p>
+      <w:pPr>
+        <w:pStyle w:val="PSI-Normal"/>
+      </w:pPr>
+    </w:p>
+    <w:p>
+      <w:pPr>
+        <w:pStyle w:val="PSI-Ttulo2"/>
+        <w:outlineLvl w:val="9"/>
+      </w:pPr>
+      <w:r>
+        <w:t>Plan de Riesgos</w:t>
+      </w:r>
+    </w:p>
+    <w:tbl>
+      <w:tblPr>
+        <w:tblStyle w:val="Tablaconcuadrcula"/>
+        <w:tblW w:w="8755" w:type="dxa"/>
+        <w:tblLook w:val="04A0" w:firstRow="1" w:lastRow="0" w:firstColumn="1" w:lastColumn="0" w:noHBand="0" w:noVBand="1"/>
+      </w:tblPr>
+      <w:tblGrid>
+        <w:gridCol w:w="2660"/>
+        <w:gridCol w:w="1701"/>
+        <w:gridCol w:w="2693"/>
+        <w:gridCol w:w="1701"/>
+      </w:tblGrid>
+      <w:tr>
+        <w:tc>
+          <w:tcPr>
+            <w:tcW w:w="2660" w:type="dxa"/>
+            <w:shd w:val="clear" w:color="auto" w:fill="8DB3E2" w:themeFill="text2" w:themeFillTint="66"/>
+          </w:tcPr>
+          <w:p>
+            <w:pPr>
+              <w:pStyle w:val="PSI-Normal"/>
+              <w:rPr>
+                <w:color w:val="FFFFFF" w:themeColor="background1"/>
+              </w:rPr>
+            </w:pPr>
+            <w:r>
+              <w:rPr>
+                <w:color w:val="FFFFFF" w:themeColor="background1"/>
+              </w:rPr>
+              <w:t>Estrategia de Respuesta</w:t>
+            </w:r>
+          </w:p>
+        </w:tc>
+        <w:tc>
+          <w:tcPr>
+            <w:tcW w:w="1701" w:type="dxa"/>
+            <w:shd w:val="clear" w:color="auto" w:fill="8DB3E2" w:themeFill="text2" w:themeFillTint="66"/>
+          </w:tcPr>
+          <w:p>
+            <w:pPr>
+              <w:pStyle w:val="PSI-Normal"/>
+              <w:rPr>
+                <w:color w:val="FFFFFF" w:themeColor="background1"/>
+              </w:rPr>
+            </w:pPr>
+            <w:r>
+              <w:rPr>
+                <w:color w:val="FFFFFF" w:themeColor="background1"/>
+              </w:rPr>
+              <w:t>Responsable</w:t>
+            </w:r>
+          </w:p>
+        </w:tc>
+        <w:tc>
+          <w:tcPr>
+            <w:tcW w:w="2693" w:type="dxa"/>
+            <w:shd w:val="clear" w:color="auto" w:fill="8DB3E2" w:themeFill="text2" w:themeFillTint="66"/>
+          </w:tcPr>
+          <w:p>
+            <w:pPr>
+              <w:pStyle w:val="PSI-Normal"/>
+              <w:rPr>
+                <w:color w:val="FFFFFF" w:themeColor="background1"/>
+              </w:rPr>
+            </w:pPr>
+            <w:r>
+              <w:rPr>
+                <w:color w:val="FFFFFF" w:themeColor="background1"/>
+              </w:rPr>
+              <w:t>Respuesta al Riesgo</w:t>
+            </w:r>
+          </w:p>
+        </w:tc>
+        <w:tc>
+          <w:tcPr>
+            <w:tcW w:w="1701" w:type="dxa"/>
+            <w:shd w:val="clear" w:color="auto" w:fill="8DB3E2" w:themeFill="text2" w:themeFillTint="66"/>
+          </w:tcPr>
+          <w:p>
+            <w:pPr>
+              <w:pStyle w:val="PSI-Normal"/>
+              <w:rPr>
+                <w:color w:val="FFFFFF" w:themeColor="background1"/>
+              </w:rPr>
+            </w:pPr>
+            <w:r>
+              <w:rPr>
+                <w:color w:val="FFFFFF" w:themeColor="background1"/>
+              </w:rPr>
+              <w:t>Etapa</w:t>
+            </w:r>
+          </w:p>
+        </w:tc>
+      </w:tr>
+      <w:tr>
+        <w:tc>
+          <w:tcPr>
+            <w:tcW w:w="2660" w:type="dxa"/>
+          </w:tcPr>
+          <w:p>
+            <w:pPr>
+              <w:pStyle w:val="PSI-Normal"/>
+            </w:pPr>
+          </w:p>
+        </w:tc>
+        <w:tc>
+          <w:tcPr>
+            <w:tcW w:w="1701" w:type="dxa"/>
+          </w:tcPr>
+          <w:p>
+            <w:pPr>
+              <w:pStyle w:val="PSI-Normal"/>
+            </w:pPr>
+          </w:p>
+        </w:tc>
+        <w:tc>
+          <w:tcPr>
+            <w:tcW w:w="2693" w:type="dxa"/>
+            <w:shd w:val="clear" w:color="auto" w:fill="auto"/>
+          </w:tcPr>
+          <w:p>
+            <w:pPr>
+              <w:pStyle w:val="PSI-Normal"/>
+            </w:pPr>
+          </w:p>
+        </w:tc>
+        <w:tc>
+          <w:tcPr>
+            <w:tcW w:w="1701" w:type="dxa"/>
+            <w:shd w:val="clear" w:color="auto" w:fill="auto"/>
+          </w:tcPr>
+          <w:p>
+            <w:pPr>
+              <w:pStyle w:val="PSI-Normal"/>
+            </w:pPr>
+          </w:p>
+        </w:tc>
+      </w:tr>
+      <w:tr>
+        <w:tc>
+          <w:tcPr>
+            <w:tcW w:w="2660" w:type="dxa"/>
+          </w:tcPr>
+          <w:p>
+            <w:pPr>
+              <w:pStyle w:val="PSI-Normal"/>
+            </w:pPr>
+          </w:p>
+        </w:tc>
+        <w:tc>
+          <w:tcPr>
+            <w:tcW w:w="1701" w:type="dxa"/>
+          </w:tcPr>
+          <w:p>
+            <w:pPr>
+              <w:pStyle w:val="PSI-Normal"/>
+            </w:pPr>
+          </w:p>
+        </w:tc>
+        <w:tc>
+          <w:tcPr>
+            <w:tcW w:w="2693" w:type="dxa"/>
+            <w:shd w:val="clear" w:color="auto" w:fill="auto"/>
+          </w:tcPr>
+          <w:p>
+            <w:pPr>
+              <w:pStyle w:val="PSI-Normal"/>
+            </w:pPr>
+          </w:p>
+        </w:tc>
+        <w:tc>
+          <w:tcPr>
+            <w:tcW w:w="1701" w:type="dxa"/>
+            <w:shd w:val="clear" w:color="auto" w:fill="auto"/>
+          </w:tcPr>
+          <w:p>
+            <w:pPr>
+              <w:pStyle w:val="PSI-Normal"/>
+            </w:pPr>
+          </w:p>
+        </w:tc>
+      </w:tr>
+    </w:tbl>
+    <w:p>
+      <w:pPr>
+        <w:pStyle w:val="PSI-Normal"/>
+      </w:pPr>
+    </w:p>
+    <w:p>
+      <w:pPr>
+        <w:pStyle w:val="PSI-Ttulo2"/>
+        <w:outlineLvl w:val="9"/>
+      </w:pPr>
+      <w:r>
+        <w:t>Seguimiento</w:t>
+      </w:r>
+    </w:p>
+    <w:tbl>
+      <w:tblPr>
+        <w:tblStyle w:val="Tablaconcuadrcula"/>
+        <w:tblW w:w="8755" w:type="dxa"/>
+        <w:tblLook w:val="04A0" w:firstRow="1" w:lastRow="0" w:firstColumn="1" w:lastColumn="0" w:noHBand="0" w:noVBand="1"/>
+      </w:tblPr>
+      <w:tblGrid>
+        <w:gridCol w:w="2161"/>
+        <w:gridCol w:w="2161"/>
+        <w:gridCol w:w="2161"/>
+        <w:gridCol w:w="2272"/>
+      </w:tblGrid>
+      <w:tr>
+        <w:tc>
+          <w:tcPr>
+            <w:tcW w:w="2161" w:type="dxa"/>
+            <w:shd w:val="clear" w:color="auto" w:fill="8DB3E2" w:themeFill="text2" w:themeFillTint="66"/>
+          </w:tcPr>
+          <w:p>
+            <w:pPr>
+              <w:pStyle w:val="PSI-Normal"/>
+              <w:rPr>
+                <w:color w:val="FFFFFF" w:themeColor="background1"/>
+              </w:rPr>
+            </w:pPr>
+            <w:r>
+              <w:rPr>
+                <w:color w:val="FFFFFF" w:themeColor="background1"/>
+              </w:rPr>
+              <w:t>Fecha</w:t>
+            </w:r>
+          </w:p>
+        </w:tc>
+        <w:tc>
+          <w:tcPr>
+            <w:tcW w:w="2161" w:type="dxa"/>
+            <w:shd w:val="clear" w:color="auto" w:fill="8DB3E2" w:themeFill="text2" w:themeFillTint="66"/>
+          </w:tcPr>
+          <w:p>
+            <w:pPr>
+              <w:pStyle w:val="PSI-Normal"/>
+              <w:rPr>
+                <w:color w:val="FFFFFF" w:themeColor="background1"/>
+              </w:rPr>
+            </w:pPr>
+            <w:r>
+              <w:rPr>
+                <w:color w:val="FFFFFF" w:themeColor="background1"/>
+              </w:rPr>
+              <w:t>Etapa</w:t>
+            </w:r>
+          </w:p>
+        </w:tc>
+        <w:tc>
+          <w:tcPr>
+            <w:tcW w:w="2161" w:type="dxa"/>
+            <w:shd w:val="clear" w:color="auto" w:fill="8DB3E2" w:themeFill="text2" w:themeFillTint="66"/>
+          </w:tcPr>
+          <w:p>
+            <w:pPr>
+              <w:pStyle w:val="PSI-Normal"/>
+              <w:rPr>
+                <w:color w:val="FFFFFF" w:themeColor="background1"/>
+              </w:rPr>
+            </w:pPr>
+            <w:r>
+              <w:rPr>
+                <w:color w:val="FFFFFF" w:themeColor="background1"/>
+              </w:rPr>
+              <w:t>Comentario</w:t>
+            </w:r>
+          </w:p>
+        </w:tc>
+        <w:tc>
+          <w:tcPr>
+            <w:tcW w:w="2272" w:type="dxa"/>
+            <w:shd w:val="clear" w:color="auto" w:fill="8DB3E2" w:themeFill="text2" w:themeFillTint="66"/>
+          </w:tcPr>
+          <w:p>
+            <w:pPr>
+              <w:pStyle w:val="PSI-Normal"/>
+              <w:rPr>
+                <w:color w:val="FFFFFF" w:themeColor="background1"/>
+              </w:rPr>
+            </w:pPr>
+            <w:r>
+              <w:rPr>
+                <w:color w:val="FFFFFF" w:themeColor="background1"/>
+              </w:rPr>
+              <w:t>Responsable</w:t>
+            </w:r>
+          </w:p>
+        </w:tc>
+      </w:tr>
+      <w:tr>
+        <w:tc>
+          <w:tcPr>
+            <w:tcW w:w="2161" w:type="dxa"/>
+          </w:tcPr>
+          <w:p>
+            <w:pPr>
+              <w:pStyle w:val="PSI-Normal"/>
+            </w:pPr>
+          </w:p>
+        </w:tc>
+        <w:tc>
+          <w:tcPr>
+            <w:tcW w:w="2161" w:type="dxa"/>
+          </w:tcPr>
+          <w:p>
+            <w:pPr>
+              <w:pStyle w:val="PSI-Normal"/>
+            </w:pPr>
+          </w:p>
+        </w:tc>
+        <w:tc>
+          <w:tcPr>
+            <w:tcW w:w="2161" w:type="dxa"/>
+          </w:tcPr>
+          <w:p>
+            <w:pPr>
+              <w:pStyle w:val="PSI-Normal"/>
+            </w:pPr>
+          </w:p>
+        </w:tc>
+        <w:tc>
+          <w:tcPr>
+            <w:tcW w:w="2272" w:type="dxa"/>
+          </w:tcPr>
+          <w:p>
+            <w:pPr>
+              <w:pStyle w:val="PSI-Normal"/>
+            </w:pPr>
+          </w:p>
+        </w:tc>
+      </w:tr>
+    </w:tbl>
+    <w:p>
+      <w:pPr>
+        <w:pStyle w:val="PSI-Normal"/>
+      </w:pPr>
+    </w:p>
     <w:p>
       <w:pPr>
         <w:pStyle w:val="PSI-Normal"/>
@@ -26342,7 +29225,6 @@
         <w:dataBinding w:prefixMappings="xmlns:ns0='http://schemas.openxmlformats.org/officeDocument/2006/extended-properties' " w:xpath="/ns0:Properties[1]/ns0:Company[1]" w:storeItemID="{6668398D-A668-4E3E-A5EB-62B293D839F1}"/>
         <w:text/>
       </w:sdtPr>
-      <w:sdtEndPr/>
       <w:sdtContent>
         <w:r>
           <w:rPr>
@@ -26587,7 +29469,6 @@
           <w:docPartUnique/>
         </w:docPartObj>
       </w:sdtPr>
-      <w:sdtEndPr/>
       <w:sdtContent>
         <w:r>
           <w:tab/>
@@ -26633,7 +29514,7 @@
             <w:rFonts w:asciiTheme="majorHAnsi" w:hAnsiTheme="majorHAnsi" w:cstheme="majorHAnsi"/>
             <w:noProof/>
           </w:rPr>
-          <w:t>4</w:t>
+          <w:t>43</w:t>
         </w:r>
         <w:r>
           <w:rPr>
@@ -26670,7 +29551,7 @@
             <w:rFonts w:asciiTheme="majorHAnsi" w:hAnsiTheme="majorHAnsi" w:cstheme="majorHAnsi"/>
             <w:noProof/>
           </w:rPr>
-          <w:t>40</w:t>
+          <w:t>43</w:t>
         </w:r>
         <w:r>
           <w:rPr>
@@ -26767,7 +29648,6 @@
       <w:dataBinding w:prefixMappings="xmlns:ns0='http://purl.org/dc/elements/1.1/' xmlns:ns1='http://schemas.openxmlformats.org/package/2006/metadata/core-properties' " w:xpath="/ns1:coreProperties[1]/ns0:creator[1]" w:storeItemID="{6C3C8BC8-F283-45AE-878A-BAB7291924A1}"/>
       <w:text/>
     </w:sdtPr>
-    <w:sdtEndPr/>
     <w:sdtContent>
       <w:p>
         <w:pPr>
@@ -26827,7 +29707,6 @@
       <w:dataBinding w:prefixMappings="xmlns:ns0='http://schemas.openxmlformats.org/package/2006/metadata/core-properties' xmlns:ns1='http://purl.org/dc/elements/1.1/'" w:xpath="/ns0:coreProperties[1]/ns1:title[1]" w:storeItemID="{6C3C8BC8-F283-45AE-878A-BAB7291924A1}"/>
       <w:text/>
     </w:sdtPr>
-    <w:sdtEndPr/>
     <w:sdtContent>
       <w:p>
         <w:pPr>
@@ -27283,7 +30162,6 @@
         <w:dataBinding w:prefixMappings="xmlns:ns0='http://schemas.openxmlformats.org/package/2006/metadata/core-properties' xmlns:ns1='http://purl.org/dc/elements/1.1/'" w:xpath="/ns0:coreProperties[1]/ns1:subject[1]" w:storeItemID="{6C3C8BC8-F283-45AE-878A-BAB7291924A1}"/>
         <w:text/>
       </w:sdtPr>
-      <w:sdtEndPr/>
       <w:sdtContent>
         <w:r>
           <w:rPr>
@@ -30170,7 +33048,7 @@
 </file>
 
 <file path=customXml/itemProps2.xml><?xml version="1.0" encoding="utf-8"?>
-<ds:datastoreItem xmlns:ds="http://schemas.openxmlformats.org/officeDocument/2006/customXml" ds:itemID="{060A0544-B463-431F-BDE2-0097B13945CF}">
+<ds:datastoreItem xmlns:ds="http://schemas.openxmlformats.org/officeDocument/2006/customXml" ds:itemID="{D0EC9409-4EDA-43A6-A2EA-4D7BC3969F7C}">
   <ds:schemaRefs>
     <ds:schemaRef ds:uri="http://schemas.openxmlformats.org/officeDocument/2006/bibliography"/>
   </ds:schemaRefs>

</xml_diff>

<commit_message>
Gestión de riesgos, identificación de nuevos riesgos y seguimiento de riesgos.
</commit_message>
<xml_diff>
--- a/Gestion de Riesgos/Seguimiento de Riesgos.docx
+++ b/Gestion de Riesgos/Seguimiento de Riesgos.docx
@@ -1017,12 +1017,12 @@
             <w:t>C</w:t>
           </w:r>
           <w:r>
-            <w:t>onteni</w:t>
+            <w:t>onten</w:t>
           </w:r>
           <w:bookmarkStart w:id="0" w:name="_GoBack"/>
           <w:bookmarkEnd w:id="0"/>
           <w:r>
-            <w:t>do</w:t>
+            <w:t>ido</w:t>
           </w:r>
         </w:p>
         <w:p>
@@ -1047,7 +1047,7 @@
           <w:r>
             <w:fldChar w:fldCharType="separate"/>
           </w:r>
-          <w:hyperlink w:anchor="_Toc29934348" w:history="1">
+          <w:hyperlink w:anchor="_Toc31906301" w:history="1">
             <w:r>
               <w:rPr>
                 <w:rStyle w:val="Hipervnculo"/>
@@ -1074,7 +1074,7 @@
                 <w:noProof/>
                 <w:webHidden/>
               </w:rPr>
-              <w:instrText xml:space="preserve"> PAGEREF _Toc29934348 \h </w:instrText>
+              <w:instrText xml:space="preserve"> PAGEREF _Toc31906301 \h </w:instrText>
             </w:r>
             <w:r>
               <w:rPr>
@@ -1118,7 +1118,7 @@
               <w:lang w:val="es-AR" w:eastAsia="es-AR"/>
             </w:rPr>
           </w:pPr>
-          <w:hyperlink w:anchor="_Toc29934349" w:history="1">
+          <w:hyperlink w:anchor="_Toc31906302" w:history="1">
             <w:r>
               <w:rPr>
                 <w:rStyle w:val="Hipervnculo"/>
@@ -1145,7 +1145,7 @@
                 <w:noProof/>
                 <w:webHidden/>
               </w:rPr>
-              <w:instrText xml:space="preserve"> PAGEREF _Toc29934349 \h </w:instrText>
+              <w:instrText xml:space="preserve"> PAGEREF _Toc31906302 \h </w:instrText>
             </w:r>
             <w:r>
               <w:rPr>
@@ -1189,7 +1189,7 @@
               <w:lang w:val="es-AR" w:eastAsia="es-AR"/>
             </w:rPr>
           </w:pPr>
-          <w:hyperlink w:anchor="_Toc29934350" w:history="1">
+          <w:hyperlink w:anchor="_Toc31906303" w:history="1">
             <w:r>
               <w:rPr>
                 <w:rStyle w:val="Hipervnculo"/>
@@ -1216,7 +1216,7 @@
                 <w:noProof/>
                 <w:webHidden/>
               </w:rPr>
-              <w:instrText xml:space="preserve"> PAGEREF _Toc29934350 \h </w:instrText>
+              <w:instrText xml:space="preserve"> PAGEREF _Toc31906303 \h </w:instrText>
             </w:r>
             <w:r>
               <w:rPr>
@@ -1260,7 +1260,7 @@
               <w:lang w:val="es-AR" w:eastAsia="es-AR"/>
             </w:rPr>
           </w:pPr>
-          <w:hyperlink w:anchor="_Toc29934351" w:history="1">
+          <w:hyperlink w:anchor="_Toc31906304" w:history="1">
             <w:r>
               <w:rPr>
                 <w:rStyle w:val="Hipervnculo"/>
@@ -1287,7 +1287,7 @@
                 <w:noProof/>
                 <w:webHidden/>
               </w:rPr>
-              <w:instrText xml:space="preserve"> PAGEREF _Toc29934351 \h </w:instrText>
+              <w:instrText xml:space="preserve"> PAGEREF _Toc31906304 \h </w:instrText>
             </w:r>
             <w:r>
               <w:rPr>
@@ -1331,7 +1331,7 @@
               <w:lang w:val="es-AR" w:eastAsia="es-AR"/>
             </w:rPr>
           </w:pPr>
-          <w:hyperlink w:anchor="_Toc29934352" w:history="1">
+          <w:hyperlink w:anchor="_Toc31906305" w:history="1">
             <w:r>
               <w:rPr>
                 <w:rStyle w:val="Hipervnculo"/>
@@ -1358,7 +1358,7 @@
                 <w:noProof/>
                 <w:webHidden/>
               </w:rPr>
-              <w:instrText xml:space="preserve"> PAGEREF _Toc29934352 \h </w:instrText>
+              <w:instrText xml:space="preserve"> PAGEREF _Toc31906305 \h </w:instrText>
             </w:r>
             <w:r>
               <w:rPr>
@@ -1402,7 +1402,7 @@
               <w:lang w:val="es-AR" w:eastAsia="es-AR"/>
             </w:rPr>
           </w:pPr>
-          <w:hyperlink w:anchor="_Toc29934353" w:history="1">
+          <w:hyperlink w:anchor="_Toc31906306" w:history="1">
             <w:r>
               <w:rPr>
                 <w:rStyle w:val="Hipervnculo"/>
@@ -1429,7 +1429,7 @@
                 <w:noProof/>
                 <w:webHidden/>
               </w:rPr>
-              <w:instrText xml:space="preserve"> PAGEREF _Toc29934353 \h </w:instrText>
+              <w:instrText xml:space="preserve"> PAGEREF _Toc31906306 \h </w:instrText>
             </w:r>
             <w:r>
               <w:rPr>
@@ -1473,7 +1473,7 @@
               <w:lang w:val="es-AR" w:eastAsia="es-AR"/>
             </w:rPr>
           </w:pPr>
-          <w:hyperlink w:anchor="_Toc29934354" w:history="1">
+          <w:hyperlink w:anchor="_Toc31906307" w:history="1">
             <w:r>
               <w:rPr>
                 <w:rStyle w:val="Hipervnculo"/>
@@ -1500,7 +1500,7 @@
                 <w:noProof/>
                 <w:webHidden/>
               </w:rPr>
-              <w:instrText xml:space="preserve"> PAGEREF _Toc29934354 \h </w:instrText>
+              <w:instrText xml:space="preserve"> PAGEREF _Toc31906307 \h </w:instrText>
             </w:r>
             <w:r>
               <w:rPr>
@@ -1544,7 +1544,7 @@
               <w:lang w:val="es-AR" w:eastAsia="es-AR"/>
             </w:rPr>
           </w:pPr>
-          <w:hyperlink w:anchor="_Toc29934355" w:history="1">
+          <w:hyperlink w:anchor="_Toc31906308" w:history="1">
             <w:r>
               <w:rPr>
                 <w:rStyle w:val="Hipervnculo"/>
@@ -1571,7 +1571,7 @@
                 <w:noProof/>
                 <w:webHidden/>
               </w:rPr>
-              <w:instrText xml:space="preserve"> PAGEREF _Toc29934355 \h </w:instrText>
+              <w:instrText xml:space="preserve"> PAGEREF _Toc31906308 \h </w:instrText>
             </w:r>
             <w:r>
               <w:rPr>
@@ -1615,7 +1615,7 @@
               <w:lang w:val="es-AR" w:eastAsia="es-AR"/>
             </w:rPr>
           </w:pPr>
-          <w:hyperlink w:anchor="_Toc29934356" w:history="1">
+          <w:hyperlink w:anchor="_Toc31906309" w:history="1">
             <w:r>
               <w:rPr>
                 <w:rStyle w:val="Hipervnculo"/>
@@ -1642,7 +1642,7 @@
                 <w:noProof/>
                 <w:webHidden/>
               </w:rPr>
-              <w:instrText xml:space="preserve"> PAGEREF _Toc29934356 \h </w:instrText>
+              <w:instrText xml:space="preserve"> PAGEREF _Toc31906309 \h </w:instrText>
             </w:r>
             <w:r>
               <w:rPr>
@@ -1686,7 +1686,7 @@
               <w:lang w:val="es-AR" w:eastAsia="es-AR"/>
             </w:rPr>
           </w:pPr>
-          <w:hyperlink w:anchor="_Toc29934357" w:history="1">
+          <w:hyperlink w:anchor="_Toc31906310" w:history="1">
             <w:r>
               <w:rPr>
                 <w:rStyle w:val="Hipervnculo"/>
@@ -1715,7 +1715,7 @@
                 <w:noProof/>
                 <w:webHidden/>
               </w:rPr>
-              <w:instrText xml:space="preserve"> PAGEREF _Toc29934357 \h </w:instrText>
+              <w:instrText xml:space="preserve"> PAGEREF _Toc31906310 \h </w:instrText>
             </w:r>
             <w:r>
               <w:rPr>
@@ -1759,7 +1759,7 @@
               <w:lang w:val="es-AR" w:eastAsia="es-AR"/>
             </w:rPr>
           </w:pPr>
-          <w:hyperlink w:anchor="_Toc29934358" w:history="1">
+          <w:hyperlink w:anchor="_Toc31906311" w:history="1">
             <w:r>
               <w:rPr>
                 <w:rStyle w:val="Hipervnculo"/>
@@ -1788,7 +1788,7 @@
                 <w:noProof/>
                 <w:webHidden/>
               </w:rPr>
-              <w:instrText xml:space="preserve"> PAGEREF _Toc29934358 \h </w:instrText>
+              <w:instrText xml:space="preserve"> PAGEREF _Toc31906311 \h </w:instrText>
             </w:r>
             <w:r>
               <w:rPr>
@@ -1832,7 +1832,7 @@
               <w:lang w:val="es-AR" w:eastAsia="es-AR"/>
             </w:rPr>
           </w:pPr>
-          <w:hyperlink w:anchor="_Toc29934359" w:history="1">
+          <w:hyperlink w:anchor="_Toc31906312" w:history="1">
             <w:r>
               <w:rPr>
                 <w:rStyle w:val="Hipervnculo"/>
@@ -1861,7 +1861,7 @@
                 <w:noProof/>
                 <w:webHidden/>
               </w:rPr>
-              <w:instrText xml:space="preserve"> PAGEREF _Toc29934359 \h </w:instrText>
+              <w:instrText xml:space="preserve"> PAGEREF _Toc31906312 \h </w:instrText>
             </w:r>
             <w:r>
               <w:rPr>
@@ -1905,7 +1905,7 @@
               <w:lang w:val="es-AR" w:eastAsia="es-AR"/>
             </w:rPr>
           </w:pPr>
-          <w:hyperlink w:anchor="_Toc29934360" w:history="1">
+          <w:hyperlink w:anchor="_Toc31906313" w:history="1">
             <w:r>
               <w:rPr>
                 <w:rStyle w:val="Hipervnculo"/>
@@ -1932,7 +1932,7 @@
                 <w:noProof/>
                 <w:webHidden/>
               </w:rPr>
-              <w:instrText xml:space="preserve"> PAGEREF _Toc29934360 \h </w:instrText>
+              <w:instrText xml:space="preserve"> PAGEREF _Toc31906313 \h </w:instrText>
             </w:r>
             <w:r>
               <w:rPr>
@@ -1976,7 +1976,7 @@
               <w:lang w:val="es-AR" w:eastAsia="es-AR"/>
             </w:rPr>
           </w:pPr>
-          <w:hyperlink w:anchor="_Toc29934361" w:history="1">
+          <w:hyperlink w:anchor="_Toc31906314" w:history="1">
             <w:r>
               <w:rPr>
                 <w:rStyle w:val="Hipervnculo"/>
@@ -2003,7 +2003,7 @@
                 <w:noProof/>
                 <w:webHidden/>
               </w:rPr>
-              <w:instrText xml:space="preserve"> PAGEREF _Toc29934361 \h </w:instrText>
+              <w:instrText xml:space="preserve"> PAGEREF _Toc31906314 \h </w:instrText>
             </w:r>
             <w:r>
               <w:rPr>
@@ -2047,7 +2047,7 @@
               <w:lang w:val="es-AR" w:eastAsia="es-AR"/>
             </w:rPr>
           </w:pPr>
-          <w:hyperlink w:anchor="_Toc29934362" w:history="1">
+          <w:hyperlink w:anchor="_Toc31906315" w:history="1">
             <w:r>
               <w:rPr>
                 <w:rStyle w:val="Hipervnculo"/>
@@ -2074,7 +2074,7 @@
                 <w:noProof/>
                 <w:webHidden/>
               </w:rPr>
-              <w:instrText xml:space="preserve"> PAGEREF _Toc29934362 \h </w:instrText>
+              <w:instrText xml:space="preserve"> PAGEREF _Toc31906315 \h </w:instrText>
             </w:r>
             <w:r>
               <w:rPr>
@@ -2118,7 +2118,7 @@
               <w:lang w:val="es-AR" w:eastAsia="es-AR"/>
             </w:rPr>
           </w:pPr>
-          <w:hyperlink w:anchor="_Toc29934363" w:history="1">
+          <w:hyperlink w:anchor="_Toc31906316" w:history="1">
             <w:r>
               <w:rPr>
                 <w:rStyle w:val="Hipervnculo"/>
@@ -2145,7 +2145,7 @@
                 <w:noProof/>
                 <w:webHidden/>
               </w:rPr>
-              <w:instrText xml:space="preserve"> PAGEREF _Toc29934363 \h </w:instrText>
+              <w:instrText xml:space="preserve"> PAGEREF _Toc31906316 \h </w:instrText>
             </w:r>
             <w:r>
               <w:rPr>
@@ -2189,7 +2189,7 @@
               <w:lang w:val="es-AR" w:eastAsia="es-AR"/>
             </w:rPr>
           </w:pPr>
-          <w:hyperlink w:anchor="_Toc29934364" w:history="1">
+          <w:hyperlink w:anchor="_Toc31906317" w:history="1">
             <w:r>
               <w:rPr>
                 <w:rStyle w:val="Hipervnculo"/>
@@ -2216,7 +2216,7 @@
                 <w:noProof/>
                 <w:webHidden/>
               </w:rPr>
-              <w:instrText xml:space="preserve"> PAGEREF _Toc29934364 \h </w:instrText>
+              <w:instrText xml:space="preserve"> PAGEREF _Toc31906317 \h </w:instrText>
             </w:r>
             <w:r>
               <w:rPr>
@@ -2260,7 +2260,7 @@
               <w:lang w:val="es-AR" w:eastAsia="es-AR"/>
             </w:rPr>
           </w:pPr>
-          <w:hyperlink w:anchor="_Toc29934365" w:history="1">
+          <w:hyperlink w:anchor="_Toc31906318" w:history="1">
             <w:r>
               <w:rPr>
                 <w:rStyle w:val="Hipervnculo"/>
@@ -2287,7 +2287,7 @@
                 <w:noProof/>
                 <w:webHidden/>
               </w:rPr>
-              <w:instrText xml:space="preserve"> PAGEREF _Toc29934365 \h </w:instrText>
+              <w:instrText xml:space="preserve"> PAGEREF _Toc31906318 \h </w:instrText>
             </w:r>
             <w:r>
               <w:rPr>
@@ -2331,7 +2331,7 @@
               <w:lang w:val="es-AR" w:eastAsia="es-AR"/>
             </w:rPr>
           </w:pPr>
-          <w:hyperlink w:anchor="_Toc29934366" w:history="1">
+          <w:hyperlink w:anchor="_Toc31906319" w:history="1">
             <w:r>
               <w:rPr>
                 <w:rStyle w:val="Hipervnculo"/>
@@ -2358,7 +2358,7 @@
                 <w:noProof/>
                 <w:webHidden/>
               </w:rPr>
-              <w:instrText xml:space="preserve"> PAGEREF _Toc29934366 \h </w:instrText>
+              <w:instrText xml:space="preserve"> PAGEREF _Toc31906319 \h </w:instrText>
             </w:r>
             <w:r>
               <w:rPr>
@@ -2402,7 +2402,7 @@
               <w:lang w:val="es-AR" w:eastAsia="es-AR"/>
             </w:rPr>
           </w:pPr>
-          <w:hyperlink w:anchor="_Toc29934367" w:history="1">
+          <w:hyperlink w:anchor="_Toc31906320" w:history="1">
             <w:r>
               <w:rPr>
                 <w:rStyle w:val="Hipervnculo"/>
@@ -2429,7 +2429,7 @@
                 <w:noProof/>
                 <w:webHidden/>
               </w:rPr>
-              <w:instrText xml:space="preserve"> PAGEREF _Toc29934367 \h </w:instrText>
+              <w:instrText xml:space="preserve"> PAGEREF _Toc31906320 \h </w:instrText>
             </w:r>
             <w:r>
               <w:rPr>
@@ -2473,13 +2473,13 @@
               <w:lang w:val="es-AR" w:eastAsia="es-AR"/>
             </w:rPr>
           </w:pPr>
-          <w:hyperlink w:anchor="_Toc29934368" w:history="1">
+          <w:hyperlink w:anchor="_Toc31906321" w:history="1">
             <w:r>
               <w:rPr>
                 <w:rStyle w:val="Hipervnculo"/>
                 <w:noProof/>
               </w:rPr>
-              <w:t>Ref. RK</w:t>
+              <w:t>Ref. RK199 - Tener problemas (errores) a la hora de ejecutar la app móvil debido a que cambio de versión el framework Ionic</w:t>
             </w:r>
             <w:r>
               <w:rPr>
@@ -2500,7 +2500,7 @@
                 <w:noProof/>
                 <w:webHidden/>
               </w:rPr>
-              <w:instrText xml:space="preserve"> PAGEREF _Toc29934368 \h </w:instrText>
+              <w:instrText xml:space="preserve"> PAGEREF _Toc31906321 \h </w:instrText>
             </w:r>
             <w:r>
               <w:rPr>
@@ -2521,6 +2521,77 @@
                 <w:webHidden/>
               </w:rPr>
               <w:t>43</w:t>
+            </w:r>
+            <w:r>
+              <w:rPr>
+                <w:noProof/>
+                <w:webHidden/>
+              </w:rPr>
+              <w:fldChar w:fldCharType="end"/>
+            </w:r>
+          </w:hyperlink>
+        </w:p>
+        <w:p>
+          <w:pPr>
+            <w:pStyle w:val="TDC1"/>
+            <w:rPr>
+              <w:rFonts w:eastAsiaTheme="minorEastAsia"/>
+              <w:b w:val="0"/>
+              <w:bCs w:val="0"/>
+              <w:noProof/>
+              <w:sz w:val="22"/>
+              <w:szCs w:val="22"/>
+              <w:lang w:val="es-AR" w:eastAsia="es-AR"/>
+            </w:rPr>
+          </w:pPr>
+          <w:hyperlink w:anchor="_Toc31906322" w:history="1">
+            <w:r>
+              <w:rPr>
+                <w:rStyle w:val="Hipervnculo"/>
+                <w:noProof/>
+              </w:rPr>
+              <w:t>Ref. RK</w:t>
+            </w:r>
+            <w:r>
+              <w:rPr>
+                <w:noProof/>
+                <w:webHidden/>
+              </w:rPr>
+              <w:tab/>
+            </w:r>
+            <w:r>
+              <w:rPr>
+                <w:noProof/>
+                <w:webHidden/>
+              </w:rPr>
+              <w:fldChar w:fldCharType="begin"/>
+            </w:r>
+            <w:r>
+              <w:rPr>
+                <w:noProof/>
+                <w:webHidden/>
+              </w:rPr>
+              <w:instrText xml:space="preserve"> PAGEREF _Toc31906322 \h </w:instrText>
+            </w:r>
+            <w:r>
+              <w:rPr>
+                <w:noProof/>
+                <w:webHidden/>
+              </w:rPr>
+            </w:r>
+            <w:r>
+              <w:rPr>
+                <w:noProof/>
+                <w:webHidden/>
+              </w:rPr>
+              <w:fldChar w:fldCharType="separate"/>
+            </w:r>
+            <w:r>
+              <w:rPr>
+                <w:noProof/>
+                <w:webHidden/>
+              </w:rPr>
+              <w:t>44</w:t>
             </w:r>
             <w:r>
               <w:rPr>
@@ -2581,7 +2652,7 @@
       <w:pPr>
         <w:pStyle w:val="PSI-Ttulo1"/>
       </w:pPr>
-      <w:bookmarkStart w:id="1" w:name="_Toc29934348"/>
+      <w:bookmarkStart w:id="1" w:name="_Toc31906301"/>
       <w:r>
         <w:t>Leyenda</w:t>
       </w:r>
@@ -3244,7 +3315,7 @@
       <w:pPr>
         <w:pStyle w:val="PSI-Ttulo1"/>
       </w:pPr>
-      <w:bookmarkStart w:id="2" w:name="_Toc29934349"/>
+      <w:bookmarkStart w:id="2" w:name="_Toc31906302"/>
       <w:r>
         <w:lastRenderedPageBreak/>
         <w:t>Ref.</w:t>
@@ -4892,7 +4963,7 @@
         <w:pStyle w:val="PSI-Ttulo1"/>
       </w:pPr>
       <w:bookmarkStart w:id="3" w:name="_Toc528275112"/>
-      <w:bookmarkStart w:id="4" w:name="_Toc29934350"/>
+      <w:bookmarkStart w:id="4" w:name="_Toc31906303"/>
       <w:r>
         <w:t>Ref. RK05</w:t>
       </w:r>
@@ -5992,7 +6063,7 @@
         <w:pStyle w:val="PSI-Ttulo1"/>
       </w:pPr>
       <w:bookmarkStart w:id="9" w:name="_Toc528275138"/>
-      <w:bookmarkStart w:id="10" w:name="_Toc29934351"/>
+      <w:bookmarkStart w:id="10" w:name="_Toc31906304"/>
       <w:r>
         <w:t>Ref.</w:t>
       </w:r>
@@ -7102,7 +7173,7 @@
         <w:pStyle w:val="PSI-Ttulo1"/>
       </w:pPr>
       <w:bookmarkStart w:id="15" w:name="_Toc528275161"/>
-      <w:bookmarkStart w:id="16" w:name="_Toc29934352"/>
+      <w:bookmarkStart w:id="16" w:name="_Toc31906305"/>
       <w:r>
         <w:t>Ref. RK</w:t>
       </w:r>
@@ -8849,7 +8920,7 @@
         <w:pStyle w:val="PSI-Ttulo1"/>
       </w:pPr>
       <w:bookmarkStart w:id="21" w:name="_Toc528307878"/>
-      <w:bookmarkStart w:id="22" w:name="_Toc29934353"/>
+      <w:bookmarkStart w:id="22" w:name="_Toc31906306"/>
       <w:r>
         <w:t>Ref. RK</w:t>
       </w:r>
@@ -10083,7 +10154,7 @@
         <w:pStyle w:val="PSI-Ttulo1"/>
       </w:pPr>
       <w:bookmarkStart w:id="27" w:name="_Toc530943381"/>
-      <w:bookmarkStart w:id="28" w:name="_Toc29934354"/>
+      <w:bookmarkStart w:id="28" w:name="_Toc31906307"/>
       <w:r>
         <w:t>Ref. RK</w:t>
       </w:r>
@@ -11294,7 +11365,7 @@
         <w:pStyle w:val="PSI-Ttulo1"/>
       </w:pPr>
       <w:bookmarkStart w:id="33" w:name="_Toc530945888"/>
-      <w:bookmarkStart w:id="34" w:name="_Toc29934355"/>
+      <w:bookmarkStart w:id="34" w:name="_Toc31906308"/>
       <w:r>
         <w:t>Ref. RK</w:t>
       </w:r>
@@ -12426,7 +12497,7 @@
         <w:pStyle w:val="PSI-Ttulo1"/>
       </w:pPr>
       <w:bookmarkStart w:id="39" w:name="_Toc257626360"/>
-      <w:bookmarkStart w:id="40" w:name="_Toc29934356"/>
+      <w:bookmarkStart w:id="40" w:name="_Toc31906309"/>
       <w:r>
         <w:t>Ref. RK111</w:t>
       </w:r>
@@ -13586,7 +13657,7 @@
         </w:rPr>
       </w:pPr>
       <w:bookmarkStart w:id="45" w:name="_Toc530947624"/>
-      <w:bookmarkStart w:id="46" w:name="_Toc29934357"/>
+      <w:bookmarkStart w:id="46" w:name="_Toc31906310"/>
       <w:r>
         <w:rPr>
           <w:rFonts w:asciiTheme="majorHAnsi" w:eastAsiaTheme="majorEastAsia" w:hAnsiTheme="majorHAnsi" w:cstheme="majorBidi"/>
@@ -15233,7 +15304,7 @@
         </w:rPr>
       </w:pPr>
       <w:bookmarkStart w:id="51" w:name="_Toc530948919"/>
-      <w:bookmarkStart w:id="52" w:name="_Toc29934358"/>
+      <w:bookmarkStart w:id="52" w:name="_Toc31906311"/>
       <w:r>
         <w:rPr>
           <w:rFonts w:asciiTheme="majorHAnsi" w:eastAsiaTheme="majorEastAsia" w:hAnsiTheme="majorHAnsi" w:cstheme="majorBidi"/>
@@ -17091,7 +17162,7 @@
         </w:rPr>
       </w:pPr>
       <w:bookmarkStart w:id="57" w:name="_Toc530946967"/>
-      <w:bookmarkStart w:id="58" w:name="_Toc29934359"/>
+      <w:bookmarkStart w:id="58" w:name="_Toc31906312"/>
       <w:r>
         <w:rPr>
           <w:rFonts w:asciiTheme="majorHAnsi" w:eastAsiaTheme="majorEastAsia" w:hAnsiTheme="majorHAnsi" w:cstheme="majorBidi"/>
@@ -18764,7 +18835,7 @@
         <w:pStyle w:val="PSI-Ttulo1"/>
       </w:pPr>
       <w:bookmarkStart w:id="63" w:name="_Toc530983946"/>
-      <w:bookmarkStart w:id="64" w:name="_Toc29934360"/>
+      <w:bookmarkStart w:id="64" w:name="_Toc31906313"/>
       <w:r>
         <w:t>Ref. RK386</w:t>
       </w:r>
@@ -19984,7 +20055,7 @@
         <w:pStyle w:val="PSI-Ttulo1"/>
       </w:pPr>
       <w:bookmarkStart w:id="69" w:name="_Toc530984895"/>
-      <w:bookmarkStart w:id="70" w:name="_Toc29934361"/>
+      <w:bookmarkStart w:id="70" w:name="_Toc31906314"/>
       <w:r>
         <w:t>Ref. RK112</w:t>
       </w:r>
@@ -21128,7 +21199,7 @@
         <w:pStyle w:val="PSI-Ttulo1"/>
       </w:pPr>
       <w:bookmarkStart w:id="75" w:name="_Toc17238867"/>
-      <w:bookmarkStart w:id="76" w:name="_Toc29934362"/>
+      <w:bookmarkStart w:id="76" w:name="_Toc31906315"/>
       <w:r>
         <w:t>Ref. RK00</w:t>
       </w:r>
@@ -22158,7 +22229,7 @@
         <w:pStyle w:val="PSI-Ttulo1"/>
       </w:pPr>
       <w:bookmarkStart w:id="81" w:name="_Toc17278345"/>
-      <w:bookmarkStart w:id="82" w:name="_Toc29934363"/>
+      <w:bookmarkStart w:id="82" w:name="_Toc31906316"/>
       <w:r>
         <w:t>Ref. RK0</w:t>
       </w:r>
@@ -23936,7 +24007,7 @@
         <w:pStyle w:val="PSI-Ttulo1"/>
       </w:pPr>
       <w:bookmarkStart w:id="87" w:name="_Toc17280064"/>
-      <w:bookmarkStart w:id="88" w:name="_Toc29934364"/>
+      <w:bookmarkStart w:id="88" w:name="_Toc31906317"/>
       <w:r>
         <w:t xml:space="preserve">Ref. RK060 </w:t>
       </w:r>
@@ -24939,7 +25010,7 @@
         <w:pStyle w:val="PSI-Ttulo1"/>
       </w:pPr>
       <w:bookmarkStart w:id="93" w:name="_Toc17282388"/>
-      <w:bookmarkStart w:id="94" w:name="_Toc29934365"/>
+      <w:bookmarkStart w:id="94" w:name="_Toc31906318"/>
       <w:r>
         <w:t>Ref. RK099</w:t>
       </w:r>
@@ -26467,7 +26538,7 @@
         <w:pStyle w:val="PSI-Ttulo1"/>
       </w:pPr>
       <w:bookmarkStart w:id="99" w:name="_Toc17235027"/>
-      <w:bookmarkStart w:id="100" w:name="_Toc29934366"/>
+      <w:bookmarkStart w:id="100" w:name="_Toc31906319"/>
       <w:r>
         <w:t>Ref. RK</w:t>
       </w:r>
@@ -27355,26 +27426,39 @@
             <w:pPr>
               <w:pStyle w:val="PSI-Normal"/>
             </w:pPr>
-          </w:p>
-        </w:tc>
-        <w:tc>
-          <w:tcPr>
-            <w:tcW w:w="2161" w:type="dxa"/>
-          </w:tcPr>
-          <w:p>
-            <w:pPr>
-              <w:pStyle w:val="PSI-Normal"/>
-            </w:pPr>
-          </w:p>
-        </w:tc>
-        <w:tc>
-          <w:tcPr>
-            <w:tcW w:w="2161" w:type="dxa"/>
-          </w:tcPr>
-          <w:p>
-            <w:pPr>
-              <w:pStyle w:val="PSI-Normal"/>
-            </w:pPr>
+            <w:r>
+              <w:t>06/02/20</w:t>
+            </w:r>
+          </w:p>
+        </w:tc>
+        <w:tc>
+          <w:tcPr>
+            <w:tcW w:w="2161" w:type="dxa"/>
+          </w:tcPr>
+          <w:p>
+            <w:pPr>
+              <w:pStyle w:val="PSI-Normal"/>
+            </w:pPr>
+            <w:r>
+              <w:t>Construcción</w:t>
+            </w:r>
+          </w:p>
+        </w:tc>
+        <w:tc>
+          <w:tcPr>
+            <w:tcW w:w="2161" w:type="dxa"/>
+          </w:tcPr>
+          <w:p>
+            <w:pPr>
+              <w:pStyle w:val="PSI-Normal"/>
+            </w:pPr>
+            <w:r>
+              <w:t xml:space="preserve">Hasta el momento no fue necesario la </w:t>
+            </w:r>
+            <w:r>
+              <w:lastRenderedPageBreak/>
+              <w:t>utilización de nuevas librerías en el proyecto</w:t>
+            </w:r>
           </w:p>
         </w:tc>
         <w:tc>
@@ -27385,6 +27469,10 @@
             <w:pPr>
               <w:pStyle w:val="PSI-Normal"/>
             </w:pPr>
+            <w:r>
+              <w:lastRenderedPageBreak/>
+              <w:t>Programadores</w:t>
+            </w:r>
           </w:p>
         </w:tc>
       </w:tr>
@@ -27403,7 +27491,7 @@
       <w:pPr>
         <w:pStyle w:val="PSI-Ttulo1"/>
       </w:pPr>
-      <w:bookmarkStart w:id="105" w:name="_Toc29934367"/>
+      <w:bookmarkStart w:id="105" w:name="_Toc31906320"/>
       <w:r>
         <w:t>Ref. RK</w:t>
       </w:r>
@@ -27739,7 +27827,7 @@
               <w:pStyle w:val="PSI-Normal"/>
             </w:pPr>
             <w:r>
-              <w:t>Activo</w:t>
+              <w:t>Cerrado</w:t>
             </w:r>
           </w:p>
         </w:tc>
@@ -28279,26 +28367,51 @@
             <w:pPr>
               <w:pStyle w:val="PSI-Normal"/>
             </w:pPr>
-          </w:p>
-        </w:tc>
-        <w:tc>
-          <w:tcPr>
-            <w:tcW w:w="2161" w:type="dxa"/>
-          </w:tcPr>
-          <w:p>
-            <w:pPr>
-              <w:pStyle w:val="PSI-Normal"/>
-            </w:pPr>
-          </w:p>
-        </w:tc>
-        <w:tc>
-          <w:tcPr>
-            <w:tcW w:w="2161" w:type="dxa"/>
-          </w:tcPr>
-          <w:p>
-            <w:pPr>
-              <w:pStyle w:val="PSI-Normal"/>
-            </w:pPr>
+            <w:r>
+              <w:t>06/02/20</w:t>
+            </w:r>
+          </w:p>
+        </w:tc>
+        <w:tc>
+          <w:tcPr>
+            <w:tcW w:w="2161" w:type="dxa"/>
+          </w:tcPr>
+          <w:p>
+            <w:pPr>
+              <w:pStyle w:val="PSI-Normal"/>
+            </w:pPr>
+            <w:r>
+              <w:t>Construcción</w:t>
+            </w:r>
+          </w:p>
+        </w:tc>
+        <w:tc>
+          <w:tcPr>
+            <w:tcW w:w="2161" w:type="dxa"/>
+          </w:tcPr>
+          <w:p>
+            <w:pPr>
+              <w:pStyle w:val="PSI-Normal"/>
+            </w:pPr>
+            <w:r>
+              <w:t xml:space="preserve">Los integrantes se turnaron para tomarse las vacaciones de manera que solamente uno a la vez se las tomo, mientras los otros dos continúan avanzando en el proyecto. Nicolás </w:t>
+            </w:r>
+            <w:proofErr w:type="spellStart"/>
+            <w:r>
+              <w:t>Sartini</w:t>
+            </w:r>
+            <w:proofErr w:type="spellEnd"/>
+            <w:r>
+              <w:t xml:space="preserve"> fue el primero que se tomó vacaciones todo el mes de enero. Ya en este mes el que se fue de vacaciones fue Fabricio </w:t>
+            </w:r>
+            <w:proofErr w:type="spellStart"/>
+            <w:r>
+              <w:t>Gonzalez</w:t>
+            </w:r>
+            <w:proofErr w:type="spellEnd"/>
+            <w:r>
+              <w:t>.</w:t>
+            </w:r>
           </w:p>
         </w:tc>
         <w:tc>
@@ -28309,6 +28422,63 @@
             <w:pPr>
               <w:pStyle w:val="PSI-Normal"/>
             </w:pPr>
+            <w:r>
+              <w:t>Francisco Estrada</w:t>
+            </w:r>
+          </w:p>
+        </w:tc>
+      </w:tr>
+      <w:tr>
+        <w:tc>
+          <w:tcPr>
+            <w:tcW w:w="2161" w:type="dxa"/>
+          </w:tcPr>
+          <w:p>
+            <w:pPr>
+              <w:pStyle w:val="PSI-Normal"/>
+            </w:pPr>
+            <w:r>
+              <w:t>06/02/20</w:t>
+            </w:r>
+          </w:p>
+        </w:tc>
+        <w:tc>
+          <w:tcPr>
+            <w:tcW w:w="2161" w:type="dxa"/>
+          </w:tcPr>
+          <w:p>
+            <w:pPr>
+              <w:pStyle w:val="PSI-Normal"/>
+            </w:pPr>
+            <w:r>
+              <w:t>Construcción</w:t>
+            </w:r>
+          </w:p>
+        </w:tc>
+        <w:tc>
+          <w:tcPr>
+            <w:tcW w:w="2161" w:type="dxa"/>
+          </w:tcPr>
+          <w:p>
+            <w:pPr>
+              <w:pStyle w:val="PSI-Normal"/>
+            </w:pPr>
+            <w:r>
+              <w:t>Los integrantes se pusieron de acuerdo para tomarse las vacaciones de manera que el proyecto no quede parado su desarrollo, el riesgo se eliminó por lo que pasa al estado cerrado.</w:t>
+            </w:r>
+          </w:p>
+        </w:tc>
+        <w:tc>
+          <w:tcPr>
+            <w:tcW w:w="2272" w:type="dxa"/>
+          </w:tcPr>
+          <w:p>
+            <w:pPr>
+              <w:pStyle w:val="PSI-Normal"/>
+            </w:pPr>
+            <w:r>
+              <w:t>Francisco Estrada</w:t>
+            </w:r>
           </w:p>
         </w:tc>
       </w:tr>
@@ -28327,11 +28497,30 @@
       <w:pPr>
         <w:pStyle w:val="PSI-Ttulo1"/>
       </w:pPr>
-      <w:bookmarkStart w:id="106" w:name="_Toc29934368"/>
+      <w:bookmarkStart w:id="106" w:name="_Toc31906321"/>
       <w:r>
         <w:t>Ref. RK</w:t>
       </w:r>
+      <w:r>
+        <w:t xml:space="preserve">199 - </w:t>
+      </w:r>
+      <w:r>
+        <w:t xml:space="preserve">Tener problemas (errores) a la hora de ejecutar la app móvil debido a que cambio de versión el </w:t>
+      </w:r>
+      <w:proofErr w:type="spellStart"/>
+      <w:r>
+        <w:t>framework</w:t>
+      </w:r>
+      <w:proofErr w:type="spellEnd"/>
+      <w:r>
+        <w:t xml:space="preserve"> </w:t>
+      </w:r>
+      <w:proofErr w:type="spellStart"/>
+      <w:r>
+        <w:t>Ionic</w:t>
+      </w:r>
       <w:bookmarkEnd w:id="106"/>
+      <w:proofErr w:type="spellEnd"/>
     </w:p>
     <w:p>
       <w:pPr>
@@ -28438,6 +28627,9 @@
             <w:r>
               <w:t>RK</w:t>
             </w:r>
+            <w:r>
+              <w:t>199</w:t>
+            </w:r>
           </w:p>
         </w:tc>
         <w:tc>
@@ -28450,6 +28642,9 @@
             <w:pPr>
               <w:pStyle w:val="PSI-Normal"/>
             </w:pPr>
+            <w:r>
+              <w:t>03/02/20</w:t>
+            </w:r>
           </w:p>
         </w:tc>
         <w:tc>
@@ -28521,6 +28716,23 @@
             <w:pPr>
               <w:pStyle w:val="PSI-Normal"/>
             </w:pPr>
+            <w:r>
+              <w:lastRenderedPageBreak/>
+              <w:t xml:space="preserve">Tener problemas (errores) a la hora de ejecutar la app móvil debido a que cambio de versión el </w:t>
+            </w:r>
+            <w:proofErr w:type="spellStart"/>
+            <w:r>
+              <w:t>framework</w:t>
+            </w:r>
+            <w:proofErr w:type="spellEnd"/>
+            <w:r>
+              <w:t xml:space="preserve"> </w:t>
+            </w:r>
+            <w:proofErr w:type="spellStart"/>
+            <w:r>
+              <w:t>Ionic</w:t>
+            </w:r>
+            <w:proofErr w:type="spellEnd"/>
           </w:p>
         </w:tc>
         <w:tc>
@@ -28532,6 +28744,9 @@
             <w:pPr>
               <w:pStyle w:val="PSI-Normal"/>
             </w:pPr>
+            <w:r>
+              <w:t>Tecnología</w:t>
+            </w:r>
           </w:p>
         </w:tc>
       </w:tr>
@@ -28568,6 +28783,9 @@
             <w:pPr>
               <w:pStyle w:val="PSI-Normal"/>
             </w:pPr>
+            <w:r>
+              <w:t>El marco de trabajo con el cual se estuvo desarrollando la aplicación móvil cambio de versión (paso de la 3 a la 4), esto puede traer problemas en la app como de compatibilidad, y otro errores.</w:t>
+            </w:r>
           </w:p>
         </w:tc>
       </w:tr>
@@ -28706,6 +28924,9 @@
             <w:pPr>
               <w:pStyle w:val="PSI-Normal"/>
             </w:pPr>
+            <w:r>
+              <w:t>5</w:t>
+            </w:r>
           </w:p>
         </w:tc>
         <w:tc>
@@ -28716,6 +28937,9 @@
             <w:pPr>
               <w:pStyle w:val="PSI-Normal"/>
             </w:pPr>
+            <w:r>
+              <w:t>75%</w:t>
+            </w:r>
           </w:p>
         </w:tc>
         <w:tc>
@@ -28726,6 +28950,9 @@
             <w:pPr>
               <w:pStyle w:val="PSI-Normal"/>
             </w:pPr>
+            <w:r>
+              <w:t>375</w:t>
+            </w:r>
           </w:p>
         </w:tc>
       </w:tr>
@@ -28762,6 +28989,17 @@
             <w:pPr>
               <w:pStyle w:val="PSI-Normal"/>
             </w:pPr>
+            <w:r>
+              <w:t xml:space="preserve">El </w:t>
+            </w:r>
+            <w:proofErr w:type="spellStart"/>
+            <w:r>
+              <w:t>framework</w:t>
+            </w:r>
+            <w:proofErr w:type="spellEnd"/>
+            <w:r>
+              <w:t xml:space="preserve"> cambio de versión lo cual puede traer consigo posibles errores, problemas al querer ejecutar la app móvil.</w:t>
+            </w:r>
           </w:p>
         </w:tc>
       </w:tr>
@@ -28798,6 +29036,17 @@
             <w:pPr>
               <w:pStyle w:val="PSI-Normal"/>
             </w:pPr>
+            <w:r>
+              <w:t xml:space="preserve">Tener que actualizar a la nueva versión del </w:t>
+            </w:r>
+            <w:proofErr w:type="spellStart"/>
+            <w:r>
+              <w:t>framework</w:t>
+            </w:r>
+            <w:proofErr w:type="spellEnd"/>
+            <w:r>
+              <w:t xml:space="preserve"> y a su vez modificar el código del proyecto de la app móvil, con cual se necesitara dedicarle tiempo.</w:t>
+            </w:r>
           </w:p>
         </w:tc>
       </w:tr>
@@ -28919,6 +29168,9 @@
             <w:pPr>
               <w:pStyle w:val="PSI-Normal"/>
             </w:pPr>
+            <w:r>
+              <w:t xml:space="preserve">Eliminación </w:t>
+            </w:r>
           </w:p>
         </w:tc>
         <w:tc>
@@ -28929,6 +29181,14 @@
             <w:pPr>
               <w:pStyle w:val="PSI-Normal"/>
             </w:pPr>
+            <w:r>
+              <w:t xml:space="preserve">Nicolás </w:t>
+            </w:r>
+            <w:proofErr w:type="spellStart"/>
+            <w:r>
+              <w:t>Sartini</w:t>
+            </w:r>
+            <w:proofErr w:type="spellEnd"/>
           </w:p>
         </w:tc>
         <w:tc>
@@ -28940,6 +29200,9 @@
             <w:pPr>
               <w:pStyle w:val="PSI-Normal"/>
             </w:pPr>
+            <w:r>
+              <w:t>Ejecutar el proyecto de la aplicación móvil y probar que funcione de acuerdo a la especificación de requerimientos.</w:t>
+            </w:r>
           </w:p>
         </w:tc>
         <w:tc>
@@ -28951,6 +29214,9 @@
             <w:pPr>
               <w:pStyle w:val="PSI-Normal"/>
             </w:pPr>
+            <w:r>
+              <w:t>Construcción</w:t>
+            </w:r>
           </w:p>
         </w:tc>
       </w:tr>
@@ -29160,6 +29426,838 @@
         <w:pStyle w:val="PSI-Normal"/>
       </w:pPr>
     </w:p>
+    <w:p>
+      <w:pPr>
+        <w:pStyle w:val="PSI-Normal"/>
+      </w:pPr>
+    </w:p>
+    <w:p>
+      <w:pPr>
+        <w:pStyle w:val="PSI-Ttulo1"/>
+      </w:pPr>
+      <w:bookmarkStart w:id="107" w:name="_Toc31906322"/>
+      <w:r>
+        <w:t>Ref. RK</w:t>
+      </w:r>
+      <w:bookmarkEnd w:id="107"/>
+    </w:p>
+    <w:p>
+      <w:pPr>
+        <w:pStyle w:val="PSI-Ttulo2"/>
+        <w:outlineLvl w:val="9"/>
+      </w:pPr>
+      <w:r>
+        <w:t>Identificación</w:t>
+      </w:r>
+    </w:p>
+    <w:tbl>
+      <w:tblPr>
+        <w:tblStyle w:val="Tablaconcuadrcula"/>
+        <w:tblW w:w="0" w:type="auto"/>
+        <w:tblInd w:w="-34" w:type="dxa"/>
+        <w:tblLook w:val="04A0" w:firstRow="1" w:lastRow="0" w:firstColumn="1" w:lastColumn="0" w:noHBand="0" w:noVBand="1"/>
+      </w:tblPr>
+      <w:tblGrid>
+        <w:gridCol w:w="3081"/>
+        <w:gridCol w:w="1179"/>
+        <w:gridCol w:w="191"/>
+        <w:gridCol w:w="1355"/>
+        <w:gridCol w:w="2722"/>
+      </w:tblGrid>
+      <w:tr>
+        <w:trPr>
+          <w:trHeight w:val="335"/>
+        </w:trPr>
+        <w:tc>
+          <w:tcPr>
+            <w:tcW w:w="3178" w:type="dxa"/>
+            <w:shd w:val="clear" w:color="auto" w:fill="8DB3E2" w:themeFill="text2" w:themeFillTint="66"/>
+          </w:tcPr>
+          <w:p>
+            <w:pPr>
+              <w:pStyle w:val="PSI-Normal"/>
+              <w:rPr>
+                <w:color w:val="FFFFFF" w:themeColor="background1"/>
+              </w:rPr>
+            </w:pPr>
+            <w:r>
+              <w:rPr>
+                <w:color w:val="FFFFFF" w:themeColor="background1"/>
+              </w:rPr>
+              <w:t>Número de Referencia</w:t>
+            </w:r>
+          </w:p>
+        </w:tc>
+        <w:tc>
+          <w:tcPr>
+            <w:tcW w:w="2788" w:type="dxa"/>
+            <w:gridSpan w:val="3"/>
+            <w:shd w:val="clear" w:color="auto" w:fill="8DB3E2" w:themeFill="text2" w:themeFillTint="66"/>
+          </w:tcPr>
+          <w:p>
+            <w:pPr>
+              <w:pStyle w:val="PSI-Normal"/>
+              <w:rPr>
+                <w:color w:val="FFFFFF" w:themeColor="background1"/>
+              </w:rPr>
+            </w:pPr>
+            <w:r>
+              <w:rPr>
+                <w:color w:val="FFFFFF" w:themeColor="background1"/>
+              </w:rPr>
+              <w:t>Fecha de Identificación</w:t>
+            </w:r>
+          </w:p>
+        </w:tc>
+        <w:tc>
+          <w:tcPr>
+            <w:tcW w:w="2788" w:type="dxa"/>
+            <w:shd w:val="clear" w:color="auto" w:fill="8DB3E2" w:themeFill="text2" w:themeFillTint="66"/>
+          </w:tcPr>
+          <w:p>
+            <w:pPr>
+              <w:pStyle w:val="PSI-Normal"/>
+              <w:rPr>
+                <w:color w:val="FFFFFF" w:themeColor="background1"/>
+              </w:rPr>
+            </w:pPr>
+            <w:r>
+              <w:rPr>
+                <w:color w:val="FFFFFF" w:themeColor="background1"/>
+              </w:rPr>
+              <w:t>Etapa</w:t>
+            </w:r>
+          </w:p>
+        </w:tc>
+      </w:tr>
+      <w:tr>
+        <w:trPr>
+          <w:trHeight w:val="335"/>
+        </w:trPr>
+        <w:tc>
+          <w:tcPr>
+            <w:tcW w:w="3178" w:type="dxa"/>
+            <w:shd w:val="clear" w:color="auto" w:fill="auto"/>
+          </w:tcPr>
+          <w:p>
+            <w:pPr>
+              <w:pStyle w:val="PSI-Normal"/>
+            </w:pPr>
+            <w:r>
+              <w:t>RK</w:t>
+            </w:r>
+          </w:p>
+        </w:tc>
+        <w:tc>
+          <w:tcPr>
+            <w:tcW w:w="2788" w:type="dxa"/>
+            <w:gridSpan w:val="3"/>
+            <w:shd w:val="clear" w:color="auto" w:fill="auto"/>
+          </w:tcPr>
+          <w:p>
+            <w:pPr>
+              <w:pStyle w:val="PSI-Normal"/>
+            </w:pPr>
+          </w:p>
+        </w:tc>
+        <w:tc>
+          <w:tcPr>
+            <w:tcW w:w="2788" w:type="dxa"/>
+            <w:shd w:val="clear" w:color="auto" w:fill="auto"/>
+          </w:tcPr>
+          <w:p>
+            <w:pPr>
+              <w:pStyle w:val="PSI-Normal"/>
+            </w:pPr>
+            <w:r>
+              <w:t>Construcción</w:t>
+            </w:r>
+          </w:p>
+        </w:tc>
+      </w:tr>
+      <w:tr>
+        <w:tc>
+          <w:tcPr>
+            <w:tcW w:w="4568" w:type="dxa"/>
+            <w:gridSpan w:val="3"/>
+            <w:shd w:val="clear" w:color="auto" w:fill="8DB3E2" w:themeFill="text2" w:themeFillTint="66"/>
+          </w:tcPr>
+          <w:p>
+            <w:pPr>
+              <w:pStyle w:val="PSI-Normal"/>
+              <w:rPr>
+                <w:color w:val="FFFFFF" w:themeColor="background1"/>
+              </w:rPr>
+            </w:pPr>
+            <w:r>
+              <w:rPr>
+                <w:color w:val="FFFFFF" w:themeColor="background1"/>
+              </w:rPr>
+              <w:t>Nombre del Riesgo</w:t>
+            </w:r>
+          </w:p>
+        </w:tc>
+        <w:tc>
+          <w:tcPr>
+            <w:tcW w:w="4186" w:type="dxa"/>
+            <w:gridSpan w:val="2"/>
+            <w:shd w:val="clear" w:color="auto" w:fill="8DB3E2" w:themeFill="text2" w:themeFillTint="66"/>
+          </w:tcPr>
+          <w:p>
+            <w:pPr>
+              <w:pStyle w:val="PSI-Normal"/>
+              <w:rPr>
+                <w:color w:val="FFFFFF" w:themeColor="background1"/>
+              </w:rPr>
+            </w:pPr>
+            <w:r>
+              <w:rPr>
+                <w:color w:val="FFFFFF" w:themeColor="background1"/>
+              </w:rPr>
+              <w:t>Categoría</w:t>
+            </w:r>
+          </w:p>
+        </w:tc>
+      </w:tr>
+      <w:tr>
+        <w:tc>
+          <w:tcPr>
+            <w:tcW w:w="4568" w:type="dxa"/>
+            <w:gridSpan w:val="3"/>
+          </w:tcPr>
+          <w:p>
+            <w:pPr>
+              <w:pStyle w:val="PSI-Normal"/>
+            </w:pPr>
+          </w:p>
+        </w:tc>
+        <w:tc>
+          <w:tcPr>
+            <w:tcW w:w="4186" w:type="dxa"/>
+            <w:gridSpan w:val="2"/>
+          </w:tcPr>
+          <w:p>
+            <w:pPr>
+              <w:pStyle w:val="PSI-Normal"/>
+            </w:pPr>
+          </w:p>
+        </w:tc>
+      </w:tr>
+      <w:tr>
+        <w:tc>
+          <w:tcPr>
+            <w:tcW w:w="8754" w:type="dxa"/>
+            <w:gridSpan w:val="5"/>
+            <w:shd w:val="clear" w:color="auto" w:fill="8DB3E2" w:themeFill="text2" w:themeFillTint="66"/>
+          </w:tcPr>
+          <w:p>
+            <w:pPr>
+              <w:pStyle w:val="PSI-Normal"/>
+              <w:rPr>
+                <w:color w:val="FFFFFF" w:themeColor="background1"/>
+              </w:rPr>
+            </w:pPr>
+            <w:r>
+              <w:rPr>
+                <w:color w:val="FFFFFF" w:themeColor="background1"/>
+              </w:rPr>
+              <w:t>Descripción</w:t>
+            </w:r>
+          </w:p>
+        </w:tc>
+      </w:tr>
+      <w:tr>
+        <w:tc>
+          <w:tcPr>
+            <w:tcW w:w="8754" w:type="dxa"/>
+            <w:gridSpan w:val="5"/>
+          </w:tcPr>
+          <w:p>
+            <w:pPr>
+              <w:pStyle w:val="PSI-Normal"/>
+            </w:pPr>
+          </w:p>
+        </w:tc>
+      </w:tr>
+      <w:tr>
+        <w:tc>
+          <w:tcPr>
+            <w:tcW w:w="4377" w:type="dxa"/>
+            <w:gridSpan w:val="2"/>
+            <w:shd w:val="clear" w:color="auto" w:fill="8DB3E2" w:themeFill="text2" w:themeFillTint="66"/>
+          </w:tcPr>
+          <w:p>
+            <w:pPr>
+              <w:pStyle w:val="PSI-Normal"/>
+              <w:rPr>
+                <w:color w:val="FFFFFF" w:themeColor="background1"/>
+              </w:rPr>
+            </w:pPr>
+            <w:r>
+              <w:rPr>
+                <w:color w:val="FFFFFF" w:themeColor="background1"/>
+              </w:rPr>
+              <w:t>Estado del Riesgo (Activo, Cerrado)</w:t>
+            </w:r>
+          </w:p>
+        </w:tc>
+        <w:tc>
+          <w:tcPr>
+            <w:tcW w:w="4377" w:type="dxa"/>
+            <w:gridSpan w:val="3"/>
+          </w:tcPr>
+          <w:p>
+            <w:pPr>
+              <w:pStyle w:val="PSI-Normal"/>
+            </w:pPr>
+            <w:r>
+              <w:t>Activo</w:t>
+            </w:r>
+          </w:p>
+        </w:tc>
+      </w:tr>
+    </w:tbl>
+    <w:p>
+      <w:pPr>
+        <w:pStyle w:val="PSI-Normal"/>
+      </w:pPr>
+    </w:p>
+    <w:p>
+      <w:pPr>
+        <w:pStyle w:val="PSI-Ttulo2"/>
+        <w:outlineLvl w:val="9"/>
+      </w:pPr>
+      <w:r>
+        <w:t>Análisis</w:t>
+      </w:r>
+    </w:p>
+    <w:tbl>
+      <w:tblPr>
+        <w:tblStyle w:val="Tablaconcuadrcula"/>
+        <w:tblW w:w="0" w:type="auto"/>
+        <w:tblInd w:w="-34" w:type="dxa"/>
+        <w:tblLook w:val="04A0" w:firstRow="1" w:lastRow="0" w:firstColumn="1" w:lastColumn="0" w:noHBand="0" w:noVBand="1"/>
+      </w:tblPr>
+      <w:tblGrid>
+        <w:gridCol w:w="3087"/>
+        <w:gridCol w:w="2756"/>
+        <w:gridCol w:w="2685"/>
+      </w:tblGrid>
+      <w:tr>
+        <w:tc>
+          <w:tcPr>
+            <w:tcW w:w="3176" w:type="dxa"/>
+            <w:shd w:val="clear" w:color="auto" w:fill="8DB3E2" w:themeFill="text2" w:themeFillTint="66"/>
+          </w:tcPr>
+          <w:p>
+            <w:pPr>
+              <w:pStyle w:val="PSI-Normal"/>
+              <w:rPr>
+                <w:color w:val="FFFFFF" w:themeColor="background1"/>
+              </w:rPr>
+            </w:pPr>
+            <w:r>
+              <w:rPr>
+                <w:color w:val="FFFFFF" w:themeColor="background1"/>
+              </w:rPr>
+              <w:t>Impacto</w:t>
+            </w:r>
+          </w:p>
+        </w:tc>
+        <w:tc>
+          <w:tcPr>
+            <w:tcW w:w="2813" w:type="dxa"/>
+            <w:shd w:val="clear" w:color="auto" w:fill="8DB3E2" w:themeFill="text2" w:themeFillTint="66"/>
+          </w:tcPr>
+          <w:p>
+            <w:pPr>
+              <w:pStyle w:val="PSI-Normal"/>
+              <w:rPr>
+                <w:color w:val="FFFFFF" w:themeColor="background1"/>
+              </w:rPr>
+            </w:pPr>
+            <w:r>
+              <w:rPr>
+                <w:color w:val="FFFFFF" w:themeColor="background1"/>
+              </w:rPr>
+              <w:t>Probabilidad</w:t>
+            </w:r>
+          </w:p>
+        </w:tc>
+        <w:tc>
+          <w:tcPr>
+            <w:tcW w:w="2765" w:type="dxa"/>
+            <w:shd w:val="clear" w:color="auto" w:fill="8DB3E2" w:themeFill="text2" w:themeFillTint="66"/>
+          </w:tcPr>
+          <w:p>
+            <w:pPr>
+              <w:pStyle w:val="PSI-Normal"/>
+              <w:rPr>
+                <w:color w:val="FFFFFF" w:themeColor="background1"/>
+              </w:rPr>
+            </w:pPr>
+            <w:r>
+              <w:rPr>
+                <w:color w:val="FFFFFF" w:themeColor="background1"/>
+              </w:rPr>
+              <w:t>Factor</w:t>
+            </w:r>
+          </w:p>
+        </w:tc>
+      </w:tr>
+      <w:tr>
+        <w:tc>
+          <w:tcPr>
+            <w:tcW w:w="3176" w:type="dxa"/>
+          </w:tcPr>
+          <w:p>
+            <w:pPr>
+              <w:pStyle w:val="PSI-Normal"/>
+            </w:pPr>
+          </w:p>
+        </w:tc>
+        <w:tc>
+          <w:tcPr>
+            <w:tcW w:w="2813" w:type="dxa"/>
+          </w:tcPr>
+          <w:p>
+            <w:pPr>
+              <w:pStyle w:val="PSI-Normal"/>
+            </w:pPr>
+          </w:p>
+        </w:tc>
+        <w:tc>
+          <w:tcPr>
+            <w:tcW w:w="2765" w:type="dxa"/>
+          </w:tcPr>
+          <w:p>
+            <w:pPr>
+              <w:pStyle w:val="PSI-Normal"/>
+            </w:pPr>
+          </w:p>
+        </w:tc>
+      </w:tr>
+      <w:tr>
+        <w:tc>
+          <w:tcPr>
+            <w:tcW w:w="8754" w:type="dxa"/>
+            <w:gridSpan w:val="3"/>
+            <w:shd w:val="clear" w:color="auto" w:fill="8DB3E2" w:themeFill="text2" w:themeFillTint="66"/>
+          </w:tcPr>
+          <w:p>
+            <w:pPr>
+              <w:pStyle w:val="PSI-Normal"/>
+              <w:rPr>
+                <w:color w:val="FFFFFF" w:themeColor="background1"/>
+              </w:rPr>
+            </w:pPr>
+            <w:r>
+              <w:rPr>
+                <w:color w:val="FFFFFF" w:themeColor="background1"/>
+              </w:rPr>
+              <w:t>Causas</w:t>
+            </w:r>
+          </w:p>
+        </w:tc>
+      </w:tr>
+      <w:tr>
+        <w:tc>
+          <w:tcPr>
+            <w:tcW w:w="8754" w:type="dxa"/>
+            <w:gridSpan w:val="3"/>
+          </w:tcPr>
+          <w:p>
+            <w:pPr>
+              <w:pStyle w:val="PSI-Normal"/>
+            </w:pPr>
+          </w:p>
+        </w:tc>
+      </w:tr>
+      <w:tr>
+        <w:tc>
+          <w:tcPr>
+            <w:tcW w:w="8754" w:type="dxa"/>
+            <w:gridSpan w:val="3"/>
+            <w:shd w:val="clear" w:color="auto" w:fill="8DB3E2" w:themeFill="text2" w:themeFillTint="66"/>
+          </w:tcPr>
+          <w:p>
+            <w:pPr>
+              <w:pStyle w:val="PSI-Normal"/>
+              <w:rPr>
+                <w:color w:val="FFFFFF" w:themeColor="background1"/>
+              </w:rPr>
+            </w:pPr>
+            <w:r>
+              <w:rPr>
+                <w:color w:val="FFFFFF" w:themeColor="background1"/>
+              </w:rPr>
+              <w:t>Síntomas</w:t>
+            </w:r>
+          </w:p>
+        </w:tc>
+      </w:tr>
+      <w:tr>
+        <w:tc>
+          <w:tcPr>
+            <w:tcW w:w="8754" w:type="dxa"/>
+            <w:gridSpan w:val="3"/>
+          </w:tcPr>
+          <w:p>
+            <w:pPr>
+              <w:pStyle w:val="PSI-Normal"/>
+            </w:pPr>
+          </w:p>
+        </w:tc>
+      </w:tr>
+    </w:tbl>
+    <w:p>
+      <w:pPr>
+        <w:pStyle w:val="PSI-Normal"/>
+      </w:pPr>
+    </w:p>
+    <w:p>
+      <w:pPr>
+        <w:pStyle w:val="PSI-Ttulo2"/>
+        <w:outlineLvl w:val="9"/>
+      </w:pPr>
+      <w:r>
+        <w:t>Plan de Riesgos</w:t>
+      </w:r>
+    </w:p>
+    <w:tbl>
+      <w:tblPr>
+        <w:tblStyle w:val="Tablaconcuadrcula"/>
+        <w:tblW w:w="8755" w:type="dxa"/>
+        <w:tblLook w:val="04A0" w:firstRow="1" w:lastRow="0" w:firstColumn="1" w:lastColumn="0" w:noHBand="0" w:noVBand="1"/>
+      </w:tblPr>
+      <w:tblGrid>
+        <w:gridCol w:w="2660"/>
+        <w:gridCol w:w="1701"/>
+        <w:gridCol w:w="2693"/>
+        <w:gridCol w:w="1701"/>
+      </w:tblGrid>
+      <w:tr>
+        <w:tc>
+          <w:tcPr>
+            <w:tcW w:w="2660" w:type="dxa"/>
+            <w:shd w:val="clear" w:color="auto" w:fill="8DB3E2" w:themeFill="text2" w:themeFillTint="66"/>
+          </w:tcPr>
+          <w:p>
+            <w:pPr>
+              <w:pStyle w:val="PSI-Normal"/>
+              <w:rPr>
+                <w:color w:val="FFFFFF" w:themeColor="background1"/>
+              </w:rPr>
+            </w:pPr>
+            <w:r>
+              <w:rPr>
+                <w:color w:val="FFFFFF" w:themeColor="background1"/>
+              </w:rPr>
+              <w:t>Estrategia de Respuesta</w:t>
+            </w:r>
+          </w:p>
+        </w:tc>
+        <w:tc>
+          <w:tcPr>
+            <w:tcW w:w="1701" w:type="dxa"/>
+            <w:shd w:val="clear" w:color="auto" w:fill="8DB3E2" w:themeFill="text2" w:themeFillTint="66"/>
+          </w:tcPr>
+          <w:p>
+            <w:pPr>
+              <w:pStyle w:val="PSI-Normal"/>
+              <w:rPr>
+                <w:color w:val="FFFFFF" w:themeColor="background1"/>
+              </w:rPr>
+            </w:pPr>
+            <w:r>
+              <w:rPr>
+                <w:color w:val="FFFFFF" w:themeColor="background1"/>
+              </w:rPr>
+              <w:t>Responsable</w:t>
+            </w:r>
+          </w:p>
+        </w:tc>
+        <w:tc>
+          <w:tcPr>
+            <w:tcW w:w="2693" w:type="dxa"/>
+            <w:shd w:val="clear" w:color="auto" w:fill="8DB3E2" w:themeFill="text2" w:themeFillTint="66"/>
+          </w:tcPr>
+          <w:p>
+            <w:pPr>
+              <w:pStyle w:val="PSI-Normal"/>
+              <w:rPr>
+                <w:color w:val="FFFFFF" w:themeColor="background1"/>
+              </w:rPr>
+            </w:pPr>
+            <w:r>
+              <w:rPr>
+                <w:color w:val="FFFFFF" w:themeColor="background1"/>
+              </w:rPr>
+              <w:t>Respuesta al Riesgo</w:t>
+            </w:r>
+          </w:p>
+        </w:tc>
+        <w:tc>
+          <w:tcPr>
+            <w:tcW w:w="1701" w:type="dxa"/>
+            <w:shd w:val="clear" w:color="auto" w:fill="8DB3E2" w:themeFill="text2" w:themeFillTint="66"/>
+          </w:tcPr>
+          <w:p>
+            <w:pPr>
+              <w:pStyle w:val="PSI-Normal"/>
+              <w:rPr>
+                <w:color w:val="FFFFFF" w:themeColor="background1"/>
+              </w:rPr>
+            </w:pPr>
+            <w:r>
+              <w:rPr>
+                <w:color w:val="FFFFFF" w:themeColor="background1"/>
+              </w:rPr>
+              <w:t>Etapa</w:t>
+            </w:r>
+          </w:p>
+        </w:tc>
+      </w:tr>
+      <w:tr>
+        <w:tc>
+          <w:tcPr>
+            <w:tcW w:w="2660" w:type="dxa"/>
+          </w:tcPr>
+          <w:p>
+            <w:pPr>
+              <w:pStyle w:val="PSI-Normal"/>
+            </w:pPr>
+          </w:p>
+        </w:tc>
+        <w:tc>
+          <w:tcPr>
+            <w:tcW w:w="1701" w:type="dxa"/>
+          </w:tcPr>
+          <w:p>
+            <w:pPr>
+              <w:pStyle w:val="PSI-Normal"/>
+            </w:pPr>
+          </w:p>
+        </w:tc>
+        <w:tc>
+          <w:tcPr>
+            <w:tcW w:w="2693" w:type="dxa"/>
+            <w:shd w:val="clear" w:color="auto" w:fill="auto"/>
+          </w:tcPr>
+          <w:p>
+            <w:pPr>
+              <w:pStyle w:val="PSI-Normal"/>
+            </w:pPr>
+          </w:p>
+        </w:tc>
+        <w:tc>
+          <w:tcPr>
+            <w:tcW w:w="1701" w:type="dxa"/>
+            <w:shd w:val="clear" w:color="auto" w:fill="auto"/>
+          </w:tcPr>
+          <w:p>
+            <w:pPr>
+              <w:pStyle w:val="PSI-Normal"/>
+            </w:pPr>
+          </w:p>
+        </w:tc>
+      </w:tr>
+      <w:tr>
+        <w:tc>
+          <w:tcPr>
+            <w:tcW w:w="2660" w:type="dxa"/>
+          </w:tcPr>
+          <w:p>
+            <w:pPr>
+              <w:pStyle w:val="PSI-Normal"/>
+            </w:pPr>
+          </w:p>
+        </w:tc>
+        <w:tc>
+          <w:tcPr>
+            <w:tcW w:w="1701" w:type="dxa"/>
+          </w:tcPr>
+          <w:p>
+            <w:pPr>
+              <w:pStyle w:val="PSI-Normal"/>
+            </w:pPr>
+          </w:p>
+        </w:tc>
+        <w:tc>
+          <w:tcPr>
+            <w:tcW w:w="2693" w:type="dxa"/>
+            <w:shd w:val="clear" w:color="auto" w:fill="auto"/>
+          </w:tcPr>
+          <w:p>
+            <w:pPr>
+              <w:pStyle w:val="PSI-Normal"/>
+            </w:pPr>
+          </w:p>
+        </w:tc>
+        <w:tc>
+          <w:tcPr>
+            <w:tcW w:w="1701" w:type="dxa"/>
+            <w:shd w:val="clear" w:color="auto" w:fill="auto"/>
+          </w:tcPr>
+          <w:p>
+            <w:pPr>
+              <w:pStyle w:val="PSI-Normal"/>
+            </w:pPr>
+          </w:p>
+        </w:tc>
+      </w:tr>
+    </w:tbl>
+    <w:p>
+      <w:pPr>
+        <w:pStyle w:val="PSI-Normal"/>
+      </w:pPr>
+    </w:p>
+    <w:p>
+      <w:pPr>
+        <w:pStyle w:val="PSI-Ttulo2"/>
+        <w:outlineLvl w:val="9"/>
+      </w:pPr>
+      <w:r>
+        <w:t>Seguimiento</w:t>
+      </w:r>
+    </w:p>
+    <w:tbl>
+      <w:tblPr>
+        <w:tblStyle w:val="Tablaconcuadrcula"/>
+        <w:tblW w:w="8755" w:type="dxa"/>
+        <w:tblLook w:val="04A0" w:firstRow="1" w:lastRow="0" w:firstColumn="1" w:lastColumn="0" w:noHBand="0" w:noVBand="1"/>
+      </w:tblPr>
+      <w:tblGrid>
+        <w:gridCol w:w="2161"/>
+        <w:gridCol w:w="2161"/>
+        <w:gridCol w:w="2161"/>
+        <w:gridCol w:w="2272"/>
+      </w:tblGrid>
+      <w:tr>
+        <w:tc>
+          <w:tcPr>
+            <w:tcW w:w="2161" w:type="dxa"/>
+            <w:shd w:val="clear" w:color="auto" w:fill="8DB3E2" w:themeFill="text2" w:themeFillTint="66"/>
+          </w:tcPr>
+          <w:p>
+            <w:pPr>
+              <w:pStyle w:val="PSI-Normal"/>
+              <w:rPr>
+                <w:color w:val="FFFFFF" w:themeColor="background1"/>
+              </w:rPr>
+            </w:pPr>
+            <w:r>
+              <w:rPr>
+                <w:color w:val="FFFFFF" w:themeColor="background1"/>
+              </w:rPr>
+              <w:t>Fecha</w:t>
+            </w:r>
+          </w:p>
+        </w:tc>
+        <w:tc>
+          <w:tcPr>
+            <w:tcW w:w="2161" w:type="dxa"/>
+            <w:shd w:val="clear" w:color="auto" w:fill="8DB3E2" w:themeFill="text2" w:themeFillTint="66"/>
+          </w:tcPr>
+          <w:p>
+            <w:pPr>
+              <w:pStyle w:val="PSI-Normal"/>
+              <w:rPr>
+                <w:color w:val="FFFFFF" w:themeColor="background1"/>
+              </w:rPr>
+            </w:pPr>
+            <w:r>
+              <w:rPr>
+                <w:color w:val="FFFFFF" w:themeColor="background1"/>
+              </w:rPr>
+              <w:t>Etapa</w:t>
+            </w:r>
+          </w:p>
+        </w:tc>
+        <w:tc>
+          <w:tcPr>
+            <w:tcW w:w="2161" w:type="dxa"/>
+            <w:shd w:val="clear" w:color="auto" w:fill="8DB3E2" w:themeFill="text2" w:themeFillTint="66"/>
+          </w:tcPr>
+          <w:p>
+            <w:pPr>
+              <w:pStyle w:val="PSI-Normal"/>
+              <w:rPr>
+                <w:color w:val="FFFFFF" w:themeColor="background1"/>
+              </w:rPr>
+            </w:pPr>
+            <w:r>
+              <w:rPr>
+                <w:color w:val="FFFFFF" w:themeColor="background1"/>
+              </w:rPr>
+              <w:t>Comentario</w:t>
+            </w:r>
+          </w:p>
+        </w:tc>
+        <w:tc>
+          <w:tcPr>
+            <w:tcW w:w="2272" w:type="dxa"/>
+            <w:shd w:val="clear" w:color="auto" w:fill="8DB3E2" w:themeFill="text2" w:themeFillTint="66"/>
+          </w:tcPr>
+          <w:p>
+            <w:pPr>
+              <w:pStyle w:val="PSI-Normal"/>
+              <w:rPr>
+                <w:color w:val="FFFFFF" w:themeColor="background1"/>
+              </w:rPr>
+            </w:pPr>
+            <w:r>
+              <w:rPr>
+                <w:color w:val="FFFFFF" w:themeColor="background1"/>
+              </w:rPr>
+              <w:t>Responsable</w:t>
+            </w:r>
+          </w:p>
+        </w:tc>
+      </w:tr>
+      <w:tr>
+        <w:tc>
+          <w:tcPr>
+            <w:tcW w:w="2161" w:type="dxa"/>
+          </w:tcPr>
+          <w:p>
+            <w:pPr>
+              <w:pStyle w:val="PSI-Normal"/>
+            </w:pPr>
+          </w:p>
+        </w:tc>
+        <w:tc>
+          <w:tcPr>
+            <w:tcW w:w="2161" w:type="dxa"/>
+          </w:tcPr>
+          <w:p>
+            <w:pPr>
+              <w:pStyle w:val="PSI-Normal"/>
+            </w:pPr>
+          </w:p>
+        </w:tc>
+        <w:tc>
+          <w:tcPr>
+            <w:tcW w:w="2161" w:type="dxa"/>
+          </w:tcPr>
+          <w:p>
+            <w:pPr>
+              <w:pStyle w:val="PSI-Normal"/>
+            </w:pPr>
+          </w:p>
+        </w:tc>
+        <w:tc>
+          <w:tcPr>
+            <w:tcW w:w="2272" w:type="dxa"/>
+          </w:tcPr>
+          <w:p>
+            <w:pPr>
+              <w:pStyle w:val="PSI-Normal"/>
+            </w:pPr>
+          </w:p>
+        </w:tc>
+      </w:tr>
+    </w:tbl>
     <w:p>
       <w:pPr>
         <w:pStyle w:val="PSI-Normal"/>
@@ -29514,7 +30612,7 @@
             <w:rFonts w:asciiTheme="majorHAnsi" w:hAnsiTheme="majorHAnsi" w:cstheme="majorHAnsi"/>
             <w:noProof/>
           </w:rPr>
-          <w:t>43</w:t>
+          <w:t>3</w:t>
         </w:r>
         <w:r>
           <w:rPr>
@@ -29551,7 +30649,7 @@
             <w:rFonts w:asciiTheme="majorHAnsi" w:hAnsiTheme="majorHAnsi" w:cstheme="majorHAnsi"/>
             <w:noProof/>
           </w:rPr>
-          <w:t>43</w:t>
+          <w:t>45</w:t>
         </w:r>
         <w:r>
           <w:rPr>
@@ -33048,7 +34146,7 @@
 </file>
 
 <file path=customXml/itemProps2.xml><?xml version="1.0" encoding="utf-8"?>
-<ds:datastoreItem xmlns:ds="http://schemas.openxmlformats.org/officeDocument/2006/customXml" ds:itemID="{D0EC9409-4EDA-43A6-A2EA-4D7BC3969F7C}">
+<ds:datastoreItem xmlns:ds="http://schemas.openxmlformats.org/officeDocument/2006/customXml" ds:itemID="{EF45E17B-E7CC-4156-8095-4FA6115C88E7}">
   <ds:schemaRefs>
     <ds:schemaRef ds:uri="http://schemas.openxmlformats.org/officeDocument/2006/bibliography"/>
   </ds:schemaRefs>

</xml_diff>

<commit_message>
Actualización Seguimiento de Riesgos e Inicios Gestión de Usuarios, Roles y Permisos del Sistema: - Se actualizaron los riesgos del proyecto. - En cuanto a la Gestión de Usuarios, Roles y Permisos, se hizo lo siguiente: 	* Se desactivo el autoregistro de usuarios. 	* Con lo cual solo pueden usar el sistema los usuarios que se encuentren registrados. 	* Se modifico el script de la BD Usuarios, agregando los roles, permisos y los usuarios de "prueba" de SA, Dpto, Profesor, y de los integrantes del VASPA Team (administradores). 	* Se modifico la codificacion de caracteres en la clase "BDConexion" 	* Faltaria validar que segun el rol del usuario que se logueo en el sistema solo puede realizar los permisos que tiene.
</commit_message>
<xml_diff>
--- a/Gestion de Riesgos/Seguimiento de Riesgos.docx
+++ b/Gestion de Riesgos/Seguimiento de Riesgos.docx
@@ -1017,12 +1017,7 @@
             <w:t>C</w:t>
           </w:r>
           <w:r>
-            <w:t>onten</w:t>
-          </w:r>
-          <w:bookmarkStart w:id="0" w:name="_GoBack"/>
-          <w:bookmarkEnd w:id="0"/>
-          <w:r>
-            <w:t>ido</w:t>
+            <w:t>ontenido</w:t>
           </w:r>
         </w:p>
         <w:p>
@@ -2652,11 +2647,11 @@
       <w:pPr>
         <w:pStyle w:val="PSI-Ttulo1"/>
       </w:pPr>
-      <w:bookmarkStart w:id="1" w:name="_Toc31906301"/>
+      <w:bookmarkStart w:id="0" w:name="_Toc31906301"/>
       <w:r>
         <w:t>Leyenda</w:t>
       </w:r>
-      <w:bookmarkEnd w:id="1"/>
+      <w:bookmarkEnd w:id="0"/>
     </w:p>
     <w:tbl>
       <w:tblPr>
@@ -3315,7 +3310,7 @@
       <w:pPr>
         <w:pStyle w:val="PSI-Ttulo1"/>
       </w:pPr>
-      <w:bookmarkStart w:id="2" w:name="_Toc31906302"/>
+      <w:bookmarkStart w:id="1" w:name="_Toc31906302"/>
       <w:r>
         <w:lastRenderedPageBreak/>
         <w:t>Ref.</w:t>
@@ -3329,7 +3324,7 @@
       <w:r>
         <w:t>Complejidad técnica en la solución del problema en cuanto a la Generación del programa en PDF con PHP</w:t>
       </w:r>
-      <w:bookmarkEnd w:id="2"/>
+      <w:bookmarkEnd w:id="1"/>
     </w:p>
     <w:p>
       <w:pPr>
@@ -4962,30 +4957,30 @@
       <w:pPr>
         <w:pStyle w:val="PSI-Ttulo1"/>
       </w:pPr>
-      <w:bookmarkStart w:id="3" w:name="_Toc528275112"/>
-      <w:bookmarkStart w:id="4" w:name="_Toc31906303"/>
+      <w:bookmarkStart w:id="2" w:name="_Toc528275112"/>
+      <w:bookmarkStart w:id="3" w:name="_Toc31906303"/>
       <w:r>
         <w:t>Ref. RK05</w:t>
       </w:r>
-      <w:bookmarkEnd w:id="3"/>
+      <w:bookmarkEnd w:id="2"/>
       <w:r>
         <w:t xml:space="preserve">1 - </w:t>
       </w:r>
       <w:r>
         <w:t>Falta de experiencia de dos de los integrantes en el lenguaje PHP</w:t>
       </w:r>
-      <w:bookmarkEnd w:id="4"/>
+      <w:bookmarkEnd w:id="3"/>
     </w:p>
     <w:p>
       <w:pPr>
         <w:pStyle w:val="PSI-Ttulo2"/>
         <w:outlineLvl w:val="9"/>
       </w:pPr>
-      <w:bookmarkStart w:id="5" w:name="_Toc528275113"/>
+      <w:bookmarkStart w:id="4" w:name="_Toc528275113"/>
       <w:r>
         <w:t>Identificación</w:t>
       </w:r>
-      <w:bookmarkEnd w:id="5"/>
+      <w:bookmarkEnd w:id="4"/>
     </w:p>
     <w:tbl>
       <w:tblPr>
@@ -5284,12 +5279,12 @@
         <w:pStyle w:val="PSI-Ttulo2"/>
         <w:outlineLvl w:val="9"/>
       </w:pPr>
-      <w:bookmarkStart w:id="6" w:name="_Toc528275114"/>
+      <w:bookmarkStart w:id="5" w:name="_Toc528275114"/>
       <w:r>
         <w:lastRenderedPageBreak/>
         <w:t>Análisis</w:t>
       </w:r>
-      <w:bookmarkEnd w:id="6"/>
+      <w:bookmarkEnd w:id="5"/>
     </w:p>
     <w:tbl>
       <w:tblPr>
@@ -5498,11 +5493,11 @@
         <w:pStyle w:val="PSI-Ttulo2"/>
         <w:outlineLvl w:val="9"/>
       </w:pPr>
-      <w:bookmarkStart w:id="7" w:name="_Toc528275115"/>
+      <w:bookmarkStart w:id="6" w:name="_Toc528275115"/>
       <w:r>
         <w:t>Plan de Riesgos</w:t>
       </w:r>
-      <w:bookmarkEnd w:id="7"/>
+      <w:bookmarkEnd w:id="6"/>
     </w:p>
     <w:tbl>
       <w:tblPr>
@@ -5722,11 +5717,11 @@
         <w:pStyle w:val="PSI-Ttulo2"/>
         <w:outlineLvl w:val="9"/>
       </w:pPr>
-      <w:bookmarkStart w:id="8" w:name="_Toc528275116"/>
+      <w:bookmarkStart w:id="7" w:name="_Toc528275116"/>
       <w:r>
         <w:t>Seguimiento</w:t>
       </w:r>
-      <w:bookmarkEnd w:id="8"/>
+      <w:bookmarkEnd w:id="7"/>
     </w:p>
     <w:tbl>
       <w:tblPr>
@@ -6062,15 +6057,15 @@
       <w:pPr>
         <w:pStyle w:val="PSI-Ttulo1"/>
       </w:pPr>
-      <w:bookmarkStart w:id="9" w:name="_Toc528275138"/>
-      <w:bookmarkStart w:id="10" w:name="_Toc31906304"/>
+      <w:bookmarkStart w:id="8" w:name="_Toc528275138"/>
+      <w:bookmarkStart w:id="9" w:name="_Toc31906304"/>
       <w:r>
         <w:t>Ref.</w:t>
       </w:r>
       <w:r>
         <w:t xml:space="preserve"> RK</w:t>
       </w:r>
-      <w:bookmarkEnd w:id="9"/>
+      <w:bookmarkEnd w:id="8"/>
       <w:r>
         <w:t>102</w:t>
       </w:r>
@@ -6080,18 +6075,18 @@
       <w:r>
         <w:t>El proceso de firmas de los programas de asignaturas no esté definido por completo</w:t>
       </w:r>
-      <w:bookmarkEnd w:id="10"/>
+      <w:bookmarkEnd w:id="9"/>
     </w:p>
     <w:p>
       <w:pPr>
         <w:pStyle w:val="PSI-Ttulo2"/>
         <w:outlineLvl w:val="9"/>
       </w:pPr>
-      <w:bookmarkStart w:id="11" w:name="_Toc528275139"/>
+      <w:bookmarkStart w:id="10" w:name="_Toc528275139"/>
       <w:r>
         <w:t>Identificación</w:t>
       </w:r>
-      <w:bookmarkEnd w:id="11"/>
+      <w:bookmarkEnd w:id="10"/>
     </w:p>
     <w:tbl>
       <w:tblPr>
@@ -6382,11 +6377,11 @@
         <w:pStyle w:val="PSI-Ttulo2"/>
         <w:outlineLvl w:val="9"/>
       </w:pPr>
-      <w:bookmarkStart w:id="12" w:name="_Toc528275140"/>
+      <w:bookmarkStart w:id="11" w:name="_Toc528275140"/>
       <w:r>
         <w:t>Análisis</w:t>
       </w:r>
-      <w:bookmarkEnd w:id="12"/>
+      <w:bookmarkEnd w:id="11"/>
     </w:p>
     <w:tbl>
       <w:tblPr>
@@ -6592,12 +6587,12 @@
         <w:pStyle w:val="PSI-Ttulo2"/>
         <w:outlineLvl w:val="9"/>
       </w:pPr>
-      <w:bookmarkStart w:id="13" w:name="_Toc528275141"/>
+      <w:bookmarkStart w:id="12" w:name="_Toc528275141"/>
       <w:r>
         <w:lastRenderedPageBreak/>
         <w:t>Plan de Riesgos</w:t>
       </w:r>
-      <w:bookmarkEnd w:id="13"/>
+      <w:bookmarkEnd w:id="12"/>
     </w:p>
     <w:tbl>
       <w:tblPr>
@@ -6836,11 +6831,11 @@
         <w:pStyle w:val="PSI-Ttulo2"/>
         <w:outlineLvl w:val="9"/>
       </w:pPr>
-      <w:bookmarkStart w:id="14" w:name="_Toc528275142"/>
+      <w:bookmarkStart w:id="13" w:name="_Toc528275142"/>
       <w:r>
         <w:t>Seguimiento</w:t>
       </w:r>
-      <w:bookmarkEnd w:id="14"/>
+      <w:bookmarkEnd w:id="13"/>
     </w:p>
     <w:tbl>
       <w:tblPr>
@@ -7172,12 +7167,12 @@
       <w:pPr>
         <w:pStyle w:val="PSI-Ttulo1"/>
       </w:pPr>
-      <w:bookmarkStart w:id="15" w:name="_Toc528275161"/>
-      <w:bookmarkStart w:id="16" w:name="_Toc31906305"/>
+      <w:bookmarkStart w:id="14" w:name="_Toc528275161"/>
+      <w:bookmarkStart w:id="15" w:name="_Toc31906305"/>
       <w:r>
         <w:t>Ref. RK</w:t>
       </w:r>
-      <w:bookmarkEnd w:id="15"/>
+      <w:bookmarkEnd w:id="14"/>
       <w:r>
         <w:t xml:space="preserve">101 - </w:t>
       </w:r>
@@ -7192,18 +7187,18 @@
       <w:r>
         <w:t>)</w:t>
       </w:r>
-      <w:bookmarkEnd w:id="16"/>
+      <w:bookmarkEnd w:id="15"/>
     </w:p>
     <w:p>
       <w:pPr>
         <w:pStyle w:val="PSI-Ttulo2"/>
         <w:outlineLvl w:val="9"/>
       </w:pPr>
-      <w:bookmarkStart w:id="17" w:name="_Toc528275162"/>
+      <w:bookmarkStart w:id="16" w:name="_Toc528275162"/>
       <w:r>
         <w:t>Identificación</w:t>
       </w:r>
-      <w:bookmarkEnd w:id="17"/>
+      <w:bookmarkEnd w:id="16"/>
     </w:p>
     <w:tbl>
       <w:tblPr>
@@ -7542,11 +7537,11 @@
         <w:pStyle w:val="PSI-Ttulo2"/>
         <w:outlineLvl w:val="9"/>
       </w:pPr>
-      <w:bookmarkStart w:id="18" w:name="_Toc528275163"/>
+      <w:bookmarkStart w:id="17" w:name="_Toc528275163"/>
       <w:r>
         <w:t>Análisis</w:t>
       </w:r>
-      <w:bookmarkEnd w:id="18"/>
+      <w:bookmarkEnd w:id="17"/>
     </w:p>
     <w:tbl>
       <w:tblPr>
@@ -7752,11 +7747,11 @@
         <w:pStyle w:val="PSI-Ttulo2"/>
         <w:outlineLvl w:val="9"/>
       </w:pPr>
-      <w:bookmarkStart w:id="19" w:name="_Toc528275164"/>
+      <w:bookmarkStart w:id="18" w:name="_Toc528275164"/>
       <w:r>
         <w:t>Plan de Riesgos</w:t>
       </w:r>
-      <w:bookmarkEnd w:id="19"/>
+      <w:bookmarkEnd w:id="18"/>
     </w:p>
     <w:tbl>
       <w:tblPr>
@@ -8163,11 +8158,11 @@
         <w:pStyle w:val="PSI-Ttulo2"/>
         <w:outlineLvl w:val="9"/>
       </w:pPr>
-      <w:bookmarkStart w:id="20" w:name="_Toc528275165"/>
+      <w:bookmarkStart w:id="19" w:name="_Toc528275165"/>
       <w:r>
         <w:t>Seguimiento</w:t>
       </w:r>
-      <w:bookmarkEnd w:id="20"/>
+      <w:bookmarkEnd w:id="19"/>
     </w:p>
     <w:tbl>
       <w:tblPr>
@@ -8919,12 +8914,12 @@
       <w:pPr>
         <w:pStyle w:val="PSI-Ttulo1"/>
       </w:pPr>
-      <w:bookmarkStart w:id="21" w:name="_Toc528307878"/>
-      <w:bookmarkStart w:id="22" w:name="_Toc31906306"/>
+      <w:bookmarkStart w:id="20" w:name="_Toc528307878"/>
+      <w:bookmarkStart w:id="21" w:name="_Toc31906306"/>
       <w:r>
         <w:t>Ref. RK</w:t>
       </w:r>
-      <w:bookmarkEnd w:id="21"/>
+      <w:bookmarkEnd w:id="20"/>
       <w:r>
         <w:t xml:space="preserve">104 - </w:t>
       </w:r>
@@ -8934,18 +8929,18 @@
       <w:r>
         <w:t>)</w:t>
       </w:r>
-      <w:bookmarkEnd w:id="22"/>
+      <w:bookmarkEnd w:id="21"/>
     </w:p>
     <w:p>
       <w:pPr>
         <w:pStyle w:val="PSI-Ttulo2"/>
         <w:outlineLvl w:val="9"/>
       </w:pPr>
-      <w:bookmarkStart w:id="23" w:name="_Toc528307879"/>
+      <w:bookmarkStart w:id="22" w:name="_Toc528307879"/>
       <w:r>
         <w:t>Identificación</w:t>
       </w:r>
-      <w:bookmarkEnd w:id="23"/>
+      <w:bookmarkEnd w:id="22"/>
     </w:p>
     <w:tbl>
       <w:tblPr>
@@ -9237,11 +9232,11 @@
         <w:pStyle w:val="PSI-Ttulo2"/>
         <w:outlineLvl w:val="9"/>
       </w:pPr>
-      <w:bookmarkStart w:id="24" w:name="_Toc528307880"/>
+      <w:bookmarkStart w:id="23" w:name="_Toc528307880"/>
       <w:r>
         <w:t>Análisis</w:t>
       </w:r>
-      <w:bookmarkEnd w:id="24"/>
+      <w:bookmarkEnd w:id="23"/>
     </w:p>
     <w:tbl>
       <w:tblPr>
@@ -9447,11 +9442,11 @@
         <w:pStyle w:val="PSI-Ttulo2"/>
         <w:outlineLvl w:val="9"/>
       </w:pPr>
-      <w:bookmarkStart w:id="25" w:name="_Toc528307881"/>
+      <w:bookmarkStart w:id="24" w:name="_Toc528307881"/>
       <w:r>
         <w:t>Plan de Riesgos</w:t>
       </w:r>
-      <w:bookmarkEnd w:id="25"/>
+      <w:bookmarkEnd w:id="24"/>
     </w:p>
     <w:tbl>
       <w:tblPr>
@@ -9715,11 +9710,11 @@
         <w:pStyle w:val="PSI-Ttulo2"/>
         <w:outlineLvl w:val="9"/>
       </w:pPr>
-      <w:bookmarkStart w:id="26" w:name="_Toc528307882"/>
+      <w:bookmarkStart w:id="25" w:name="_Toc528307882"/>
       <w:r>
         <w:t>Seguimiento</w:t>
       </w:r>
-      <w:bookmarkEnd w:id="26"/>
+      <w:bookmarkEnd w:id="25"/>
     </w:p>
     <w:tbl>
       <w:tblPr>
@@ -10153,12 +10148,12 @@
       <w:pPr>
         <w:pStyle w:val="PSI-Ttulo1"/>
       </w:pPr>
-      <w:bookmarkStart w:id="27" w:name="_Toc530943381"/>
-      <w:bookmarkStart w:id="28" w:name="_Toc31906307"/>
+      <w:bookmarkStart w:id="26" w:name="_Toc530943381"/>
+      <w:bookmarkStart w:id="27" w:name="_Toc31906307"/>
       <w:r>
         <w:t>Ref. RK</w:t>
       </w:r>
-      <w:bookmarkEnd w:id="27"/>
+      <w:bookmarkEnd w:id="26"/>
       <w:r>
         <w:t xml:space="preserve">105 - </w:t>
       </w:r>
@@ -10173,18 +10168,18 @@
       <w:r>
         <w:t xml:space="preserve"> y GitHub tanto para el control de versiones como para alojar el repositorio</w:t>
       </w:r>
-      <w:bookmarkEnd w:id="28"/>
+      <w:bookmarkEnd w:id="27"/>
     </w:p>
     <w:p>
       <w:pPr>
         <w:pStyle w:val="PSI-Ttulo2"/>
         <w:outlineLvl w:val="9"/>
       </w:pPr>
-      <w:bookmarkStart w:id="29" w:name="_Toc530943382"/>
+      <w:bookmarkStart w:id="28" w:name="_Toc530943382"/>
       <w:r>
         <w:t>Identificación</w:t>
       </w:r>
-      <w:bookmarkEnd w:id="29"/>
+      <w:bookmarkEnd w:id="28"/>
     </w:p>
     <w:tbl>
       <w:tblPr>
@@ -10503,11 +10498,11 @@
         <w:pStyle w:val="PSI-Ttulo2"/>
         <w:outlineLvl w:val="9"/>
       </w:pPr>
-      <w:bookmarkStart w:id="30" w:name="_Toc530943383"/>
+      <w:bookmarkStart w:id="29" w:name="_Toc530943383"/>
       <w:r>
         <w:t>Análisis</w:t>
       </w:r>
-      <w:bookmarkEnd w:id="30"/>
+      <w:bookmarkEnd w:id="29"/>
     </w:p>
     <w:tbl>
       <w:tblPr>
@@ -10726,11 +10721,11 @@
         <w:pStyle w:val="PSI-Ttulo2"/>
         <w:outlineLvl w:val="9"/>
       </w:pPr>
-      <w:bookmarkStart w:id="31" w:name="_Toc530943384"/>
+      <w:bookmarkStart w:id="30" w:name="_Toc530943384"/>
       <w:r>
         <w:t>Plan de Riesgos</w:t>
       </w:r>
-      <w:bookmarkEnd w:id="31"/>
+      <w:bookmarkEnd w:id="30"/>
     </w:p>
     <w:tbl>
       <w:tblPr>
@@ -10969,11 +10964,11 @@
         <w:pStyle w:val="PSI-Ttulo2"/>
         <w:outlineLvl w:val="9"/>
       </w:pPr>
-      <w:bookmarkStart w:id="32" w:name="_Toc530943385"/>
+      <w:bookmarkStart w:id="31" w:name="_Toc530943385"/>
       <w:r>
         <w:t>Seguimiento</w:t>
       </w:r>
-      <w:bookmarkEnd w:id="32"/>
+      <w:bookmarkEnd w:id="31"/>
     </w:p>
     <w:tbl>
       <w:tblPr>
@@ -11364,30 +11359,30 @@
       <w:pPr>
         <w:pStyle w:val="PSI-Ttulo1"/>
       </w:pPr>
-      <w:bookmarkStart w:id="33" w:name="_Toc530945888"/>
-      <w:bookmarkStart w:id="34" w:name="_Toc31906308"/>
+      <w:bookmarkStart w:id="32" w:name="_Toc530945888"/>
+      <w:bookmarkStart w:id="33" w:name="_Toc31906308"/>
       <w:r>
         <w:t>Ref. RK</w:t>
       </w:r>
-      <w:bookmarkEnd w:id="33"/>
+      <w:bookmarkEnd w:id="32"/>
       <w:r>
         <w:t xml:space="preserve">146 - </w:t>
       </w:r>
       <w:r>
         <w:t>No estén disponibles todo el equipamiento y herramientas necesarias para el desarrollo</w:t>
       </w:r>
-      <w:bookmarkEnd w:id="34"/>
+      <w:bookmarkEnd w:id="33"/>
     </w:p>
     <w:p>
       <w:pPr>
         <w:pStyle w:val="PSI-Ttulo2"/>
         <w:outlineLvl w:val="9"/>
       </w:pPr>
-      <w:bookmarkStart w:id="35" w:name="_Toc530945889"/>
+      <w:bookmarkStart w:id="34" w:name="_Toc530945889"/>
       <w:r>
         <w:t>Identificación</w:t>
       </w:r>
-      <w:bookmarkEnd w:id="35"/>
+      <w:bookmarkEnd w:id="34"/>
     </w:p>
     <w:tbl>
       <w:tblPr>
@@ -11678,11 +11673,11 @@
         <w:pStyle w:val="PSI-Ttulo2"/>
         <w:outlineLvl w:val="9"/>
       </w:pPr>
-      <w:bookmarkStart w:id="36" w:name="_Toc530945890"/>
+      <w:bookmarkStart w:id="35" w:name="_Toc530945890"/>
       <w:r>
         <w:t>Análisis</w:t>
       </w:r>
-      <w:bookmarkEnd w:id="36"/>
+      <w:bookmarkEnd w:id="35"/>
     </w:p>
     <w:tbl>
       <w:tblPr>
@@ -11897,11 +11892,11 @@
         <w:pStyle w:val="PSI-Ttulo2"/>
         <w:outlineLvl w:val="9"/>
       </w:pPr>
-      <w:bookmarkStart w:id="37" w:name="_Toc530945891"/>
+      <w:bookmarkStart w:id="36" w:name="_Toc530945891"/>
       <w:r>
         <w:t>Plan de Riesgos</w:t>
       </w:r>
-      <w:bookmarkEnd w:id="37"/>
+      <w:bookmarkEnd w:id="36"/>
     </w:p>
     <w:tbl>
       <w:tblPr>
@@ -12160,11 +12155,11 @@
         <w:pStyle w:val="PSI-Ttulo2"/>
         <w:outlineLvl w:val="9"/>
       </w:pPr>
-      <w:bookmarkStart w:id="38" w:name="_Toc530945892"/>
+      <w:bookmarkStart w:id="37" w:name="_Toc530945892"/>
       <w:r>
         <w:t>Seguimiento</w:t>
       </w:r>
-      <w:bookmarkEnd w:id="38"/>
+      <w:bookmarkEnd w:id="37"/>
     </w:p>
     <w:tbl>
       <w:tblPr>
@@ -12496,12 +12491,12 @@
       <w:pPr>
         <w:pStyle w:val="PSI-Ttulo1"/>
       </w:pPr>
-      <w:bookmarkStart w:id="39" w:name="_Toc257626360"/>
-      <w:bookmarkStart w:id="40" w:name="_Toc31906309"/>
+      <w:bookmarkStart w:id="38" w:name="_Toc257626360"/>
+      <w:bookmarkStart w:id="39" w:name="_Toc31906309"/>
       <w:r>
         <w:t>Ref. RK111</w:t>
       </w:r>
-      <w:bookmarkEnd w:id="39"/>
+      <w:bookmarkEnd w:id="38"/>
       <w:r>
         <w:t xml:space="preserve"> - </w:t>
       </w:r>
@@ -12520,7 +12515,7 @@
       <w:r>
         <w:t>MySQL</w:t>
       </w:r>
-      <w:bookmarkEnd w:id="40"/>
+      <w:bookmarkEnd w:id="39"/>
       <w:proofErr w:type="spellEnd"/>
     </w:p>
     <w:p>
@@ -12528,11 +12523,11 @@
         <w:pStyle w:val="PSI-Ttulo2"/>
         <w:outlineLvl w:val="9"/>
       </w:pPr>
-      <w:bookmarkStart w:id="41" w:name="_Toc257626361"/>
+      <w:bookmarkStart w:id="40" w:name="_Toc257626361"/>
       <w:r>
         <w:t>Identificación</w:t>
       </w:r>
-      <w:bookmarkEnd w:id="41"/>
+      <w:bookmarkEnd w:id="40"/>
     </w:p>
     <w:tbl>
       <w:tblPr>
@@ -12843,11 +12838,11 @@
         <w:pStyle w:val="PSI-Ttulo2"/>
         <w:outlineLvl w:val="9"/>
       </w:pPr>
-      <w:bookmarkStart w:id="42" w:name="_Toc257626362"/>
+      <w:bookmarkStart w:id="41" w:name="_Toc257626362"/>
       <w:r>
         <w:t>Análisis</w:t>
       </w:r>
-      <w:bookmarkEnd w:id="42"/>
+      <w:bookmarkEnd w:id="41"/>
     </w:p>
     <w:tbl>
       <w:tblPr>
@@ -13053,11 +13048,11 @@
         <w:pStyle w:val="PSI-Ttulo2"/>
         <w:outlineLvl w:val="9"/>
       </w:pPr>
-      <w:bookmarkStart w:id="43" w:name="_Toc257626363"/>
+      <w:bookmarkStart w:id="42" w:name="_Toc257626363"/>
       <w:r>
         <w:t>Plan de Riesgos</w:t>
       </w:r>
-      <w:bookmarkEnd w:id="43"/>
+      <w:bookmarkEnd w:id="42"/>
     </w:p>
     <w:tbl>
       <w:tblPr>
@@ -13290,11 +13285,11 @@
         <w:pStyle w:val="PSI-Ttulo2"/>
         <w:outlineLvl w:val="9"/>
       </w:pPr>
-      <w:bookmarkStart w:id="44" w:name="_Toc257626364"/>
+      <w:bookmarkStart w:id="43" w:name="_Toc257626364"/>
       <w:r>
         <w:t>Seguimiento</w:t>
       </w:r>
-      <w:bookmarkEnd w:id="44"/>
+      <w:bookmarkEnd w:id="43"/>
     </w:p>
     <w:tbl>
       <w:tblPr>
@@ -13656,8 +13651,8 @@
           <w:lang w:val="es-AR"/>
         </w:rPr>
       </w:pPr>
-      <w:bookmarkStart w:id="45" w:name="_Toc530947624"/>
-      <w:bookmarkStart w:id="46" w:name="_Toc31906310"/>
+      <w:bookmarkStart w:id="44" w:name="_Toc530947624"/>
+      <w:bookmarkStart w:id="45" w:name="_Toc31906310"/>
       <w:r>
         <w:rPr>
           <w:rFonts w:asciiTheme="majorHAnsi" w:eastAsiaTheme="majorEastAsia" w:hAnsiTheme="majorHAnsi" w:cstheme="majorBidi"/>
@@ -13694,7 +13689,7 @@
         </w:rPr>
         <w:t>147</w:t>
       </w:r>
-      <w:bookmarkEnd w:id="45"/>
+      <w:bookmarkEnd w:id="44"/>
       <w:r>
         <w:rPr>
           <w:rFonts w:asciiTheme="majorHAnsi" w:eastAsiaTheme="majorEastAsia" w:hAnsiTheme="majorHAnsi" w:cstheme="majorBidi"/>
@@ -13756,7 +13751,7 @@
         </w:rPr>
         <w:t xml:space="preserve"> BD</w:t>
       </w:r>
-      <w:bookmarkEnd w:id="46"/>
+      <w:bookmarkEnd w:id="45"/>
       <w:proofErr w:type="gramEnd"/>
     </w:p>
     <w:p>
@@ -13771,7 +13766,7 @@
           <w:lang w:val="es-AR"/>
         </w:rPr>
       </w:pPr>
-      <w:bookmarkStart w:id="47" w:name="_Toc530947625"/>
+      <w:bookmarkStart w:id="46" w:name="_Toc530947625"/>
       <w:r>
         <w:rPr>
           <w:rFonts w:asciiTheme="majorHAnsi" w:eastAsiaTheme="majorEastAsia" w:hAnsiTheme="majorHAnsi" w:cstheme="majorBidi"/>
@@ -13784,7 +13779,7 @@
         </w:rPr>
         <w:t>Identificación</w:t>
       </w:r>
-      <w:bookmarkEnd w:id="47"/>
+      <w:bookmarkEnd w:id="46"/>
     </w:p>
     <w:tbl>
       <w:tblPr>
@@ -14200,7 +14195,7 @@
           <w:lang w:val="es-AR"/>
         </w:rPr>
       </w:pPr>
-      <w:bookmarkStart w:id="48" w:name="_Toc530947626"/>
+      <w:bookmarkStart w:id="47" w:name="_Toc530947626"/>
       <w:r>
         <w:rPr>
           <w:rFonts w:asciiTheme="majorHAnsi" w:eastAsiaTheme="majorEastAsia" w:hAnsiTheme="majorHAnsi" w:cstheme="majorBidi"/>
@@ -14213,7 +14208,7 @@
         </w:rPr>
         <w:t>Análisis</w:t>
       </w:r>
-      <w:bookmarkEnd w:id="48"/>
+      <w:bookmarkEnd w:id="47"/>
     </w:p>
     <w:tbl>
       <w:tblPr>
@@ -14502,7 +14497,7 @@
           <w:lang w:val="es-AR"/>
         </w:rPr>
       </w:pPr>
-      <w:bookmarkStart w:id="49" w:name="_Toc530947627"/>
+      <w:bookmarkStart w:id="48" w:name="_Toc530947627"/>
       <w:r>
         <w:rPr>
           <w:rFonts w:asciiTheme="majorHAnsi" w:eastAsiaTheme="majorEastAsia" w:hAnsiTheme="majorHAnsi" w:cstheme="majorBidi"/>
@@ -14515,7 +14510,7 @@
         </w:rPr>
         <w:t>Plan de Riesgos</w:t>
       </w:r>
-      <w:bookmarkEnd w:id="49"/>
+      <w:bookmarkEnd w:id="48"/>
     </w:p>
     <w:tbl>
       <w:tblPr>
@@ -14861,7 +14856,7 @@
           <w:lang w:val="es-AR"/>
         </w:rPr>
       </w:pPr>
-      <w:bookmarkStart w:id="50" w:name="_Toc530947628"/>
+      <w:bookmarkStart w:id="49" w:name="_Toc530947628"/>
       <w:r>
         <w:rPr>
           <w:rFonts w:asciiTheme="majorHAnsi" w:eastAsiaTheme="majorEastAsia" w:hAnsiTheme="majorHAnsi" w:cstheme="majorBidi"/>
@@ -14874,7 +14869,7 @@
         </w:rPr>
         <w:t>Seguimiento</w:t>
       </w:r>
-      <w:bookmarkEnd w:id="50"/>
+      <w:bookmarkEnd w:id="49"/>
     </w:p>
     <w:tbl>
       <w:tblPr>
@@ -15303,8 +15298,8 @@
           <w:lang w:val="es-AR"/>
         </w:rPr>
       </w:pPr>
-      <w:bookmarkStart w:id="51" w:name="_Toc530948919"/>
-      <w:bookmarkStart w:id="52" w:name="_Toc31906311"/>
+      <w:bookmarkStart w:id="50" w:name="_Toc530948919"/>
+      <w:bookmarkStart w:id="51" w:name="_Toc31906311"/>
       <w:r>
         <w:rPr>
           <w:rFonts w:asciiTheme="majorHAnsi" w:eastAsiaTheme="majorEastAsia" w:hAnsiTheme="majorHAnsi" w:cstheme="majorBidi"/>
@@ -15341,7 +15336,7 @@
         </w:rPr>
         <w:t>150</w:t>
       </w:r>
-      <w:bookmarkEnd w:id="51"/>
+      <w:bookmarkEnd w:id="50"/>
       <w:r>
         <w:rPr>
           <w:rFonts w:asciiTheme="majorHAnsi" w:eastAsiaTheme="majorEastAsia" w:hAnsiTheme="majorHAnsi" w:cstheme="majorBidi"/>
@@ -15379,7 +15374,7 @@
         </w:rPr>
         <w:t>Ionic</w:t>
       </w:r>
-      <w:bookmarkEnd w:id="52"/>
+      <w:bookmarkEnd w:id="51"/>
       <w:proofErr w:type="spellEnd"/>
     </w:p>
     <w:p>
@@ -15394,7 +15389,7 @@
           <w:lang w:val="es-AR"/>
         </w:rPr>
       </w:pPr>
-      <w:bookmarkStart w:id="53" w:name="_Toc530948920"/>
+      <w:bookmarkStart w:id="52" w:name="_Toc530948920"/>
       <w:r>
         <w:rPr>
           <w:rFonts w:asciiTheme="majorHAnsi" w:eastAsiaTheme="majorEastAsia" w:hAnsiTheme="majorHAnsi" w:cstheme="majorBidi"/>
@@ -15407,7 +15402,7 @@
         </w:rPr>
         <w:t>Identificación</w:t>
       </w:r>
-      <w:bookmarkEnd w:id="53"/>
+      <w:bookmarkEnd w:id="52"/>
     </w:p>
     <w:tbl>
       <w:tblPr>
@@ -15866,7 +15861,7 @@
           <w:lang w:val="es-AR"/>
         </w:rPr>
       </w:pPr>
-      <w:bookmarkStart w:id="54" w:name="_Toc530948921"/>
+      <w:bookmarkStart w:id="53" w:name="_Toc530948921"/>
       <w:r>
         <w:rPr>
           <w:rFonts w:asciiTheme="majorHAnsi" w:eastAsiaTheme="majorEastAsia" w:hAnsiTheme="majorHAnsi" w:cstheme="majorBidi"/>
@@ -15879,7 +15874,7 @@
         </w:rPr>
         <w:t>Análisis</w:t>
       </w:r>
-      <w:bookmarkEnd w:id="54"/>
+      <w:bookmarkEnd w:id="53"/>
     </w:p>
     <w:tbl>
       <w:tblPr>
@@ -16184,7 +16179,7 @@
           <w:lang w:val="es-AR"/>
         </w:rPr>
       </w:pPr>
-      <w:bookmarkStart w:id="55" w:name="_Toc530948922"/>
+      <w:bookmarkStart w:id="54" w:name="_Toc530948922"/>
       <w:r>
         <w:rPr>
           <w:rFonts w:asciiTheme="majorHAnsi" w:eastAsiaTheme="majorEastAsia" w:hAnsiTheme="majorHAnsi" w:cstheme="majorBidi"/>
@@ -16197,7 +16192,7 @@
         </w:rPr>
         <w:t>Plan de Riesgos</w:t>
       </w:r>
-      <w:bookmarkEnd w:id="55"/>
+      <w:bookmarkEnd w:id="54"/>
     </w:p>
     <w:tbl>
       <w:tblPr>
@@ -16535,7 +16530,7 @@
           <w:lang w:val="es-AR"/>
         </w:rPr>
       </w:pPr>
-      <w:bookmarkStart w:id="56" w:name="_Toc530948923"/>
+      <w:bookmarkStart w:id="55" w:name="_Toc530948923"/>
       <w:r>
         <w:rPr>
           <w:rFonts w:asciiTheme="majorHAnsi" w:eastAsiaTheme="majorEastAsia" w:hAnsiTheme="majorHAnsi" w:cstheme="majorBidi"/>
@@ -16548,7 +16543,7 @@
         </w:rPr>
         <w:t>Seguimiento</w:t>
       </w:r>
-      <w:bookmarkEnd w:id="56"/>
+      <w:bookmarkEnd w:id="55"/>
     </w:p>
     <w:tbl>
       <w:tblPr>
@@ -17161,8 +17156,8 @@
           <w:lang w:val="es-AR"/>
         </w:rPr>
       </w:pPr>
-      <w:bookmarkStart w:id="57" w:name="_Toc530946967"/>
-      <w:bookmarkStart w:id="58" w:name="_Toc31906312"/>
+      <w:bookmarkStart w:id="56" w:name="_Toc530946967"/>
+      <w:bookmarkStart w:id="57" w:name="_Toc31906312"/>
       <w:r>
         <w:rPr>
           <w:rFonts w:asciiTheme="majorHAnsi" w:eastAsiaTheme="majorEastAsia" w:hAnsiTheme="majorHAnsi" w:cstheme="majorBidi"/>
@@ -17199,7 +17194,7 @@
         </w:rPr>
         <w:t>151</w:t>
       </w:r>
-      <w:bookmarkEnd w:id="57"/>
+      <w:bookmarkEnd w:id="56"/>
       <w:r>
         <w:rPr>
           <w:rFonts w:asciiTheme="majorHAnsi" w:eastAsiaTheme="majorEastAsia" w:hAnsiTheme="majorHAnsi" w:cstheme="majorBidi"/>
@@ -17236,7 +17231,7 @@
         </w:rPr>
         <w:t>)</w:t>
       </w:r>
-      <w:bookmarkEnd w:id="58"/>
+      <w:bookmarkEnd w:id="57"/>
     </w:p>
     <w:p>
       <w:pPr>
@@ -17250,7 +17245,7 @@
           <w:lang w:val="es-AR"/>
         </w:rPr>
       </w:pPr>
-      <w:bookmarkStart w:id="59" w:name="_Toc530946968"/>
+      <w:bookmarkStart w:id="58" w:name="_Toc530946968"/>
       <w:r>
         <w:rPr>
           <w:rFonts w:asciiTheme="majorHAnsi" w:eastAsiaTheme="majorEastAsia" w:hAnsiTheme="majorHAnsi" w:cstheme="majorBidi"/>
@@ -17263,7 +17258,7 @@
         </w:rPr>
         <w:t>Identificación</w:t>
       </w:r>
-      <w:bookmarkEnd w:id="59"/>
+      <w:bookmarkEnd w:id="58"/>
     </w:p>
     <w:tbl>
       <w:tblPr>
@@ -17666,7 +17661,7 @@
           <w:lang w:val="es-AR"/>
         </w:rPr>
       </w:pPr>
-      <w:bookmarkStart w:id="60" w:name="_Toc530946969"/>
+      <w:bookmarkStart w:id="59" w:name="_Toc530946969"/>
       <w:r>
         <w:rPr>
           <w:rFonts w:asciiTheme="majorHAnsi" w:eastAsiaTheme="majorEastAsia" w:hAnsiTheme="majorHAnsi" w:cstheme="majorBidi"/>
@@ -17679,7 +17674,7 @@
         </w:rPr>
         <w:t>Análisis</w:t>
       </w:r>
-      <w:bookmarkEnd w:id="60"/>
+      <w:bookmarkEnd w:id="59"/>
     </w:p>
     <w:tbl>
       <w:tblPr>
@@ -17968,7 +17963,7 @@
           <w:lang w:val="es-AR"/>
         </w:rPr>
       </w:pPr>
-      <w:bookmarkStart w:id="61" w:name="_Toc530946970"/>
+      <w:bookmarkStart w:id="60" w:name="_Toc530946970"/>
       <w:r>
         <w:rPr>
           <w:rFonts w:asciiTheme="majorHAnsi" w:eastAsiaTheme="majorEastAsia" w:hAnsiTheme="majorHAnsi" w:cstheme="majorBidi"/>
@@ -17981,7 +17976,7 @@
         </w:rPr>
         <w:t>Plan de Riesgos</w:t>
       </w:r>
-      <w:bookmarkEnd w:id="61"/>
+      <w:bookmarkEnd w:id="60"/>
     </w:p>
     <w:tbl>
       <w:tblPr>
@@ -18310,7 +18305,7 @@
           <w:lang w:val="es-AR"/>
         </w:rPr>
       </w:pPr>
-      <w:bookmarkStart w:id="62" w:name="_Toc530946971"/>
+      <w:bookmarkStart w:id="61" w:name="_Toc530946971"/>
       <w:r>
         <w:rPr>
           <w:rFonts w:asciiTheme="majorHAnsi" w:eastAsiaTheme="majorEastAsia" w:hAnsiTheme="majorHAnsi" w:cstheme="majorBidi"/>
@@ -18323,7 +18318,7 @@
         </w:rPr>
         <w:t>Seguimiento</w:t>
       </w:r>
-      <w:bookmarkEnd w:id="62"/>
+      <w:bookmarkEnd w:id="61"/>
     </w:p>
     <w:tbl>
       <w:tblPr>
@@ -18834,30 +18829,30 @@
       <w:pPr>
         <w:pStyle w:val="PSI-Ttulo1"/>
       </w:pPr>
-      <w:bookmarkStart w:id="63" w:name="_Toc530983946"/>
-      <w:bookmarkStart w:id="64" w:name="_Toc31906313"/>
+      <w:bookmarkStart w:id="62" w:name="_Toc530983946"/>
+      <w:bookmarkStart w:id="63" w:name="_Toc31906313"/>
       <w:r>
         <w:t>Ref. RK386</w:t>
       </w:r>
-      <w:bookmarkEnd w:id="63"/>
+      <w:bookmarkEnd w:id="62"/>
       <w:r>
         <w:t xml:space="preserve"> - </w:t>
       </w:r>
       <w:r>
         <w:t>No llegar a cumplir con los requisitos que se piden para regularizar la materia</w:t>
       </w:r>
-      <w:bookmarkEnd w:id="64"/>
+      <w:bookmarkEnd w:id="63"/>
     </w:p>
     <w:p>
       <w:pPr>
         <w:pStyle w:val="PSI-Ttulo2"/>
         <w:outlineLvl w:val="9"/>
       </w:pPr>
-      <w:bookmarkStart w:id="65" w:name="_Toc530983947"/>
+      <w:bookmarkStart w:id="64" w:name="_Toc530983947"/>
       <w:r>
         <w:t>Identificación</w:t>
       </w:r>
-      <w:bookmarkEnd w:id="65"/>
+      <w:bookmarkEnd w:id="64"/>
     </w:p>
     <w:tbl>
       <w:tblPr>
@@ -19148,11 +19143,11 @@
         <w:pStyle w:val="PSI-Ttulo2"/>
         <w:outlineLvl w:val="9"/>
       </w:pPr>
-      <w:bookmarkStart w:id="66" w:name="_Toc530983948"/>
+      <w:bookmarkStart w:id="65" w:name="_Toc530983948"/>
       <w:r>
         <w:t>Análisis</w:t>
       </w:r>
-      <w:bookmarkEnd w:id="66"/>
+      <w:bookmarkEnd w:id="65"/>
     </w:p>
     <w:tbl>
       <w:tblPr>
@@ -19375,11 +19370,11 @@
         <w:pStyle w:val="PSI-Ttulo2"/>
         <w:outlineLvl w:val="9"/>
       </w:pPr>
-      <w:bookmarkStart w:id="67" w:name="_Toc530983949"/>
+      <w:bookmarkStart w:id="66" w:name="_Toc530983949"/>
       <w:r>
         <w:t>Plan de Riesgos</w:t>
       </w:r>
-      <w:bookmarkEnd w:id="67"/>
+      <w:bookmarkEnd w:id="66"/>
     </w:p>
     <w:tbl>
       <w:tblPr>
@@ -19651,11 +19646,11 @@
         <w:pStyle w:val="PSI-Ttulo2"/>
         <w:outlineLvl w:val="9"/>
       </w:pPr>
-      <w:bookmarkStart w:id="68" w:name="_Toc530983950"/>
+      <w:bookmarkStart w:id="67" w:name="_Toc530983950"/>
       <w:r>
         <w:t>Seguimiento</w:t>
       </w:r>
-      <w:bookmarkEnd w:id="68"/>
+      <w:bookmarkEnd w:id="67"/>
     </w:p>
     <w:tbl>
       <w:tblPr>
@@ -20054,30 +20049,30 @@
       <w:pPr>
         <w:pStyle w:val="PSI-Ttulo1"/>
       </w:pPr>
-      <w:bookmarkStart w:id="69" w:name="_Toc530984895"/>
-      <w:bookmarkStart w:id="70" w:name="_Toc31906314"/>
+      <w:bookmarkStart w:id="68" w:name="_Toc530984895"/>
+      <w:bookmarkStart w:id="69" w:name="_Toc31906314"/>
       <w:r>
         <w:t>Ref. RK112</w:t>
       </w:r>
-      <w:bookmarkEnd w:id="69"/>
+      <w:bookmarkEnd w:id="68"/>
       <w:r>
         <w:t xml:space="preserve"> - </w:t>
       </w:r>
       <w:r>
         <w:t>No cumplir con las fechas estipuladas en el plan de iteración</w:t>
       </w:r>
-      <w:bookmarkEnd w:id="70"/>
+      <w:bookmarkEnd w:id="69"/>
     </w:p>
     <w:p>
       <w:pPr>
         <w:pStyle w:val="PSI-Ttulo2"/>
         <w:outlineLvl w:val="9"/>
       </w:pPr>
-      <w:bookmarkStart w:id="71" w:name="_Toc530984896"/>
+      <w:bookmarkStart w:id="70" w:name="_Toc530984896"/>
       <w:r>
         <w:t>Identificación</w:t>
       </w:r>
-      <w:bookmarkEnd w:id="71"/>
+      <w:bookmarkEnd w:id="70"/>
     </w:p>
     <w:tbl>
       <w:tblPr>
@@ -20368,11 +20363,11 @@
         <w:pStyle w:val="PSI-Ttulo2"/>
         <w:outlineLvl w:val="9"/>
       </w:pPr>
-      <w:bookmarkStart w:id="72" w:name="_Toc530984897"/>
+      <w:bookmarkStart w:id="71" w:name="_Toc530984897"/>
       <w:r>
         <w:t>Análisis</w:t>
       </w:r>
-      <w:bookmarkEnd w:id="72"/>
+      <w:bookmarkEnd w:id="71"/>
     </w:p>
     <w:tbl>
       <w:tblPr>
@@ -20587,12 +20582,12 @@
         <w:pStyle w:val="PSI-Ttulo2"/>
         <w:outlineLvl w:val="9"/>
       </w:pPr>
-      <w:bookmarkStart w:id="73" w:name="_Toc530984898"/>
+      <w:bookmarkStart w:id="72" w:name="_Toc530984898"/>
       <w:r>
         <w:lastRenderedPageBreak/>
         <w:t>Plan de Riesgos</w:t>
       </w:r>
-      <w:bookmarkEnd w:id="73"/>
+      <w:bookmarkEnd w:id="72"/>
     </w:p>
     <w:tbl>
       <w:tblPr>
@@ -20859,11 +20854,11 @@
         <w:pStyle w:val="PSI-Ttulo2"/>
         <w:outlineLvl w:val="9"/>
       </w:pPr>
-      <w:bookmarkStart w:id="74" w:name="_Toc530984899"/>
+      <w:bookmarkStart w:id="73" w:name="_Toc530984899"/>
       <w:r>
         <w:t>Seguimiento</w:t>
       </w:r>
-      <w:bookmarkEnd w:id="74"/>
+      <w:bookmarkEnd w:id="73"/>
     </w:p>
     <w:tbl>
       <w:tblPr>
@@ -21198,30 +21193,30 @@
       <w:pPr>
         <w:pStyle w:val="PSI-Ttulo1"/>
       </w:pPr>
-      <w:bookmarkStart w:id="75" w:name="_Toc17238867"/>
-      <w:bookmarkStart w:id="76" w:name="_Toc31906315"/>
+      <w:bookmarkStart w:id="74" w:name="_Toc17238867"/>
+      <w:bookmarkStart w:id="75" w:name="_Toc31906315"/>
       <w:r>
         <w:t>Ref. RK00</w:t>
       </w:r>
-      <w:bookmarkEnd w:id="75"/>
+      <w:bookmarkEnd w:id="74"/>
       <w:r>
         <w:t xml:space="preserve">7 - </w:t>
       </w:r>
       <w:r>
         <w:t>Falta de dedicación al proyecto debido a que algún integrante haya conseguido trabajo</w:t>
       </w:r>
-      <w:bookmarkEnd w:id="76"/>
+      <w:bookmarkEnd w:id="75"/>
     </w:p>
     <w:p>
       <w:pPr>
         <w:pStyle w:val="PSI-Ttulo2"/>
         <w:outlineLvl w:val="9"/>
       </w:pPr>
-      <w:bookmarkStart w:id="77" w:name="_Toc17238868"/>
+      <w:bookmarkStart w:id="76" w:name="_Toc17238868"/>
       <w:r>
         <w:t>Identificación</w:t>
       </w:r>
-      <w:bookmarkEnd w:id="77"/>
+      <w:bookmarkEnd w:id="76"/>
     </w:p>
     <w:tbl>
       <w:tblPr>
@@ -21512,11 +21507,11 @@
         <w:pStyle w:val="PSI-Ttulo2"/>
         <w:outlineLvl w:val="9"/>
       </w:pPr>
-      <w:bookmarkStart w:id="78" w:name="_Toc17238869"/>
+      <w:bookmarkStart w:id="77" w:name="_Toc17238869"/>
       <w:r>
         <w:t>Análisis</w:t>
       </w:r>
-      <w:bookmarkEnd w:id="78"/>
+      <w:bookmarkEnd w:id="77"/>
     </w:p>
     <w:tbl>
       <w:tblPr>
@@ -21722,11 +21717,11 @@
         <w:pStyle w:val="PSI-Ttulo2"/>
         <w:outlineLvl w:val="9"/>
       </w:pPr>
-      <w:bookmarkStart w:id="79" w:name="_Toc17238870"/>
+      <w:bookmarkStart w:id="78" w:name="_Toc17238870"/>
       <w:r>
         <w:t>Plan de Riesgos</w:t>
       </w:r>
-      <w:bookmarkEnd w:id="79"/>
+      <w:bookmarkEnd w:id="78"/>
     </w:p>
     <w:tbl>
       <w:tblPr>
@@ -21946,11 +21941,11 @@
         <w:pStyle w:val="PSI-Ttulo2"/>
         <w:outlineLvl w:val="9"/>
       </w:pPr>
-      <w:bookmarkStart w:id="80" w:name="_Toc17238871"/>
+      <w:bookmarkStart w:id="79" w:name="_Toc17238871"/>
       <w:r>
         <w:t>Seguimiento</w:t>
       </w:r>
-      <w:bookmarkEnd w:id="80"/>
+      <w:bookmarkEnd w:id="79"/>
     </w:p>
     <w:tbl>
       <w:tblPr>
@@ -22228,12 +22223,12 @@
       <w:pPr>
         <w:pStyle w:val="PSI-Ttulo1"/>
       </w:pPr>
-      <w:bookmarkStart w:id="81" w:name="_Toc17278345"/>
-      <w:bookmarkStart w:id="82" w:name="_Toc31906316"/>
+      <w:bookmarkStart w:id="80" w:name="_Toc17278345"/>
+      <w:bookmarkStart w:id="81" w:name="_Toc31906316"/>
       <w:r>
         <w:t>Ref. RK0</w:t>
       </w:r>
-      <w:bookmarkEnd w:id="81"/>
+      <w:bookmarkEnd w:id="80"/>
       <w:r>
         <w:t xml:space="preserve">50 - </w:t>
       </w:r>
@@ -22252,18 +22247,18 @@
       <w:r>
         <w:t>, luego de la finalización de la cursada</w:t>
       </w:r>
-      <w:bookmarkEnd w:id="82"/>
+      <w:bookmarkEnd w:id="81"/>
     </w:p>
     <w:p>
       <w:pPr>
         <w:pStyle w:val="PSI-Ttulo2"/>
         <w:outlineLvl w:val="9"/>
       </w:pPr>
-      <w:bookmarkStart w:id="83" w:name="_Toc17278346"/>
+      <w:bookmarkStart w:id="82" w:name="_Toc17278346"/>
       <w:r>
         <w:t>Identificación</w:t>
       </w:r>
-      <w:bookmarkEnd w:id="83"/>
+      <w:bookmarkEnd w:id="82"/>
     </w:p>
     <w:tbl>
       <w:tblPr>
@@ -22586,11 +22581,11 @@
         <w:pStyle w:val="PSI-Ttulo2"/>
         <w:outlineLvl w:val="9"/>
       </w:pPr>
-      <w:bookmarkStart w:id="84" w:name="_Toc17278347"/>
+      <w:bookmarkStart w:id="83" w:name="_Toc17278347"/>
       <w:r>
         <w:t>Análisis</w:t>
       </w:r>
-      <w:bookmarkEnd w:id="84"/>
+      <w:bookmarkEnd w:id="83"/>
     </w:p>
     <w:tbl>
       <w:tblPr>
@@ -22796,11 +22791,11 @@
         <w:pStyle w:val="PSI-Ttulo2"/>
         <w:outlineLvl w:val="9"/>
       </w:pPr>
-      <w:bookmarkStart w:id="85" w:name="_Toc17278348"/>
+      <w:bookmarkStart w:id="84" w:name="_Toc17278348"/>
       <w:r>
         <w:t>Plan de Riesgos</w:t>
       </w:r>
-      <w:bookmarkEnd w:id="85"/>
+      <w:bookmarkEnd w:id="84"/>
     </w:p>
     <w:tbl>
       <w:tblPr>
@@ -23043,12 +23038,12 @@
         <w:pStyle w:val="PSI-Ttulo2"/>
         <w:outlineLvl w:val="9"/>
       </w:pPr>
-      <w:bookmarkStart w:id="86" w:name="_Toc17278349"/>
+      <w:bookmarkStart w:id="85" w:name="_Toc17278349"/>
       <w:r>
         <w:lastRenderedPageBreak/>
         <w:t>Seguimiento</w:t>
       </w:r>
-      <w:bookmarkEnd w:id="86"/>
+      <w:bookmarkEnd w:id="85"/>
     </w:p>
     <w:tbl>
       <w:tblPr>
@@ -24006,12 +24001,12 @@
       <w:pPr>
         <w:pStyle w:val="PSI-Ttulo1"/>
       </w:pPr>
-      <w:bookmarkStart w:id="87" w:name="_Toc17280064"/>
-      <w:bookmarkStart w:id="88" w:name="_Toc31906317"/>
+      <w:bookmarkStart w:id="86" w:name="_Toc17280064"/>
+      <w:bookmarkStart w:id="87" w:name="_Toc31906317"/>
       <w:r>
         <w:t xml:space="preserve">Ref. RK060 </w:t>
       </w:r>
-      <w:bookmarkEnd w:id="87"/>
+      <w:bookmarkEnd w:id="86"/>
       <w:r>
         <w:t xml:space="preserve">- </w:t>
       </w:r>
@@ -24022,7 +24017,7 @@
       <w:r>
         <w:t>la BD</w:t>
       </w:r>
-      <w:bookmarkEnd w:id="88"/>
+      <w:bookmarkEnd w:id="87"/>
       <w:proofErr w:type="gramEnd"/>
     </w:p>
     <w:p>
@@ -24030,11 +24025,11 @@
         <w:pStyle w:val="PSI-Ttulo2"/>
         <w:outlineLvl w:val="9"/>
       </w:pPr>
-      <w:bookmarkStart w:id="89" w:name="_Toc17280065"/>
+      <w:bookmarkStart w:id="88" w:name="_Toc17280065"/>
       <w:r>
         <w:t>Identificación</w:t>
       </w:r>
-      <w:bookmarkEnd w:id="89"/>
+      <w:bookmarkEnd w:id="88"/>
     </w:p>
     <w:tbl>
       <w:tblPr>
@@ -24331,11 +24326,11 @@
         <w:pStyle w:val="PSI-Ttulo2"/>
         <w:outlineLvl w:val="9"/>
       </w:pPr>
-      <w:bookmarkStart w:id="90" w:name="_Toc17280066"/>
+      <w:bookmarkStart w:id="89" w:name="_Toc17280066"/>
       <w:r>
         <w:t>Análisis</w:t>
       </w:r>
-      <w:bookmarkEnd w:id="90"/>
+      <w:bookmarkEnd w:id="89"/>
     </w:p>
     <w:tbl>
       <w:tblPr>
@@ -24557,11 +24552,11 @@
         <w:pStyle w:val="PSI-Ttulo2"/>
         <w:outlineLvl w:val="9"/>
       </w:pPr>
-      <w:bookmarkStart w:id="91" w:name="_Toc17280067"/>
+      <w:bookmarkStart w:id="90" w:name="_Toc17280067"/>
       <w:r>
         <w:t>Plan de Riesgos</w:t>
       </w:r>
-      <w:bookmarkEnd w:id="91"/>
+      <w:bookmarkEnd w:id="90"/>
     </w:p>
     <w:tbl>
       <w:tblPr>
@@ -24776,11 +24771,11 @@
         <w:pStyle w:val="PSI-Ttulo2"/>
         <w:outlineLvl w:val="9"/>
       </w:pPr>
-      <w:bookmarkStart w:id="92" w:name="_Toc17280068"/>
+      <w:bookmarkStart w:id="91" w:name="_Toc17280068"/>
       <w:r>
         <w:t>Seguimiento</w:t>
       </w:r>
-      <w:bookmarkEnd w:id="92"/>
+      <w:bookmarkEnd w:id="91"/>
     </w:p>
     <w:tbl>
       <w:tblPr>
@@ -25009,30 +25004,30 @@
       <w:pPr>
         <w:pStyle w:val="PSI-Ttulo1"/>
       </w:pPr>
-      <w:bookmarkStart w:id="93" w:name="_Toc17282388"/>
-      <w:bookmarkStart w:id="94" w:name="_Toc31906318"/>
+      <w:bookmarkStart w:id="92" w:name="_Toc17282388"/>
+      <w:bookmarkStart w:id="93" w:name="_Toc31906318"/>
       <w:r>
         <w:t>Ref. RK099</w:t>
       </w:r>
-      <w:bookmarkEnd w:id="93"/>
+      <w:bookmarkEnd w:id="92"/>
       <w:r>
         <w:t xml:space="preserve"> - </w:t>
       </w:r>
       <w:r>
         <w:t>No se realicen reuniones con el equipo docente, una vez finalizada la cursada para mostrar avances del proyecto</w:t>
       </w:r>
-      <w:bookmarkEnd w:id="94"/>
+      <w:bookmarkEnd w:id="93"/>
     </w:p>
     <w:p>
       <w:pPr>
         <w:pStyle w:val="PSI-Ttulo2"/>
         <w:outlineLvl w:val="9"/>
       </w:pPr>
-      <w:bookmarkStart w:id="95" w:name="_Toc17282389"/>
+      <w:bookmarkStart w:id="94" w:name="_Toc17282389"/>
       <w:r>
         <w:t>Identificación</w:t>
       </w:r>
-      <w:bookmarkEnd w:id="95"/>
+      <w:bookmarkEnd w:id="94"/>
     </w:p>
     <w:tbl>
       <w:tblPr>
@@ -25326,11 +25321,11 @@
         <w:pStyle w:val="PSI-Ttulo2"/>
         <w:outlineLvl w:val="9"/>
       </w:pPr>
-      <w:bookmarkStart w:id="96" w:name="_Toc17282390"/>
+      <w:bookmarkStart w:id="95" w:name="_Toc17282390"/>
       <w:r>
         <w:t>Análisis</w:t>
       </w:r>
-      <w:bookmarkEnd w:id="96"/>
+      <w:bookmarkEnd w:id="95"/>
     </w:p>
     <w:tbl>
       <w:tblPr>
@@ -25537,11 +25532,11 @@
         <w:pStyle w:val="PSI-Ttulo2"/>
         <w:outlineLvl w:val="9"/>
       </w:pPr>
-      <w:bookmarkStart w:id="97" w:name="_Toc17282391"/>
+      <w:bookmarkStart w:id="96" w:name="_Toc17282391"/>
       <w:r>
         <w:t>Plan de Riesgos</w:t>
       </w:r>
-      <w:bookmarkEnd w:id="97"/>
+      <w:bookmarkEnd w:id="96"/>
     </w:p>
     <w:tbl>
       <w:tblPr>
@@ -25776,11 +25771,11 @@
         <w:pStyle w:val="PSI-Ttulo2"/>
         <w:outlineLvl w:val="9"/>
       </w:pPr>
-      <w:bookmarkStart w:id="98" w:name="_Toc17282392"/>
+      <w:bookmarkStart w:id="97" w:name="_Toc17282392"/>
       <w:r>
         <w:t>Seguimiento</w:t>
       </w:r>
-      <w:bookmarkEnd w:id="98"/>
+      <w:bookmarkEnd w:id="97"/>
     </w:p>
     <w:tbl>
       <w:tblPr>
@@ -26537,12 +26532,12 @@
       <w:pPr>
         <w:pStyle w:val="PSI-Ttulo1"/>
       </w:pPr>
-      <w:bookmarkStart w:id="99" w:name="_Toc17235027"/>
-      <w:bookmarkStart w:id="100" w:name="_Toc31906319"/>
+      <w:bookmarkStart w:id="98" w:name="_Toc17235027"/>
+      <w:bookmarkStart w:id="99" w:name="_Toc31906319"/>
       <w:r>
         <w:t>Ref. RK</w:t>
       </w:r>
-      <w:bookmarkEnd w:id="99"/>
+      <w:bookmarkEnd w:id="98"/>
       <w:r>
         <w:t xml:space="preserve">009 - </w:t>
       </w:r>
@@ -26557,18 +26552,18 @@
       <w:r>
         <w:t xml:space="preserve"> en el proyecto y adaptarlas al mismo</w:t>
       </w:r>
-      <w:bookmarkEnd w:id="100"/>
+      <w:bookmarkEnd w:id="99"/>
     </w:p>
     <w:p>
       <w:pPr>
         <w:pStyle w:val="PSI-Ttulo2"/>
         <w:outlineLvl w:val="9"/>
       </w:pPr>
-      <w:bookmarkStart w:id="101" w:name="_Toc17235028"/>
+      <w:bookmarkStart w:id="100" w:name="_Toc17235028"/>
       <w:r>
         <w:t>Identificación</w:t>
       </w:r>
-      <w:bookmarkEnd w:id="101"/>
+      <w:bookmarkEnd w:id="100"/>
     </w:p>
     <w:tbl>
       <w:tblPr>
@@ -26881,11 +26876,11 @@
         <w:pStyle w:val="PSI-Ttulo2"/>
         <w:outlineLvl w:val="9"/>
       </w:pPr>
-      <w:bookmarkStart w:id="102" w:name="_Toc17235029"/>
+      <w:bookmarkStart w:id="101" w:name="_Toc17235029"/>
       <w:r>
         <w:t>Análisis</w:t>
       </w:r>
-      <w:bookmarkEnd w:id="102"/>
+      <w:bookmarkEnd w:id="101"/>
     </w:p>
     <w:tbl>
       <w:tblPr>
@@ -27106,11 +27101,11 @@
         <w:pStyle w:val="PSI-Ttulo2"/>
         <w:outlineLvl w:val="9"/>
       </w:pPr>
-      <w:bookmarkStart w:id="103" w:name="_Toc17235030"/>
+      <w:bookmarkStart w:id="102" w:name="_Toc17235030"/>
       <w:r>
         <w:t>Plan de Riesgos</w:t>
       </w:r>
-      <w:bookmarkEnd w:id="103"/>
+      <w:bookmarkEnd w:id="102"/>
     </w:p>
     <w:tbl>
       <w:tblPr>
@@ -27317,11 +27312,11 @@
         <w:pStyle w:val="PSI-Ttulo2"/>
         <w:outlineLvl w:val="9"/>
       </w:pPr>
-      <w:bookmarkStart w:id="104" w:name="_Toc17235031"/>
+      <w:bookmarkStart w:id="103" w:name="_Toc17235031"/>
       <w:r>
         <w:t>Seguimiento</w:t>
       </w:r>
-      <w:bookmarkEnd w:id="104"/>
+      <w:bookmarkEnd w:id="103"/>
     </w:p>
     <w:tbl>
       <w:tblPr>
@@ -27491,7 +27486,7 @@
       <w:pPr>
         <w:pStyle w:val="PSI-Ttulo1"/>
       </w:pPr>
-      <w:bookmarkStart w:id="105" w:name="_Toc31906320"/>
+      <w:bookmarkStart w:id="104" w:name="_Toc31906320"/>
       <w:r>
         <w:t>Ref. RK</w:t>
       </w:r>
@@ -27515,7 +27510,7 @@
       <w:r>
         <w:t xml:space="preserve"> se tomen vacaciones</w:t>
       </w:r>
-      <w:bookmarkEnd w:id="105"/>
+      <w:bookmarkEnd w:id="104"/>
     </w:p>
     <w:p>
       <w:pPr>
@@ -28497,7 +28492,7 @@
       <w:pPr>
         <w:pStyle w:val="PSI-Ttulo1"/>
       </w:pPr>
-      <w:bookmarkStart w:id="106" w:name="_Toc31906321"/>
+      <w:bookmarkStart w:id="105" w:name="_Toc31906321"/>
       <w:r>
         <w:t>Ref. RK</w:t>
       </w:r>
@@ -28519,7 +28514,7 @@
       <w:r>
         <w:t>Ionic</w:t>
       </w:r>
-      <w:bookmarkEnd w:id="106"/>
+      <w:bookmarkEnd w:id="105"/>
       <w:proofErr w:type="spellEnd"/>
     </w:p>
     <w:p>
@@ -29382,26 +29377,39 @@
             <w:pPr>
               <w:pStyle w:val="PSI-Normal"/>
             </w:pPr>
-          </w:p>
-        </w:tc>
-        <w:tc>
-          <w:tcPr>
-            <w:tcW w:w="2161" w:type="dxa"/>
-          </w:tcPr>
-          <w:p>
-            <w:pPr>
-              <w:pStyle w:val="PSI-Normal"/>
-            </w:pPr>
-          </w:p>
-        </w:tc>
-        <w:tc>
-          <w:tcPr>
-            <w:tcW w:w="2161" w:type="dxa"/>
-          </w:tcPr>
-          <w:p>
-            <w:pPr>
-              <w:pStyle w:val="PSI-Normal"/>
-            </w:pPr>
+            <w:r>
+              <w:t>28/02/20</w:t>
+            </w:r>
+          </w:p>
+        </w:tc>
+        <w:tc>
+          <w:tcPr>
+            <w:tcW w:w="2161" w:type="dxa"/>
+          </w:tcPr>
+          <w:p>
+            <w:pPr>
+              <w:pStyle w:val="PSI-Normal"/>
+            </w:pPr>
+            <w:r>
+              <w:t>Construcción</w:t>
+            </w:r>
+          </w:p>
+        </w:tc>
+        <w:tc>
+          <w:tcPr>
+            <w:tcW w:w="2161" w:type="dxa"/>
+          </w:tcPr>
+          <w:p>
+            <w:pPr>
+              <w:pStyle w:val="PSI-Normal"/>
+            </w:pPr>
+            <w:r>
+              <w:t xml:space="preserve">Esta era una de las tareas planificadas para la iteración 9 de la etapa de Construcción, el encargado de dicha tarea se le presentaron problemas técnicos (de recursos) a la hora de querer ejecutar el proyecto móvil. Dado esto se </w:t>
+            </w:r>
+            <w:r>
+              <w:lastRenderedPageBreak/>
+              <w:t>debería reasignar la tarea a otro integrante.</w:t>
+            </w:r>
           </w:p>
         </w:tc>
         <w:tc>
@@ -29412,6 +29420,12 @@
             <w:pPr>
               <w:pStyle w:val="PSI-Normal"/>
             </w:pPr>
+            <w:r>
+              <w:lastRenderedPageBreak/>
+              <w:t>Francisco Estrada</w:t>
+            </w:r>
+            <w:bookmarkStart w:id="106" w:name="_GoBack"/>
+            <w:bookmarkEnd w:id="106"/>
           </w:p>
         </w:tc>
       </w:tr>
@@ -30612,7 +30626,7 @@
             <w:rFonts w:asciiTheme="majorHAnsi" w:hAnsiTheme="majorHAnsi" w:cstheme="majorHAnsi"/>
             <w:noProof/>
           </w:rPr>
-          <w:t>3</w:t>
+          <w:t>45</w:t>
         </w:r>
         <w:r>
           <w:rPr>
@@ -34146,7 +34160,7 @@
 </file>
 
 <file path=customXml/itemProps2.xml><?xml version="1.0" encoding="utf-8"?>
-<ds:datastoreItem xmlns:ds="http://schemas.openxmlformats.org/officeDocument/2006/customXml" ds:itemID="{EF45E17B-E7CC-4156-8095-4FA6115C88E7}">
+<ds:datastoreItem xmlns:ds="http://schemas.openxmlformats.org/officeDocument/2006/customXml" ds:itemID="{E62687A8-7F42-4A6F-8551-819B450B39FB}">
   <ds:schemaRefs>
     <ds:schemaRef ds:uri="http://schemas.openxmlformats.org/officeDocument/2006/bibliography"/>
   </ds:schemaRefs>

</xml_diff>

<commit_message>
Gestión de Riesgos, Contrucción - Iteración 11 - Se identificaron dos nuevos riesgos a seguir.
</commit_message>
<xml_diff>
--- a/Gestion de Riesgos/Seguimiento de Riesgos.docx
+++ b/Gestion de Riesgos/Seguimiento de Riesgos.docx
@@ -483,17 +483,8 @@
                   <w:rFonts w:asciiTheme="majorHAnsi" w:hAnsiTheme="majorHAnsi"/>
                   <w:lang w:val="es-AR"/>
                 </w:rPr>
-                <w:t xml:space="preserve">VASPA </w:t>
+                <w:t>VASPA Team</w:t>
               </w:r>
-              <w:proofErr w:type="spellStart"/>
-              <w:r>
-                <w:rPr>
-                  <w:rFonts w:asciiTheme="majorHAnsi" w:hAnsiTheme="majorHAnsi"/>
-                  <w:lang w:val="es-AR"/>
-                </w:rPr>
-                <w:t>Team</w:t>
-              </w:r>
-              <w:proofErr w:type="spellEnd"/>
             </w:p>
           </w:sdtContent>
         </w:sdt>
@@ -4006,15 +3997,7 @@
               <w:pStyle w:val="PSI-Normal"/>
             </w:pPr>
             <w:r>
-              <w:t xml:space="preserve">Nicolás </w:t>
-            </w:r>
-            <w:proofErr w:type="spellStart"/>
-            <w:r>
-              <w:t>Sartini</w:t>
-            </w:r>
-            <w:proofErr w:type="spellEnd"/>
-            <w:r>
-              <w:t>,</w:t>
+              <w:t>Nicolás Sartini,</w:t>
             </w:r>
           </w:p>
           <w:p>
@@ -4332,15 +4315,7 @@
               <w:t xml:space="preserve">re las cuales se destacan </w:t>
             </w:r>
             <w:r>
-              <w:t xml:space="preserve">HTML2PDF y TCPDF, esta última ofrece </w:t>
-            </w:r>
-            <w:proofErr w:type="gramStart"/>
-            <w:r>
-              <w:t>mayor funciones</w:t>
-            </w:r>
-            <w:proofErr w:type="gramEnd"/>
-            <w:r>
-              <w:t xml:space="preserve"> en cuanto a la generación de PDF, tien</w:t>
+              <w:t>HTML2PDF y TCPDF, esta última ofrece mayor funciones en cuanto a la generación de PDF, tien</w:t>
             </w:r>
             <w:r>
               <w:t>e varias ventajas respecto a la</w:t>
@@ -4521,15 +4496,7 @@
               <w:pStyle w:val="PSI-Normal"/>
             </w:pPr>
             <w:r>
-              <w:t xml:space="preserve">Se logró obtener los datos correspondientes a un programa desde </w:t>
-            </w:r>
-            <w:proofErr w:type="gramStart"/>
-            <w:r>
-              <w:t>la BD</w:t>
-            </w:r>
-            <w:proofErr w:type="gramEnd"/>
-            <w:r>
-              <w:t xml:space="preserve"> y con los mismos poder generar el programa en PDF. Faltaría poder obtener los datos respecto a la Bibliografía (potenciales entidades nuevas)</w:t>
+              <w:t>Se logró obtener los datos correspondientes a un programa desde la BD y con los mismos poder generar el programa en PDF. Faltaría poder obtener los datos respecto a la Bibliografía (potenciales entidades nuevas)</w:t>
             </w:r>
             <w:r>
               <w:t>, también</w:t>
@@ -5218,15 +5185,7 @@
               <w:pStyle w:val="PSI-Normal"/>
             </w:pPr>
             <w:r>
-              <w:t xml:space="preserve">Este riesgo tiene se origina debido a que dos de los integrantes del VASPA </w:t>
-            </w:r>
-            <w:proofErr w:type="spellStart"/>
-            <w:r>
-              <w:t>Team</w:t>
-            </w:r>
-            <w:proofErr w:type="spellEnd"/>
-            <w:r>
-              <w:t xml:space="preserve"> nunca programaron en el lenguaje PHP, lo cual podría provocar un atraso en la implementación del sistema.</w:t>
+              <w:t>Este riesgo tiene se origina debido a que dos de los integrantes del VASPA Team nunca programaron en el lenguaje PHP, lo cual podría provocar un atraso en la implementación del sistema.</w:t>
             </w:r>
           </w:p>
         </w:tc>
@@ -5615,13 +5574,8 @@
             <w:pPr>
               <w:pStyle w:val="PSI-Normal"/>
             </w:pPr>
-            <w:proofErr w:type="spellStart"/>
-            <w:r>
-              <w:t>Sartini</w:t>
-            </w:r>
-            <w:proofErr w:type="spellEnd"/>
-            <w:r>
-              <w:t xml:space="preserve"> Nicolás,</w:t>
+            <w:r>
+              <w:t>Sartini Nicolás,</w:t>
             </w:r>
           </w:p>
           <w:p>
@@ -5907,15 +5861,7 @@
               <w:pStyle w:val="PSI-Normal"/>
             </w:pPr>
             <w:r>
-              <w:t xml:space="preserve">Los integrantes fueron capacitándose en el lenguaje en su sintaxis sobre todo y van adentrándose en el mismo. Se estuvo viendo la sintaxis básica, OO en el lenguaje y se destaca que le faltaría ver sobre la conexión a una base de datos, en este caso se utilizara como SGBD </w:t>
-            </w:r>
-            <w:proofErr w:type="spellStart"/>
-            <w:r>
-              <w:t>mysql</w:t>
-            </w:r>
-            <w:proofErr w:type="spellEnd"/>
-            <w:r>
-              <w:t>.</w:t>
+              <w:t>Los integrantes fueron capacitándose en el lenguaje en su sintaxis sobre todo y van adentrándose en el mismo. Se estuvo viendo la sintaxis básica, OO en el lenguaje y se destaca que le faltaría ver sobre la conexión a una base de datos, en este caso se utilizara como SGBD mysql.</w:t>
             </w:r>
           </w:p>
         </w:tc>
@@ -6710,29 +6656,16 @@
             <w:pPr>
               <w:pStyle w:val="PSI-Normal"/>
             </w:pPr>
-            <w:proofErr w:type="gramStart"/>
-            <w:r>
-              <w:t>Fabricio  González</w:t>
-            </w:r>
-            <w:proofErr w:type="gramEnd"/>
-            <w:r>
-              <w:t xml:space="preserve">, </w:t>
-            </w:r>
-          </w:p>
-          <w:p>
-            <w:pPr>
-              <w:pStyle w:val="PSI-Normal"/>
-            </w:pPr>
-            <w:r>
-              <w:t xml:space="preserve">Nicolás </w:t>
-            </w:r>
-            <w:proofErr w:type="spellStart"/>
-            <w:r>
-              <w:t>Sartini</w:t>
-            </w:r>
-            <w:proofErr w:type="spellEnd"/>
-            <w:r>
-              <w:t>,</w:t>
+            <w:r>
+              <w:t xml:space="preserve">Fabricio  González, </w:t>
+            </w:r>
+          </w:p>
+          <w:p>
+            <w:pPr>
+              <w:pStyle w:val="PSI-Normal"/>
+            </w:pPr>
+            <w:r>
+              <w:t>Nicolás Sartini,</w:t>
             </w:r>
           </w:p>
           <w:p>
@@ -7177,15 +7110,7 @@
         <w:t xml:space="preserve">101 - </w:t>
       </w:r>
       <w:r>
-        <w:t>Tener problemas para llegar a un acuerdo sobre el Modelo de Datos con el Grupo 1 (</w:t>
-      </w:r>
-      <w:proofErr w:type="spellStart"/>
-      <w:r>
-        <w:t>Lykaios</w:t>
-      </w:r>
-      <w:proofErr w:type="spellEnd"/>
-      <w:r>
-        <w:t>)</w:t>
+        <w:t>Tener problemas para llegar a un acuerdo sobre el Modelo de Datos con el Grupo 1 (Lykaios)</w:t>
       </w:r>
       <w:bookmarkEnd w:id="15"/>
     </w:p>
@@ -7386,15 +7311,7 @@
               <w:t>Tener problemas para llegar a un acuerdo sobre el Modelo de Datos con el Grupo 1</w:t>
             </w:r>
             <w:r>
-              <w:t xml:space="preserve"> (</w:t>
-            </w:r>
-            <w:proofErr w:type="spellStart"/>
-            <w:r>
-              <w:t>Lykaios</w:t>
-            </w:r>
-            <w:proofErr w:type="spellEnd"/>
-            <w:r>
-              <w:t>)</w:t>
+              <w:t xml:space="preserve"> (Lykaios)</w:t>
             </w:r>
             <w:r>
               <w:t>.</w:t>
@@ -7462,23 +7379,7 @@
               <w:t xml:space="preserve"> </w:t>
             </w:r>
             <w:r>
-              <w:t>ambos grupos (</w:t>
-            </w:r>
-            <w:proofErr w:type="spellStart"/>
-            <w:r>
-              <w:t>Lykaios</w:t>
-            </w:r>
-            <w:proofErr w:type="spellEnd"/>
-            <w:r>
-              <w:t xml:space="preserve"> y VASPA </w:t>
-            </w:r>
-            <w:proofErr w:type="spellStart"/>
-            <w:r>
-              <w:t>Team</w:t>
-            </w:r>
-            <w:proofErr w:type="spellEnd"/>
-            <w:r>
-              <w:t xml:space="preserve">) </w:t>
+              <w:t xml:space="preserve">ambos grupos (Lykaios y VASPA Team) </w:t>
             </w:r>
             <w:r>
               <w:t xml:space="preserve">pueden tener a la hora de ponerse </w:t>
@@ -7878,15 +7779,7 @@
               <w:pStyle w:val="PSI-Normal"/>
             </w:pPr>
             <w:r>
-              <w:t xml:space="preserve">Nicolás </w:t>
-            </w:r>
-            <w:proofErr w:type="spellStart"/>
-            <w:r>
-              <w:t>Sartini</w:t>
-            </w:r>
-            <w:proofErr w:type="spellEnd"/>
-            <w:r>
-              <w:t>,</w:t>
+              <w:t>Nicolás Sartini,</w:t>
             </w:r>
           </w:p>
           <w:p>
@@ -7908,15 +7801,7 @@
               <w:pStyle w:val="PSI-Normal"/>
             </w:pPr>
             <w:r>
-              <w:t>Organizar reuniones con el grupo “</w:t>
-            </w:r>
-            <w:proofErr w:type="spellStart"/>
-            <w:r>
-              <w:t>Lykaios</w:t>
-            </w:r>
-            <w:proofErr w:type="spellEnd"/>
-            <w:r>
-              <w:t>” con el fin de definir el modelo conceptual de la BD.</w:t>
+              <w:t>Organizar reuniones con el grupo “Lykaios” con el fin de definir el modelo conceptual de la BD.</w:t>
             </w:r>
           </w:p>
         </w:tc>
@@ -7974,15 +7859,7 @@
               <w:pStyle w:val="PSI-Normal"/>
             </w:pPr>
             <w:r>
-              <w:t xml:space="preserve">Nicolás </w:t>
-            </w:r>
-            <w:proofErr w:type="spellStart"/>
-            <w:r>
-              <w:t>Sartini</w:t>
-            </w:r>
-            <w:proofErr w:type="spellEnd"/>
-            <w:r>
-              <w:t>,</w:t>
+              <w:t>Nicolás Sartini,</w:t>
             </w:r>
           </w:p>
           <w:p>
@@ -8006,15 +7883,7 @@
             </w:pPr>
             <w:r>
               <w:lastRenderedPageBreak/>
-              <w:t>Organizar reuniones con el grupo “</w:t>
-            </w:r>
-            <w:proofErr w:type="spellStart"/>
-            <w:r>
-              <w:t>Lykaios</w:t>
-            </w:r>
-            <w:proofErr w:type="spellEnd"/>
-            <w:r>
-              <w:t xml:space="preserve">” con la </w:t>
+              <w:t xml:space="preserve">Organizar reuniones con el grupo “Lykaios” con la </w:t>
             </w:r>
             <w:r>
               <w:lastRenderedPageBreak/>
@@ -8055,13 +7924,8 @@
             <w:pPr>
               <w:pStyle w:val="PSI-Normal"/>
             </w:pPr>
-            <w:proofErr w:type="spellStart"/>
-            <w:r>
-              <w:t>Reduccion</w:t>
-            </w:r>
-            <w:proofErr w:type="spellEnd"/>
-            <w:r>
-              <w:t xml:space="preserve"> </w:t>
+            <w:r>
+              <w:t xml:space="preserve">Reduccion </w:t>
             </w:r>
           </w:p>
         </w:tc>
@@ -8082,15 +7946,7 @@
               <w:pStyle w:val="PSI-Normal"/>
             </w:pPr>
             <w:r>
-              <w:t xml:space="preserve">Nicolás </w:t>
-            </w:r>
-            <w:proofErr w:type="spellStart"/>
-            <w:r>
-              <w:t>Sartini</w:t>
-            </w:r>
-            <w:proofErr w:type="spellEnd"/>
-            <w:r>
-              <w:t>,</w:t>
+              <w:t>Nicolás Sartini,</w:t>
             </w:r>
           </w:p>
           <w:p>
@@ -8112,15 +7968,7 @@
               <w:pStyle w:val="PSI-Normal"/>
             </w:pPr>
             <w:r>
-              <w:t>Organizar reuniones con el grupo “</w:t>
-            </w:r>
-            <w:proofErr w:type="spellStart"/>
-            <w:r>
-              <w:t>Lykaios</w:t>
-            </w:r>
-            <w:proofErr w:type="spellEnd"/>
-            <w:r>
-              <w:t>” con el fin de implementar la BD.</w:t>
+              <w:t>Organizar reuniones con el grupo “Lykaios” con el fin de implementar la BD.</w:t>
             </w:r>
           </w:p>
         </w:tc>
@@ -8760,15 +8608,7 @@
               <w:pStyle w:val="PSI-Normal"/>
             </w:pPr>
             <w:r>
-              <w:t xml:space="preserve">Se realizó cambios en la BD de parte del VASPA </w:t>
-            </w:r>
-            <w:proofErr w:type="spellStart"/>
-            <w:r>
-              <w:t>Team</w:t>
-            </w:r>
-            <w:proofErr w:type="spellEnd"/>
-            <w:r>
-              <w:t xml:space="preserve"> (no afectaría al otro grupo)</w:t>
+              <w:t>Se realizó cambios en la BD de parte del VASPA Team (no afectaría al otro grupo)</w:t>
             </w:r>
           </w:p>
         </w:tc>
@@ -9564,29 +9404,16 @@
             <w:pPr>
               <w:pStyle w:val="PSI-Normal"/>
             </w:pPr>
-            <w:proofErr w:type="gramStart"/>
-            <w:r>
-              <w:t>Fabricio  González</w:t>
-            </w:r>
-            <w:proofErr w:type="gramEnd"/>
-            <w:r>
-              <w:t xml:space="preserve">, </w:t>
-            </w:r>
-          </w:p>
-          <w:p>
-            <w:pPr>
-              <w:pStyle w:val="PSI-Normal"/>
-            </w:pPr>
-            <w:r>
-              <w:t xml:space="preserve">Nicolás </w:t>
-            </w:r>
-            <w:proofErr w:type="spellStart"/>
-            <w:r>
-              <w:t>Sartini</w:t>
-            </w:r>
-            <w:proofErr w:type="spellEnd"/>
-            <w:r>
-              <w:t>,</w:t>
+            <w:r>
+              <w:t xml:space="preserve">Fabricio  González, </w:t>
+            </w:r>
+          </w:p>
+          <w:p>
+            <w:pPr>
+              <w:pStyle w:val="PSI-Normal"/>
+            </w:pPr>
+            <w:r>
+              <w:t>Nicolás Sartini,</w:t>
             </w:r>
           </w:p>
           <w:p>
@@ -9650,15 +9477,7 @@
               <w:pStyle w:val="PSI-Normal"/>
             </w:pPr>
             <w:r>
-              <w:t xml:space="preserve">Nicolás </w:t>
-            </w:r>
-            <w:proofErr w:type="spellStart"/>
-            <w:r>
-              <w:t>Sartini</w:t>
-            </w:r>
-            <w:proofErr w:type="spellEnd"/>
-            <w:r>
-              <w:t>,</w:t>
+              <w:t>Nicolás Sartini,</w:t>
             </w:r>
           </w:p>
           <w:p>
@@ -9921,15 +9740,7 @@
               <w:pStyle w:val="PSI-Normal"/>
             </w:pPr>
             <w:r>
-              <w:t xml:space="preserve">Nicolás </w:t>
-            </w:r>
-            <w:proofErr w:type="spellStart"/>
-            <w:r>
-              <w:t>Sartini</w:t>
-            </w:r>
-            <w:proofErr w:type="spellEnd"/>
-            <w:r>
-              <w:t>,</w:t>
+              <w:t>Nicolás Sartini,</w:t>
             </w:r>
           </w:p>
           <w:p>
@@ -10004,15 +9815,7 @@
               <w:pStyle w:val="PSI-Normal"/>
             </w:pPr>
             <w:r>
-              <w:t xml:space="preserve">Nicolás </w:t>
-            </w:r>
-            <w:proofErr w:type="spellStart"/>
-            <w:r>
-              <w:t>Sartini</w:t>
-            </w:r>
-            <w:proofErr w:type="spellEnd"/>
-            <w:r>
-              <w:t>,</w:t>
+              <w:t>Nicolás Sartini,</w:t>
             </w:r>
           </w:p>
           <w:p>
@@ -10158,15 +9961,7 @@
         <w:t xml:space="preserve">105 - </w:t>
       </w:r>
       <w:r>
-        <w:t xml:space="preserve">Falta de utilización de las herramientas </w:t>
-      </w:r>
-      <w:proofErr w:type="spellStart"/>
-      <w:r>
-        <w:t>Git</w:t>
-      </w:r>
-      <w:proofErr w:type="spellEnd"/>
-      <w:r>
-        <w:t xml:space="preserve"> y GitHub tanto para el control de versiones como para alojar el repositorio</w:t>
+        <w:t>Falta de utilización de las herramientas Git y GitHub tanto para el control de versiones como para alojar el repositorio</w:t>
       </w:r>
       <w:bookmarkEnd w:id="27"/>
     </w:p>
@@ -10370,21 +10165,7 @@
               <w:rPr>
                 <w:lang w:val="es-ES"/>
               </w:rPr>
-              <w:t xml:space="preserve">Falta de utilización de las herramientas </w:t>
-            </w:r>
-            <w:proofErr w:type="spellStart"/>
-            <w:r>
-              <w:rPr>
-                <w:lang w:val="es-ES"/>
-              </w:rPr>
-              <w:t>Git</w:t>
-            </w:r>
-            <w:proofErr w:type="spellEnd"/>
-            <w:r>
-              <w:rPr>
-                <w:lang w:val="es-ES"/>
-              </w:rPr>
-              <w:t xml:space="preserve"> y GitHub tanto para el control de versiones como para alojar el repositorio</w:t>
+              <w:t>Falta de utilización de las herramientas Git y GitHub tanto para el control de versiones como para alojar el repositorio</w:t>
             </w:r>
           </w:p>
         </w:tc>
@@ -10437,15 +10218,7 @@
               <w:pStyle w:val="PSI-Normal"/>
             </w:pPr>
             <w:r>
-              <w:t xml:space="preserve">Este riesgo se origina debido a que ninguno de los integrantes del VASPA </w:t>
-            </w:r>
-            <w:proofErr w:type="spellStart"/>
-            <w:r>
-              <w:t>Team</w:t>
-            </w:r>
-            <w:proofErr w:type="spellEnd"/>
-            <w:r>
-              <w:t xml:space="preserve"> ha utilizado estas herramientas en el desarrollo de software, ya que se trata de un grupo joven que está empezando en el desarrollo profesional de sistemas. En la catedra se pide que se utilice este tipo de software para controlar las versiones del mismo durante su desarrollo</w:t>
+              <w:t>Este riesgo se origina debido a que ninguno de los integrantes del VASPA Team ha utilizado estas herramientas en el desarrollo de software, ya que se trata de un grupo joven que está empezando en el desarrollo profesional de sistemas. En la catedra se pide que se utilice este tipo de software para controlar las versiones del mismo durante su desarrollo</w:t>
             </w:r>
           </w:p>
         </w:tc>
@@ -10852,15 +10625,7 @@
               <w:pStyle w:val="PSI-Normal"/>
             </w:pPr>
             <w:r>
-              <w:t xml:space="preserve">Nicolás </w:t>
-            </w:r>
-            <w:proofErr w:type="spellStart"/>
-            <w:r>
-              <w:t>Sartini</w:t>
-            </w:r>
-            <w:proofErr w:type="spellEnd"/>
-            <w:r>
-              <w:t>,</w:t>
+              <w:t>Nicolás Sartini,</w:t>
             </w:r>
           </w:p>
           <w:p>
@@ -12023,15 +11788,7 @@
               <w:pStyle w:val="PSI-Normal"/>
             </w:pPr>
             <w:r>
-              <w:t xml:space="preserve">Nicolás </w:t>
-            </w:r>
-            <w:proofErr w:type="spellStart"/>
-            <w:r>
-              <w:t>Sartini</w:t>
-            </w:r>
-            <w:proofErr w:type="spellEnd"/>
-            <w:r>
-              <w:t>,</w:t>
+              <w:t>Nicolás Sartini,</w:t>
             </w:r>
           </w:p>
           <w:p>
@@ -12059,15 +11816,7 @@
             </w:r>
             <w:r>
               <w:lastRenderedPageBreak/>
-              <w:t>uno de los integrantes para tener listo para codificar el sistema (</w:t>
-            </w:r>
-            <w:proofErr w:type="spellStart"/>
-            <w:r>
-              <w:t>Netbeans</w:t>
-            </w:r>
-            <w:proofErr w:type="spellEnd"/>
-            <w:r>
-              <w:t>, XAMPP, UARG FLOW)</w:t>
+              <w:t>uno de los integrantes para tener listo para codificar el sistema (Netbeans, XAMPP, UARG FLOW)</w:t>
             </w:r>
           </w:p>
         </w:tc>
@@ -12501,22 +12250,9 @@
         <w:t xml:space="preserve"> - </w:t>
       </w:r>
       <w:r>
-        <w:t xml:space="preserve">No lograr la conexión de la app móvil con </w:t>
-      </w:r>
-      <w:proofErr w:type="gramStart"/>
-      <w:r>
-        <w:t>la BD</w:t>
-      </w:r>
-      <w:proofErr w:type="gramEnd"/>
-      <w:r>
-        <w:t xml:space="preserve"> </w:t>
-      </w:r>
-      <w:proofErr w:type="spellStart"/>
-      <w:r>
-        <w:t>MySQL</w:t>
+        <w:t>No lograr la conexión de la app móvil con la BD MySQL</w:t>
       </w:r>
       <w:bookmarkEnd w:id="39"/>
-      <w:proofErr w:type="spellEnd"/>
     </w:p>
     <w:p>
       <w:pPr>
@@ -12719,13 +12455,8 @@
             </w:pPr>
             <w:r>
               <w:lastRenderedPageBreak/>
-              <w:t xml:space="preserve">No lograr la conexión de la app móvil con la BD </w:t>
-            </w:r>
-            <w:proofErr w:type="spellStart"/>
-            <w:r>
-              <w:t>MySQL</w:t>
-            </w:r>
-            <w:proofErr w:type="spellEnd"/>
+              <w:t>No lograr la conexión de la app móvil con la BD MySQL</w:t>
+            </w:r>
           </w:p>
         </w:tc>
         <w:tc>
@@ -12777,15 +12508,7 @@
               <w:pStyle w:val="PSI-Normal"/>
             </w:pPr>
             <w:r>
-              <w:t xml:space="preserve">Este riesgo tiene su origen en no poder realizar la conexión de la aplicación móvil a la BD </w:t>
-            </w:r>
-            <w:proofErr w:type="spellStart"/>
-            <w:r>
-              <w:t>MySQL</w:t>
-            </w:r>
-            <w:proofErr w:type="spellEnd"/>
-            <w:r>
-              <w:t xml:space="preserve"> ya que se necesita consultar datos y obtener la ruta o dirección del programa firmado en PDF, para después poder visualizar en el móvil.</w:t>
+              <w:t>Este riesgo tiene su origen en no poder realizar la conexión de la aplicación móvil a la BD MySQL ya que se necesita consultar datos y obtener la ruta o dirección del programa firmado en PDF, para después poder visualizar en el móvil.</w:t>
             </w:r>
           </w:p>
         </w:tc>
@@ -13170,27 +12893,17 @@
             <w:pPr>
               <w:pStyle w:val="PSI-Normal"/>
             </w:pPr>
-            <w:proofErr w:type="gramStart"/>
-            <w:r>
-              <w:t>Fabricio  González</w:t>
-            </w:r>
-            <w:proofErr w:type="gramEnd"/>
-            <w:r>
-              <w:t xml:space="preserve">, </w:t>
-            </w:r>
-          </w:p>
-          <w:p>
-            <w:pPr>
-              <w:pStyle w:val="PSI-Normal"/>
-            </w:pPr>
-            <w:r>
-              <w:t xml:space="preserve">Nicolás </w:t>
-            </w:r>
-            <w:proofErr w:type="spellStart"/>
-            <w:r>
-              <w:t>Sartini</w:t>
-            </w:r>
-            <w:proofErr w:type="spellEnd"/>
+            <w:r>
+              <w:t xml:space="preserve">Fabricio  González, </w:t>
+            </w:r>
+          </w:p>
+          <w:p>
+            <w:pPr>
+              <w:pStyle w:val="PSI-Normal"/>
+            </w:pPr>
+            <w:r>
+              <w:t>Nicolás Sartini</w:t>
+            </w:r>
           </w:p>
         </w:tc>
         <w:tc>
@@ -13203,15 +12916,7 @@
               <w:pStyle w:val="PSI-Normal"/>
             </w:pPr>
             <w:r>
-              <w:t xml:space="preserve">Realizar búsquedas e investigar, ver tutoriales acerca de cómo realizar la conexión desde la aplicación móvil a una BD específicamente </w:t>
-            </w:r>
-            <w:proofErr w:type="spellStart"/>
-            <w:r>
-              <w:t>MySQL</w:t>
-            </w:r>
-            <w:proofErr w:type="spellEnd"/>
-            <w:r>
-              <w:t xml:space="preserve"> que es el SGBD que se está utilizando para la aplicación web.</w:t>
+              <w:t>Realizar búsquedas e investigar, ver tutoriales acerca de cómo realizar la conexión desde la aplicación móvil a una BD específicamente MySQL que es el SGBD que se está utilizando para la aplicación web.</w:t>
             </w:r>
           </w:p>
         </w:tc>
@@ -13534,15 +13239,7 @@
               <w:pStyle w:val="PSI-Normal"/>
             </w:pPr>
             <w:r>
-              <w:t xml:space="preserve">Se logró realizar la conexión de la aplicación móvil a la BD </w:t>
-            </w:r>
-            <w:proofErr w:type="spellStart"/>
-            <w:r>
-              <w:t>MySQL</w:t>
-            </w:r>
-            <w:proofErr w:type="spellEnd"/>
-            <w:r>
-              <w:t>.</w:t>
+              <w:t>Se logró realizar la conexión de la aplicación móvil a la BD MySQL.</w:t>
             </w:r>
           </w:p>
         </w:tc>
@@ -13724,20 +13421,7 @@
           <w:szCs w:val="28"/>
           <w:lang w:val="es-AR"/>
         </w:rPr>
-        <w:t xml:space="preserve"> estructura </w:t>
-      </w:r>
-      <w:proofErr w:type="gramStart"/>
-      <w:r>
-        <w:rPr>
-          <w:rFonts w:asciiTheme="majorHAnsi" w:eastAsiaTheme="majorEastAsia" w:hAnsiTheme="majorHAnsi" w:cstheme="majorBidi"/>
-          <w:b/>
-          <w:bCs/>
-          <w:color w:val="365F91" w:themeColor="accent1" w:themeShade="BF"/>
-          <w:sz w:val="28"/>
-          <w:szCs w:val="28"/>
-          <w:lang w:val="es-AR"/>
-        </w:rPr>
-        <w:t>de la</w:t>
+        <w:t xml:space="preserve"> estructura de la</w:t>
       </w:r>
       <w:r>
         <w:rPr>
@@ -13752,7 +13436,6 @@
         <w:t xml:space="preserve"> BD</w:t>
       </w:r>
       <w:bookmarkEnd w:id="45"/>
-      <w:proofErr w:type="gramEnd"/>
     </w:p>
     <w:p>
       <w:pPr>
@@ -14684,23 +14367,7 @@
                 <w:sz w:val="24"/>
                 <w:lang w:val="es-AR"/>
               </w:rPr>
-              <w:t xml:space="preserve">Nicolás </w:t>
-            </w:r>
-            <w:proofErr w:type="spellStart"/>
-            <w:r>
-              <w:rPr>
-                <w:sz w:val="24"/>
-                <w:lang w:val="es-AR"/>
-              </w:rPr>
-              <w:t>Sartini</w:t>
-            </w:r>
-            <w:proofErr w:type="spellEnd"/>
-            <w:r>
-              <w:rPr>
-                <w:sz w:val="24"/>
-                <w:lang w:val="es-AR"/>
-              </w:rPr>
-              <w:t>,</w:t>
+              <w:t>Nicolás Sartini,</w:t>
             </w:r>
           </w:p>
           <w:p>
@@ -15359,23 +15026,9 @@
           <w:szCs w:val="28"/>
           <w:lang w:val="es-AR"/>
         </w:rPr>
-        <w:t xml:space="preserve">No poder implementar la aplicación móvil debido a la falta de experiencia de los integrantes en el desarrollo de aplicaciones móviles con </w:t>
-      </w:r>
-      <w:proofErr w:type="spellStart"/>
-      <w:r>
-        <w:rPr>
-          <w:rFonts w:asciiTheme="majorHAnsi" w:eastAsiaTheme="majorEastAsia" w:hAnsiTheme="majorHAnsi" w:cstheme="majorBidi"/>
-          <w:b/>
-          <w:bCs/>
-          <w:color w:val="365F91" w:themeColor="accent1" w:themeShade="BF"/>
-          <w:sz w:val="28"/>
-          <w:szCs w:val="28"/>
-          <w:lang w:val="es-AR"/>
-        </w:rPr>
-        <w:t>Ionic</w:t>
+        <w:t>No poder implementar la aplicación móvil debido a la falta de experiencia de los integrantes en el desarrollo de aplicaciones móviles con Ionic</w:t>
       </w:r>
       <w:bookmarkEnd w:id="51"/>
-      <w:proofErr w:type="spellEnd"/>
     </w:p>
     <w:p>
       <w:pPr>
@@ -15656,47 +15309,59 @@
                 <w:lang w:val="es-AR"/>
               </w:rPr>
               <w:lastRenderedPageBreak/>
-              <w:t xml:space="preserve">integrantes en el desarrollo de aplicaciones móviles con </w:t>
-            </w:r>
-            <w:proofErr w:type="spellStart"/>
-            <w:r>
+              <w:t>integrantes en el desarrollo de aplicaciones móviles con Ionic.</w:t>
+            </w:r>
+          </w:p>
+        </w:tc>
+        <w:tc>
+          <w:tcPr>
+            <w:tcW w:w="4186" w:type="dxa"/>
+            <w:gridSpan w:val="2"/>
+          </w:tcPr>
+          <w:p>
+            <w:pPr>
+              <w:ind w:left="0" w:firstLine="0"/>
+              <w:jc w:val="both"/>
               <w:rPr>
                 <w:sz w:val="24"/>
                 <w:lang w:val="es-AR"/>
               </w:rPr>
-              <w:t>Ionic</w:t>
-            </w:r>
-            <w:proofErr w:type="spellEnd"/>
+            </w:pPr>
             <w:r>
               <w:rPr>
                 <w:sz w:val="24"/>
                 <w:lang w:val="es-AR"/>
               </w:rPr>
-              <w:t>.</w:t>
-            </w:r>
-          </w:p>
-        </w:tc>
-        <w:tc>
-          <w:tcPr>
-            <w:tcW w:w="4186" w:type="dxa"/>
-            <w:gridSpan w:val="2"/>
+              <w:lastRenderedPageBreak/>
+              <w:t>Experiencia y Capacidad</w:t>
+            </w:r>
+          </w:p>
+        </w:tc>
+      </w:tr>
+      <w:tr>
+        <w:tc>
+          <w:tcPr>
+            <w:tcW w:w="8754" w:type="dxa"/>
+            <w:gridSpan w:val="5"/>
+            <w:shd w:val="clear" w:color="auto" w:fill="8DB3E2" w:themeFill="text2" w:themeFillTint="66"/>
           </w:tcPr>
           <w:p>
             <w:pPr>
               <w:ind w:left="0" w:firstLine="0"/>
               <w:jc w:val="both"/>
               <w:rPr>
+                <w:color w:val="FFFFFF" w:themeColor="background1"/>
                 <w:sz w:val="24"/>
                 <w:lang w:val="es-AR"/>
               </w:rPr>
             </w:pPr>
             <w:r>
               <w:rPr>
+                <w:color w:val="FFFFFF" w:themeColor="background1"/>
                 <w:sz w:val="24"/>
                 <w:lang w:val="es-AR"/>
               </w:rPr>
-              <w:lastRenderedPageBreak/>
-              <w:t>Experiencia y Capacidad</w:t>
+              <w:t>Descripción</w:t>
             </w:r>
           </w:p>
         </w:tc>
@@ -15706,82 +15371,22 @@
           <w:tcPr>
             <w:tcW w:w="8754" w:type="dxa"/>
             <w:gridSpan w:val="5"/>
-            <w:shd w:val="clear" w:color="auto" w:fill="8DB3E2" w:themeFill="text2" w:themeFillTint="66"/>
           </w:tcPr>
           <w:p>
             <w:pPr>
               <w:ind w:left="0" w:firstLine="0"/>
               <w:jc w:val="both"/>
               <w:rPr>
-                <w:color w:val="FFFFFF" w:themeColor="background1"/>
                 <w:sz w:val="24"/>
                 <w:lang w:val="es-AR"/>
               </w:rPr>
             </w:pPr>
             <w:r>
               <w:rPr>
-                <w:color w:val="FFFFFF" w:themeColor="background1"/>
                 <w:sz w:val="24"/>
                 <w:lang w:val="es-AR"/>
               </w:rPr>
-              <w:t>Descripción</w:t>
-            </w:r>
-          </w:p>
-        </w:tc>
-      </w:tr>
-      <w:tr>
-        <w:tc>
-          <w:tcPr>
-            <w:tcW w:w="8754" w:type="dxa"/>
-            <w:gridSpan w:val="5"/>
-          </w:tcPr>
-          <w:p>
-            <w:pPr>
-              <w:ind w:left="0" w:firstLine="0"/>
-              <w:jc w:val="both"/>
-              <w:rPr>
-                <w:sz w:val="24"/>
-                <w:lang w:val="es-AR"/>
-              </w:rPr>
-            </w:pPr>
-            <w:r>
-              <w:rPr>
-                <w:sz w:val="24"/>
-                <w:lang w:val="es-AR"/>
-              </w:rPr>
-              <w:t xml:space="preserve">La falta de experiencia del grupo en el desarrollo de aplicaciones móviles con el </w:t>
-            </w:r>
-            <w:proofErr w:type="spellStart"/>
-            <w:r>
-              <w:rPr>
-                <w:sz w:val="24"/>
-                <w:lang w:val="es-AR"/>
-              </w:rPr>
-              <w:t>framework</w:t>
-            </w:r>
-            <w:proofErr w:type="spellEnd"/>
-            <w:r>
-              <w:rPr>
-                <w:sz w:val="24"/>
-                <w:lang w:val="es-AR"/>
-              </w:rPr>
-              <w:t xml:space="preserve"> </w:t>
-            </w:r>
-            <w:proofErr w:type="spellStart"/>
-            <w:r>
-              <w:rPr>
-                <w:sz w:val="24"/>
-                <w:lang w:val="es-AR"/>
-              </w:rPr>
-              <w:t>Ionic</w:t>
-            </w:r>
-            <w:proofErr w:type="spellEnd"/>
-            <w:r>
-              <w:rPr>
-                <w:sz w:val="24"/>
-                <w:lang w:val="es-AR"/>
-              </w:rPr>
-              <w:t xml:space="preserve"> puede llegar a que la app móvil no pueda ser implementada y presentada a tiempo al equipo docente.</w:t>
+              <w:t>La falta de experiencia del grupo en el desarrollo de aplicaciones móviles con el framework Ionic puede llegar a que la app móvil no pueda ser implementada y presentada a tiempo al equipo docente.</w:t>
             </w:r>
           </w:p>
         </w:tc>
@@ -16081,23 +15686,7 @@
                 <w:sz w:val="24"/>
                 <w:lang w:val="es-AR"/>
               </w:rPr>
-              <w:t xml:space="preserve">El riesgo existe debido a que ninguno de los integrantes desarrollo aplicaciones móviles utilizando </w:t>
-            </w:r>
-            <w:proofErr w:type="spellStart"/>
-            <w:r>
-              <w:rPr>
-                <w:sz w:val="24"/>
-                <w:lang w:val="es-AR"/>
-              </w:rPr>
-              <w:t>Ionic</w:t>
-            </w:r>
-            <w:proofErr w:type="spellEnd"/>
-            <w:r>
-              <w:rPr>
-                <w:sz w:val="24"/>
-                <w:lang w:val="es-AR"/>
-              </w:rPr>
-              <w:t>.</w:t>
+              <w:t>El riesgo existe debido a que ninguno de los integrantes desarrollo aplicaciones móviles utilizando Ionic.</w:t>
             </w:r>
           </w:p>
         </w:tc>
@@ -16366,55 +15955,30 @@
                 <w:sz w:val="24"/>
                 <w:lang w:val="es-AR"/>
               </w:rPr>
-              <w:t xml:space="preserve">Nicolás </w:t>
-            </w:r>
-            <w:proofErr w:type="spellStart"/>
-            <w:r>
+              <w:t>Nicolás Sartini</w:t>
+            </w:r>
+          </w:p>
+        </w:tc>
+        <w:tc>
+          <w:tcPr>
+            <w:tcW w:w="2693" w:type="dxa"/>
+            <w:shd w:val="clear" w:color="auto" w:fill="auto"/>
+          </w:tcPr>
+          <w:p>
+            <w:pPr>
+              <w:ind w:left="0" w:firstLine="0"/>
+              <w:jc w:val="both"/>
               <w:rPr>
                 <w:sz w:val="24"/>
                 <w:lang w:val="es-AR"/>
               </w:rPr>
-              <w:t>Sartini</w:t>
-            </w:r>
-            <w:proofErr w:type="spellEnd"/>
-          </w:p>
-        </w:tc>
-        <w:tc>
-          <w:tcPr>
-            <w:tcW w:w="2693" w:type="dxa"/>
-            <w:shd w:val="clear" w:color="auto" w:fill="auto"/>
-          </w:tcPr>
-          <w:p>
-            <w:pPr>
-              <w:ind w:left="0" w:firstLine="0"/>
-              <w:jc w:val="both"/>
+            </w:pPr>
+            <w:r>
               <w:rPr>
                 <w:sz w:val="24"/>
                 <w:lang w:val="es-AR"/>
               </w:rPr>
-            </w:pPr>
-            <w:r>
-              <w:rPr>
-                <w:sz w:val="24"/>
-                <w:lang w:val="es-AR"/>
-              </w:rPr>
-              <w:t xml:space="preserve">Realizar búsquedas e investigar, ver tutoriales acerca de cómo desarrollar aplicaciones móviles con </w:t>
-            </w:r>
-            <w:proofErr w:type="spellStart"/>
-            <w:r>
-              <w:rPr>
-                <w:sz w:val="24"/>
-                <w:lang w:val="es-AR"/>
-              </w:rPr>
-              <w:t>Ionic</w:t>
-            </w:r>
-            <w:proofErr w:type="spellEnd"/>
-            <w:r>
-              <w:rPr>
-                <w:sz w:val="24"/>
-                <w:lang w:val="es-AR"/>
-              </w:rPr>
-              <w:t>.</w:t>
+              <w:t>Realizar búsquedas e investigar, ver tutoriales acerca de cómo desarrollar aplicaciones móviles con Ionic.</w:t>
             </w:r>
           </w:p>
         </w:tc>
@@ -18150,23 +17714,7 @@
                 <w:sz w:val="24"/>
                 <w:lang w:val="es-AR"/>
               </w:rPr>
-              <w:t xml:space="preserve">Nicolás </w:t>
-            </w:r>
-            <w:proofErr w:type="spellStart"/>
-            <w:r>
-              <w:rPr>
-                <w:sz w:val="24"/>
-                <w:lang w:val="es-AR"/>
-              </w:rPr>
-              <w:t>Sartini</w:t>
-            </w:r>
-            <w:proofErr w:type="spellEnd"/>
-            <w:r>
-              <w:rPr>
-                <w:sz w:val="24"/>
-                <w:lang w:val="es-AR"/>
-              </w:rPr>
-              <w:t>, Francisco Estrada</w:t>
+              <w:t>Nicolás Sartini, Francisco Estrada</w:t>
             </w:r>
           </w:p>
         </w:tc>
@@ -19346,15 +18894,7 @@
               </w:tabs>
             </w:pPr>
             <w:r>
-              <w:t xml:space="preserve">Entre los inconvenientes que ocasionaría en caso de presentarse el riesgo seria que los integrantes del VASPA </w:t>
-            </w:r>
-            <w:proofErr w:type="spellStart"/>
-            <w:r>
-              <w:t>Team</w:t>
-            </w:r>
-            <w:proofErr w:type="spellEnd"/>
-            <w:r>
-              <w:t xml:space="preserve"> no regularicen la materia, esto implicaría a su vez no continuar con el desarrollo del sistema VASPA. Es un riesgo crítico.</w:t>
+              <w:t>Entre los inconvenientes que ocasionaría en caso de presentarse el riesgo seria que los integrantes del VASPA Team no regularicen la materia, esto implicaría a su vez no continuar con el desarrollo del sistema VASPA. Es un riesgo crítico.</w:t>
             </w:r>
           </w:p>
         </w:tc>
@@ -19501,15 +19041,7 @@
               <w:pStyle w:val="PSI-Normal"/>
             </w:pPr>
             <w:r>
-              <w:t xml:space="preserve">Nicolás </w:t>
-            </w:r>
-            <w:proofErr w:type="spellStart"/>
-            <w:r>
-              <w:t>Sartini</w:t>
-            </w:r>
-            <w:proofErr w:type="spellEnd"/>
-            <w:r>
-              <w:t xml:space="preserve">, </w:t>
+              <w:t xml:space="preserve">Nicolás Sartini, </w:t>
             </w:r>
           </w:p>
           <w:p>
@@ -19581,15 +19113,7 @@
               <w:pStyle w:val="PSI-Normal"/>
             </w:pPr>
             <w:r>
-              <w:t xml:space="preserve">Nicolás </w:t>
-            </w:r>
-            <w:proofErr w:type="spellStart"/>
-            <w:r>
-              <w:t>Sartini</w:t>
-            </w:r>
-            <w:proofErr w:type="spellEnd"/>
-            <w:r>
-              <w:t xml:space="preserve">, </w:t>
+              <w:t xml:space="preserve">Nicolás Sartini, </w:t>
             </w:r>
           </w:p>
           <w:p>
@@ -20003,15 +19527,7 @@
               <w:pStyle w:val="PSI-Normal"/>
             </w:pPr>
             <w:r>
-              <w:t xml:space="preserve">Se da por cerrado el riesgo, el equipo VASPA </w:t>
-            </w:r>
-            <w:proofErr w:type="spellStart"/>
-            <w:r>
-              <w:t>Team</w:t>
-            </w:r>
-            <w:proofErr w:type="spellEnd"/>
-            <w:r>
-              <w:t xml:space="preserve"> cumplió con lo solicitado por el equipo de catedra para regularizar la materia.</w:t>
+              <w:t>Se da por cerrado el riesgo, el equipo VASPA Team cumplió con lo solicitado por el equipo de catedra para regularizar la materia.</w:t>
             </w:r>
           </w:p>
         </w:tc>
@@ -20714,15 +20230,7 @@
               <w:pStyle w:val="PSI-Normal"/>
             </w:pPr>
             <w:r>
-              <w:t xml:space="preserve">Nicolás </w:t>
-            </w:r>
-            <w:proofErr w:type="spellStart"/>
-            <w:r>
-              <w:t>Sartini</w:t>
-            </w:r>
-            <w:proofErr w:type="spellEnd"/>
-            <w:r>
-              <w:t xml:space="preserve">, </w:t>
+              <w:t xml:space="preserve">Nicolás Sartini, </w:t>
             </w:r>
           </w:p>
           <w:p>
@@ -20794,15 +20302,7 @@
               <w:pStyle w:val="PSI-Normal"/>
             </w:pPr>
             <w:r>
-              <w:t xml:space="preserve">Nicolás </w:t>
-            </w:r>
-            <w:proofErr w:type="spellStart"/>
-            <w:r>
-              <w:t>Sartini</w:t>
-            </w:r>
-            <w:proofErr w:type="spellEnd"/>
-            <w:r>
-              <w:t xml:space="preserve">, </w:t>
+              <w:t xml:space="preserve">Nicolás Sartini, </w:t>
             </w:r>
           </w:p>
           <w:p>
@@ -21152,15 +20652,7 @@
               <w:pStyle w:val="PSI-Normal"/>
             </w:pPr>
             <w:r>
-              <w:t xml:space="preserve">Se da por cerrado el riesgo, el equipo VASPA </w:t>
-            </w:r>
-            <w:proofErr w:type="spellStart"/>
-            <w:r>
-              <w:t>Team</w:t>
-            </w:r>
-            <w:proofErr w:type="spellEnd"/>
-            <w:r>
-              <w:t xml:space="preserve"> cumplió con lo solicitado por el equipo de catedra para regularizar la materia.</w:t>
+              <w:t>Se da por cerrado el riesgo, el equipo VASPA Team cumplió con lo solicitado por el equipo de catedra para regularizar la materia.</w:t>
             </w:r>
           </w:p>
         </w:tc>
@@ -21840,15 +21332,7 @@
               <w:pStyle w:val="PSI-Normal"/>
             </w:pPr>
             <w:r>
-              <w:t xml:space="preserve">Nicolás </w:t>
-            </w:r>
-            <w:proofErr w:type="spellStart"/>
-            <w:r>
-              <w:t>Sartini</w:t>
-            </w:r>
-            <w:proofErr w:type="spellEnd"/>
-            <w:r>
-              <w:t xml:space="preserve">, Francisco Estrada, Fabricio González </w:t>
+              <w:t xml:space="preserve">Nicolás Sartini, Francisco Estrada, Fabricio González </w:t>
             </w:r>
           </w:p>
         </w:tc>
@@ -22237,15 +21721,7 @@
       </w:r>
       <w:r>
         <w:lastRenderedPageBreak/>
-        <w:t xml:space="preserve">VASPA </w:t>
-      </w:r>
-      <w:proofErr w:type="spellStart"/>
-      <w:r>
-        <w:t>Team</w:t>
-      </w:r>
-      <w:proofErr w:type="spellEnd"/>
-      <w:r>
-        <w:t>, luego de la finalización de la cursada</w:t>
+        <w:t>VASPA Team, luego de la finalización de la cursada</w:t>
       </w:r>
       <w:bookmarkEnd w:id="81"/>
     </w:p>
@@ -22449,21 +21925,7 @@
               <w:rPr>
                 <w:lang w:val="es-ES"/>
               </w:rPr>
-              <w:t xml:space="preserve">No se lleve a cabo reuniones entre los integrantes del VASPA </w:t>
-            </w:r>
-            <w:proofErr w:type="spellStart"/>
-            <w:r>
-              <w:rPr>
-                <w:lang w:val="es-ES"/>
-              </w:rPr>
-              <w:t>Team</w:t>
-            </w:r>
-            <w:proofErr w:type="spellEnd"/>
-            <w:r>
-              <w:rPr>
-                <w:lang w:val="es-ES"/>
-              </w:rPr>
-              <w:t xml:space="preserve">, luego de la </w:t>
+              <w:t xml:space="preserve">No se lleve a cabo reuniones entre los integrantes del VASPA Team, luego de la </w:t>
             </w:r>
             <w:r>
               <w:rPr>
@@ -22914,15 +22376,7 @@
               <w:pStyle w:val="PSI-Normal"/>
             </w:pPr>
             <w:r>
-              <w:t xml:space="preserve">Nicolás </w:t>
-            </w:r>
-            <w:proofErr w:type="spellStart"/>
-            <w:r>
-              <w:t>Sartini</w:t>
-            </w:r>
-            <w:proofErr w:type="spellEnd"/>
-            <w:r>
-              <w:t>, Francisco Estrada, Fabricio González</w:t>
+              <w:t>Nicolás Sartini, Francisco Estrada, Fabricio González</w:t>
             </w:r>
           </w:p>
         </w:tc>
@@ -22978,15 +22432,7 @@
               <w:pStyle w:val="PSI-Normal"/>
             </w:pPr>
             <w:r>
-              <w:t xml:space="preserve">Nicolás </w:t>
-            </w:r>
-            <w:proofErr w:type="spellStart"/>
-            <w:r>
-              <w:t>Sartini</w:t>
-            </w:r>
-            <w:proofErr w:type="spellEnd"/>
-            <w:r>
-              <w:t>, Francisco Estrada, Fabricio González</w:t>
+              <w:t>Nicolás Sartini, Francisco Estrada, Fabricio González</w:t>
             </w:r>
           </w:p>
         </w:tc>
@@ -23000,15 +22446,7 @@
               <w:pStyle w:val="PSI-Normal"/>
             </w:pPr>
             <w:r>
-              <w:t xml:space="preserve">Usar medios de comunicación alternativos (correo, </w:t>
-            </w:r>
-            <w:proofErr w:type="spellStart"/>
-            <w:r>
-              <w:t>whatsapp</w:t>
-            </w:r>
-            <w:proofErr w:type="spellEnd"/>
-            <w:r>
-              <w:t>, entre otros)</w:t>
+              <w:t>Usar medios de comunicación alternativos (correo, whatsapp, entre otros)</w:t>
             </w:r>
           </w:p>
         </w:tc>
@@ -23229,15 +22667,7 @@
               <w:pStyle w:val="PSI-Normal"/>
             </w:pPr>
             <w:r>
-              <w:t xml:space="preserve">Comunicación informal de los integrantes mediante un grupo de </w:t>
-            </w:r>
-            <w:proofErr w:type="spellStart"/>
-            <w:r>
-              <w:t>whatsapp</w:t>
-            </w:r>
-            <w:proofErr w:type="spellEnd"/>
-            <w:r>
-              <w:t>. Un integrante aviso al resto que ya entro a trabajar en la parte de desarrollo de sistemas del Banco Santa Cruz.</w:t>
+              <w:t>Comunicación informal de los integrantes mediante un grupo de whatsapp. Un integrante aviso al resto que ya entro a trabajar en la parte de desarrollo de sistemas del Banco Santa Cruz.</w:t>
             </w:r>
           </w:p>
         </w:tc>
@@ -24011,14 +23441,9 @@
         <w:t xml:space="preserve">- </w:t>
       </w:r>
       <w:r>
-        <w:t xml:space="preserve">No llevar a cabo reuniones después de la finalización de la cursada con el Grupo que desarrolla el Sistema GEF para discutir sobre los cambios en </w:t>
-      </w:r>
-      <w:proofErr w:type="gramStart"/>
-      <w:r>
-        <w:t>la BD</w:t>
+        <w:t>No llevar a cabo reuniones después de la finalización de la cursada con el Grupo que desarrolla el Sistema GEF para discutir sobre los cambios en la BD</w:t>
       </w:r>
       <w:bookmarkEnd w:id="87"/>
-      <w:proofErr w:type="gramEnd"/>
     </w:p>
     <w:p>
       <w:pPr>
@@ -24481,15 +23906,7 @@
               <w:pStyle w:val="PSI-Normal"/>
             </w:pPr>
             <w:r>
-              <w:t xml:space="preserve">Este riesgo existe ya que debido a que se aproxima la finalización de la materia Laboratorio de Desarrollo de Software en la cual ambos grupos cursan y tienen asignado un proyecto, en este deben trabajar con </w:t>
-            </w:r>
-            <w:proofErr w:type="gramStart"/>
-            <w:r>
-              <w:t>una BD</w:t>
-            </w:r>
-            <w:proofErr w:type="gramEnd"/>
-            <w:r>
-              <w:t xml:space="preserve"> compartida, lo cual indica que deben ponerse de acuerdo en los posibles cambios futuros.</w:t>
+              <w:t>Este riesgo existe ya que debido a que se aproxima la finalización de la materia Laboratorio de Desarrollo de Software en la cual ambos grupos cursan y tienen asignado un proyecto, en este deben trabajar con una BD compartida, lo cual indica que deben ponerse de acuerdo en los posibles cambios futuros.</w:t>
             </w:r>
           </w:p>
           <w:p>
@@ -24675,15 +24092,7 @@
               <w:pStyle w:val="PSI-Normal"/>
             </w:pPr>
             <w:r>
-              <w:t xml:space="preserve">Nicolás </w:t>
-            </w:r>
-            <w:proofErr w:type="spellStart"/>
-            <w:r>
-              <w:t>Sartini</w:t>
-            </w:r>
-            <w:proofErr w:type="spellEnd"/>
-            <w:r>
-              <w:t>, Fabricio González, Francisco Estrada</w:t>
+              <w:t>Nicolás Sartini, Fabricio González, Francisco Estrada</w:t>
             </w:r>
           </w:p>
         </w:tc>
@@ -25655,15 +25064,7 @@
               <w:pStyle w:val="PSI-Normal"/>
             </w:pPr>
             <w:r>
-              <w:t xml:space="preserve">Nicolás </w:t>
-            </w:r>
-            <w:proofErr w:type="spellStart"/>
-            <w:r>
-              <w:t>Sartini</w:t>
-            </w:r>
-            <w:proofErr w:type="spellEnd"/>
-            <w:r>
-              <w:t>, Fabricio González, Francisco Estrada</w:t>
+              <w:t>Nicolás Sartini, Fabricio González, Francisco Estrada</w:t>
             </w:r>
           </w:p>
         </w:tc>
@@ -25719,15 +25120,7 @@
               <w:pStyle w:val="PSI-Normal"/>
             </w:pPr>
             <w:r>
-              <w:t xml:space="preserve">Nicolás </w:t>
-            </w:r>
-            <w:proofErr w:type="spellStart"/>
-            <w:r>
-              <w:t>Sartini</w:t>
-            </w:r>
-            <w:proofErr w:type="spellEnd"/>
-            <w:r>
-              <w:t>, Fabricio González, Francisco Estrada</w:t>
+              <w:t>Nicolás Sartini, Fabricio González, Francisco Estrada</w:t>
             </w:r>
           </w:p>
         </w:tc>
@@ -26542,15 +25935,7 @@
         <w:t xml:space="preserve">009 - </w:t>
       </w:r>
       <w:r>
-        <w:t>Tener que usar nuevas librerías/</w:t>
-      </w:r>
-      <w:proofErr w:type="spellStart"/>
-      <w:r>
-        <w:t>plugins</w:t>
-      </w:r>
-      <w:proofErr w:type="spellEnd"/>
-      <w:r>
-        <w:t xml:space="preserve"> en el proyecto y adaptarlas al mismo</w:t>
+        <w:t>Tener que usar nuevas librerías/plugins en el proyecto y adaptarlas al mismo</w:t>
       </w:r>
       <w:bookmarkEnd w:id="99"/>
     </w:p>
@@ -26751,15 +26136,7 @@
               <w:pStyle w:val="PSI-Normal"/>
             </w:pPr>
             <w:r>
-              <w:t>Tener que usar nuevas librerías/</w:t>
-            </w:r>
-            <w:proofErr w:type="spellStart"/>
-            <w:r>
-              <w:t>plugins</w:t>
-            </w:r>
-            <w:proofErr w:type="spellEnd"/>
-            <w:r>
-              <w:t xml:space="preserve"> en el proyecto y adaptarlas al mismo</w:t>
+              <w:t>Tener que usar nuevas librerías/plugins en el proyecto y adaptarlas al mismo</w:t>
             </w:r>
           </w:p>
         </w:tc>
@@ -26815,15 +26192,7 @@
               <w:t>A medida que se continua con la implementación del Sistema VASPA es proba</w:t>
             </w:r>
             <w:r>
-              <w:t>ble que se tengan que utilizar nuevas librerías/</w:t>
-            </w:r>
-            <w:proofErr w:type="spellStart"/>
-            <w:r>
-              <w:t>plugins</w:t>
-            </w:r>
-            <w:proofErr w:type="spellEnd"/>
-            <w:r>
-              <w:t>.</w:t>
+              <w:t>ble que se tengan que utilizar nuevas librerías/plugins.</w:t>
             </w:r>
           </w:p>
         </w:tc>
@@ -27500,15 +26869,7 @@
         <w:t xml:space="preserve">quede </w:t>
       </w:r>
       <w:r>
-        <w:t xml:space="preserve">estancado debido a que los integrantes del VASPA </w:t>
-      </w:r>
-      <w:proofErr w:type="spellStart"/>
-      <w:r>
-        <w:t>Team</w:t>
-      </w:r>
-      <w:proofErr w:type="spellEnd"/>
-      <w:r>
-        <w:t xml:space="preserve"> se tomen vacaciones</w:t>
+        <w:t>estancado debido a que los integrantes del VASPA Team se tomen vacaciones</w:t>
       </w:r>
       <w:bookmarkEnd w:id="104"/>
     </w:p>
@@ -27716,15 +27077,7 @@
               <w:t xml:space="preserve"> quede</w:t>
             </w:r>
             <w:r>
-              <w:t xml:space="preserve"> estancado debido a que los integrantes del VASPA </w:t>
-            </w:r>
-            <w:proofErr w:type="spellStart"/>
-            <w:r>
-              <w:t>Team</w:t>
-            </w:r>
-            <w:proofErr w:type="spellEnd"/>
-            <w:r>
-              <w:t xml:space="preserve"> se tomen vacaciones</w:t>
+              <w:t xml:space="preserve"> estancado debido a que los integrantes del VASPA Team se tomen vacaciones</w:t>
             </w:r>
           </w:p>
         </w:tc>
@@ -27777,15 +27130,7 @@
               <w:pStyle w:val="PSI-Normal"/>
             </w:pPr>
             <w:r>
-              <w:t xml:space="preserve">Se acerca la temporada de vacaciones, por lo cual seguramente los integrantes del VASPA </w:t>
-            </w:r>
-            <w:proofErr w:type="spellStart"/>
-            <w:r>
-              <w:t>Team</w:t>
-            </w:r>
-            <w:proofErr w:type="spellEnd"/>
-            <w:r>
-              <w:t xml:space="preserve"> encargados del desarrollo del Sistema VASPA se querrán tomar un descanso, lo cual podría dejar parado el avance del sistema.</w:t>
+              <w:t>Se acerca la temporada de vacaciones, por lo cual seguramente los integrantes del VASPA Team encargados del desarrollo del Sistema VASPA se querrán tomar un descanso, lo cual podría dejar parado el avance del sistema.</w:t>
             </w:r>
           </w:p>
         </w:tc>
@@ -28389,23 +27734,7 @@
               <w:pStyle w:val="PSI-Normal"/>
             </w:pPr>
             <w:r>
-              <w:t xml:space="preserve">Los integrantes se turnaron para tomarse las vacaciones de manera que solamente uno a la vez se las tomo, mientras los otros dos continúan avanzando en el proyecto. Nicolás </w:t>
-            </w:r>
-            <w:proofErr w:type="spellStart"/>
-            <w:r>
-              <w:t>Sartini</w:t>
-            </w:r>
-            <w:proofErr w:type="spellEnd"/>
-            <w:r>
-              <w:t xml:space="preserve"> fue el primero que se tomó vacaciones todo el mes de enero. Ya en este mes el que se fue de vacaciones fue Fabricio </w:t>
-            </w:r>
-            <w:proofErr w:type="spellStart"/>
-            <w:r>
-              <w:t>Gonzalez</w:t>
-            </w:r>
-            <w:proofErr w:type="spellEnd"/>
-            <w:r>
-              <w:t>.</w:t>
+              <w:t>Los integrantes se turnaron para tomarse las vacaciones de manera que solamente uno a la vez se las tomo, mientras los otros dos continúan avanzando en el proyecto. Nicolás Sartini fue el primero que se tomó vacaciones todo el mes de enero. Ya en este mes el que se fue de vacaciones fue Fabricio Gonzalez.</w:t>
             </w:r>
           </w:p>
         </w:tc>
@@ -28500,22 +27829,9 @@
         <w:t xml:space="preserve">199 - </w:t>
       </w:r>
       <w:r>
-        <w:t xml:space="preserve">Tener problemas (errores) a la hora de ejecutar la app móvil debido a que cambio de versión el </w:t>
-      </w:r>
-      <w:proofErr w:type="spellStart"/>
-      <w:r>
-        <w:t>framework</w:t>
-      </w:r>
-      <w:proofErr w:type="spellEnd"/>
-      <w:r>
-        <w:t xml:space="preserve"> </w:t>
-      </w:r>
-      <w:proofErr w:type="spellStart"/>
-      <w:r>
-        <w:t>Ionic</w:t>
+        <w:t>Tener problemas (errores) a la hora de ejecutar la app móvil debido a que cambio de versión el framework Ionic</w:t>
       </w:r>
       <w:bookmarkEnd w:id="105"/>
-      <w:proofErr w:type="spellEnd"/>
     </w:p>
     <w:p>
       <w:pPr>
@@ -28713,21 +28029,8 @@
             </w:pPr>
             <w:r>
               <w:lastRenderedPageBreak/>
-              <w:t xml:space="preserve">Tener problemas (errores) a la hora de ejecutar la app móvil debido a que cambio de versión el </w:t>
-            </w:r>
-            <w:proofErr w:type="spellStart"/>
-            <w:r>
-              <w:t>framework</w:t>
-            </w:r>
-            <w:proofErr w:type="spellEnd"/>
-            <w:r>
-              <w:t xml:space="preserve"> </w:t>
-            </w:r>
-            <w:proofErr w:type="spellStart"/>
-            <w:r>
-              <w:t>Ionic</w:t>
-            </w:r>
-            <w:proofErr w:type="spellEnd"/>
+              <w:t>Tener problemas (errores) a la hora de ejecutar la app móvil debido a que cambio de versión el framework Ionic</w:t>
+            </w:r>
           </w:p>
         </w:tc>
         <w:tc>
@@ -28985,15 +28288,7 @@
               <w:pStyle w:val="PSI-Normal"/>
             </w:pPr>
             <w:r>
-              <w:t xml:space="preserve">El </w:t>
-            </w:r>
-            <w:proofErr w:type="spellStart"/>
-            <w:r>
-              <w:t>framework</w:t>
-            </w:r>
-            <w:proofErr w:type="spellEnd"/>
-            <w:r>
-              <w:t xml:space="preserve"> cambio de versión lo cual puede traer consigo posibles errores, problemas al querer ejecutar la app móvil.</w:t>
+              <w:t>El framework cambio de versión lo cual puede traer consigo posibles errores, problemas al querer ejecutar la app móvil.</w:t>
             </w:r>
           </w:p>
         </w:tc>
@@ -29032,15 +28327,7 @@
               <w:pStyle w:val="PSI-Normal"/>
             </w:pPr>
             <w:r>
-              <w:t xml:space="preserve">Tener que actualizar a la nueva versión del </w:t>
-            </w:r>
-            <w:proofErr w:type="spellStart"/>
-            <w:r>
-              <w:t>framework</w:t>
-            </w:r>
-            <w:proofErr w:type="spellEnd"/>
-            <w:r>
-              <w:t xml:space="preserve"> y a su vez modificar el código del proyecto de la app móvil, con cual se necesitara dedicarle tiempo.</w:t>
+              <w:t>Tener que actualizar a la nueva versión del framework y a su vez modificar el código del proyecto de la app móvil, con cual se necesitara dedicarle tiempo.</w:t>
             </w:r>
           </w:p>
         </w:tc>
@@ -29177,13 +28464,8 @@
               <w:pStyle w:val="PSI-Normal"/>
             </w:pPr>
             <w:r>
-              <w:t xml:space="preserve">Nicolás </w:t>
-            </w:r>
-            <w:proofErr w:type="spellStart"/>
-            <w:r>
-              <w:t>Sartini</w:t>
-            </w:r>
-            <w:proofErr w:type="spellEnd"/>
+              <w:t>Nicolás Sartini</w:t>
+            </w:r>
           </w:p>
         </w:tc>
         <w:tc>
@@ -29424,8 +28706,60 @@
               <w:lastRenderedPageBreak/>
               <w:t>Francisco Estrada</w:t>
             </w:r>
-            <w:bookmarkStart w:id="106" w:name="_GoBack"/>
-            <w:bookmarkEnd w:id="106"/>
+          </w:p>
+        </w:tc>
+      </w:tr>
+      <w:tr>
+        <w:tc>
+          <w:tcPr>
+            <w:tcW w:w="2161" w:type="dxa"/>
+          </w:tcPr>
+          <w:p>
+            <w:pPr>
+              <w:pStyle w:val="PSI-Normal"/>
+            </w:pPr>
+            <w:r>
+              <w:t>04/04/20</w:t>
+            </w:r>
+          </w:p>
+        </w:tc>
+        <w:tc>
+          <w:tcPr>
+            <w:tcW w:w="2161" w:type="dxa"/>
+          </w:tcPr>
+          <w:p>
+            <w:pPr>
+              <w:pStyle w:val="PSI-Normal"/>
+            </w:pPr>
+            <w:r>
+              <w:t>Construcción</w:t>
+            </w:r>
+          </w:p>
+        </w:tc>
+        <w:tc>
+          <w:tcPr>
+            <w:tcW w:w="2161" w:type="dxa"/>
+          </w:tcPr>
+          <w:p>
+            <w:pPr>
+              <w:pStyle w:val="PSI-Normal"/>
+            </w:pPr>
+            <w:r>
+              <w:t>En esta nueva iteración (N°11) se tratara de poner en marcha la app móvil y corroborar su funcionamiento.</w:t>
+            </w:r>
+          </w:p>
+        </w:tc>
+        <w:tc>
+          <w:tcPr>
+            <w:tcW w:w="2272" w:type="dxa"/>
+          </w:tcPr>
+          <w:p>
+            <w:pPr>
+              <w:pStyle w:val="PSI-Normal"/>
+            </w:pPr>
+            <w:r>
+              <w:t>Francisco Estrada</w:t>
+            </w:r>
           </w:p>
         </w:tc>
       </w:tr>
@@ -29449,11 +28783,20 @@
       <w:pPr>
         <w:pStyle w:val="PSI-Ttulo1"/>
       </w:pPr>
-      <w:bookmarkStart w:id="107" w:name="_Toc31906322"/>
+      <w:bookmarkStart w:id="106" w:name="_Toc31906322"/>
       <w:r>
         <w:t>Ref. RK</w:t>
       </w:r>
-      <w:bookmarkEnd w:id="107"/>
+      <w:bookmarkEnd w:id="106"/>
+      <w:r>
+        <w:t>206</w:t>
+      </w:r>
+      <w:r>
+        <w:t xml:space="preserve"> - </w:t>
+      </w:r>
+      <w:r>
+        <w:t>No se lleven a cabo reuniones entre los integrantes del grupo de desarrollo debido a la pandemia (COVID-19) que afecta al mundo entero.</w:t>
+      </w:r>
     </w:p>
     <w:p>
       <w:pPr>
@@ -29560,6 +28903,9 @@
             <w:r>
               <w:t>RK</w:t>
             </w:r>
+            <w:r>
+              <w:t>206</w:t>
+            </w:r>
           </w:p>
         </w:tc>
         <w:tc>
@@ -29572,6 +28918,9 @@
             <w:pPr>
               <w:pStyle w:val="PSI-Normal"/>
             </w:pPr>
+            <w:r>
+              <w:t>31/03/20</w:t>
+            </w:r>
           </w:p>
         </w:tc>
         <w:tc>
@@ -29643,6 +28992,9 @@
             <w:pPr>
               <w:pStyle w:val="PSI-Normal"/>
             </w:pPr>
+            <w:r>
+              <w:t>No se lleven a cabo reuniones entre los integrantes del grupo de desarrollo debido a la pandemia (COVID-19) que afecta al mundo entero.</w:t>
+            </w:r>
           </w:p>
         </w:tc>
         <w:tc>
@@ -29654,6 +29006,9 @@
             <w:pPr>
               <w:pStyle w:val="PSI-Normal"/>
             </w:pPr>
+            <w:r>
+              <w:t>Duración y tamaño</w:t>
+            </w:r>
           </w:p>
         </w:tc>
       </w:tr>
@@ -29690,6 +29045,20 @@
             <w:pPr>
               <w:pStyle w:val="PSI-Normal"/>
             </w:pPr>
+            <w:r>
+              <w:t xml:space="preserve">A raíz de este nuevo fenómeno que afecta a nivel global, y evitar que la cantidad de contagiados crezca de manera exponencial, algunos gobiernos nacionales como el nuestro país tomaron ciertas </w:t>
+            </w:r>
+            <w:r>
+              <w:t xml:space="preserve">medidas </w:t>
+            </w:r>
+            <w:r>
+              <w:t>como el aislamiento social obligatorio (cuarentena) con lo cual solo pueden salir aquellas personas exceptuadas en el DNU. Las clases presenciales en todos los niveles educativos se encuentran suspendidas.</w:t>
+            </w:r>
+            <w:r>
+              <w:t xml:space="preserve"> Todo esto dificulta que el grupo se pueda juntar para tratar diversos temas del proyecto.</w:t>
+            </w:r>
+            <w:bookmarkStart w:id="107" w:name="_GoBack"/>
+            <w:bookmarkEnd w:id="107"/>
           </w:p>
         </w:tc>
       </w:tr>
@@ -29828,6 +29197,9 @@
             <w:pPr>
               <w:pStyle w:val="PSI-Normal"/>
             </w:pPr>
+            <w:r>
+              <w:t>3</w:t>
+            </w:r>
           </w:p>
         </w:tc>
         <w:tc>
@@ -29838,6 +29210,9 @@
             <w:pPr>
               <w:pStyle w:val="PSI-Normal"/>
             </w:pPr>
+            <w:r>
+              <w:t>90%</w:t>
+            </w:r>
           </w:p>
         </w:tc>
         <w:tc>
@@ -29848,6 +29223,9 @@
             <w:pPr>
               <w:pStyle w:val="PSI-Normal"/>
             </w:pPr>
+            <w:r>
+              <w:t>270</w:t>
+            </w:r>
           </w:p>
         </w:tc>
       </w:tr>
@@ -29884,6 +29262,12 @@
             <w:pPr>
               <w:pStyle w:val="PSI-Normal"/>
             </w:pPr>
+            <w:r>
+              <w:t>Debido a este virus que posee una capacidad de contagio muy alto</w:t>
+            </w:r>
+            <w:r>
+              <w:t>, y a las medidas tomadas por el gobierno para tratar de que no se dispare el número de infectados se ve imposible llevar a cabo reuniones de manera presencial de parte del equipo de desarrollo.</w:t>
+            </w:r>
           </w:p>
         </w:tc>
       </w:tr>
@@ -29920,6 +29304,16 @@
             <w:pPr>
               <w:pStyle w:val="PSI-Normal"/>
             </w:pPr>
+            <w:r>
+              <w:lastRenderedPageBreak/>
+              <w:t>Entre los problemas se destacan: no poder discutir sobre el proyecto, sacarse dudas respecto al mismo. Definir tareas y responsables de la misma.</w:t>
+            </w:r>
+            <w:r>
+              <w:t xml:space="preserve"> </w:t>
+            </w:r>
+            <w:r>
+              <w:t>Esto a su vez llevaría a que se extienda más la duración del desarrollo del sistema.</w:t>
+            </w:r>
           </w:p>
         </w:tc>
       </w:tr>
@@ -30041,6 +29435,9 @@
             <w:pPr>
               <w:pStyle w:val="PSI-Normal"/>
             </w:pPr>
+            <w:r>
+              <w:t xml:space="preserve">Reducción </w:t>
+            </w:r>
           </w:p>
         </w:tc>
         <w:tc>
@@ -30051,6 +29448,9 @@
             <w:pPr>
               <w:pStyle w:val="PSI-Normal"/>
             </w:pPr>
+            <w:r>
+              <w:t>Todo el equipo</w:t>
+            </w:r>
           </w:p>
         </w:tc>
         <w:tc>
@@ -30062,6 +29462,9 @@
             <w:pPr>
               <w:pStyle w:val="PSI-Normal"/>
             </w:pPr>
+            <w:r>
+              <w:t>Realizar reuniones virtuales mediante programas informáticos (Skype, Zoom, WhatsApp) para debates, discusiones, decisiones, definición de tareas, dudas.</w:t>
+            </w:r>
           </w:p>
         </w:tc>
         <w:tc>
@@ -30073,6 +29476,9 @@
             <w:pPr>
               <w:pStyle w:val="PSI-Normal"/>
             </w:pPr>
+            <w:r>
+              <w:t>Construcción</w:t>
+            </w:r>
           </w:p>
         </w:tc>
       </w:tr>
@@ -30272,6 +29678,1869 @@
         </w:tc>
       </w:tr>
     </w:tbl>
+    <w:p>
+      <w:pPr>
+        <w:pStyle w:val="PSI-Normal"/>
+      </w:pPr>
+    </w:p>
+    <w:p>
+      <w:pPr>
+        <w:pStyle w:val="PSI-Normal"/>
+      </w:pPr>
+    </w:p>
+    <w:p>
+      <w:pPr>
+        <w:pStyle w:val="PSI-Ttulo1"/>
+      </w:pPr>
+      <w:r>
+        <w:t>Ref. RK</w:t>
+      </w:r>
+      <w:r>
+        <w:t>203</w:t>
+      </w:r>
+      <w:r>
+        <w:t xml:space="preserve"> - </w:t>
+      </w:r>
+      <w:r>
+        <w:t xml:space="preserve">No poder realizar reuniones </w:t>
+      </w:r>
+      <w:r>
+        <w:t xml:space="preserve">de manera presencial </w:t>
+      </w:r>
+      <w:r>
+        <w:t>con el equipo de catedra para mostrar avances del proyecto, evacuar dudas debido a la pandemia (COVID-19) que afecta al mundo entero.</w:t>
+      </w:r>
+    </w:p>
+    <w:p>
+      <w:pPr>
+        <w:pStyle w:val="PSI-Ttulo2"/>
+        <w:outlineLvl w:val="9"/>
+      </w:pPr>
+      <w:r>
+        <w:t>Identificación</w:t>
+      </w:r>
+    </w:p>
+    <w:tbl>
+      <w:tblPr>
+        <w:tblStyle w:val="Tablaconcuadrcula"/>
+        <w:tblW w:w="0" w:type="auto"/>
+        <w:tblInd w:w="-34" w:type="dxa"/>
+        <w:tblLook w:val="04A0" w:firstRow="1" w:lastRow="0" w:firstColumn="1" w:lastColumn="0" w:noHBand="0" w:noVBand="1"/>
+      </w:tblPr>
+      <w:tblGrid>
+        <w:gridCol w:w="3081"/>
+        <w:gridCol w:w="1179"/>
+        <w:gridCol w:w="191"/>
+        <w:gridCol w:w="1355"/>
+        <w:gridCol w:w="2722"/>
+      </w:tblGrid>
+      <w:tr>
+        <w:trPr>
+          <w:trHeight w:val="335"/>
+        </w:trPr>
+        <w:tc>
+          <w:tcPr>
+            <w:tcW w:w="3178" w:type="dxa"/>
+            <w:shd w:val="clear" w:color="auto" w:fill="8DB3E2" w:themeFill="text2" w:themeFillTint="66"/>
+          </w:tcPr>
+          <w:p>
+            <w:pPr>
+              <w:pStyle w:val="PSI-Normal"/>
+              <w:rPr>
+                <w:color w:val="FFFFFF" w:themeColor="background1"/>
+              </w:rPr>
+            </w:pPr>
+            <w:r>
+              <w:rPr>
+                <w:color w:val="FFFFFF" w:themeColor="background1"/>
+              </w:rPr>
+              <w:t>Número de Referencia</w:t>
+            </w:r>
+          </w:p>
+        </w:tc>
+        <w:tc>
+          <w:tcPr>
+            <w:tcW w:w="2788" w:type="dxa"/>
+            <w:gridSpan w:val="3"/>
+            <w:shd w:val="clear" w:color="auto" w:fill="8DB3E2" w:themeFill="text2" w:themeFillTint="66"/>
+          </w:tcPr>
+          <w:p>
+            <w:pPr>
+              <w:pStyle w:val="PSI-Normal"/>
+              <w:rPr>
+                <w:color w:val="FFFFFF" w:themeColor="background1"/>
+              </w:rPr>
+            </w:pPr>
+            <w:r>
+              <w:rPr>
+                <w:color w:val="FFFFFF" w:themeColor="background1"/>
+              </w:rPr>
+              <w:t>Fecha de Identificación</w:t>
+            </w:r>
+          </w:p>
+        </w:tc>
+        <w:tc>
+          <w:tcPr>
+            <w:tcW w:w="2788" w:type="dxa"/>
+            <w:shd w:val="clear" w:color="auto" w:fill="8DB3E2" w:themeFill="text2" w:themeFillTint="66"/>
+          </w:tcPr>
+          <w:p>
+            <w:pPr>
+              <w:pStyle w:val="PSI-Normal"/>
+              <w:rPr>
+                <w:color w:val="FFFFFF" w:themeColor="background1"/>
+              </w:rPr>
+            </w:pPr>
+            <w:r>
+              <w:rPr>
+                <w:color w:val="FFFFFF" w:themeColor="background1"/>
+              </w:rPr>
+              <w:t>Etapa</w:t>
+            </w:r>
+          </w:p>
+        </w:tc>
+      </w:tr>
+      <w:tr>
+        <w:trPr>
+          <w:trHeight w:val="335"/>
+        </w:trPr>
+        <w:tc>
+          <w:tcPr>
+            <w:tcW w:w="3178" w:type="dxa"/>
+            <w:shd w:val="clear" w:color="auto" w:fill="auto"/>
+          </w:tcPr>
+          <w:p>
+            <w:pPr>
+              <w:pStyle w:val="PSI-Normal"/>
+            </w:pPr>
+            <w:r>
+              <w:t>RK</w:t>
+            </w:r>
+            <w:r>
+              <w:t>203</w:t>
+            </w:r>
+          </w:p>
+        </w:tc>
+        <w:tc>
+          <w:tcPr>
+            <w:tcW w:w="2788" w:type="dxa"/>
+            <w:gridSpan w:val="3"/>
+            <w:shd w:val="clear" w:color="auto" w:fill="auto"/>
+          </w:tcPr>
+          <w:p>
+            <w:pPr>
+              <w:pStyle w:val="PSI-Normal"/>
+            </w:pPr>
+            <w:r>
+              <w:t>31/03/20</w:t>
+            </w:r>
+          </w:p>
+        </w:tc>
+        <w:tc>
+          <w:tcPr>
+            <w:tcW w:w="2788" w:type="dxa"/>
+            <w:shd w:val="clear" w:color="auto" w:fill="auto"/>
+          </w:tcPr>
+          <w:p>
+            <w:pPr>
+              <w:pStyle w:val="PSI-Normal"/>
+            </w:pPr>
+            <w:r>
+              <w:t>Construcción</w:t>
+            </w:r>
+          </w:p>
+        </w:tc>
+      </w:tr>
+      <w:tr>
+        <w:tc>
+          <w:tcPr>
+            <w:tcW w:w="4568" w:type="dxa"/>
+            <w:gridSpan w:val="3"/>
+            <w:shd w:val="clear" w:color="auto" w:fill="8DB3E2" w:themeFill="text2" w:themeFillTint="66"/>
+          </w:tcPr>
+          <w:p>
+            <w:pPr>
+              <w:pStyle w:val="PSI-Normal"/>
+              <w:rPr>
+                <w:color w:val="FFFFFF" w:themeColor="background1"/>
+              </w:rPr>
+            </w:pPr>
+            <w:r>
+              <w:rPr>
+                <w:color w:val="FFFFFF" w:themeColor="background1"/>
+              </w:rPr>
+              <w:t>Nombre del Riesgo</w:t>
+            </w:r>
+          </w:p>
+        </w:tc>
+        <w:tc>
+          <w:tcPr>
+            <w:tcW w:w="4186" w:type="dxa"/>
+            <w:gridSpan w:val="2"/>
+            <w:shd w:val="clear" w:color="auto" w:fill="8DB3E2" w:themeFill="text2" w:themeFillTint="66"/>
+          </w:tcPr>
+          <w:p>
+            <w:pPr>
+              <w:pStyle w:val="PSI-Normal"/>
+              <w:rPr>
+                <w:color w:val="FFFFFF" w:themeColor="background1"/>
+              </w:rPr>
+            </w:pPr>
+            <w:r>
+              <w:rPr>
+                <w:color w:val="FFFFFF" w:themeColor="background1"/>
+              </w:rPr>
+              <w:t>Categoría</w:t>
+            </w:r>
+          </w:p>
+        </w:tc>
+      </w:tr>
+      <w:tr>
+        <w:tc>
+          <w:tcPr>
+            <w:tcW w:w="4568" w:type="dxa"/>
+            <w:gridSpan w:val="3"/>
+          </w:tcPr>
+          <w:p>
+            <w:pPr>
+              <w:pStyle w:val="PSI-Normal"/>
+            </w:pPr>
+            <w:r>
+              <w:t>No poder realizar reuniones</w:t>
+            </w:r>
+            <w:r>
+              <w:t xml:space="preserve"> de manera presencial</w:t>
+            </w:r>
+            <w:r>
+              <w:t xml:space="preserve"> con el equipo de catedra para mostrar avances del proyecto, evacuar dudas debido a la pandemia (COVID-19) que afecta al mundo entero.</w:t>
+            </w:r>
+          </w:p>
+        </w:tc>
+        <w:tc>
+          <w:tcPr>
+            <w:tcW w:w="4186" w:type="dxa"/>
+            <w:gridSpan w:val="2"/>
+          </w:tcPr>
+          <w:p>
+            <w:pPr>
+              <w:pStyle w:val="PSI-Normal"/>
+            </w:pPr>
+            <w:r>
+              <w:t>Duración y Tamaño</w:t>
+            </w:r>
+          </w:p>
+        </w:tc>
+      </w:tr>
+      <w:tr>
+        <w:tc>
+          <w:tcPr>
+            <w:tcW w:w="8754" w:type="dxa"/>
+            <w:gridSpan w:val="5"/>
+            <w:shd w:val="clear" w:color="auto" w:fill="8DB3E2" w:themeFill="text2" w:themeFillTint="66"/>
+          </w:tcPr>
+          <w:p>
+            <w:pPr>
+              <w:pStyle w:val="PSI-Normal"/>
+              <w:rPr>
+                <w:color w:val="FFFFFF" w:themeColor="background1"/>
+              </w:rPr>
+            </w:pPr>
+            <w:r>
+              <w:rPr>
+                <w:color w:val="FFFFFF" w:themeColor="background1"/>
+              </w:rPr>
+              <w:t>Descripción</w:t>
+            </w:r>
+          </w:p>
+        </w:tc>
+      </w:tr>
+      <w:tr>
+        <w:tc>
+          <w:tcPr>
+            <w:tcW w:w="8754" w:type="dxa"/>
+            <w:gridSpan w:val="5"/>
+          </w:tcPr>
+          <w:p>
+            <w:pPr>
+              <w:pStyle w:val="PSI-Normal"/>
+            </w:pPr>
+            <w:r>
+              <w:t>A raíz de este nuevo fenómeno que afecta a nivel global, y evitar que la cantidad de contagiados crezca de manera exponencial, algunos gobiernos nacionales como el nuestro país tomaron ciertas</w:t>
+            </w:r>
+            <w:r>
+              <w:t xml:space="preserve"> medidas</w:t>
+            </w:r>
+            <w:r>
+              <w:t xml:space="preserve"> como el aislamiento social obligatorio (cuarentena) con lo cual solo pueden salir aquellas personas exceptuadas en el DNU. Las clases presenciales en todos los niveles educativos se encuentran suspendidas.</w:t>
+            </w:r>
+            <w:r>
+              <w:t xml:space="preserve"> Esto dificulta que se puedan reunir ambas partes.</w:t>
+            </w:r>
+          </w:p>
+        </w:tc>
+      </w:tr>
+      <w:tr>
+        <w:tc>
+          <w:tcPr>
+            <w:tcW w:w="4377" w:type="dxa"/>
+            <w:gridSpan w:val="2"/>
+            <w:shd w:val="clear" w:color="auto" w:fill="8DB3E2" w:themeFill="text2" w:themeFillTint="66"/>
+          </w:tcPr>
+          <w:p>
+            <w:pPr>
+              <w:pStyle w:val="PSI-Normal"/>
+              <w:rPr>
+                <w:color w:val="FFFFFF" w:themeColor="background1"/>
+              </w:rPr>
+            </w:pPr>
+            <w:r>
+              <w:rPr>
+                <w:color w:val="FFFFFF" w:themeColor="background1"/>
+              </w:rPr>
+              <w:t>Estado del Riesgo (Activo, Cerrado)</w:t>
+            </w:r>
+          </w:p>
+        </w:tc>
+        <w:tc>
+          <w:tcPr>
+            <w:tcW w:w="4377" w:type="dxa"/>
+            <w:gridSpan w:val="3"/>
+          </w:tcPr>
+          <w:p>
+            <w:pPr>
+              <w:pStyle w:val="PSI-Normal"/>
+            </w:pPr>
+            <w:r>
+              <w:t>Activo</w:t>
+            </w:r>
+          </w:p>
+        </w:tc>
+      </w:tr>
+    </w:tbl>
+    <w:p>
+      <w:pPr>
+        <w:pStyle w:val="PSI-Normal"/>
+      </w:pPr>
+    </w:p>
+    <w:p>
+      <w:pPr>
+        <w:pStyle w:val="PSI-Ttulo2"/>
+        <w:outlineLvl w:val="9"/>
+      </w:pPr>
+      <w:r>
+        <w:t>Análisis</w:t>
+      </w:r>
+    </w:p>
+    <w:tbl>
+      <w:tblPr>
+        <w:tblStyle w:val="Tablaconcuadrcula"/>
+        <w:tblW w:w="0" w:type="auto"/>
+        <w:tblInd w:w="-34" w:type="dxa"/>
+        <w:tblLook w:val="04A0" w:firstRow="1" w:lastRow="0" w:firstColumn="1" w:lastColumn="0" w:noHBand="0" w:noVBand="1"/>
+      </w:tblPr>
+      <w:tblGrid>
+        <w:gridCol w:w="3087"/>
+        <w:gridCol w:w="2756"/>
+        <w:gridCol w:w="2685"/>
+      </w:tblGrid>
+      <w:tr>
+        <w:tc>
+          <w:tcPr>
+            <w:tcW w:w="3176" w:type="dxa"/>
+            <w:shd w:val="clear" w:color="auto" w:fill="8DB3E2" w:themeFill="text2" w:themeFillTint="66"/>
+          </w:tcPr>
+          <w:p>
+            <w:pPr>
+              <w:pStyle w:val="PSI-Normal"/>
+              <w:rPr>
+                <w:color w:val="FFFFFF" w:themeColor="background1"/>
+              </w:rPr>
+            </w:pPr>
+            <w:r>
+              <w:rPr>
+                <w:color w:val="FFFFFF" w:themeColor="background1"/>
+              </w:rPr>
+              <w:t>Impacto</w:t>
+            </w:r>
+          </w:p>
+        </w:tc>
+        <w:tc>
+          <w:tcPr>
+            <w:tcW w:w="2813" w:type="dxa"/>
+            <w:shd w:val="clear" w:color="auto" w:fill="8DB3E2" w:themeFill="text2" w:themeFillTint="66"/>
+          </w:tcPr>
+          <w:p>
+            <w:pPr>
+              <w:pStyle w:val="PSI-Normal"/>
+              <w:rPr>
+                <w:color w:val="FFFFFF" w:themeColor="background1"/>
+              </w:rPr>
+            </w:pPr>
+            <w:r>
+              <w:rPr>
+                <w:color w:val="FFFFFF" w:themeColor="background1"/>
+              </w:rPr>
+              <w:t>Probabilidad</w:t>
+            </w:r>
+          </w:p>
+        </w:tc>
+        <w:tc>
+          <w:tcPr>
+            <w:tcW w:w="2765" w:type="dxa"/>
+            <w:shd w:val="clear" w:color="auto" w:fill="8DB3E2" w:themeFill="text2" w:themeFillTint="66"/>
+          </w:tcPr>
+          <w:p>
+            <w:pPr>
+              <w:pStyle w:val="PSI-Normal"/>
+              <w:rPr>
+                <w:color w:val="FFFFFF" w:themeColor="background1"/>
+              </w:rPr>
+            </w:pPr>
+            <w:r>
+              <w:rPr>
+                <w:color w:val="FFFFFF" w:themeColor="background1"/>
+              </w:rPr>
+              <w:t>Factor</w:t>
+            </w:r>
+          </w:p>
+        </w:tc>
+      </w:tr>
+      <w:tr>
+        <w:tc>
+          <w:tcPr>
+            <w:tcW w:w="3176" w:type="dxa"/>
+          </w:tcPr>
+          <w:p>
+            <w:pPr>
+              <w:pStyle w:val="PSI-Normal"/>
+            </w:pPr>
+            <w:r>
+              <w:t>3</w:t>
+            </w:r>
+          </w:p>
+        </w:tc>
+        <w:tc>
+          <w:tcPr>
+            <w:tcW w:w="2813" w:type="dxa"/>
+          </w:tcPr>
+          <w:p>
+            <w:pPr>
+              <w:pStyle w:val="PSI-Normal"/>
+            </w:pPr>
+            <w:r>
+              <w:t>90%</w:t>
+            </w:r>
+          </w:p>
+        </w:tc>
+        <w:tc>
+          <w:tcPr>
+            <w:tcW w:w="2765" w:type="dxa"/>
+          </w:tcPr>
+          <w:p>
+            <w:pPr>
+              <w:pStyle w:val="PSI-Normal"/>
+            </w:pPr>
+            <w:r>
+              <w:t>270</w:t>
+            </w:r>
+          </w:p>
+        </w:tc>
+      </w:tr>
+      <w:tr>
+        <w:tc>
+          <w:tcPr>
+            <w:tcW w:w="8754" w:type="dxa"/>
+            <w:gridSpan w:val="3"/>
+            <w:shd w:val="clear" w:color="auto" w:fill="8DB3E2" w:themeFill="text2" w:themeFillTint="66"/>
+          </w:tcPr>
+          <w:p>
+            <w:pPr>
+              <w:pStyle w:val="PSI-Normal"/>
+              <w:rPr>
+                <w:color w:val="FFFFFF" w:themeColor="background1"/>
+              </w:rPr>
+            </w:pPr>
+            <w:r>
+              <w:rPr>
+                <w:color w:val="FFFFFF" w:themeColor="background1"/>
+              </w:rPr>
+              <w:t>Causas</w:t>
+            </w:r>
+          </w:p>
+        </w:tc>
+      </w:tr>
+      <w:tr>
+        <w:tc>
+          <w:tcPr>
+            <w:tcW w:w="8754" w:type="dxa"/>
+            <w:gridSpan w:val="3"/>
+          </w:tcPr>
+          <w:p>
+            <w:pPr>
+              <w:pStyle w:val="PSI-Normal"/>
+            </w:pPr>
+            <w:r>
+              <w:t xml:space="preserve">Debido a este virus que posee una capacidad de contagio muy alto, y a las medidas tomadas por el gobierno para tratar de que no se dispare el número de infectados se </w:t>
+            </w:r>
+            <w:r>
+              <w:t>verá</w:t>
+            </w:r>
+            <w:r>
+              <w:t xml:space="preserve"> imposible </w:t>
+            </w:r>
+            <w:r>
+              <w:t xml:space="preserve">de </w:t>
+            </w:r>
+            <w:r>
+              <w:t>llevar a cabo reunio</w:t>
+            </w:r>
+            <w:r>
+              <w:t>nes de manera presencial entre el grupo</w:t>
+            </w:r>
+            <w:r>
+              <w:t xml:space="preserve"> de desarrollo</w:t>
+            </w:r>
+            <w:r>
+              <w:t xml:space="preserve"> y el equipo de catedra de la asignatura</w:t>
+            </w:r>
+            <w:r>
+              <w:t>.</w:t>
+            </w:r>
+          </w:p>
+        </w:tc>
+      </w:tr>
+      <w:tr>
+        <w:tc>
+          <w:tcPr>
+            <w:tcW w:w="8754" w:type="dxa"/>
+            <w:gridSpan w:val="3"/>
+            <w:shd w:val="clear" w:color="auto" w:fill="8DB3E2" w:themeFill="text2" w:themeFillTint="66"/>
+          </w:tcPr>
+          <w:p>
+            <w:pPr>
+              <w:pStyle w:val="PSI-Normal"/>
+              <w:rPr>
+                <w:color w:val="FFFFFF" w:themeColor="background1"/>
+              </w:rPr>
+            </w:pPr>
+            <w:r>
+              <w:rPr>
+                <w:color w:val="FFFFFF" w:themeColor="background1"/>
+              </w:rPr>
+              <w:t>Síntomas</w:t>
+            </w:r>
+          </w:p>
+        </w:tc>
+      </w:tr>
+      <w:tr>
+        <w:tc>
+          <w:tcPr>
+            <w:tcW w:w="8754" w:type="dxa"/>
+            <w:gridSpan w:val="3"/>
+          </w:tcPr>
+          <w:p>
+            <w:pPr>
+              <w:pStyle w:val="PSI-Normal"/>
+            </w:pPr>
+            <w:r>
+              <w:t xml:space="preserve">Entre los problemas se destacan: no poder discutir sobre el proyecto, </w:t>
+            </w:r>
+            <w:r>
+              <w:t>evacuar</w:t>
+            </w:r>
+            <w:r>
+              <w:t xml:space="preserve"> dudas</w:t>
+            </w:r>
+            <w:r>
+              <w:t>, devoluciones, mejoras, cambios de parte del equipo de catedra</w:t>
+            </w:r>
+            <w:r>
+              <w:t>.</w:t>
+            </w:r>
+            <w:r>
+              <w:t xml:space="preserve"> Esto a su vez llevaría a que se extienda más la duración del desarrollo del sistema.</w:t>
+            </w:r>
+          </w:p>
+        </w:tc>
+      </w:tr>
+    </w:tbl>
+    <w:p>
+      <w:pPr>
+        <w:pStyle w:val="PSI-Normal"/>
+      </w:pPr>
+    </w:p>
+    <w:p>
+      <w:pPr>
+        <w:pStyle w:val="PSI-Ttulo2"/>
+        <w:outlineLvl w:val="9"/>
+      </w:pPr>
+      <w:r>
+        <w:t>Plan de Riesgos</w:t>
+      </w:r>
+    </w:p>
+    <w:tbl>
+      <w:tblPr>
+        <w:tblStyle w:val="Tablaconcuadrcula"/>
+        <w:tblW w:w="8755" w:type="dxa"/>
+        <w:tblLook w:val="04A0" w:firstRow="1" w:lastRow="0" w:firstColumn="1" w:lastColumn="0" w:noHBand="0" w:noVBand="1"/>
+      </w:tblPr>
+      <w:tblGrid>
+        <w:gridCol w:w="2660"/>
+        <w:gridCol w:w="1701"/>
+        <w:gridCol w:w="2693"/>
+        <w:gridCol w:w="1701"/>
+      </w:tblGrid>
+      <w:tr>
+        <w:tc>
+          <w:tcPr>
+            <w:tcW w:w="2660" w:type="dxa"/>
+            <w:shd w:val="clear" w:color="auto" w:fill="8DB3E2" w:themeFill="text2" w:themeFillTint="66"/>
+          </w:tcPr>
+          <w:p>
+            <w:pPr>
+              <w:pStyle w:val="PSI-Normal"/>
+              <w:rPr>
+                <w:color w:val="FFFFFF" w:themeColor="background1"/>
+              </w:rPr>
+            </w:pPr>
+            <w:r>
+              <w:rPr>
+                <w:color w:val="FFFFFF" w:themeColor="background1"/>
+              </w:rPr>
+              <w:t>Estrategia de Respuesta</w:t>
+            </w:r>
+          </w:p>
+        </w:tc>
+        <w:tc>
+          <w:tcPr>
+            <w:tcW w:w="1701" w:type="dxa"/>
+            <w:shd w:val="clear" w:color="auto" w:fill="8DB3E2" w:themeFill="text2" w:themeFillTint="66"/>
+          </w:tcPr>
+          <w:p>
+            <w:pPr>
+              <w:pStyle w:val="PSI-Normal"/>
+              <w:rPr>
+                <w:color w:val="FFFFFF" w:themeColor="background1"/>
+              </w:rPr>
+            </w:pPr>
+            <w:r>
+              <w:rPr>
+                <w:color w:val="FFFFFF" w:themeColor="background1"/>
+              </w:rPr>
+              <w:t>Responsable</w:t>
+            </w:r>
+          </w:p>
+        </w:tc>
+        <w:tc>
+          <w:tcPr>
+            <w:tcW w:w="2693" w:type="dxa"/>
+            <w:shd w:val="clear" w:color="auto" w:fill="8DB3E2" w:themeFill="text2" w:themeFillTint="66"/>
+          </w:tcPr>
+          <w:p>
+            <w:pPr>
+              <w:pStyle w:val="PSI-Normal"/>
+              <w:rPr>
+                <w:color w:val="FFFFFF" w:themeColor="background1"/>
+              </w:rPr>
+            </w:pPr>
+            <w:r>
+              <w:rPr>
+                <w:color w:val="FFFFFF" w:themeColor="background1"/>
+              </w:rPr>
+              <w:t>Respuesta al Riesgo</w:t>
+            </w:r>
+          </w:p>
+        </w:tc>
+        <w:tc>
+          <w:tcPr>
+            <w:tcW w:w="1701" w:type="dxa"/>
+            <w:shd w:val="clear" w:color="auto" w:fill="8DB3E2" w:themeFill="text2" w:themeFillTint="66"/>
+          </w:tcPr>
+          <w:p>
+            <w:pPr>
+              <w:pStyle w:val="PSI-Normal"/>
+              <w:rPr>
+                <w:color w:val="FFFFFF" w:themeColor="background1"/>
+              </w:rPr>
+            </w:pPr>
+            <w:r>
+              <w:rPr>
+                <w:color w:val="FFFFFF" w:themeColor="background1"/>
+              </w:rPr>
+              <w:t>Etapa</w:t>
+            </w:r>
+          </w:p>
+        </w:tc>
+      </w:tr>
+      <w:tr>
+        <w:tc>
+          <w:tcPr>
+            <w:tcW w:w="2660" w:type="dxa"/>
+          </w:tcPr>
+          <w:p>
+            <w:pPr>
+              <w:pStyle w:val="PSI-Normal"/>
+            </w:pPr>
+            <w:r>
+              <w:t xml:space="preserve">Reducción </w:t>
+            </w:r>
+          </w:p>
+        </w:tc>
+        <w:tc>
+          <w:tcPr>
+            <w:tcW w:w="1701" w:type="dxa"/>
+          </w:tcPr>
+          <w:p>
+            <w:pPr>
+              <w:pStyle w:val="PSI-Normal"/>
+            </w:pPr>
+            <w:r>
+              <w:t>Todo el equipo</w:t>
+            </w:r>
+          </w:p>
+        </w:tc>
+        <w:tc>
+          <w:tcPr>
+            <w:tcW w:w="2693" w:type="dxa"/>
+            <w:shd w:val="clear" w:color="auto" w:fill="auto"/>
+          </w:tcPr>
+          <w:p>
+            <w:pPr>
+              <w:pStyle w:val="PSI-Normal"/>
+            </w:pPr>
+            <w:r>
+              <w:t>Enviar mail a los profesores para evacuar las dudas que se tengan</w:t>
+            </w:r>
+            <w:r>
+              <w:t>.</w:t>
+            </w:r>
+          </w:p>
+        </w:tc>
+        <w:tc>
+          <w:tcPr>
+            <w:tcW w:w="1701" w:type="dxa"/>
+            <w:shd w:val="clear" w:color="auto" w:fill="auto"/>
+          </w:tcPr>
+          <w:p>
+            <w:pPr>
+              <w:pStyle w:val="PSI-Normal"/>
+            </w:pPr>
+            <w:r>
+              <w:t>Construcción</w:t>
+            </w:r>
+          </w:p>
+        </w:tc>
+      </w:tr>
+      <w:tr>
+        <w:tc>
+          <w:tcPr>
+            <w:tcW w:w="2660" w:type="dxa"/>
+          </w:tcPr>
+          <w:p>
+            <w:pPr>
+              <w:pStyle w:val="PSI-Normal"/>
+            </w:pPr>
+            <w:r>
+              <w:t>Reducción</w:t>
+            </w:r>
+          </w:p>
+        </w:tc>
+        <w:tc>
+          <w:tcPr>
+            <w:tcW w:w="1701" w:type="dxa"/>
+          </w:tcPr>
+          <w:p>
+            <w:pPr>
+              <w:pStyle w:val="PSI-Normal"/>
+            </w:pPr>
+            <w:r>
+              <w:t>Todo el equipo</w:t>
+            </w:r>
+          </w:p>
+        </w:tc>
+        <w:tc>
+          <w:tcPr>
+            <w:tcW w:w="2693" w:type="dxa"/>
+            <w:shd w:val="clear" w:color="auto" w:fill="auto"/>
+          </w:tcPr>
+          <w:p>
+            <w:pPr>
+              <w:pStyle w:val="PSI-Normal"/>
+            </w:pPr>
+            <w:r>
+              <w:t>Grabar pantalla mostrando la funcionalidad del sistema (CU) y enviárselas a los profes para mostrar avances</w:t>
+            </w:r>
+          </w:p>
+        </w:tc>
+        <w:tc>
+          <w:tcPr>
+            <w:tcW w:w="1701" w:type="dxa"/>
+            <w:shd w:val="clear" w:color="auto" w:fill="auto"/>
+          </w:tcPr>
+          <w:p>
+            <w:pPr>
+              <w:pStyle w:val="PSI-Normal"/>
+            </w:pPr>
+            <w:r>
+              <w:t>Construcción</w:t>
+            </w:r>
+          </w:p>
+        </w:tc>
+      </w:tr>
+      <w:tr>
+        <w:tc>
+          <w:tcPr>
+            <w:tcW w:w="2660" w:type="dxa"/>
+          </w:tcPr>
+          <w:p>
+            <w:pPr>
+              <w:pStyle w:val="PSI-Normal"/>
+            </w:pPr>
+            <w:r>
+              <w:t xml:space="preserve">Reducción </w:t>
+            </w:r>
+          </w:p>
+        </w:tc>
+        <w:tc>
+          <w:tcPr>
+            <w:tcW w:w="1701" w:type="dxa"/>
+          </w:tcPr>
+          <w:p>
+            <w:pPr>
+              <w:pStyle w:val="PSI-Normal"/>
+            </w:pPr>
+            <w:r>
+              <w:t>Todo el equipo</w:t>
+            </w:r>
+          </w:p>
+        </w:tc>
+        <w:tc>
+          <w:tcPr>
+            <w:tcW w:w="2693" w:type="dxa"/>
+            <w:shd w:val="clear" w:color="auto" w:fill="auto"/>
+          </w:tcPr>
+          <w:p>
+            <w:pPr>
+              <w:pStyle w:val="PSI-Normal"/>
+            </w:pPr>
+            <w:r>
+              <w:t>Realizar reuniones virtuales mediante programas informáticos (Skype, Zoom, WhatsApp)</w:t>
+            </w:r>
+          </w:p>
+        </w:tc>
+        <w:tc>
+          <w:tcPr>
+            <w:tcW w:w="1701" w:type="dxa"/>
+            <w:shd w:val="clear" w:color="auto" w:fill="auto"/>
+          </w:tcPr>
+          <w:p>
+            <w:pPr>
+              <w:pStyle w:val="PSI-Normal"/>
+            </w:pPr>
+            <w:r>
+              <w:t>Construcción</w:t>
+            </w:r>
+          </w:p>
+        </w:tc>
+      </w:tr>
+    </w:tbl>
+    <w:p>
+      <w:pPr>
+        <w:pStyle w:val="PSI-Normal"/>
+      </w:pPr>
+    </w:p>
+    <w:p>
+      <w:pPr>
+        <w:pStyle w:val="PSI-Ttulo2"/>
+        <w:outlineLvl w:val="9"/>
+      </w:pPr>
+      <w:r>
+        <w:t>Seguimiento</w:t>
+      </w:r>
+    </w:p>
+    <w:tbl>
+      <w:tblPr>
+        <w:tblStyle w:val="Tablaconcuadrcula"/>
+        <w:tblW w:w="8755" w:type="dxa"/>
+        <w:tblLook w:val="04A0" w:firstRow="1" w:lastRow="0" w:firstColumn="1" w:lastColumn="0" w:noHBand="0" w:noVBand="1"/>
+      </w:tblPr>
+      <w:tblGrid>
+        <w:gridCol w:w="2161"/>
+        <w:gridCol w:w="2161"/>
+        <w:gridCol w:w="2161"/>
+        <w:gridCol w:w="2272"/>
+      </w:tblGrid>
+      <w:tr>
+        <w:tc>
+          <w:tcPr>
+            <w:tcW w:w="2161" w:type="dxa"/>
+            <w:shd w:val="clear" w:color="auto" w:fill="8DB3E2" w:themeFill="text2" w:themeFillTint="66"/>
+          </w:tcPr>
+          <w:p>
+            <w:pPr>
+              <w:pStyle w:val="PSI-Normal"/>
+              <w:rPr>
+                <w:color w:val="FFFFFF" w:themeColor="background1"/>
+              </w:rPr>
+            </w:pPr>
+            <w:r>
+              <w:rPr>
+                <w:color w:val="FFFFFF" w:themeColor="background1"/>
+              </w:rPr>
+              <w:t>Fecha</w:t>
+            </w:r>
+          </w:p>
+        </w:tc>
+        <w:tc>
+          <w:tcPr>
+            <w:tcW w:w="2161" w:type="dxa"/>
+            <w:shd w:val="clear" w:color="auto" w:fill="8DB3E2" w:themeFill="text2" w:themeFillTint="66"/>
+          </w:tcPr>
+          <w:p>
+            <w:pPr>
+              <w:pStyle w:val="PSI-Normal"/>
+              <w:rPr>
+                <w:color w:val="FFFFFF" w:themeColor="background1"/>
+              </w:rPr>
+            </w:pPr>
+            <w:r>
+              <w:rPr>
+                <w:color w:val="FFFFFF" w:themeColor="background1"/>
+              </w:rPr>
+              <w:t>Etapa</w:t>
+            </w:r>
+          </w:p>
+        </w:tc>
+        <w:tc>
+          <w:tcPr>
+            <w:tcW w:w="2161" w:type="dxa"/>
+            <w:shd w:val="clear" w:color="auto" w:fill="8DB3E2" w:themeFill="text2" w:themeFillTint="66"/>
+          </w:tcPr>
+          <w:p>
+            <w:pPr>
+              <w:pStyle w:val="PSI-Normal"/>
+              <w:rPr>
+                <w:color w:val="FFFFFF" w:themeColor="background1"/>
+              </w:rPr>
+            </w:pPr>
+            <w:r>
+              <w:rPr>
+                <w:color w:val="FFFFFF" w:themeColor="background1"/>
+              </w:rPr>
+              <w:t>Comentario</w:t>
+            </w:r>
+          </w:p>
+        </w:tc>
+        <w:tc>
+          <w:tcPr>
+            <w:tcW w:w="2272" w:type="dxa"/>
+            <w:shd w:val="clear" w:color="auto" w:fill="8DB3E2" w:themeFill="text2" w:themeFillTint="66"/>
+          </w:tcPr>
+          <w:p>
+            <w:pPr>
+              <w:pStyle w:val="PSI-Normal"/>
+              <w:rPr>
+                <w:color w:val="FFFFFF" w:themeColor="background1"/>
+              </w:rPr>
+            </w:pPr>
+            <w:r>
+              <w:rPr>
+                <w:color w:val="FFFFFF" w:themeColor="background1"/>
+              </w:rPr>
+              <w:t>Responsable</w:t>
+            </w:r>
+          </w:p>
+        </w:tc>
+      </w:tr>
+      <w:tr>
+        <w:tc>
+          <w:tcPr>
+            <w:tcW w:w="2161" w:type="dxa"/>
+          </w:tcPr>
+          <w:p>
+            <w:pPr>
+              <w:pStyle w:val="PSI-Normal"/>
+            </w:pPr>
+          </w:p>
+        </w:tc>
+        <w:tc>
+          <w:tcPr>
+            <w:tcW w:w="2161" w:type="dxa"/>
+          </w:tcPr>
+          <w:p>
+            <w:pPr>
+              <w:pStyle w:val="PSI-Normal"/>
+            </w:pPr>
+          </w:p>
+        </w:tc>
+        <w:tc>
+          <w:tcPr>
+            <w:tcW w:w="2161" w:type="dxa"/>
+          </w:tcPr>
+          <w:p>
+            <w:pPr>
+              <w:pStyle w:val="PSI-Normal"/>
+            </w:pPr>
+          </w:p>
+        </w:tc>
+        <w:tc>
+          <w:tcPr>
+            <w:tcW w:w="2272" w:type="dxa"/>
+          </w:tcPr>
+          <w:p>
+            <w:pPr>
+              <w:pStyle w:val="PSI-Normal"/>
+            </w:pPr>
+          </w:p>
+        </w:tc>
+      </w:tr>
+    </w:tbl>
+    <w:p>
+      <w:pPr>
+        <w:pStyle w:val="PSI-Normal"/>
+      </w:pPr>
+    </w:p>
+    <w:p>
+      <w:pPr>
+        <w:pStyle w:val="PSI-Normal"/>
+      </w:pPr>
+    </w:p>
+    <w:p>
+      <w:pPr>
+        <w:pStyle w:val="PSI-Normal"/>
+      </w:pPr>
+    </w:p>
+    <w:p>
+      <w:pPr>
+        <w:pStyle w:val="PSI-Ttulo1"/>
+      </w:pPr>
+      <w:r>
+        <w:t>Ref. RK</w:t>
+      </w:r>
+    </w:p>
+    <w:p>
+      <w:pPr>
+        <w:pStyle w:val="PSI-Ttulo2"/>
+        <w:outlineLvl w:val="9"/>
+      </w:pPr>
+      <w:r>
+        <w:t>Identificación</w:t>
+      </w:r>
+    </w:p>
+    <w:tbl>
+      <w:tblPr>
+        <w:tblStyle w:val="Tablaconcuadrcula"/>
+        <w:tblW w:w="0" w:type="auto"/>
+        <w:tblInd w:w="-34" w:type="dxa"/>
+        <w:tblLook w:val="04A0" w:firstRow="1" w:lastRow="0" w:firstColumn="1" w:lastColumn="0" w:noHBand="0" w:noVBand="1"/>
+      </w:tblPr>
+      <w:tblGrid>
+        <w:gridCol w:w="3081"/>
+        <w:gridCol w:w="1179"/>
+        <w:gridCol w:w="191"/>
+        <w:gridCol w:w="1355"/>
+        <w:gridCol w:w="2722"/>
+      </w:tblGrid>
+      <w:tr>
+        <w:trPr>
+          <w:trHeight w:val="335"/>
+        </w:trPr>
+        <w:tc>
+          <w:tcPr>
+            <w:tcW w:w="3178" w:type="dxa"/>
+            <w:shd w:val="clear" w:color="auto" w:fill="8DB3E2" w:themeFill="text2" w:themeFillTint="66"/>
+          </w:tcPr>
+          <w:p>
+            <w:pPr>
+              <w:pStyle w:val="PSI-Normal"/>
+              <w:rPr>
+                <w:color w:val="FFFFFF" w:themeColor="background1"/>
+              </w:rPr>
+            </w:pPr>
+            <w:r>
+              <w:rPr>
+                <w:color w:val="FFFFFF" w:themeColor="background1"/>
+              </w:rPr>
+              <w:t>Número de Referencia</w:t>
+            </w:r>
+          </w:p>
+        </w:tc>
+        <w:tc>
+          <w:tcPr>
+            <w:tcW w:w="2788" w:type="dxa"/>
+            <w:gridSpan w:val="3"/>
+            <w:shd w:val="clear" w:color="auto" w:fill="8DB3E2" w:themeFill="text2" w:themeFillTint="66"/>
+          </w:tcPr>
+          <w:p>
+            <w:pPr>
+              <w:pStyle w:val="PSI-Normal"/>
+              <w:rPr>
+                <w:color w:val="FFFFFF" w:themeColor="background1"/>
+              </w:rPr>
+            </w:pPr>
+            <w:r>
+              <w:rPr>
+                <w:color w:val="FFFFFF" w:themeColor="background1"/>
+              </w:rPr>
+              <w:t>Fecha de Identificación</w:t>
+            </w:r>
+          </w:p>
+        </w:tc>
+        <w:tc>
+          <w:tcPr>
+            <w:tcW w:w="2788" w:type="dxa"/>
+            <w:shd w:val="clear" w:color="auto" w:fill="8DB3E2" w:themeFill="text2" w:themeFillTint="66"/>
+          </w:tcPr>
+          <w:p>
+            <w:pPr>
+              <w:pStyle w:val="PSI-Normal"/>
+              <w:rPr>
+                <w:color w:val="FFFFFF" w:themeColor="background1"/>
+              </w:rPr>
+            </w:pPr>
+            <w:r>
+              <w:rPr>
+                <w:color w:val="FFFFFF" w:themeColor="background1"/>
+              </w:rPr>
+              <w:t>Etapa</w:t>
+            </w:r>
+          </w:p>
+        </w:tc>
+      </w:tr>
+      <w:tr>
+        <w:trPr>
+          <w:trHeight w:val="335"/>
+        </w:trPr>
+        <w:tc>
+          <w:tcPr>
+            <w:tcW w:w="3178" w:type="dxa"/>
+            <w:shd w:val="clear" w:color="auto" w:fill="auto"/>
+          </w:tcPr>
+          <w:p>
+            <w:pPr>
+              <w:pStyle w:val="PSI-Normal"/>
+            </w:pPr>
+            <w:r>
+              <w:t>RK</w:t>
+            </w:r>
+          </w:p>
+        </w:tc>
+        <w:tc>
+          <w:tcPr>
+            <w:tcW w:w="2788" w:type="dxa"/>
+            <w:gridSpan w:val="3"/>
+            <w:shd w:val="clear" w:color="auto" w:fill="auto"/>
+          </w:tcPr>
+          <w:p>
+            <w:pPr>
+              <w:pStyle w:val="PSI-Normal"/>
+            </w:pPr>
+          </w:p>
+        </w:tc>
+        <w:tc>
+          <w:tcPr>
+            <w:tcW w:w="2788" w:type="dxa"/>
+            <w:shd w:val="clear" w:color="auto" w:fill="auto"/>
+          </w:tcPr>
+          <w:p>
+            <w:pPr>
+              <w:pStyle w:val="PSI-Normal"/>
+            </w:pPr>
+            <w:r>
+              <w:t>Construcción</w:t>
+            </w:r>
+          </w:p>
+        </w:tc>
+      </w:tr>
+      <w:tr>
+        <w:tc>
+          <w:tcPr>
+            <w:tcW w:w="4568" w:type="dxa"/>
+            <w:gridSpan w:val="3"/>
+            <w:shd w:val="clear" w:color="auto" w:fill="8DB3E2" w:themeFill="text2" w:themeFillTint="66"/>
+          </w:tcPr>
+          <w:p>
+            <w:pPr>
+              <w:pStyle w:val="PSI-Normal"/>
+              <w:rPr>
+                <w:color w:val="FFFFFF" w:themeColor="background1"/>
+              </w:rPr>
+            </w:pPr>
+            <w:r>
+              <w:rPr>
+                <w:color w:val="FFFFFF" w:themeColor="background1"/>
+              </w:rPr>
+              <w:lastRenderedPageBreak/>
+              <w:t>Nombre del Riesgo</w:t>
+            </w:r>
+          </w:p>
+        </w:tc>
+        <w:tc>
+          <w:tcPr>
+            <w:tcW w:w="4186" w:type="dxa"/>
+            <w:gridSpan w:val="2"/>
+            <w:shd w:val="clear" w:color="auto" w:fill="8DB3E2" w:themeFill="text2" w:themeFillTint="66"/>
+          </w:tcPr>
+          <w:p>
+            <w:pPr>
+              <w:pStyle w:val="PSI-Normal"/>
+              <w:rPr>
+                <w:color w:val="FFFFFF" w:themeColor="background1"/>
+              </w:rPr>
+            </w:pPr>
+            <w:r>
+              <w:rPr>
+                <w:color w:val="FFFFFF" w:themeColor="background1"/>
+              </w:rPr>
+              <w:t>Categoría</w:t>
+            </w:r>
+          </w:p>
+        </w:tc>
+      </w:tr>
+      <w:tr>
+        <w:tc>
+          <w:tcPr>
+            <w:tcW w:w="4568" w:type="dxa"/>
+            <w:gridSpan w:val="3"/>
+          </w:tcPr>
+          <w:p>
+            <w:pPr>
+              <w:pStyle w:val="PSI-Normal"/>
+            </w:pPr>
+          </w:p>
+        </w:tc>
+        <w:tc>
+          <w:tcPr>
+            <w:tcW w:w="4186" w:type="dxa"/>
+            <w:gridSpan w:val="2"/>
+          </w:tcPr>
+          <w:p>
+            <w:pPr>
+              <w:pStyle w:val="PSI-Normal"/>
+            </w:pPr>
+          </w:p>
+        </w:tc>
+      </w:tr>
+      <w:tr>
+        <w:tc>
+          <w:tcPr>
+            <w:tcW w:w="8754" w:type="dxa"/>
+            <w:gridSpan w:val="5"/>
+            <w:shd w:val="clear" w:color="auto" w:fill="8DB3E2" w:themeFill="text2" w:themeFillTint="66"/>
+          </w:tcPr>
+          <w:p>
+            <w:pPr>
+              <w:pStyle w:val="PSI-Normal"/>
+              <w:rPr>
+                <w:color w:val="FFFFFF" w:themeColor="background1"/>
+              </w:rPr>
+            </w:pPr>
+            <w:r>
+              <w:rPr>
+                <w:color w:val="FFFFFF" w:themeColor="background1"/>
+              </w:rPr>
+              <w:t>Descripción</w:t>
+            </w:r>
+          </w:p>
+        </w:tc>
+      </w:tr>
+      <w:tr>
+        <w:tc>
+          <w:tcPr>
+            <w:tcW w:w="8754" w:type="dxa"/>
+            <w:gridSpan w:val="5"/>
+          </w:tcPr>
+          <w:p>
+            <w:pPr>
+              <w:pStyle w:val="PSI-Normal"/>
+            </w:pPr>
+          </w:p>
+        </w:tc>
+      </w:tr>
+      <w:tr>
+        <w:tc>
+          <w:tcPr>
+            <w:tcW w:w="4377" w:type="dxa"/>
+            <w:gridSpan w:val="2"/>
+            <w:shd w:val="clear" w:color="auto" w:fill="8DB3E2" w:themeFill="text2" w:themeFillTint="66"/>
+          </w:tcPr>
+          <w:p>
+            <w:pPr>
+              <w:pStyle w:val="PSI-Normal"/>
+              <w:rPr>
+                <w:color w:val="FFFFFF" w:themeColor="background1"/>
+              </w:rPr>
+            </w:pPr>
+            <w:r>
+              <w:rPr>
+                <w:color w:val="FFFFFF" w:themeColor="background1"/>
+              </w:rPr>
+              <w:t>Estado del Riesgo (Activo, Cerrado)</w:t>
+            </w:r>
+          </w:p>
+        </w:tc>
+        <w:tc>
+          <w:tcPr>
+            <w:tcW w:w="4377" w:type="dxa"/>
+            <w:gridSpan w:val="3"/>
+          </w:tcPr>
+          <w:p>
+            <w:pPr>
+              <w:pStyle w:val="PSI-Normal"/>
+            </w:pPr>
+            <w:r>
+              <w:t>Activo</w:t>
+            </w:r>
+          </w:p>
+        </w:tc>
+      </w:tr>
+    </w:tbl>
+    <w:p>
+      <w:pPr>
+        <w:pStyle w:val="PSI-Normal"/>
+      </w:pPr>
+    </w:p>
+    <w:p>
+      <w:pPr>
+        <w:pStyle w:val="PSI-Ttulo2"/>
+        <w:outlineLvl w:val="9"/>
+      </w:pPr>
+      <w:r>
+        <w:t>Análisis</w:t>
+      </w:r>
+    </w:p>
+    <w:tbl>
+      <w:tblPr>
+        <w:tblStyle w:val="Tablaconcuadrcula"/>
+        <w:tblW w:w="0" w:type="auto"/>
+        <w:tblInd w:w="-34" w:type="dxa"/>
+        <w:tblLook w:val="04A0" w:firstRow="1" w:lastRow="0" w:firstColumn="1" w:lastColumn="0" w:noHBand="0" w:noVBand="1"/>
+      </w:tblPr>
+      <w:tblGrid>
+        <w:gridCol w:w="3087"/>
+        <w:gridCol w:w="2756"/>
+        <w:gridCol w:w="2685"/>
+      </w:tblGrid>
+      <w:tr>
+        <w:tc>
+          <w:tcPr>
+            <w:tcW w:w="3176" w:type="dxa"/>
+            <w:shd w:val="clear" w:color="auto" w:fill="8DB3E2" w:themeFill="text2" w:themeFillTint="66"/>
+          </w:tcPr>
+          <w:p>
+            <w:pPr>
+              <w:pStyle w:val="PSI-Normal"/>
+              <w:rPr>
+                <w:color w:val="FFFFFF" w:themeColor="background1"/>
+              </w:rPr>
+            </w:pPr>
+            <w:r>
+              <w:rPr>
+                <w:color w:val="FFFFFF" w:themeColor="background1"/>
+              </w:rPr>
+              <w:t>Impacto</w:t>
+            </w:r>
+          </w:p>
+        </w:tc>
+        <w:tc>
+          <w:tcPr>
+            <w:tcW w:w="2813" w:type="dxa"/>
+            <w:shd w:val="clear" w:color="auto" w:fill="8DB3E2" w:themeFill="text2" w:themeFillTint="66"/>
+          </w:tcPr>
+          <w:p>
+            <w:pPr>
+              <w:pStyle w:val="PSI-Normal"/>
+              <w:rPr>
+                <w:color w:val="FFFFFF" w:themeColor="background1"/>
+              </w:rPr>
+            </w:pPr>
+            <w:r>
+              <w:rPr>
+                <w:color w:val="FFFFFF" w:themeColor="background1"/>
+              </w:rPr>
+              <w:t>Probabilidad</w:t>
+            </w:r>
+          </w:p>
+        </w:tc>
+        <w:tc>
+          <w:tcPr>
+            <w:tcW w:w="2765" w:type="dxa"/>
+            <w:shd w:val="clear" w:color="auto" w:fill="8DB3E2" w:themeFill="text2" w:themeFillTint="66"/>
+          </w:tcPr>
+          <w:p>
+            <w:pPr>
+              <w:pStyle w:val="PSI-Normal"/>
+              <w:rPr>
+                <w:color w:val="FFFFFF" w:themeColor="background1"/>
+              </w:rPr>
+            </w:pPr>
+            <w:r>
+              <w:rPr>
+                <w:color w:val="FFFFFF" w:themeColor="background1"/>
+              </w:rPr>
+              <w:t>Factor</w:t>
+            </w:r>
+          </w:p>
+        </w:tc>
+      </w:tr>
+      <w:tr>
+        <w:tc>
+          <w:tcPr>
+            <w:tcW w:w="3176" w:type="dxa"/>
+          </w:tcPr>
+          <w:p>
+            <w:pPr>
+              <w:pStyle w:val="PSI-Normal"/>
+            </w:pPr>
+          </w:p>
+        </w:tc>
+        <w:tc>
+          <w:tcPr>
+            <w:tcW w:w="2813" w:type="dxa"/>
+          </w:tcPr>
+          <w:p>
+            <w:pPr>
+              <w:pStyle w:val="PSI-Normal"/>
+            </w:pPr>
+          </w:p>
+        </w:tc>
+        <w:tc>
+          <w:tcPr>
+            <w:tcW w:w="2765" w:type="dxa"/>
+          </w:tcPr>
+          <w:p>
+            <w:pPr>
+              <w:pStyle w:val="PSI-Normal"/>
+            </w:pPr>
+          </w:p>
+        </w:tc>
+      </w:tr>
+      <w:tr>
+        <w:tc>
+          <w:tcPr>
+            <w:tcW w:w="8754" w:type="dxa"/>
+            <w:gridSpan w:val="3"/>
+            <w:shd w:val="clear" w:color="auto" w:fill="8DB3E2" w:themeFill="text2" w:themeFillTint="66"/>
+          </w:tcPr>
+          <w:p>
+            <w:pPr>
+              <w:pStyle w:val="PSI-Normal"/>
+              <w:rPr>
+                <w:color w:val="FFFFFF" w:themeColor="background1"/>
+              </w:rPr>
+            </w:pPr>
+            <w:r>
+              <w:rPr>
+                <w:color w:val="FFFFFF" w:themeColor="background1"/>
+              </w:rPr>
+              <w:t>Causas</w:t>
+            </w:r>
+          </w:p>
+        </w:tc>
+      </w:tr>
+      <w:tr>
+        <w:tc>
+          <w:tcPr>
+            <w:tcW w:w="8754" w:type="dxa"/>
+            <w:gridSpan w:val="3"/>
+          </w:tcPr>
+          <w:p>
+            <w:pPr>
+              <w:pStyle w:val="PSI-Normal"/>
+            </w:pPr>
+          </w:p>
+        </w:tc>
+      </w:tr>
+      <w:tr>
+        <w:tc>
+          <w:tcPr>
+            <w:tcW w:w="8754" w:type="dxa"/>
+            <w:gridSpan w:val="3"/>
+            <w:shd w:val="clear" w:color="auto" w:fill="8DB3E2" w:themeFill="text2" w:themeFillTint="66"/>
+          </w:tcPr>
+          <w:p>
+            <w:pPr>
+              <w:pStyle w:val="PSI-Normal"/>
+              <w:rPr>
+                <w:color w:val="FFFFFF" w:themeColor="background1"/>
+              </w:rPr>
+            </w:pPr>
+            <w:r>
+              <w:rPr>
+                <w:color w:val="FFFFFF" w:themeColor="background1"/>
+              </w:rPr>
+              <w:t>Síntomas</w:t>
+            </w:r>
+          </w:p>
+        </w:tc>
+      </w:tr>
+      <w:tr>
+        <w:tc>
+          <w:tcPr>
+            <w:tcW w:w="8754" w:type="dxa"/>
+            <w:gridSpan w:val="3"/>
+          </w:tcPr>
+          <w:p>
+            <w:pPr>
+              <w:pStyle w:val="PSI-Normal"/>
+            </w:pPr>
+          </w:p>
+        </w:tc>
+      </w:tr>
+    </w:tbl>
+    <w:p>
+      <w:pPr>
+        <w:pStyle w:val="PSI-Normal"/>
+      </w:pPr>
+    </w:p>
+    <w:p>
+      <w:pPr>
+        <w:pStyle w:val="PSI-Ttulo2"/>
+        <w:outlineLvl w:val="9"/>
+      </w:pPr>
+      <w:r>
+        <w:t>Plan de Riesgos</w:t>
+      </w:r>
+    </w:p>
+    <w:tbl>
+      <w:tblPr>
+        <w:tblStyle w:val="Tablaconcuadrcula"/>
+        <w:tblW w:w="8755" w:type="dxa"/>
+        <w:tblLook w:val="04A0" w:firstRow="1" w:lastRow="0" w:firstColumn="1" w:lastColumn="0" w:noHBand="0" w:noVBand="1"/>
+      </w:tblPr>
+      <w:tblGrid>
+        <w:gridCol w:w="2660"/>
+        <w:gridCol w:w="1701"/>
+        <w:gridCol w:w="2693"/>
+        <w:gridCol w:w="1701"/>
+      </w:tblGrid>
+      <w:tr>
+        <w:tc>
+          <w:tcPr>
+            <w:tcW w:w="2660" w:type="dxa"/>
+            <w:shd w:val="clear" w:color="auto" w:fill="8DB3E2" w:themeFill="text2" w:themeFillTint="66"/>
+          </w:tcPr>
+          <w:p>
+            <w:pPr>
+              <w:pStyle w:val="PSI-Normal"/>
+              <w:rPr>
+                <w:color w:val="FFFFFF" w:themeColor="background1"/>
+              </w:rPr>
+            </w:pPr>
+            <w:r>
+              <w:rPr>
+                <w:color w:val="FFFFFF" w:themeColor="background1"/>
+              </w:rPr>
+              <w:t>Estrategia de Respuesta</w:t>
+            </w:r>
+          </w:p>
+        </w:tc>
+        <w:tc>
+          <w:tcPr>
+            <w:tcW w:w="1701" w:type="dxa"/>
+            <w:shd w:val="clear" w:color="auto" w:fill="8DB3E2" w:themeFill="text2" w:themeFillTint="66"/>
+          </w:tcPr>
+          <w:p>
+            <w:pPr>
+              <w:pStyle w:val="PSI-Normal"/>
+              <w:rPr>
+                <w:color w:val="FFFFFF" w:themeColor="background1"/>
+              </w:rPr>
+            </w:pPr>
+            <w:r>
+              <w:rPr>
+                <w:color w:val="FFFFFF" w:themeColor="background1"/>
+              </w:rPr>
+              <w:t>Responsable</w:t>
+            </w:r>
+          </w:p>
+        </w:tc>
+        <w:tc>
+          <w:tcPr>
+            <w:tcW w:w="2693" w:type="dxa"/>
+            <w:shd w:val="clear" w:color="auto" w:fill="8DB3E2" w:themeFill="text2" w:themeFillTint="66"/>
+          </w:tcPr>
+          <w:p>
+            <w:pPr>
+              <w:pStyle w:val="PSI-Normal"/>
+              <w:rPr>
+                <w:color w:val="FFFFFF" w:themeColor="background1"/>
+              </w:rPr>
+            </w:pPr>
+            <w:r>
+              <w:rPr>
+                <w:color w:val="FFFFFF" w:themeColor="background1"/>
+              </w:rPr>
+              <w:t>Respuesta al Riesgo</w:t>
+            </w:r>
+          </w:p>
+        </w:tc>
+        <w:tc>
+          <w:tcPr>
+            <w:tcW w:w="1701" w:type="dxa"/>
+            <w:shd w:val="clear" w:color="auto" w:fill="8DB3E2" w:themeFill="text2" w:themeFillTint="66"/>
+          </w:tcPr>
+          <w:p>
+            <w:pPr>
+              <w:pStyle w:val="PSI-Normal"/>
+              <w:rPr>
+                <w:color w:val="FFFFFF" w:themeColor="background1"/>
+              </w:rPr>
+            </w:pPr>
+            <w:r>
+              <w:rPr>
+                <w:color w:val="FFFFFF" w:themeColor="background1"/>
+              </w:rPr>
+              <w:t>Etapa</w:t>
+            </w:r>
+          </w:p>
+        </w:tc>
+      </w:tr>
+      <w:tr>
+        <w:tc>
+          <w:tcPr>
+            <w:tcW w:w="2660" w:type="dxa"/>
+          </w:tcPr>
+          <w:p>
+            <w:pPr>
+              <w:pStyle w:val="PSI-Normal"/>
+            </w:pPr>
+          </w:p>
+        </w:tc>
+        <w:tc>
+          <w:tcPr>
+            <w:tcW w:w="1701" w:type="dxa"/>
+          </w:tcPr>
+          <w:p>
+            <w:pPr>
+              <w:pStyle w:val="PSI-Normal"/>
+            </w:pPr>
+          </w:p>
+        </w:tc>
+        <w:tc>
+          <w:tcPr>
+            <w:tcW w:w="2693" w:type="dxa"/>
+            <w:shd w:val="clear" w:color="auto" w:fill="auto"/>
+          </w:tcPr>
+          <w:p>
+            <w:pPr>
+              <w:pStyle w:val="PSI-Normal"/>
+            </w:pPr>
+          </w:p>
+        </w:tc>
+        <w:tc>
+          <w:tcPr>
+            <w:tcW w:w="1701" w:type="dxa"/>
+            <w:shd w:val="clear" w:color="auto" w:fill="auto"/>
+          </w:tcPr>
+          <w:p>
+            <w:pPr>
+              <w:pStyle w:val="PSI-Normal"/>
+            </w:pPr>
+          </w:p>
+        </w:tc>
+      </w:tr>
+      <w:tr>
+        <w:tc>
+          <w:tcPr>
+            <w:tcW w:w="2660" w:type="dxa"/>
+          </w:tcPr>
+          <w:p>
+            <w:pPr>
+              <w:pStyle w:val="PSI-Normal"/>
+            </w:pPr>
+          </w:p>
+        </w:tc>
+        <w:tc>
+          <w:tcPr>
+            <w:tcW w:w="1701" w:type="dxa"/>
+          </w:tcPr>
+          <w:p>
+            <w:pPr>
+              <w:pStyle w:val="PSI-Normal"/>
+            </w:pPr>
+          </w:p>
+        </w:tc>
+        <w:tc>
+          <w:tcPr>
+            <w:tcW w:w="2693" w:type="dxa"/>
+            <w:shd w:val="clear" w:color="auto" w:fill="auto"/>
+          </w:tcPr>
+          <w:p>
+            <w:pPr>
+              <w:pStyle w:val="PSI-Normal"/>
+            </w:pPr>
+          </w:p>
+        </w:tc>
+        <w:tc>
+          <w:tcPr>
+            <w:tcW w:w="1701" w:type="dxa"/>
+            <w:shd w:val="clear" w:color="auto" w:fill="auto"/>
+          </w:tcPr>
+          <w:p>
+            <w:pPr>
+              <w:pStyle w:val="PSI-Normal"/>
+            </w:pPr>
+          </w:p>
+        </w:tc>
+      </w:tr>
+    </w:tbl>
+    <w:p>
+      <w:pPr>
+        <w:pStyle w:val="PSI-Normal"/>
+      </w:pPr>
+    </w:p>
+    <w:p>
+      <w:pPr>
+        <w:pStyle w:val="PSI-Ttulo2"/>
+        <w:outlineLvl w:val="9"/>
+      </w:pPr>
+      <w:r>
+        <w:t>Seguimiento</w:t>
+      </w:r>
+    </w:p>
+    <w:tbl>
+      <w:tblPr>
+        <w:tblStyle w:val="Tablaconcuadrcula"/>
+        <w:tblW w:w="8755" w:type="dxa"/>
+        <w:tblLook w:val="04A0" w:firstRow="1" w:lastRow="0" w:firstColumn="1" w:lastColumn="0" w:noHBand="0" w:noVBand="1"/>
+      </w:tblPr>
+      <w:tblGrid>
+        <w:gridCol w:w="2161"/>
+        <w:gridCol w:w="2161"/>
+        <w:gridCol w:w="2161"/>
+        <w:gridCol w:w="2272"/>
+      </w:tblGrid>
+      <w:tr>
+        <w:tc>
+          <w:tcPr>
+            <w:tcW w:w="2161" w:type="dxa"/>
+            <w:shd w:val="clear" w:color="auto" w:fill="8DB3E2" w:themeFill="text2" w:themeFillTint="66"/>
+          </w:tcPr>
+          <w:p>
+            <w:pPr>
+              <w:pStyle w:val="PSI-Normal"/>
+              <w:rPr>
+                <w:color w:val="FFFFFF" w:themeColor="background1"/>
+              </w:rPr>
+            </w:pPr>
+            <w:r>
+              <w:rPr>
+                <w:color w:val="FFFFFF" w:themeColor="background1"/>
+              </w:rPr>
+              <w:t>Fecha</w:t>
+            </w:r>
+          </w:p>
+        </w:tc>
+        <w:tc>
+          <w:tcPr>
+            <w:tcW w:w="2161" w:type="dxa"/>
+            <w:shd w:val="clear" w:color="auto" w:fill="8DB3E2" w:themeFill="text2" w:themeFillTint="66"/>
+          </w:tcPr>
+          <w:p>
+            <w:pPr>
+              <w:pStyle w:val="PSI-Normal"/>
+              <w:rPr>
+                <w:color w:val="FFFFFF" w:themeColor="background1"/>
+              </w:rPr>
+            </w:pPr>
+            <w:r>
+              <w:rPr>
+                <w:color w:val="FFFFFF" w:themeColor="background1"/>
+              </w:rPr>
+              <w:t>Etapa</w:t>
+            </w:r>
+          </w:p>
+        </w:tc>
+        <w:tc>
+          <w:tcPr>
+            <w:tcW w:w="2161" w:type="dxa"/>
+            <w:shd w:val="clear" w:color="auto" w:fill="8DB3E2" w:themeFill="text2" w:themeFillTint="66"/>
+          </w:tcPr>
+          <w:p>
+            <w:pPr>
+              <w:pStyle w:val="PSI-Normal"/>
+              <w:rPr>
+                <w:color w:val="FFFFFF" w:themeColor="background1"/>
+              </w:rPr>
+            </w:pPr>
+            <w:r>
+              <w:rPr>
+                <w:color w:val="FFFFFF" w:themeColor="background1"/>
+              </w:rPr>
+              <w:t>Comentario</w:t>
+            </w:r>
+          </w:p>
+        </w:tc>
+        <w:tc>
+          <w:tcPr>
+            <w:tcW w:w="2272" w:type="dxa"/>
+            <w:shd w:val="clear" w:color="auto" w:fill="8DB3E2" w:themeFill="text2" w:themeFillTint="66"/>
+          </w:tcPr>
+          <w:p>
+            <w:pPr>
+              <w:pStyle w:val="PSI-Normal"/>
+              <w:rPr>
+                <w:color w:val="FFFFFF" w:themeColor="background1"/>
+              </w:rPr>
+            </w:pPr>
+            <w:r>
+              <w:rPr>
+                <w:color w:val="FFFFFF" w:themeColor="background1"/>
+              </w:rPr>
+              <w:t>Responsable</w:t>
+            </w:r>
+          </w:p>
+        </w:tc>
+      </w:tr>
+      <w:tr>
+        <w:tc>
+          <w:tcPr>
+            <w:tcW w:w="2161" w:type="dxa"/>
+          </w:tcPr>
+          <w:p>
+            <w:pPr>
+              <w:pStyle w:val="PSI-Normal"/>
+            </w:pPr>
+          </w:p>
+        </w:tc>
+        <w:tc>
+          <w:tcPr>
+            <w:tcW w:w="2161" w:type="dxa"/>
+          </w:tcPr>
+          <w:p>
+            <w:pPr>
+              <w:pStyle w:val="PSI-Normal"/>
+            </w:pPr>
+          </w:p>
+        </w:tc>
+        <w:tc>
+          <w:tcPr>
+            <w:tcW w:w="2161" w:type="dxa"/>
+          </w:tcPr>
+          <w:p>
+            <w:pPr>
+              <w:pStyle w:val="PSI-Normal"/>
+            </w:pPr>
+          </w:p>
+        </w:tc>
+        <w:tc>
+          <w:tcPr>
+            <w:tcW w:w="2272" w:type="dxa"/>
+          </w:tcPr>
+          <w:p>
+            <w:pPr>
+              <w:pStyle w:val="PSI-Normal"/>
+            </w:pPr>
+          </w:p>
+        </w:tc>
+      </w:tr>
+    </w:tbl>
+    <w:p>
+      <w:pPr>
+        <w:pStyle w:val="PSI-Normal"/>
+      </w:pPr>
+    </w:p>
     <w:p>
       <w:pPr>
         <w:pStyle w:val="PSI-Normal"/>
@@ -30342,16 +31611,8 @@
           <w:rPr>
             <w:lang w:val="es-AR"/>
           </w:rPr>
-          <w:t xml:space="preserve">VASPA </w:t>
+          <w:t>VASPA Team</w:t>
         </w:r>
-        <w:proofErr w:type="spellStart"/>
-        <w:r>
-          <w:rPr>
-            <w:lang w:val="es-AR"/>
-          </w:rPr>
-          <w:t>Team</w:t>
-        </w:r>
-        <w:proofErr w:type="spellEnd"/>
       </w:sdtContent>
     </w:sdt>
     <w:r>
@@ -30663,7 +31924,7 @@
             <w:rFonts w:asciiTheme="majorHAnsi" w:hAnsiTheme="majorHAnsi" w:cstheme="majorHAnsi"/>
             <w:noProof/>
           </w:rPr>
-          <w:t>45</w:t>
+          <w:t>48</w:t>
         </w:r>
         <w:r>
           <w:rPr>
@@ -34160,7 +35421,7 @@
 </file>
 
 <file path=customXml/itemProps2.xml><?xml version="1.0" encoding="utf-8"?>
-<ds:datastoreItem xmlns:ds="http://schemas.openxmlformats.org/officeDocument/2006/customXml" ds:itemID="{E62687A8-7F42-4A6F-8551-819B450B39FB}">
+<ds:datastoreItem xmlns:ds="http://schemas.openxmlformats.org/officeDocument/2006/customXml" ds:itemID="{9955313E-A891-4E54-91A3-70FFFA77FBA6}">
   <ds:schemaRefs>
     <ds:schemaRef ds:uri="http://schemas.openxmlformats.org/officeDocument/2006/bibliography"/>
   </ds:schemaRefs>

</xml_diff>